<commit_message>
[WIP] Remove Tingkat Resiko on Pemerintah
</commit_message>
<xml_diff>
--- a/public/document/Template-Penapisan.docx
+++ b/public/document/Template-Penapisan.docx
@@ -1,6 +1,6 @@
 
 <file path=word/document.xml><?xml version="1.0" encoding="utf-8"?>
-<w:document xmlns:wpc="http://schemas.microsoft.com/office/word/2010/wordprocessingCanvas" xmlns:cx="http://schemas.microsoft.com/office/drawing/2014/chartex" xmlns:cx1="http://schemas.microsoft.com/office/drawing/2015/9/8/chartex" xmlns:cx2="http://schemas.microsoft.com/office/drawing/2015/10/21/chartex" xmlns:cx3="http://schemas.microsoft.com/office/drawing/2016/5/9/chartex" xmlns:cx4="http://schemas.microsoft.com/office/drawing/2016/5/10/chartex" xmlns:cx5="http://schemas.microsoft.com/office/drawing/2016/5/11/chartex" xmlns:cx6="http://schemas.microsoft.com/office/drawing/2016/5/12/chartex" xmlns:cx7="http://schemas.microsoft.com/office/drawing/2016/5/13/chartex" xmlns:cx8="http://schemas.microsoft.com/office/drawing/2016/5/14/chartex" xmlns:mc="http://schemas.openxmlformats.org/markup-compatibility/2006" xmlns:aink="http://schemas.microsoft.com/office/drawing/2016/ink" xmlns:am3d="http://schemas.microsoft.com/office/drawing/2017/model3d" xmlns:o="urn:schemas-microsoft-com:office:office" xmlns:oel="http://schemas.microsoft.com/office/2019/extlst" xmlns:r="http://schemas.openxmlformats.org/officeDocument/2006/relationships" xmlns:m="http://schemas.openxmlformats.org/officeDocument/2006/math" xmlns:v="urn:schemas-microsoft-com:vml" xmlns:wp14="http://schemas.microsoft.com/office/word/2010/wordprocessingDrawing" xmlns:wp="http://schemas.openxmlformats.org/drawingml/2006/wordprocessingDrawing" xmlns:w10="urn:schemas-microsoft-com:office:word" xmlns:w="http://schemas.openxmlformats.org/wordprocessingml/2006/main" xmlns:w14="http://schemas.microsoft.com/office/word/2010/wordml" xmlns:w15="http://schemas.microsoft.com/office/word/2012/wordml" xmlns:w16cex="http://schemas.microsoft.com/office/word/2018/wordml/cex" xmlns:w16cid="http://schemas.microsoft.com/office/word/2016/wordml/cid" xmlns:w16="http://schemas.microsoft.com/office/word/2018/wordml" xmlns:w16sdtdh="http://schemas.microsoft.com/office/word/2020/wordml/sdtdatahash" xmlns:w16se="http://schemas.microsoft.com/office/word/2015/wordml/symex" xmlns:wpg="http://schemas.microsoft.com/office/word/2010/wordprocessingGroup" xmlns:wpi="http://schemas.microsoft.com/office/word/2010/wordprocessingInk" xmlns:wne="http://schemas.microsoft.com/office/word/2006/wordml" xmlns:wps="http://schemas.microsoft.com/office/word/2010/wordprocessingShape" mc:Ignorable="w14 w15 w16se w16cid w16 w16cex w16sdtdh wp14">
+<w:document xmlns:wpc="http://schemas.microsoft.com/office/word/2010/wordprocessingCanvas" xmlns:cx="http://schemas.microsoft.com/office/drawing/2014/chartex" xmlns:cx1="http://schemas.microsoft.com/office/drawing/2015/9/8/chartex" xmlns:cx2="http://schemas.microsoft.com/office/drawing/2015/10/21/chartex" xmlns:cx3="http://schemas.microsoft.com/office/drawing/2016/5/9/chartex" xmlns:cx4="http://schemas.microsoft.com/office/drawing/2016/5/10/chartex" xmlns:cx5="http://schemas.microsoft.com/office/drawing/2016/5/11/chartex" xmlns:cx6="http://schemas.microsoft.com/office/drawing/2016/5/12/chartex" xmlns:cx7="http://schemas.microsoft.com/office/drawing/2016/5/13/chartex" xmlns:cx8="http://schemas.microsoft.com/office/drawing/2016/5/14/chartex" xmlns:mc="http://schemas.openxmlformats.org/markup-compatibility/2006" xmlns:aink="http://schemas.microsoft.com/office/drawing/2016/ink" xmlns:am3d="http://schemas.microsoft.com/office/drawing/2017/model3d" xmlns:o="urn:schemas-microsoft-com:office:office" xmlns:r="http://schemas.openxmlformats.org/officeDocument/2006/relationships" xmlns:m="http://schemas.openxmlformats.org/officeDocument/2006/math" xmlns:v="urn:schemas-microsoft-com:vml" xmlns:wp14="http://schemas.microsoft.com/office/word/2010/wordprocessingDrawing" xmlns:wp="http://schemas.openxmlformats.org/drawingml/2006/wordprocessingDrawing" xmlns:w10="urn:schemas-microsoft-com:office:word" xmlns:w="http://schemas.openxmlformats.org/wordprocessingml/2006/main" xmlns:w14="http://schemas.microsoft.com/office/word/2010/wordml" xmlns:w15="http://schemas.microsoft.com/office/word/2012/wordml" xmlns:w16cex="http://schemas.microsoft.com/office/word/2018/wordml/cex" xmlns:w16cid="http://schemas.microsoft.com/office/word/2016/wordml/cid" xmlns:w16="http://schemas.microsoft.com/office/word/2018/wordml" xmlns:w16sdtdh="http://schemas.microsoft.com/office/word/2020/wordml/sdtdatahash" xmlns:w16se="http://schemas.microsoft.com/office/word/2015/wordml/symex" xmlns:wpg="http://schemas.microsoft.com/office/word/2010/wordprocessingGroup" xmlns:wpi="http://schemas.microsoft.com/office/word/2010/wordprocessingInk" xmlns:wne="http://schemas.microsoft.com/office/word/2006/wordml" xmlns:wps="http://schemas.microsoft.com/office/word/2010/wordprocessingShape" mc:Ignorable="w14 w15 w16se w16cid w16 w16cex w16sdtdh wp14">
   <w:body>
     <w:p>
       <w:pPr>
@@ -66,7 +66,29 @@
           <w:szCs w:val="24"/>
           <w:lang w:val="en-US"/>
         </w:rPr>
-        <w:t>${nama_project}</w:t>
+        <w:t>${</w:t>
+      </w:r>
+      <w:proofErr w:type="spellStart"/>
+      <w:r>
+        <w:rPr>
+          <w:rFonts w:cstheme="minorHAnsi"/>
+          <w:b/>
+          <w:sz w:val="24"/>
+          <w:szCs w:val="24"/>
+          <w:lang w:val="en-US"/>
+        </w:rPr>
+        <w:t>nama_project</w:t>
+      </w:r>
+      <w:proofErr w:type="spellEnd"/>
+      <w:r>
+        <w:rPr>
+          <w:rFonts w:cstheme="minorHAnsi"/>
+          <w:b/>
+          <w:sz w:val="24"/>
+          <w:szCs w:val="24"/>
+          <w:lang w:val="en-US"/>
+        </w:rPr>
+        <w:t>}</w:t>
       </w:r>
     </w:p>
     <w:p>
@@ -89,8 +111,9 @@
           <w:szCs w:val="24"/>
           <w:lang w:val="en-US"/>
         </w:rPr>
-        <w:t xml:space="preserve">No. Registrasi : </w:t>
-      </w:r>
+        <w:t xml:space="preserve">No. </w:t>
+      </w:r>
+      <w:proofErr w:type="spellStart"/>
       <w:r>
         <w:rPr>
           <w:rFonts w:cstheme="minorHAnsi"/>
@@ -99,7 +122,50 @@
           <w:szCs w:val="24"/>
           <w:lang w:val="en-US"/>
         </w:rPr>
-        <w:t>${no_registrasi}</w:t>
+        <w:t>Registrasi</w:t>
+      </w:r>
+      <w:proofErr w:type="spellEnd"/>
+      <w:r>
+        <w:rPr>
+          <w:rFonts w:cstheme="minorHAnsi"/>
+          <w:b/>
+          <w:sz w:val="24"/>
+          <w:szCs w:val="24"/>
+          <w:lang w:val="en-US"/>
+        </w:rPr>
+        <w:t xml:space="preserve"> : </w:t>
+      </w:r>
+      <w:r>
+        <w:rPr>
+          <w:rFonts w:cstheme="minorHAnsi"/>
+          <w:b/>
+          <w:sz w:val="24"/>
+          <w:szCs w:val="24"/>
+          <w:lang w:val="en-US"/>
+        </w:rPr>
+        <w:t>${</w:t>
+      </w:r>
+      <w:proofErr w:type="spellStart"/>
+      <w:r>
+        <w:rPr>
+          <w:rFonts w:cstheme="minorHAnsi"/>
+          <w:b/>
+          <w:sz w:val="24"/>
+          <w:szCs w:val="24"/>
+          <w:lang w:val="en-US"/>
+        </w:rPr>
+        <w:t>no_registrasi</w:t>
+      </w:r>
+      <w:proofErr w:type="spellEnd"/>
+      <w:r>
+        <w:rPr>
+          <w:rFonts w:cstheme="minorHAnsi"/>
+          <w:b/>
+          <w:sz w:val="24"/>
+          <w:szCs w:val="24"/>
+          <w:lang w:val="en-US"/>
+        </w:rPr>
+        <w:t>}</w:t>
       </w:r>
     </w:p>
     <w:p>
@@ -148,6 +214,7 @@
                 <w:lang w:val="en-US"/>
               </w:rPr>
             </w:pPr>
+            <w:proofErr w:type="spellStart"/>
             <w:r>
               <w:rPr>
                 <w:rFonts w:cstheme="minorHAnsi"/>
@@ -156,6 +223,7 @@
               </w:rPr>
               <w:t>Pemrakarsa</w:t>
             </w:r>
+            <w:proofErr w:type="spellEnd"/>
           </w:p>
         </w:tc>
         <w:tc>
@@ -203,7 +271,25 @@
                 <w:szCs w:val="24"/>
                 <w:lang w:val="en-US"/>
               </w:rPr>
-              <w:t>${pemrakarsa}</w:t>
+              <w:t>${</w:t>
+            </w:r>
+            <w:proofErr w:type="spellStart"/>
+            <w:r>
+              <w:rPr>
+                <w:rFonts w:cstheme="minorHAnsi"/>
+                <w:szCs w:val="24"/>
+                <w:lang w:val="en-US"/>
+              </w:rPr>
+              <w:t>pemrakarsa</w:t>
+            </w:r>
+            <w:proofErr w:type="spellEnd"/>
+            <w:r>
+              <w:rPr>
+                <w:rFonts w:cstheme="minorHAnsi"/>
+                <w:szCs w:val="24"/>
+                <w:lang w:val="en-US"/>
+              </w:rPr>
+              <w:t>}</w:t>
             </w:r>
           </w:p>
         </w:tc>
@@ -236,8 +322,18 @@
                 <w:szCs w:val="24"/>
                 <w:lang w:val="en-US"/>
               </w:rPr>
-              <w:t xml:space="preserve"> Penanggungjawab</w:t>
-            </w:r>
+              <w:t xml:space="preserve"> </w:t>
+            </w:r>
+            <w:proofErr w:type="spellStart"/>
+            <w:r>
+              <w:rPr>
+                <w:rFonts w:cstheme="minorHAnsi"/>
+                <w:szCs w:val="24"/>
+                <w:lang w:val="en-US"/>
+              </w:rPr>
+              <w:t>Penanggungjawab</w:t>
+            </w:r>
+            <w:proofErr w:type="spellEnd"/>
           </w:p>
         </w:tc>
         <w:tc>
@@ -285,7 +381,25 @@
                 <w:szCs w:val="24"/>
                 <w:lang w:val="en-US"/>
               </w:rPr>
-              <w:t>${penanggung_jawab}</w:t>
+              <w:t>${</w:t>
+            </w:r>
+            <w:proofErr w:type="spellStart"/>
+            <w:r>
+              <w:rPr>
+                <w:rFonts w:cstheme="minorHAnsi"/>
+                <w:szCs w:val="24"/>
+                <w:lang w:val="en-US"/>
+              </w:rPr>
+              <w:t>penanggung_jawab</w:t>
+            </w:r>
+            <w:proofErr w:type="spellEnd"/>
+            <w:r>
+              <w:rPr>
+                <w:rFonts w:cstheme="minorHAnsi"/>
+                <w:szCs w:val="24"/>
+                <w:lang w:val="en-US"/>
+              </w:rPr>
+              <w:t>}</w:t>
             </w:r>
           </w:p>
         </w:tc>
@@ -359,7 +473,25 @@
                 <w:szCs w:val="24"/>
                 <w:lang w:val="en-US"/>
               </w:rPr>
-              <w:t>${jabatan}</w:t>
+              <w:t>${</w:t>
+            </w:r>
+            <w:proofErr w:type="spellStart"/>
+            <w:r>
+              <w:rPr>
+                <w:rFonts w:cstheme="minorHAnsi"/>
+                <w:szCs w:val="24"/>
+                <w:lang w:val="en-US"/>
+              </w:rPr>
+              <w:t>jabatan</w:t>
+            </w:r>
+            <w:proofErr w:type="spellEnd"/>
+            <w:r>
+              <w:rPr>
+                <w:rFonts w:cstheme="minorHAnsi"/>
+                <w:szCs w:val="24"/>
+                <w:lang w:val="en-US"/>
+              </w:rPr>
+              <w:t>}</w:t>
             </w:r>
           </w:p>
         </w:tc>
@@ -386,8 +518,18 @@
                 <w:szCs w:val="24"/>
                 <w:lang w:val="en-US"/>
               </w:rPr>
-              <w:t>Alamat Penanggungjawab</w:t>
-            </w:r>
+              <w:t xml:space="preserve">Alamat </w:t>
+            </w:r>
+            <w:proofErr w:type="spellStart"/>
+            <w:r>
+              <w:rPr>
+                <w:rFonts w:cstheme="minorHAnsi"/>
+                <w:szCs w:val="24"/>
+                <w:lang w:val="en-US"/>
+              </w:rPr>
+              <w:t>Penanggungjawab</w:t>
+            </w:r>
+            <w:proofErr w:type="spellEnd"/>
           </w:p>
         </w:tc>
         <w:tc>
@@ -435,7 +577,25 @@
                 <w:szCs w:val="24"/>
                 <w:lang w:val="en-US"/>
               </w:rPr>
-              <w:t>${alamat_penanggung_jawab}</w:t>
+              <w:t>${</w:t>
+            </w:r>
+            <w:proofErr w:type="spellStart"/>
+            <w:r>
+              <w:rPr>
+                <w:rFonts w:cstheme="minorHAnsi"/>
+                <w:szCs w:val="24"/>
+                <w:lang w:val="en-US"/>
+              </w:rPr>
+              <w:t>alamat_penanggung_jawab</w:t>
+            </w:r>
+            <w:proofErr w:type="spellEnd"/>
+            <w:r>
+              <w:rPr>
+                <w:rFonts w:cstheme="minorHAnsi"/>
+                <w:szCs w:val="24"/>
+                <w:lang w:val="en-US"/>
+              </w:rPr>
+              <w:t>}</w:t>
             </w:r>
           </w:p>
         </w:tc>
@@ -456,13 +616,23 @@
                 <w:lang w:val="en-US"/>
               </w:rPr>
             </w:pPr>
-            <w:r>
-              <w:rPr>
-                <w:rFonts w:cstheme="minorHAnsi"/>
-                <w:szCs w:val="24"/>
-                <w:lang w:val="en-US"/>
-              </w:rPr>
-              <w:t>Nomor Telp.</w:t>
+            <w:proofErr w:type="spellStart"/>
+            <w:r>
+              <w:rPr>
+                <w:rFonts w:cstheme="minorHAnsi"/>
+                <w:szCs w:val="24"/>
+                <w:lang w:val="en-US"/>
+              </w:rPr>
+              <w:t>Nomor</w:t>
+            </w:r>
+            <w:proofErr w:type="spellEnd"/>
+            <w:r>
+              <w:rPr>
+                <w:rFonts w:cstheme="minorHAnsi"/>
+                <w:szCs w:val="24"/>
+                <w:lang w:val="en-US"/>
+              </w:rPr>
+              <w:t xml:space="preserve"> Telp.</w:t>
             </w:r>
           </w:p>
         </w:tc>
@@ -511,7 +681,25 @@
                 <w:szCs w:val="24"/>
                 <w:lang w:val="en-US"/>
               </w:rPr>
-              <w:t>${nomor_telepon}</w:t>
+              <w:t>${</w:t>
+            </w:r>
+            <w:proofErr w:type="spellStart"/>
+            <w:r>
+              <w:rPr>
+                <w:rFonts w:cstheme="minorHAnsi"/>
+                <w:szCs w:val="24"/>
+                <w:lang w:val="en-US"/>
+              </w:rPr>
+              <w:t>nomor_telepon</w:t>
+            </w:r>
+            <w:proofErr w:type="spellEnd"/>
+            <w:r>
+              <w:rPr>
+                <w:rFonts w:cstheme="minorHAnsi"/>
+                <w:szCs w:val="24"/>
+                <w:lang w:val="en-US"/>
+              </w:rPr>
+              <w:t>}</w:t>
             </w:r>
           </w:p>
         </w:tc>
@@ -538,8 +726,18 @@
                 <w:szCs w:val="24"/>
                 <w:lang w:val="en-US"/>
               </w:rPr>
-              <w:t>Email Pemrakarsa</w:t>
-            </w:r>
+              <w:t xml:space="preserve">Email </w:t>
+            </w:r>
+            <w:proofErr w:type="spellStart"/>
+            <w:r>
+              <w:rPr>
+                <w:rFonts w:cstheme="minorHAnsi"/>
+                <w:szCs w:val="24"/>
+                <w:lang w:val="en-US"/>
+              </w:rPr>
+              <w:t>Pemrakarsa</w:t>
+            </w:r>
+            <w:proofErr w:type="spellEnd"/>
           </w:p>
         </w:tc>
         <w:tc>
@@ -587,7 +785,25 @@
                 <w:szCs w:val="24"/>
                 <w:lang w:val="en-US"/>
               </w:rPr>
-              <w:t>${email_pemrakarsa}</w:t>
+              <w:t>${</w:t>
+            </w:r>
+            <w:proofErr w:type="spellStart"/>
+            <w:r>
+              <w:rPr>
+                <w:rFonts w:cstheme="minorHAnsi"/>
+                <w:szCs w:val="24"/>
+                <w:lang w:val="en-US"/>
+              </w:rPr>
+              <w:t>email_pemrakarsa</w:t>
+            </w:r>
+            <w:proofErr w:type="spellEnd"/>
+            <w:r>
+              <w:rPr>
+                <w:rFonts w:cstheme="minorHAnsi"/>
+                <w:szCs w:val="24"/>
+                <w:lang w:val="en-US"/>
+              </w:rPr>
+              <w:t>}</w:t>
             </w:r>
           </w:p>
         </w:tc>
@@ -605,14 +821,6 @@
           <w:lang w:val="en-US"/>
         </w:rPr>
       </w:pPr>
-      <w:r>
-        <w:rPr>
-          <w:rFonts w:cstheme="minorHAnsi"/>
-          <w:szCs w:val="24"/>
-          <w:lang w:val="en-US"/>
-        </w:rPr>
-        <w:tab/>
-      </w:r>
     </w:p>
     <w:p>
       <w:pPr>
@@ -620,6 +828,15 @@
         <w:autoSpaceDN w:val="0"/>
         <w:adjustRightInd w:val="0"/>
         <w:spacing w:after="0" w:line="240" w:lineRule="auto"/>
+        <w:jc w:val="both"/>
+        <w:rPr>
+          <w:rFonts w:cstheme="minorHAnsi"/>
+          <w:szCs w:val="24"/>
+          <w:lang w:val="en-US"/>
+        </w:rPr>
+      </w:pPr>
+      <w:proofErr w:type="spellStart"/>
+      <w:r>
         <w:rPr>
           <w:rFonts w:cstheme="minorHAnsi"/>
           <w:b/>
@@ -627,7 +844,9 @@
           <w:szCs w:val="24"/>
           <w:lang w:val="en-US"/>
         </w:rPr>
-      </w:pPr>
+        <w:t>Deskripsi</w:t>
+      </w:r>
+      <w:proofErr w:type="spellEnd"/>
       <w:r>
         <w:rPr>
           <w:rFonts w:cstheme="minorHAnsi"/>
@@ -636,8 +855,120 @@
           <w:szCs w:val="24"/>
           <w:lang w:val="en-US"/>
         </w:rPr>
-        <w:t>Daftar Kegiatan</w:t>
-      </w:r>
+        <w:t xml:space="preserve"> </w:t>
+      </w:r>
+      <w:proofErr w:type="spellStart"/>
+      <w:r>
+        <w:rPr>
+          <w:rFonts w:cstheme="minorHAnsi"/>
+          <w:b/>
+          <w:bCs/>
+          <w:szCs w:val="24"/>
+          <w:lang w:val="en-US"/>
+        </w:rPr>
+        <w:t>Kegiatan</w:t>
+      </w:r>
+      <w:proofErr w:type="spellEnd"/>
+    </w:p>
+    <w:p>
+      <w:pPr>
+        <w:autoSpaceDE w:val="0"/>
+        <w:autoSpaceDN w:val="0"/>
+        <w:adjustRightInd w:val="0"/>
+        <w:spacing w:after="0" w:line="240" w:lineRule="auto"/>
+        <w:jc w:val="both"/>
+        <w:rPr>
+          <w:rFonts w:cstheme="minorHAnsi"/>
+          <w:szCs w:val="24"/>
+          <w:lang w:val="en-US"/>
+        </w:rPr>
+      </w:pPr>
+      <w:r>
+        <w:rPr>
+          <w:rFonts w:cstheme="minorHAnsi"/>
+          <w:szCs w:val="24"/>
+          <w:lang w:val="en-US"/>
+        </w:rPr>
+        <w:t>${</w:t>
+      </w:r>
+      <w:proofErr w:type="spellStart"/>
+      <w:r>
+        <w:rPr>
+          <w:rFonts w:cstheme="minorHAnsi"/>
+          <w:szCs w:val="24"/>
+          <w:lang w:val="en-US"/>
+        </w:rPr>
+        <w:t>deskripsi_kegiatan</w:t>
+      </w:r>
+      <w:proofErr w:type="spellEnd"/>
+      <w:r>
+        <w:rPr>
+          <w:rFonts w:cstheme="minorHAnsi"/>
+          <w:szCs w:val="24"/>
+          <w:lang w:val="en-US"/>
+        </w:rPr>
+        <w:t>}</w:t>
+      </w:r>
+      <w:r>
+        <w:rPr>
+          <w:rFonts w:cstheme="minorHAnsi"/>
+          <w:szCs w:val="24"/>
+          <w:lang w:val="en-US"/>
+        </w:rPr>
+        <w:tab/>
+      </w:r>
+    </w:p>
+    <w:p>
+      <w:pPr>
+        <w:autoSpaceDE w:val="0"/>
+        <w:autoSpaceDN w:val="0"/>
+        <w:adjustRightInd w:val="0"/>
+        <w:spacing w:after="0" w:line="240" w:lineRule="auto"/>
+        <w:rPr>
+          <w:rFonts w:cstheme="minorHAnsi"/>
+          <w:b/>
+          <w:bCs/>
+          <w:szCs w:val="24"/>
+          <w:lang w:val="en-US"/>
+        </w:rPr>
+      </w:pPr>
+    </w:p>
+    <w:p>
+      <w:pPr>
+        <w:autoSpaceDE w:val="0"/>
+        <w:autoSpaceDN w:val="0"/>
+        <w:adjustRightInd w:val="0"/>
+        <w:spacing w:after="0" w:line="240" w:lineRule="auto"/>
+        <w:rPr>
+          <w:rFonts w:cstheme="minorHAnsi"/>
+          <w:b/>
+          <w:bCs/>
+          <w:szCs w:val="24"/>
+          <w:lang w:val="en-US"/>
+        </w:rPr>
+      </w:pPr>
+      <w:r>
+        <w:rPr>
+          <w:rFonts w:cstheme="minorHAnsi"/>
+          <w:b/>
+          <w:bCs/>
+          <w:szCs w:val="24"/>
+          <w:lang w:val="en-US"/>
+        </w:rPr>
+        <w:t xml:space="preserve">Daftar </w:t>
+      </w:r>
+      <w:proofErr w:type="spellStart"/>
+      <w:r>
+        <w:rPr>
+          <w:rFonts w:cstheme="minorHAnsi"/>
+          <w:b/>
+          <w:bCs/>
+          <w:szCs w:val="24"/>
+          <w:lang w:val="en-US"/>
+        </w:rPr>
+        <w:t>Kegiatan</w:t>
+      </w:r>
+      <w:proofErr w:type="spellEnd"/>
       <w:r>
         <w:rPr>
           <w:rFonts w:cstheme="minorHAnsi"/>
@@ -711,6 +1042,7 @@
                 <w:szCs w:val="24"/>
               </w:rPr>
             </w:pPr>
+            <w:proofErr w:type="spellStart"/>
             <w:r>
               <w:rPr>
                 <w:rFonts w:cstheme="minorHAnsi"/>
@@ -719,6 +1051,7 @@
               </w:rPr>
               <w:t>Kegiatan</w:t>
             </w:r>
+            <w:proofErr w:type="spellEnd"/>
           </w:p>
         </w:tc>
         <w:tc>
@@ -744,8 +1077,18 @@
                 <w:szCs w:val="24"/>
                 <w:lang w:val="en-US"/>
               </w:rPr>
-              <w:t>Nama Kegiatan</w:t>
-            </w:r>
+              <w:t xml:space="preserve">Nama </w:t>
+            </w:r>
+            <w:proofErr w:type="spellStart"/>
+            <w:r>
+              <w:rPr>
+                <w:rFonts w:cstheme="minorHAnsi"/>
+                <w:szCs w:val="24"/>
+                <w:lang w:val="en-US"/>
+              </w:rPr>
+              <w:t>Kegiatan</w:t>
+            </w:r>
+            <w:proofErr w:type="spellEnd"/>
           </w:p>
         </w:tc>
         <w:tc>
@@ -765,14 +1108,34 @@
                 <w:lang w:val="en-US"/>
               </w:rPr>
             </w:pPr>
-            <w:r>
-              <w:rPr>
-                <w:rFonts w:cstheme="minorHAnsi"/>
-                <w:szCs w:val="24"/>
-                <w:lang w:val="en-US"/>
-              </w:rPr>
-              <w:t>Jenis Kegiatan</w:t>
-            </w:r>
+            <w:proofErr w:type="spellStart"/>
+            <w:r>
+              <w:rPr>
+                <w:rFonts w:cstheme="minorHAnsi"/>
+                <w:szCs w:val="24"/>
+                <w:lang w:val="en-US"/>
+              </w:rPr>
+              <w:t>Jenis</w:t>
+            </w:r>
+            <w:proofErr w:type="spellEnd"/>
+            <w:r>
+              <w:rPr>
+                <w:rFonts w:cstheme="minorHAnsi"/>
+                <w:szCs w:val="24"/>
+                <w:lang w:val="en-US"/>
+              </w:rPr>
+              <w:t xml:space="preserve"> </w:t>
+            </w:r>
+            <w:proofErr w:type="spellStart"/>
+            <w:r>
+              <w:rPr>
+                <w:rFonts w:cstheme="minorHAnsi"/>
+                <w:szCs w:val="24"/>
+                <w:lang w:val="en-US"/>
+              </w:rPr>
+              <w:t>Kegiatan</w:t>
+            </w:r>
+            <w:proofErr w:type="spellEnd"/>
           </w:p>
         </w:tc>
         <w:tc>
@@ -798,8 +1161,18 @@
                 <w:szCs w:val="24"/>
                 <w:lang w:val="en-US"/>
               </w:rPr>
-              <w:t>Skala Besaran</w:t>
-            </w:r>
+              <w:t xml:space="preserve">Skala </w:t>
+            </w:r>
+            <w:proofErr w:type="spellStart"/>
+            <w:r>
+              <w:rPr>
+                <w:rFonts w:cstheme="minorHAnsi"/>
+                <w:szCs w:val="24"/>
+                <w:lang w:val="en-US"/>
+              </w:rPr>
+              <w:t>Besaran</w:t>
+            </w:r>
+            <w:proofErr w:type="spellEnd"/>
           </w:p>
         </w:tc>
       </w:tr>
@@ -845,13 +1218,23 @@
                 <w:lang w:val="en-US"/>
               </w:rPr>
             </w:pPr>
-            <w:r>
-              <w:rPr>
-                <w:rFonts w:cstheme="minorHAnsi"/>
-                <w:szCs w:val="24"/>
-                <w:lang w:val="en-US"/>
-              </w:rPr>
-              <w:t xml:space="preserve">Kegiatan </w:t>
+            <w:proofErr w:type="spellStart"/>
+            <w:r>
+              <w:rPr>
+                <w:rFonts w:cstheme="minorHAnsi"/>
+                <w:szCs w:val="24"/>
+                <w:lang w:val="en-US"/>
+              </w:rPr>
+              <w:t>Kegiatan</w:t>
+            </w:r>
+            <w:proofErr w:type="spellEnd"/>
+            <w:r>
+              <w:rPr>
+                <w:rFonts w:cstheme="minorHAnsi"/>
+                <w:szCs w:val="24"/>
+                <w:lang w:val="en-US"/>
+              </w:rPr>
+              <w:t xml:space="preserve"> </w:t>
             </w:r>
             <w:r>
               <w:rPr>
@@ -867,7 +1250,25 @@
                 <w:szCs w:val="24"/>
                 <w:lang w:val="en-US"/>
               </w:rPr>
-              <w:t>{jenis_keg}</w:t>
+              <w:t>{</w:t>
+            </w:r>
+            <w:proofErr w:type="spellStart"/>
+            <w:r>
+              <w:rPr>
+                <w:rFonts w:cstheme="minorHAnsi"/>
+                <w:szCs w:val="24"/>
+                <w:lang w:val="en-US"/>
+              </w:rPr>
+              <w:t>jenis_keg</w:t>
+            </w:r>
+            <w:proofErr w:type="spellEnd"/>
+            <w:r>
+              <w:rPr>
+                <w:rFonts w:cstheme="minorHAnsi"/>
+                <w:szCs w:val="24"/>
+                <w:lang w:val="en-US"/>
+              </w:rPr>
+              <w:t>}</w:t>
             </w:r>
           </w:p>
         </w:tc>
@@ -892,7 +1293,25 @@
                 <w:szCs w:val="24"/>
                 <w:lang w:val="en-US"/>
               </w:rPr>
-              <w:t>${nama_kegiatan}</w:t>
+              <w:t>${</w:t>
+            </w:r>
+            <w:proofErr w:type="spellStart"/>
+            <w:r>
+              <w:rPr>
+                <w:rFonts w:cstheme="minorHAnsi"/>
+                <w:szCs w:val="24"/>
+                <w:lang w:val="en-US"/>
+              </w:rPr>
+              <w:t>nama_kegiatan</w:t>
+            </w:r>
+            <w:proofErr w:type="spellEnd"/>
+            <w:r>
+              <w:rPr>
+                <w:rFonts w:cstheme="minorHAnsi"/>
+                <w:szCs w:val="24"/>
+                <w:lang w:val="en-US"/>
+              </w:rPr>
+              <w:t>}</w:t>
             </w:r>
           </w:p>
         </w:tc>
@@ -918,7 +1337,25 @@
                 <w:szCs w:val="24"/>
                 <w:lang w:val="en-US"/>
               </w:rPr>
-              <w:t>${jenis_kegiatan}</w:t>
+              <w:t>${</w:t>
+            </w:r>
+            <w:proofErr w:type="spellStart"/>
+            <w:r>
+              <w:rPr>
+                <w:rFonts w:cstheme="minorHAnsi"/>
+                <w:szCs w:val="24"/>
+                <w:lang w:val="en-US"/>
+              </w:rPr>
+              <w:t>jenis_kegiatan</w:t>
+            </w:r>
+            <w:proofErr w:type="spellEnd"/>
+            <w:r>
+              <w:rPr>
+                <w:rFonts w:cstheme="minorHAnsi"/>
+                <w:szCs w:val="24"/>
+                <w:lang w:val="en-US"/>
+              </w:rPr>
+              <w:t>}</w:t>
             </w:r>
           </w:p>
         </w:tc>
@@ -944,12 +1381,132 @@
                 <w:szCs w:val="24"/>
                 <w:lang w:val="en-US"/>
               </w:rPr>
-              <w:t>${skala_besaran}</w:t>
+              <w:t>${</w:t>
+            </w:r>
+            <w:proofErr w:type="spellStart"/>
+            <w:r>
+              <w:rPr>
+                <w:rFonts w:cstheme="minorHAnsi"/>
+                <w:szCs w:val="24"/>
+                <w:lang w:val="en-US"/>
+              </w:rPr>
+              <w:t>skala_besaran</w:t>
+            </w:r>
+            <w:proofErr w:type="spellEnd"/>
+            <w:r>
+              <w:rPr>
+                <w:rFonts w:cstheme="minorHAnsi"/>
+                <w:szCs w:val="24"/>
+                <w:lang w:val="en-US"/>
+              </w:rPr>
+              <w:t>}</w:t>
             </w:r>
           </w:p>
         </w:tc>
       </w:tr>
     </w:tbl>
+    <w:p>
+      <w:pPr>
+        <w:autoSpaceDE w:val="0"/>
+        <w:autoSpaceDN w:val="0"/>
+        <w:adjustRightInd w:val="0"/>
+        <w:spacing w:after="0" w:line="240" w:lineRule="auto"/>
+        <w:jc w:val="both"/>
+        <w:rPr>
+          <w:rFonts w:cstheme="minorHAnsi"/>
+          <w:szCs w:val="24"/>
+          <w:lang w:val="en-US"/>
+        </w:rPr>
+      </w:pPr>
+    </w:p>
+    <w:p>
+      <w:pPr>
+        <w:autoSpaceDE w:val="0"/>
+        <w:autoSpaceDN w:val="0"/>
+        <w:adjustRightInd w:val="0"/>
+        <w:spacing w:after="0" w:line="240" w:lineRule="auto"/>
+        <w:jc w:val="both"/>
+        <w:rPr>
+          <w:rFonts w:cstheme="minorHAnsi"/>
+          <w:szCs w:val="24"/>
+          <w:lang w:val="en-US"/>
+        </w:rPr>
+      </w:pPr>
+      <w:proofErr w:type="spellStart"/>
+      <w:r>
+        <w:rPr>
+          <w:rFonts w:cstheme="minorHAnsi"/>
+          <w:b/>
+          <w:bCs/>
+          <w:szCs w:val="24"/>
+          <w:lang w:val="en-US"/>
+        </w:rPr>
+        <w:t>Deskripsi</w:t>
+      </w:r>
+      <w:proofErr w:type="spellEnd"/>
+      <w:r>
+        <w:rPr>
+          <w:rFonts w:cstheme="minorHAnsi"/>
+          <w:b/>
+          <w:bCs/>
+          <w:szCs w:val="24"/>
+          <w:lang w:val="en-US"/>
+        </w:rPr>
+        <w:t xml:space="preserve"> </w:t>
+      </w:r>
+      <w:proofErr w:type="spellStart"/>
+      <w:r>
+        <w:rPr>
+          <w:rFonts w:cstheme="minorHAnsi"/>
+          <w:b/>
+          <w:bCs/>
+          <w:szCs w:val="24"/>
+          <w:lang w:val="en-US"/>
+        </w:rPr>
+        <w:t>Kegiatan</w:t>
+      </w:r>
+      <w:proofErr w:type="spellEnd"/>
+    </w:p>
+    <w:p>
+      <w:pPr>
+        <w:autoSpaceDE w:val="0"/>
+        <w:autoSpaceDN w:val="0"/>
+        <w:adjustRightInd w:val="0"/>
+        <w:spacing w:after="0" w:line="240" w:lineRule="auto"/>
+        <w:jc w:val="both"/>
+        <w:rPr>
+          <w:rFonts w:cstheme="minorHAnsi"/>
+          <w:szCs w:val="24"/>
+          <w:lang w:val="en-US"/>
+        </w:rPr>
+      </w:pPr>
+      <w:r>
+        <w:rPr>
+          <w:rFonts w:cstheme="minorHAnsi"/>
+          <w:szCs w:val="24"/>
+          <w:lang w:val="en-US"/>
+        </w:rPr>
+        <w:t>${</w:t>
+      </w:r>
+      <w:proofErr w:type="spellStart"/>
+      <w:r>
+        <w:rPr>
+          <w:rFonts w:cstheme="minorHAnsi"/>
+          <w:szCs w:val="24"/>
+          <w:lang w:val="en-US"/>
+        </w:rPr>
+        <w:t>deskripsi_kegiatan</w:t>
+      </w:r>
+      <w:proofErr w:type="spellEnd"/>
+      <w:r>
+        <w:rPr>
+          <w:rFonts w:cstheme="minorHAnsi"/>
+          <w:szCs w:val="24"/>
+          <w:lang w:val="en-US"/>
+        </w:rPr>
+        <w:t>}</w:t>
+      </w:r>
+    </w:p>
     <w:p>
       <w:pPr>
         <w:autoSpaceDE w:val="0"/>
@@ -1046,6 +1603,7 @@
                 <w:szCs w:val="24"/>
               </w:rPr>
             </w:pPr>
+            <w:proofErr w:type="spellStart"/>
             <w:r>
               <w:rPr>
                 <w:rFonts w:cstheme="minorHAnsi"/>
@@ -1054,6 +1612,7 @@
               </w:rPr>
               <w:t>Provinsi</w:t>
             </w:r>
+            <w:proofErr w:type="spellEnd"/>
           </w:p>
         </w:tc>
         <w:tc>
@@ -1072,13 +1631,23 @@
                 <w:lang w:val="en-US"/>
               </w:rPr>
             </w:pPr>
-            <w:r>
-              <w:rPr>
-                <w:rFonts w:cstheme="minorHAnsi"/>
-                <w:szCs w:val="24"/>
-                <w:lang w:val="en-US"/>
-              </w:rPr>
-              <w:t>Kabupaten/Kota</w:t>
+            <w:proofErr w:type="spellStart"/>
+            <w:r>
+              <w:rPr>
+                <w:rFonts w:cstheme="minorHAnsi"/>
+                <w:szCs w:val="24"/>
+                <w:lang w:val="en-US"/>
+              </w:rPr>
+              <w:t>Kabupaten</w:t>
+            </w:r>
+            <w:proofErr w:type="spellEnd"/>
+            <w:r>
+              <w:rPr>
+                <w:rFonts w:cstheme="minorHAnsi"/>
+                <w:szCs w:val="24"/>
+                <w:lang w:val="en-US"/>
+              </w:rPr>
+              <w:t>/Kota</w:t>
             </w:r>
           </w:p>
         </w:tc>
@@ -1132,7 +1701,25 @@
                 <w:szCs w:val="24"/>
                 <w:lang w:val="en-US"/>
               </w:rPr>
-              <w:t>${no_lokasi}</w:t>
+              <w:t>${</w:t>
+            </w:r>
+            <w:proofErr w:type="spellStart"/>
+            <w:r>
+              <w:rPr>
+                <w:rFonts w:cstheme="minorHAnsi"/>
+                <w:szCs w:val="24"/>
+                <w:lang w:val="en-US"/>
+              </w:rPr>
+              <w:t>no_lokasi</w:t>
+            </w:r>
+            <w:proofErr w:type="spellEnd"/>
+            <w:r>
+              <w:rPr>
+                <w:rFonts w:cstheme="minorHAnsi"/>
+                <w:szCs w:val="24"/>
+                <w:lang w:val="en-US"/>
+              </w:rPr>
+              <w:t>}</w:t>
             </w:r>
           </w:p>
         </w:tc>
@@ -1157,7 +1744,25 @@
                 <w:szCs w:val="24"/>
                 <w:lang w:val="en-US"/>
               </w:rPr>
-              <w:t>${lokasi_provinsi}</w:t>
+              <w:t>${</w:t>
+            </w:r>
+            <w:proofErr w:type="spellStart"/>
+            <w:r>
+              <w:rPr>
+                <w:rFonts w:cstheme="minorHAnsi"/>
+                <w:szCs w:val="24"/>
+                <w:lang w:val="en-US"/>
+              </w:rPr>
+              <w:t>lokasi_provinsi</w:t>
+            </w:r>
+            <w:proofErr w:type="spellEnd"/>
+            <w:r>
+              <w:rPr>
+                <w:rFonts w:cstheme="minorHAnsi"/>
+                <w:szCs w:val="24"/>
+                <w:lang w:val="en-US"/>
+              </w:rPr>
+              <w:t>}</w:t>
             </w:r>
           </w:p>
         </w:tc>
@@ -1182,7 +1787,25 @@
                 <w:szCs w:val="24"/>
                 <w:lang w:val="en-US"/>
               </w:rPr>
-              <w:t>${lokasi_kota_kabupaten}</w:t>
+              <w:t>${</w:t>
+            </w:r>
+            <w:proofErr w:type="spellStart"/>
+            <w:r>
+              <w:rPr>
+                <w:rFonts w:cstheme="minorHAnsi"/>
+                <w:szCs w:val="24"/>
+                <w:lang w:val="en-US"/>
+              </w:rPr>
+              <w:t>lokasi_kota_kabupaten</w:t>
+            </w:r>
+            <w:proofErr w:type="spellEnd"/>
+            <w:r>
+              <w:rPr>
+                <w:rFonts w:cstheme="minorHAnsi"/>
+                <w:szCs w:val="24"/>
+                <w:lang w:val="en-US"/>
+              </w:rPr>
+              <w:t>}</w:t>
             </w:r>
           </w:p>
         </w:tc>
@@ -1207,7 +1830,25 @@
                 <w:szCs w:val="24"/>
                 <w:lang w:val="en-US"/>
               </w:rPr>
-              <w:t>${alamat}</w:t>
+              <w:t>${</w:t>
+            </w:r>
+            <w:proofErr w:type="spellStart"/>
+            <w:r>
+              <w:rPr>
+                <w:rFonts w:cstheme="minorHAnsi"/>
+                <w:szCs w:val="24"/>
+                <w:lang w:val="en-US"/>
+              </w:rPr>
+              <w:t>alamat</w:t>
+            </w:r>
+            <w:proofErr w:type="spellEnd"/>
+            <w:r>
+              <w:rPr>
+                <w:rFonts w:cstheme="minorHAnsi"/>
+                <w:szCs w:val="24"/>
+                <w:lang w:val="en-US"/>
+              </w:rPr>
+              <w:t>}</w:t>
             </w:r>
           </w:p>
         </w:tc>
@@ -1250,8 +1891,20 @@
           <w:szCs w:val="24"/>
           <w:lang w:val="en-US"/>
         </w:rPr>
-        <w:t>Hasil Penapisan</w:t>
-      </w:r>
+        <w:t xml:space="preserve">Hasil </w:t>
+      </w:r>
+      <w:proofErr w:type="spellStart"/>
+      <w:r>
+        <w:rPr>
+          <w:rFonts w:cstheme="minorHAnsi"/>
+          <w:b/>
+          <w:bCs/>
+          <w:szCs w:val="24"/>
+          <w:lang w:val="en-US"/>
+        </w:rPr>
+        <w:t>Penapisan</w:t>
+      </w:r>
+      <w:proofErr w:type="spellEnd"/>
     </w:p>
     <w:tbl>
       <w:tblPr>
@@ -1288,14 +1941,34 @@
                 <w:lang w:val="en-US"/>
               </w:rPr>
             </w:pPr>
-            <w:r>
-              <w:rPr>
-                <w:rFonts w:cstheme="minorHAnsi"/>
-                <w:szCs w:val="24"/>
-                <w:lang w:val="en-US"/>
-              </w:rPr>
-              <w:t>Jenis Dokumen</w:t>
-            </w:r>
+            <w:proofErr w:type="spellStart"/>
+            <w:r>
+              <w:rPr>
+                <w:rFonts w:cstheme="minorHAnsi"/>
+                <w:szCs w:val="24"/>
+                <w:lang w:val="en-US"/>
+              </w:rPr>
+              <w:t>Jenis</w:t>
+            </w:r>
+            <w:proofErr w:type="spellEnd"/>
+            <w:r>
+              <w:rPr>
+                <w:rFonts w:cstheme="minorHAnsi"/>
+                <w:szCs w:val="24"/>
+                <w:lang w:val="en-US"/>
+              </w:rPr>
+              <w:t xml:space="preserve"> </w:t>
+            </w:r>
+            <w:proofErr w:type="spellStart"/>
+            <w:r>
+              <w:rPr>
+                <w:rFonts w:cstheme="minorHAnsi"/>
+                <w:szCs w:val="24"/>
+                <w:lang w:val="en-US"/>
+              </w:rPr>
+              <w:t>Dokumen</w:t>
+            </w:r>
+            <w:proofErr w:type="spellEnd"/>
           </w:p>
         </w:tc>
         <w:tc>
@@ -1347,7 +2020,29 @@
                 <w:szCs w:val="24"/>
                 <w:lang w:val="en-US"/>
               </w:rPr>
-              <w:t>${jenis_dokumen}</w:t>
+              <w:t>${</w:t>
+            </w:r>
+            <w:proofErr w:type="spellStart"/>
+            <w:r>
+              <w:rPr>
+                <w:rFonts w:cstheme="minorHAnsi"/>
+                <w:b/>
+                <w:bCs/>
+                <w:szCs w:val="24"/>
+                <w:lang w:val="en-US"/>
+              </w:rPr>
+              <w:t>jenis_dokumen</w:t>
+            </w:r>
+            <w:proofErr w:type="spellEnd"/>
+            <w:r>
+              <w:rPr>
+                <w:rFonts w:cstheme="minorHAnsi"/>
+                <w:b/>
+                <w:bCs/>
+                <w:szCs w:val="24"/>
+                <w:lang w:val="en-US"/>
+              </w:rPr>
+              <w:t>}</w:t>
             </w:r>
           </w:p>
         </w:tc>
@@ -1374,8 +2069,18 @@
                 <w:szCs w:val="24"/>
                 <w:lang w:val="en-US"/>
               </w:rPr>
-              <w:t>Tingkat Risiko</w:t>
-            </w:r>
+              <w:t xml:space="preserve">Tingkat </w:t>
+            </w:r>
+            <w:proofErr w:type="spellStart"/>
+            <w:r>
+              <w:rPr>
+                <w:rFonts w:cstheme="minorHAnsi"/>
+                <w:szCs w:val="24"/>
+                <w:lang w:val="en-US"/>
+              </w:rPr>
+              <w:t>Risiko</w:t>
+            </w:r>
+            <w:proofErr w:type="spellEnd"/>
           </w:p>
         </w:tc>
         <w:tc>
@@ -1427,7 +2132,29 @@
                 <w:szCs w:val="24"/>
                 <w:lang w:val="en-US"/>
               </w:rPr>
-              <w:t>${tingkat_resiko}</w:t>
+              <w:t>${</w:t>
+            </w:r>
+            <w:proofErr w:type="spellStart"/>
+            <w:r>
+              <w:rPr>
+                <w:rFonts w:cstheme="minorHAnsi"/>
+                <w:b/>
+                <w:bCs/>
+                <w:szCs w:val="24"/>
+                <w:lang w:val="en-US"/>
+              </w:rPr>
+              <w:t>tingkat_resiko</w:t>
+            </w:r>
+            <w:proofErr w:type="spellEnd"/>
+            <w:r>
+              <w:rPr>
+                <w:rFonts w:cstheme="minorHAnsi"/>
+                <w:b/>
+                <w:bCs/>
+                <w:szCs w:val="24"/>
+                <w:lang w:val="en-US"/>
+              </w:rPr>
+              <w:t>}</w:t>
             </w:r>
           </w:p>
         </w:tc>
@@ -1448,6 +2175,7 @@
                 <w:lang w:val="en-US"/>
               </w:rPr>
             </w:pPr>
+            <w:proofErr w:type="spellStart"/>
             <w:r>
               <w:rPr>
                 <w:rFonts w:cstheme="minorHAnsi"/>
@@ -1456,6 +2184,7 @@
               </w:rPr>
               <w:t>Kewenangan</w:t>
             </w:r>
+            <w:proofErr w:type="spellEnd"/>
           </w:p>
         </w:tc>
         <w:tc>
@@ -1507,7 +2236,29 @@
                 <w:szCs w:val="24"/>
                 <w:lang w:val="en-US"/>
               </w:rPr>
-              <w:t>${kewenangan}</w:t>
+              <w:t>${</w:t>
+            </w:r>
+            <w:proofErr w:type="spellStart"/>
+            <w:r>
+              <w:rPr>
+                <w:rFonts w:cstheme="minorHAnsi"/>
+                <w:b/>
+                <w:bCs/>
+                <w:szCs w:val="24"/>
+                <w:lang w:val="en-US"/>
+              </w:rPr>
+              <w:t>kewenangan</w:t>
+            </w:r>
+            <w:proofErr w:type="spellEnd"/>
+            <w:r>
+              <w:rPr>
+                <w:rFonts w:cstheme="minorHAnsi"/>
+                <w:b/>
+                <w:bCs/>
+                <w:szCs w:val="24"/>
+                <w:lang w:val="en-US"/>
+              </w:rPr>
+              <w:t>}</w:t>
             </w:r>
           </w:p>
         </w:tc>
@@ -1541,6 +2292,7 @@
           <w:lang w:val="en-US"/>
         </w:rPr>
       </w:pPr>
+      <w:proofErr w:type="spellStart"/>
       <w:r>
         <w:rPr>
           <w:rFonts w:cstheme="minorHAnsi"/>
@@ -1549,8 +2301,119 @@
           <w:szCs w:val="24"/>
           <w:lang w:val="en-US"/>
         </w:rPr>
-        <w:t>Tampilan Citra Satelit Tapak Proyek Rencana Usaha/Kegiatan</w:t>
-      </w:r>
+        <w:t>Tampilan</w:t>
+      </w:r>
+      <w:proofErr w:type="spellEnd"/>
+      <w:r>
+        <w:rPr>
+          <w:rFonts w:cstheme="minorHAnsi"/>
+          <w:b/>
+          <w:bCs/>
+          <w:szCs w:val="24"/>
+          <w:lang w:val="en-US"/>
+        </w:rPr>
+        <w:t xml:space="preserve"> Citra </w:t>
+      </w:r>
+      <w:proofErr w:type="spellStart"/>
+      <w:r>
+        <w:rPr>
+          <w:rFonts w:cstheme="minorHAnsi"/>
+          <w:b/>
+          <w:bCs/>
+          <w:szCs w:val="24"/>
+          <w:lang w:val="en-US"/>
+        </w:rPr>
+        <w:t>Satelit</w:t>
+      </w:r>
+      <w:proofErr w:type="spellEnd"/>
+      <w:r>
+        <w:rPr>
+          <w:rFonts w:cstheme="minorHAnsi"/>
+          <w:b/>
+          <w:bCs/>
+          <w:szCs w:val="24"/>
+          <w:lang w:val="en-US"/>
+        </w:rPr>
+        <w:t xml:space="preserve"> </w:t>
+      </w:r>
+      <w:proofErr w:type="spellStart"/>
+      <w:r>
+        <w:rPr>
+          <w:rFonts w:cstheme="minorHAnsi"/>
+          <w:b/>
+          <w:bCs/>
+          <w:szCs w:val="24"/>
+          <w:lang w:val="en-US"/>
+        </w:rPr>
+        <w:t>Tapak</w:t>
+      </w:r>
+      <w:proofErr w:type="spellEnd"/>
+      <w:r>
+        <w:rPr>
+          <w:rFonts w:cstheme="minorHAnsi"/>
+          <w:b/>
+          <w:bCs/>
+          <w:szCs w:val="24"/>
+          <w:lang w:val="en-US"/>
+        </w:rPr>
+        <w:t xml:space="preserve"> </w:t>
+      </w:r>
+      <w:proofErr w:type="spellStart"/>
+      <w:r>
+        <w:rPr>
+          <w:rFonts w:cstheme="minorHAnsi"/>
+          <w:b/>
+          <w:bCs/>
+          <w:szCs w:val="24"/>
+          <w:lang w:val="en-US"/>
+        </w:rPr>
+        <w:t>Proyek</w:t>
+      </w:r>
+      <w:proofErr w:type="spellEnd"/>
+      <w:r>
+        <w:rPr>
+          <w:rFonts w:cstheme="minorHAnsi"/>
+          <w:b/>
+          <w:bCs/>
+          <w:szCs w:val="24"/>
+          <w:lang w:val="en-US"/>
+        </w:rPr>
+        <w:t xml:space="preserve"> </w:t>
+      </w:r>
+      <w:proofErr w:type="spellStart"/>
+      <w:r>
+        <w:rPr>
+          <w:rFonts w:cstheme="minorHAnsi"/>
+          <w:b/>
+          <w:bCs/>
+          <w:szCs w:val="24"/>
+          <w:lang w:val="en-US"/>
+        </w:rPr>
+        <w:t>Rencana</w:t>
+      </w:r>
+      <w:proofErr w:type="spellEnd"/>
+      <w:r>
+        <w:rPr>
+          <w:rFonts w:cstheme="minorHAnsi"/>
+          <w:b/>
+          <w:bCs/>
+          <w:szCs w:val="24"/>
+          <w:lang w:val="en-US"/>
+        </w:rPr>
+        <w:t xml:space="preserve"> Usaha/</w:t>
+      </w:r>
+      <w:proofErr w:type="spellStart"/>
+      <w:r>
+        <w:rPr>
+          <w:rFonts w:cstheme="minorHAnsi"/>
+          <w:b/>
+          <w:bCs/>
+          <w:szCs w:val="24"/>
+          <w:lang w:val="en-US"/>
+        </w:rPr>
+        <w:t>Kegiatan</w:t>
+      </w:r>
+      <w:proofErr w:type="spellEnd"/>
     </w:p>
     <w:p>
       <w:pPr>
@@ -1591,7 +2454,29 @@
           <w:szCs w:val="24"/>
           <w:lang w:val="en-US"/>
         </w:rPr>
-        <w:t>${gambar_map}</w:t>
+        <w:t>${</w:t>
+      </w:r>
+      <w:proofErr w:type="spellStart"/>
+      <w:r>
+        <w:rPr>
+          <w:rFonts w:cstheme="minorHAnsi"/>
+          <w:b/>
+          <w:bCs/>
+          <w:szCs w:val="24"/>
+          <w:lang w:val="en-US"/>
+        </w:rPr>
+        <w:t>gambar_map</w:t>
+      </w:r>
+      <w:proofErr w:type="spellEnd"/>
+      <w:r>
+        <w:rPr>
+          <w:rFonts w:cstheme="minorHAnsi"/>
+          <w:b/>
+          <w:bCs/>
+          <w:szCs w:val="24"/>
+          <w:lang w:val="en-US"/>
+        </w:rPr>
+        <w:t>}</w:t>
       </w:r>
     </w:p>
     <w:p>
@@ -1643,7 +2528,7 @@
 </file>
 
 <file path=word/endnotes.xml><?xml version="1.0" encoding="utf-8"?>
-<w:endnotes xmlns:wpc="http://schemas.microsoft.com/office/word/2010/wordprocessingCanvas" xmlns:cx="http://schemas.microsoft.com/office/drawing/2014/chartex" xmlns:cx1="http://schemas.microsoft.com/office/drawing/2015/9/8/chartex" xmlns:cx2="http://schemas.microsoft.com/office/drawing/2015/10/21/chartex" xmlns:cx3="http://schemas.microsoft.com/office/drawing/2016/5/9/chartex" xmlns:cx4="http://schemas.microsoft.com/office/drawing/2016/5/10/chartex" xmlns:cx5="http://schemas.microsoft.com/office/drawing/2016/5/11/chartex" xmlns:cx6="http://schemas.microsoft.com/office/drawing/2016/5/12/chartex" xmlns:cx7="http://schemas.microsoft.com/office/drawing/2016/5/13/chartex" xmlns:cx8="http://schemas.microsoft.com/office/drawing/2016/5/14/chartex" xmlns:mc="http://schemas.openxmlformats.org/markup-compatibility/2006" xmlns:aink="http://schemas.microsoft.com/office/drawing/2016/ink" xmlns:am3d="http://schemas.microsoft.com/office/drawing/2017/model3d" xmlns:o="urn:schemas-microsoft-com:office:office" xmlns:oel="http://schemas.microsoft.com/office/2019/extlst" xmlns:r="http://schemas.openxmlformats.org/officeDocument/2006/relationships" xmlns:m="http://schemas.openxmlformats.org/officeDocument/2006/math" xmlns:v="urn:schemas-microsoft-com:vml" xmlns:wp14="http://schemas.microsoft.com/office/word/2010/wordprocessingDrawing" xmlns:wp="http://schemas.openxmlformats.org/drawingml/2006/wordprocessingDrawing" xmlns:w10="urn:schemas-microsoft-com:office:word" xmlns:w="http://schemas.openxmlformats.org/wordprocessingml/2006/main" xmlns:w14="http://schemas.microsoft.com/office/word/2010/wordml" xmlns:w15="http://schemas.microsoft.com/office/word/2012/wordml" xmlns:w16cex="http://schemas.microsoft.com/office/word/2018/wordml/cex" xmlns:w16cid="http://schemas.microsoft.com/office/word/2016/wordml/cid" xmlns:w16="http://schemas.microsoft.com/office/word/2018/wordml" xmlns:w16sdtdh="http://schemas.microsoft.com/office/word/2020/wordml/sdtdatahash" xmlns:w16se="http://schemas.microsoft.com/office/word/2015/wordml/symex" xmlns:wpg="http://schemas.microsoft.com/office/word/2010/wordprocessingGroup" xmlns:wpi="http://schemas.microsoft.com/office/word/2010/wordprocessingInk" xmlns:wne="http://schemas.microsoft.com/office/word/2006/wordml" xmlns:wps="http://schemas.microsoft.com/office/word/2010/wordprocessingShape" mc:Ignorable="w14 w15 w16se w16cid w16 w16cex w16sdtdh wp14">
+<w:endnotes xmlns:wpc="http://schemas.microsoft.com/office/word/2010/wordprocessingCanvas" xmlns:cx="http://schemas.microsoft.com/office/drawing/2014/chartex" xmlns:cx1="http://schemas.microsoft.com/office/drawing/2015/9/8/chartex" xmlns:cx2="http://schemas.microsoft.com/office/drawing/2015/10/21/chartex" xmlns:cx3="http://schemas.microsoft.com/office/drawing/2016/5/9/chartex" xmlns:cx4="http://schemas.microsoft.com/office/drawing/2016/5/10/chartex" xmlns:cx5="http://schemas.microsoft.com/office/drawing/2016/5/11/chartex" xmlns:cx6="http://schemas.microsoft.com/office/drawing/2016/5/12/chartex" xmlns:cx7="http://schemas.microsoft.com/office/drawing/2016/5/13/chartex" xmlns:cx8="http://schemas.microsoft.com/office/drawing/2016/5/14/chartex" xmlns:mc="http://schemas.openxmlformats.org/markup-compatibility/2006" xmlns:aink="http://schemas.microsoft.com/office/drawing/2016/ink" xmlns:am3d="http://schemas.microsoft.com/office/drawing/2017/model3d" xmlns:o="urn:schemas-microsoft-com:office:office" xmlns:r="http://schemas.openxmlformats.org/officeDocument/2006/relationships" xmlns:m="http://schemas.openxmlformats.org/officeDocument/2006/math" xmlns:v="urn:schemas-microsoft-com:vml" xmlns:wp14="http://schemas.microsoft.com/office/word/2010/wordprocessingDrawing" xmlns:wp="http://schemas.openxmlformats.org/drawingml/2006/wordprocessingDrawing" xmlns:w10="urn:schemas-microsoft-com:office:word" xmlns:w="http://schemas.openxmlformats.org/wordprocessingml/2006/main" xmlns:w14="http://schemas.microsoft.com/office/word/2010/wordml" xmlns:w15="http://schemas.microsoft.com/office/word/2012/wordml" xmlns:w16cex="http://schemas.microsoft.com/office/word/2018/wordml/cex" xmlns:w16cid="http://schemas.microsoft.com/office/word/2016/wordml/cid" xmlns:w16="http://schemas.microsoft.com/office/word/2018/wordml" xmlns:w16sdtdh="http://schemas.microsoft.com/office/word/2020/wordml/sdtdatahash" xmlns:w16se="http://schemas.microsoft.com/office/word/2015/wordml/symex" xmlns:wpg="http://schemas.microsoft.com/office/word/2010/wordprocessingGroup" xmlns:wpi="http://schemas.microsoft.com/office/word/2010/wordprocessingInk" xmlns:wne="http://schemas.microsoft.com/office/word/2006/wordml" xmlns:wps="http://schemas.microsoft.com/office/word/2010/wordprocessingShape" mc:Ignorable="w14 w15 w16se w16cid w16 w16cex w16sdtdh wp14">
   <w:endnote w:type="separator" w:id="-1">
     <w:p>
       <w:pPr>
@@ -1668,7 +2553,7 @@
 </file>
 
 <file path=word/footer1.xml><?xml version="1.0" encoding="utf-8"?>
-<w:ftr xmlns:wpc="http://schemas.microsoft.com/office/word/2010/wordprocessingCanvas" xmlns:cx="http://schemas.microsoft.com/office/drawing/2014/chartex" xmlns:cx1="http://schemas.microsoft.com/office/drawing/2015/9/8/chartex" xmlns:cx2="http://schemas.microsoft.com/office/drawing/2015/10/21/chartex" xmlns:cx3="http://schemas.microsoft.com/office/drawing/2016/5/9/chartex" xmlns:cx4="http://schemas.microsoft.com/office/drawing/2016/5/10/chartex" xmlns:cx5="http://schemas.microsoft.com/office/drawing/2016/5/11/chartex" xmlns:cx6="http://schemas.microsoft.com/office/drawing/2016/5/12/chartex" xmlns:cx7="http://schemas.microsoft.com/office/drawing/2016/5/13/chartex" xmlns:cx8="http://schemas.microsoft.com/office/drawing/2016/5/14/chartex" xmlns:mc="http://schemas.openxmlformats.org/markup-compatibility/2006" xmlns:aink="http://schemas.microsoft.com/office/drawing/2016/ink" xmlns:am3d="http://schemas.microsoft.com/office/drawing/2017/model3d" xmlns:o="urn:schemas-microsoft-com:office:office" xmlns:oel="http://schemas.microsoft.com/office/2019/extlst" xmlns:r="http://schemas.openxmlformats.org/officeDocument/2006/relationships" xmlns:m="http://schemas.openxmlformats.org/officeDocument/2006/math" xmlns:v="urn:schemas-microsoft-com:vml" xmlns:wp14="http://schemas.microsoft.com/office/word/2010/wordprocessingDrawing" xmlns:wp="http://schemas.openxmlformats.org/drawingml/2006/wordprocessingDrawing" xmlns:w10="urn:schemas-microsoft-com:office:word" xmlns:w="http://schemas.openxmlformats.org/wordprocessingml/2006/main" xmlns:w14="http://schemas.microsoft.com/office/word/2010/wordml" xmlns:w15="http://schemas.microsoft.com/office/word/2012/wordml" xmlns:w16cex="http://schemas.microsoft.com/office/word/2018/wordml/cex" xmlns:w16cid="http://schemas.microsoft.com/office/word/2016/wordml/cid" xmlns:w16="http://schemas.microsoft.com/office/word/2018/wordml" xmlns:w16sdtdh="http://schemas.microsoft.com/office/word/2020/wordml/sdtdatahash" xmlns:w16se="http://schemas.microsoft.com/office/word/2015/wordml/symex" xmlns:wpg="http://schemas.microsoft.com/office/word/2010/wordprocessingGroup" xmlns:wpi="http://schemas.microsoft.com/office/word/2010/wordprocessingInk" xmlns:wne="http://schemas.microsoft.com/office/word/2006/wordml" xmlns:wps="http://schemas.microsoft.com/office/word/2010/wordprocessingShape" mc:Ignorable="w14 w15 w16se w16cid w16 w16cex w16sdtdh wp14">
+<w:ftr xmlns:wpc="http://schemas.microsoft.com/office/word/2010/wordprocessingCanvas" xmlns:cx="http://schemas.microsoft.com/office/drawing/2014/chartex" xmlns:cx1="http://schemas.microsoft.com/office/drawing/2015/9/8/chartex" xmlns:cx2="http://schemas.microsoft.com/office/drawing/2015/10/21/chartex" xmlns:cx3="http://schemas.microsoft.com/office/drawing/2016/5/9/chartex" xmlns:cx4="http://schemas.microsoft.com/office/drawing/2016/5/10/chartex" xmlns:cx5="http://schemas.microsoft.com/office/drawing/2016/5/11/chartex" xmlns:cx6="http://schemas.microsoft.com/office/drawing/2016/5/12/chartex" xmlns:cx7="http://schemas.microsoft.com/office/drawing/2016/5/13/chartex" xmlns:cx8="http://schemas.microsoft.com/office/drawing/2016/5/14/chartex" xmlns:mc="http://schemas.openxmlformats.org/markup-compatibility/2006" xmlns:aink="http://schemas.microsoft.com/office/drawing/2016/ink" xmlns:am3d="http://schemas.microsoft.com/office/drawing/2017/model3d" xmlns:o="urn:schemas-microsoft-com:office:office" xmlns:r="http://schemas.openxmlformats.org/officeDocument/2006/relationships" xmlns:m="http://schemas.openxmlformats.org/officeDocument/2006/math" xmlns:v="urn:schemas-microsoft-com:vml" xmlns:wp14="http://schemas.microsoft.com/office/word/2010/wordprocessingDrawing" xmlns:wp="http://schemas.openxmlformats.org/drawingml/2006/wordprocessingDrawing" xmlns:w10="urn:schemas-microsoft-com:office:word" xmlns:w="http://schemas.openxmlformats.org/wordprocessingml/2006/main" xmlns:w14="http://schemas.microsoft.com/office/word/2010/wordml" xmlns:w15="http://schemas.microsoft.com/office/word/2012/wordml" xmlns:w16cex="http://schemas.microsoft.com/office/word/2018/wordml/cex" xmlns:w16cid="http://schemas.microsoft.com/office/word/2016/wordml/cid" xmlns:w16="http://schemas.microsoft.com/office/word/2018/wordml" xmlns:w16sdtdh="http://schemas.microsoft.com/office/word/2020/wordml/sdtdatahash" xmlns:w16se="http://schemas.microsoft.com/office/word/2015/wordml/symex" xmlns:wpg="http://schemas.microsoft.com/office/word/2010/wordprocessingGroup" xmlns:wpi="http://schemas.microsoft.com/office/word/2010/wordprocessingInk" xmlns:wne="http://schemas.microsoft.com/office/word/2006/wordml" xmlns:wps="http://schemas.microsoft.com/office/word/2010/wordprocessingShape" mc:Ignorable="w14 w15 w16se w16cid w16 w16cex w16sdtdh wp14">
   <w:p>
     <w:pPr>
       <w:pStyle w:val="Footer"/>
@@ -1678,7 +2563,7 @@
 </file>
 
 <file path=word/footer2.xml><?xml version="1.0" encoding="utf-8"?>
-<w:ftr xmlns:wpc="http://schemas.microsoft.com/office/word/2010/wordprocessingCanvas" xmlns:cx="http://schemas.microsoft.com/office/drawing/2014/chartex" xmlns:cx1="http://schemas.microsoft.com/office/drawing/2015/9/8/chartex" xmlns:cx2="http://schemas.microsoft.com/office/drawing/2015/10/21/chartex" xmlns:cx3="http://schemas.microsoft.com/office/drawing/2016/5/9/chartex" xmlns:cx4="http://schemas.microsoft.com/office/drawing/2016/5/10/chartex" xmlns:cx5="http://schemas.microsoft.com/office/drawing/2016/5/11/chartex" xmlns:cx6="http://schemas.microsoft.com/office/drawing/2016/5/12/chartex" xmlns:cx7="http://schemas.microsoft.com/office/drawing/2016/5/13/chartex" xmlns:cx8="http://schemas.microsoft.com/office/drawing/2016/5/14/chartex" xmlns:mc="http://schemas.openxmlformats.org/markup-compatibility/2006" xmlns:aink="http://schemas.microsoft.com/office/drawing/2016/ink" xmlns:am3d="http://schemas.microsoft.com/office/drawing/2017/model3d" xmlns:o="urn:schemas-microsoft-com:office:office" xmlns:oel="http://schemas.microsoft.com/office/2019/extlst" xmlns:r="http://schemas.openxmlformats.org/officeDocument/2006/relationships" xmlns:m="http://schemas.openxmlformats.org/officeDocument/2006/math" xmlns:v="urn:schemas-microsoft-com:vml" xmlns:wp14="http://schemas.microsoft.com/office/word/2010/wordprocessingDrawing" xmlns:wp="http://schemas.openxmlformats.org/drawingml/2006/wordprocessingDrawing" xmlns:w10="urn:schemas-microsoft-com:office:word" xmlns:w="http://schemas.openxmlformats.org/wordprocessingml/2006/main" xmlns:w14="http://schemas.microsoft.com/office/word/2010/wordml" xmlns:w15="http://schemas.microsoft.com/office/word/2012/wordml" xmlns:w16cex="http://schemas.microsoft.com/office/word/2018/wordml/cex" xmlns:w16cid="http://schemas.microsoft.com/office/word/2016/wordml/cid" xmlns:w16="http://schemas.microsoft.com/office/word/2018/wordml" xmlns:w16sdtdh="http://schemas.microsoft.com/office/word/2020/wordml/sdtdatahash" xmlns:w16se="http://schemas.microsoft.com/office/word/2015/wordml/symex" xmlns:wpg="http://schemas.microsoft.com/office/word/2010/wordprocessingGroup" xmlns:wpi="http://schemas.microsoft.com/office/word/2010/wordprocessingInk" xmlns:wne="http://schemas.microsoft.com/office/word/2006/wordml" xmlns:wps="http://schemas.microsoft.com/office/word/2010/wordprocessingShape" mc:Ignorable="w14 w15 w16se w16cid w16 w16cex w16sdtdh wp14">
+<w:ftr xmlns:wpc="http://schemas.microsoft.com/office/word/2010/wordprocessingCanvas" xmlns:cx="http://schemas.microsoft.com/office/drawing/2014/chartex" xmlns:cx1="http://schemas.microsoft.com/office/drawing/2015/9/8/chartex" xmlns:cx2="http://schemas.microsoft.com/office/drawing/2015/10/21/chartex" xmlns:cx3="http://schemas.microsoft.com/office/drawing/2016/5/9/chartex" xmlns:cx4="http://schemas.microsoft.com/office/drawing/2016/5/10/chartex" xmlns:cx5="http://schemas.microsoft.com/office/drawing/2016/5/11/chartex" xmlns:cx6="http://schemas.microsoft.com/office/drawing/2016/5/12/chartex" xmlns:cx7="http://schemas.microsoft.com/office/drawing/2016/5/13/chartex" xmlns:cx8="http://schemas.microsoft.com/office/drawing/2016/5/14/chartex" xmlns:mc="http://schemas.openxmlformats.org/markup-compatibility/2006" xmlns:aink="http://schemas.microsoft.com/office/drawing/2016/ink" xmlns:am3d="http://schemas.microsoft.com/office/drawing/2017/model3d" xmlns:o="urn:schemas-microsoft-com:office:office" xmlns:r="http://schemas.openxmlformats.org/officeDocument/2006/relationships" xmlns:m="http://schemas.openxmlformats.org/officeDocument/2006/math" xmlns:v="urn:schemas-microsoft-com:vml" xmlns:wp14="http://schemas.microsoft.com/office/word/2010/wordprocessingDrawing" xmlns:wp="http://schemas.openxmlformats.org/drawingml/2006/wordprocessingDrawing" xmlns:w10="urn:schemas-microsoft-com:office:word" xmlns:w="http://schemas.openxmlformats.org/wordprocessingml/2006/main" xmlns:w14="http://schemas.microsoft.com/office/word/2010/wordml" xmlns:w15="http://schemas.microsoft.com/office/word/2012/wordml" xmlns:w16cex="http://schemas.microsoft.com/office/word/2018/wordml/cex" xmlns:w16cid="http://schemas.microsoft.com/office/word/2016/wordml/cid" xmlns:w16="http://schemas.microsoft.com/office/word/2018/wordml" xmlns:w16sdtdh="http://schemas.microsoft.com/office/word/2020/wordml/sdtdatahash" xmlns:w16se="http://schemas.microsoft.com/office/word/2015/wordml/symex" xmlns:wpg="http://schemas.microsoft.com/office/word/2010/wordprocessingGroup" xmlns:wpi="http://schemas.microsoft.com/office/word/2010/wordprocessingInk" xmlns:wne="http://schemas.microsoft.com/office/word/2006/wordml" xmlns:wps="http://schemas.microsoft.com/office/word/2010/wordprocessingShape" mc:Ignorable="w14 w15 w16se w16cid w16 w16cex w16sdtdh wp14">
   <w:tbl>
     <w:tblPr>
       <w:tblStyle w:val="TableGrid"/>
@@ -1735,11 +2620,131 @@
               <w:lang w:val="en-US"/>
             </w:rPr>
           </w:pPr>
+          <w:proofErr w:type="spellStart"/>
           <w:r>
             <w:rPr>
               <w:lang w:val="en-US"/>
             </w:rPr>
-            <w:t xml:space="preserve">Dokumen ini sah, diterbitkan secara elektronik melalui Sistem Amdalnet </w:t>
+            <w:t>Dokumen</w:t>
+          </w:r>
+          <w:proofErr w:type="spellEnd"/>
+          <w:r>
+            <w:rPr>
+              <w:lang w:val="en-US"/>
+            </w:rPr>
+            <w:t xml:space="preserve"> </w:t>
+          </w:r>
+          <w:proofErr w:type="spellStart"/>
+          <w:r>
+            <w:rPr>
+              <w:lang w:val="en-US"/>
+            </w:rPr>
+            <w:t>ini</w:t>
+          </w:r>
+          <w:proofErr w:type="spellEnd"/>
+          <w:r>
+            <w:rPr>
+              <w:lang w:val="en-US"/>
+            </w:rPr>
+            <w:t xml:space="preserve"> </w:t>
+          </w:r>
+          <w:proofErr w:type="spellStart"/>
+          <w:r>
+            <w:rPr>
+              <w:lang w:val="en-US"/>
+            </w:rPr>
+            <w:t>sah</w:t>
+          </w:r>
+          <w:proofErr w:type="spellEnd"/>
+          <w:r>
+            <w:rPr>
+              <w:lang w:val="en-US"/>
+            </w:rPr>
+            <w:t xml:space="preserve">, </w:t>
+          </w:r>
+          <w:proofErr w:type="spellStart"/>
+          <w:r>
+            <w:rPr>
+              <w:lang w:val="en-US"/>
+            </w:rPr>
+            <w:t>diterbitkan</w:t>
+          </w:r>
+          <w:proofErr w:type="spellEnd"/>
+          <w:r>
+            <w:rPr>
+              <w:lang w:val="en-US"/>
+            </w:rPr>
+            <w:t xml:space="preserve"> </w:t>
+          </w:r>
+          <w:proofErr w:type="spellStart"/>
+          <w:r>
+            <w:rPr>
+              <w:lang w:val="en-US"/>
+            </w:rPr>
+            <w:t>secara</w:t>
+          </w:r>
+          <w:proofErr w:type="spellEnd"/>
+          <w:r>
+            <w:rPr>
+              <w:lang w:val="en-US"/>
+            </w:rPr>
+            <w:t xml:space="preserve"> </w:t>
+          </w:r>
+          <w:proofErr w:type="spellStart"/>
+          <w:r>
+            <w:rPr>
+              <w:lang w:val="en-US"/>
+            </w:rPr>
+            <w:t>elektronik</w:t>
+          </w:r>
+          <w:proofErr w:type="spellEnd"/>
+          <w:r>
+            <w:rPr>
+              <w:lang w:val="en-US"/>
+            </w:rPr>
+            <w:t xml:space="preserve"> </w:t>
+          </w:r>
+          <w:proofErr w:type="spellStart"/>
+          <w:r>
+            <w:rPr>
+              <w:lang w:val="en-US"/>
+            </w:rPr>
+            <w:t>melalui</w:t>
+          </w:r>
+          <w:proofErr w:type="spellEnd"/>
+          <w:r>
+            <w:rPr>
+              <w:lang w:val="en-US"/>
+            </w:rPr>
+            <w:t xml:space="preserve"> </w:t>
+          </w:r>
+          <w:proofErr w:type="spellStart"/>
+          <w:r>
+            <w:rPr>
+              <w:lang w:val="en-US"/>
+            </w:rPr>
+            <w:t>Sistem</w:t>
+          </w:r>
+          <w:proofErr w:type="spellEnd"/>
+          <w:r>
+            <w:rPr>
+              <w:lang w:val="en-US"/>
+            </w:rPr>
+            <w:t xml:space="preserve"> </w:t>
+          </w:r>
+          <w:proofErr w:type="spellStart"/>
+          <w:r>
+            <w:rPr>
+              <w:lang w:val="en-US"/>
+            </w:rPr>
+            <w:t>Amdalnet</w:t>
+          </w:r>
+          <w:proofErr w:type="spellEnd"/>
+          <w:r>
+            <w:rPr>
+              <w:lang w:val="en-US"/>
+            </w:rPr>
+            <w:t xml:space="preserve"> </w:t>
           </w:r>
         </w:p>
         <w:p>
@@ -1755,7 +2760,49 @@
             <w:rPr>
               <w:lang w:val="en-US"/>
             </w:rPr>
-            <w:t xml:space="preserve">Kementerian Lingkungan Hidup dan Kehutanan </w:t>
+            <w:t xml:space="preserve">Kementerian </w:t>
+          </w:r>
+          <w:proofErr w:type="spellStart"/>
+          <w:r>
+            <w:rPr>
+              <w:lang w:val="en-US"/>
+            </w:rPr>
+            <w:t>Lingkungan</w:t>
+          </w:r>
+          <w:proofErr w:type="spellEnd"/>
+          <w:r>
+            <w:rPr>
+              <w:lang w:val="en-US"/>
+            </w:rPr>
+            <w:t xml:space="preserve"> </w:t>
+          </w:r>
+          <w:proofErr w:type="spellStart"/>
+          <w:r>
+            <w:rPr>
+              <w:lang w:val="en-US"/>
+            </w:rPr>
+            <w:t>Hidup</w:t>
+          </w:r>
+          <w:proofErr w:type="spellEnd"/>
+          <w:r>
+            <w:rPr>
+              <w:lang w:val="en-US"/>
+            </w:rPr>
+            <w:t xml:space="preserve"> dan </w:t>
+          </w:r>
+          <w:proofErr w:type="spellStart"/>
+          <w:r>
+            <w:rPr>
+              <w:lang w:val="en-US"/>
+            </w:rPr>
+            <w:t>Kehutanan</w:t>
+          </w:r>
+          <w:proofErr w:type="spellEnd"/>
+          <w:r>
+            <w:rPr>
+              <w:lang w:val="en-US"/>
+            </w:rPr>
+            <w:t xml:space="preserve"> </w:t>
           </w:r>
         </w:p>
         <w:p>
@@ -1767,11 +2814,33 @@
               <w:lang w:val="en-US"/>
             </w:rPr>
           </w:pPr>
+          <w:proofErr w:type="spellStart"/>
           <w:r>
             <w:rPr>
               <w:lang w:val="en-US"/>
             </w:rPr>
-            <w:t>Tanggal ${tanggal}, ${jam} WIB</w:t>
+            <w:t>Tanggal</w:t>
+          </w:r>
+          <w:proofErr w:type="spellEnd"/>
+          <w:r>
+            <w:rPr>
+              <w:lang w:val="en-US"/>
+            </w:rPr>
+            <w:t xml:space="preserve"> ${</w:t>
+          </w:r>
+          <w:proofErr w:type="spellStart"/>
+          <w:r>
+            <w:rPr>
+              <w:lang w:val="en-US"/>
+            </w:rPr>
+            <w:t>tanggal</w:t>
+          </w:r>
+          <w:proofErr w:type="spellEnd"/>
+          <w:r>
+            <w:rPr>
+              <w:lang w:val="en-US"/>
+            </w:rPr>
+            <w:t>}, ${jam} WIB</w:t>
           </w:r>
         </w:p>
       </w:tc>
@@ -1851,7 +2920,7 @@
 </file>
 
 <file path=word/footer3.xml><?xml version="1.0" encoding="utf-8"?>
-<w:ftr xmlns:wpc="http://schemas.microsoft.com/office/word/2010/wordprocessingCanvas" xmlns:cx="http://schemas.microsoft.com/office/drawing/2014/chartex" xmlns:cx1="http://schemas.microsoft.com/office/drawing/2015/9/8/chartex" xmlns:cx2="http://schemas.microsoft.com/office/drawing/2015/10/21/chartex" xmlns:cx3="http://schemas.microsoft.com/office/drawing/2016/5/9/chartex" xmlns:cx4="http://schemas.microsoft.com/office/drawing/2016/5/10/chartex" xmlns:cx5="http://schemas.microsoft.com/office/drawing/2016/5/11/chartex" xmlns:cx6="http://schemas.microsoft.com/office/drawing/2016/5/12/chartex" xmlns:cx7="http://schemas.microsoft.com/office/drawing/2016/5/13/chartex" xmlns:cx8="http://schemas.microsoft.com/office/drawing/2016/5/14/chartex" xmlns:mc="http://schemas.openxmlformats.org/markup-compatibility/2006" xmlns:aink="http://schemas.microsoft.com/office/drawing/2016/ink" xmlns:am3d="http://schemas.microsoft.com/office/drawing/2017/model3d" xmlns:o="urn:schemas-microsoft-com:office:office" xmlns:oel="http://schemas.microsoft.com/office/2019/extlst" xmlns:r="http://schemas.openxmlformats.org/officeDocument/2006/relationships" xmlns:m="http://schemas.openxmlformats.org/officeDocument/2006/math" xmlns:v="urn:schemas-microsoft-com:vml" xmlns:wp14="http://schemas.microsoft.com/office/word/2010/wordprocessingDrawing" xmlns:wp="http://schemas.openxmlformats.org/drawingml/2006/wordprocessingDrawing" xmlns:w10="urn:schemas-microsoft-com:office:word" xmlns:w="http://schemas.openxmlformats.org/wordprocessingml/2006/main" xmlns:w14="http://schemas.microsoft.com/office/word/2010/wordml" xmlns:w15="http://schemas.microsoft.com/office/word/2012/wordml" xmlns:w16cex="http://schemas.microsoft.com/office/word/2018/wordml/cex" xmlns:w16cid="http://schemas.microsoft.com/office/word/2016/wordml/cid" xmlns:w16="http://schemas.microsoft.com/office/word/2018/wordml" xmlns:w16sdtdh="http://schemas.microsoft.com/office/word/2020/wordml/sdtdatahash" xmlns:w16se="http://schemas.microsoft.com/office/word/2015/wordml/symex" xmlns:wpg="http://schemas.microsoft.com/office/word/2010/wordprocessingGroup" xmlns:wpi="http://schemas.microsoft.com/office/word/2010/wordprocessingInk" xmlns:wne="http://schemas.microsoft.com/office/word/2006/wordml" xmlns:wps="http://schemas.microsoft.com/office/word/2010/wordprocessingShape" mc:Ignorable="w14 w15 w16se w16cid w16 w16cex w16sdtdh wp14">
+<w:ftr xmlns:wpc="http://schemas.microsoft.com/office/word/2010/wordprocessingCanvas" xmlns:cx="http://schemas.microsoft.com/office/drawing/2014/chartex" xmlns:cx1="http://schemas.microsoft.com/office/drawing/2015/9/8/chartex" xmlns:cx2="http://schemas.microsoft.com/office/drawing/2015/10/21/chartex" xmlns:cx3="http://schemas.microsoft.com/office/drawing/2016/5/9/chartex" xmlns:cx4="http://schemas.microsoft.com/office/drawing/2016/5/10/chartex" xmlns:cx5="http://schemas.microsoft.com/office/drawing/2016/5/11/chartex" xmlns:cx6="http://schemas.microsoft.com/office/drawing/2016/5/12/chartex" xmlns:cx7="http://schemas.microsoft.com/office/drawing/2016/5/13/chartex" xmlns:cx8="http://schemas.microsoft.com/office/drawing/2016/5/14/chartex" xmlns:mc="http://schemas.openxmlformats.org/markup-compatibility/2006" xmlns:aink="http://schemas.microsoft.com/office/drawing/2016/ink" xmlns:am3d="http://schemas.microsoft.com/office/drawing/2017/model3d" xmlns:o="urn:schemas-microsoft-com:office:office" xmlns:r="http://schemas.openxmlformats.org/officeDocument/2006/relationships" xmlns:m="http://schemas.openxmlformats.org/officeDocument/2006/math" xmlns:v="urn:schemas-microsoft-com:vml" xmlns:wp14="http://schemas.microsoft.com/office/word/2010/wordprocessingDrawing" xmlns:wp="http://schemas.openxmlformats.org/drawingml/2006/wordprocessingDrawing" xmlns:w10="urn:schemas-microsoft-com:office:word" xmlns:w="http://schemas.openxmlformats.org/wordprocessingml/2006/main" xmlns:w14="http://schemas.microsoft.com/office/word/2010/wordml" xmlns:w15="http://schemas.microsoft.com/office/word/2012/wordml" xmlns:w16cex="http://schemas.microsoft.com/office/word/2018/wordml/cex" xmlns:w16cid="http://schemas.microsoft.com/office/word/2016/wordml/cid" xmlns:w16="http://schemas.microsoft.com/office/word/2018/wordml" xmlns:w16sdtdh="http://schemas.microsoft.com/office/word/2020/wordml/sdtdatahash" xmlns:w16se="http://schemas.microsoft.com/office/word/2015/wordml/symex" xmlns:wpg="http://schemas.microsoft.com/office/word/2010/wordprocessingGroup" xmlns:wpi="http://schemas.microsoft.com/office/word/2010/wordprocessingInk" xmlns:wne="http://schemas.microsoft.com/office/word/2006/wordml" xmlns:wps="http://schemas.microsoft.com/office/word/2010/wordprocessingShape" mc:Ignorable="w14 w15 w16se w16cid w16 w16cex w16sdtdh wp14">
   <w:p>
     <w:pPr>
       <w:pStyle w:val="Footer"/>
@@ -1861,7 +2930,7 @@
 </file>
 
 <file path=word/footnotes.xml><?xml version="1.0" encoding="utf-8"?>
-<w:footnotes xmlns:wpc="http://schemas.microsoft.com/office/word/2010/wordprocessingCanvas" xmlns:cx="http://schemas.microsoft.com/office/drawing/2014/chartex" xmlns:cx1="http://schemas.microsoft.com/office/drawing/2015/9/8/chartex" xmlns:cx2="http://schemas.microsoft.com/office/drawing/2015/10/21/chartex" xmlns:cx3="http://schemas.microsoft.com/office/drawing/2016/5/9/chartex" xmlns:cx4="http://schemas.microsoft.com/office/drawing/2016/5/10/chartex" xmlns:cx5="http://schemas.microsoft.com/office/drawing/2016/5/11/chartex" xmlns:cx6="http://schemas.microsoft.com/office/drawing/2016/5/12/chartex" xmlns:cx7="http://schemas.microsoft.com/office/drawing/2016/5/13/chartex" xmlns:cx8="http://schemas.microsoft.com/office/drawing/2016/5/14/chartex" xmlns:mc="http://schemas.openxmlformats.org/markup-compatibility/2006" xmlns:aink="http://schemas.microsoft.com/office/drawing/2016/ink" xmlns:am3d="http://schemas.microsoft.com/office/drawing/2017/model3d" xmlns:o="urn:schemas-microsoft-com:office:office" xmlns:oel="http://schemas.microsoft.com/office/2019/extlst" xmlns:r="http://schemas.openxmlformats.org/officeDocument/2006/relationships" xmlns:m="http://schemas.openxmlformats.org/officeDocument/2006/math" xmlns:v="urn:schemas-microsoft-com:vml" xmlns:wp14="http://schemas.microsoft.com/office/word/2010/wordprocessingDrawing" xmlns:wp="http://schemas.openxmlformats.org/drawingml/2006/wordprocessingDrawing" xmlns:w10="urn:schemas-microsoft-com:office:word" xmlns:w="http://schemas.openxmlformats.org/wordprocessingml/2006/main" xmlns:w14="http://schemas.microsoft.com/office/word/2010/wordml" xmlns:w15="http://schemas.microsoft.com/office/word/2012/wordml" xmlns:w16cex="http://schemas.microsoft.com/office/word/2018/wordml/cex" xmlns:w16cid="http://schemas.microsoft.com/office/word/2016/wordml/cid" xmlns:w16="http://schemas.microsoft.com/office/word/2018/wordml" xmlns:w16sdtdh="http://schemas.microsoft.com/office/word/2020/wordml/sdtdatahash" xmlns:w16se="http://schemas.microsoft.com/office/word/2015/wordml/symex" xmlns:wpg="http://schemas.microsoft.com/office/word/2010/wordprocessingGroup" xmlns:wpi="http://schemas.microsoft.com/office/word/2010/wordprocessingInk" xmlns:wne="http://schemas.microsoft.com/office/word/2006/wordml" xmlns:wps="http://schemas.microsoft.com/office/word/2010/wordprocessingShape" mc:Ignorable="w14 w15 w16se w16cid w16 w16cex w16sdtdh wp14">
+<w:footnotes xmlns:wpc="http://schemas.microsoft.com/office/word/2010/wordprocessingCanvas" xmlns:cx="http://schemas.microsoft.com/office/drawing/2014/chartex" xmlns:cx1="http://schemas.microsoft.com/office/drawing/2015/9/8/chartex" xmlns:cx2="http://schemas.microsoft.com/office/drawing/2015/10/21/chartex" xmlns:cx3="http://schemas.microsoft.com/office/drawing/2016/5/9/chartex" xmlns:cx4="http://schemas.microsoft.com/office/drawing/2016/5/10/chartex" xmlns:cx5="http://schemas.microsoft.com/office/drawing/2016/5/11/chartex" xmlns:cx6="http://schemas.microsoft.com/office/drawing/2016/5/12/chartex" xmlns:cx7="http://schemas.microsoft.com/office/drawing/2016/5/13/chartex" xmlns:cx8="http://schemas.microsoft.com/office/drawing/2016/5/14/chartex" xmlns:mc="http://schemas.openxmlformats.org/markup-compatibility/2006" xmlns:aink="http://schemas.microsoft.com/office/drawing/2016/ink" xmlns:am3d="http://schemas.microsoft.com/office/drawing/2017/model3d" xmlns:o="urn:schemas-microsoft-com:office:office" xmlns:r="http://schemas.openxmlformats.org/officeDocument/2006/relationships" xmlns:m="http://schemas.openxmlformats.org/officeDocument/2006/math" xmlns:v="urn:schemas-microsoft-com:vml" xmlns:wp14="http://schemas.microsoft.com/office/word/2010/wordprocessingDrawing" xmlns:wp="http://schemas.openxmlformats.org/drawingml/2006/wordprocessingDrawing" xmlns:w10="urn:schemas-microsoft-com:office:word" xmlns:w="http://schemas.openxmlformats.org/wordprocessingml/2006/main" xmlns:w14="http://schemas.microsoft.com/office/word/2010/wordml" xmlns:w15="http://schemas.microsoft.com/office/word/2012/wordml" xmlns:w16cex="http://schemas.microsoft.com/office/word/2018/wordml/cex" xmlns:w16cid="http://schemas.microsoft.com/office/word/2016/wordml/cid" xmlns:w16="http://schemas.microsoft.com/office/word/2018/wordml" xmlns:w16sdtdh="http://schemas.microsoft.com/office/word/2020/wordml/sdtdatahash" xmlns:w16se="http://schemas.microsoft.com/office/word/2015/wordml/symex" xmlns:wpg="http://schemas.microsoft.com/office/word/2010/wordprocessingGroup" xmlns:wpi="http://schemas.microsoft.com/office/word/2010/wordprocessingInk" xmlns:wne="http://schemas.microsoft.com/office/word/2006/wordml" xmlns:wps="http://schemas.microsoft.com/office/word/2010/wordprocessingShape" mc:Ignorable="w14 w15 w16se w16cid w16 w16cex w16sdtdh wp14">
   <w:footnote w:type="separator" w:id="-1">
     <w:p>
       <w:pPr>
@@ -1886,7 +2955,7 @@
 </file>
 
 <file path=word/header1.xml><?xml version="1.0" encoding="utf-8"?>
-<w:hdr xmlns:wpc="http://schemas.microsoft.com/office/word/2010/wordprocessingCanvas" xmlns:cx="http://schemas.microsoft.com/office/drawing/2014/chartex" xmlns:cx1="http://schemas.microsoft.com/office/drawing/2015/9/8/chartex" xmlns:cx2="http://schemas.microsoft.com/office/drawing/2015/10/21/chartex" xmlns:cx3="http://schemas.microsoft.com/office/drawing/2016/5/9/chartex" xmlns:cx4="http://schemas.microsoft.com/office/drawing/2016/5/10/chartex" xmlns:cx5="http://schemas.microsoft.com/office/drawing/2016/5/11/chartex" xmlns:cx6="http://schemas.microsoft.com/office/drawing/2016/5/12/chartex" xmlns:cx7="http://schemas.microsoft.com/office/drawing/2016/5/13/chartex" xmlns:cx8="http://schemas.microsoft.com/office/drawing/2016/5/14/chartex" xmlns:mc="http://schemas.openxmlformats.org/markup-compatibility/2006" xmlns:aink="http://schemas.microsoft.com/office/drawing/2016/ink" xmlns:am3d="http://schemas.microsoft.com/office/drawing/2017/model3d" xmlns:o="urn:schemas-microsoft-com:office:office" xmlns:oel="http://schemas.microsoft.com/office/2019/extlst" xmlns:r="http://schemas.openxmlformats.org/officeDocument/2006/relationships" xmlns:m="http://schemas.openxmlformats.org/officeDocument/2006/math" xmlns:v="urn:schemas-microsoft-com:vml" xmlns:wp14="http://schemas.microsoft.com/office/word/2010/wordprocessingDrawing" xmlns:wp="http://schemas.openxmlformats.org/drawingml/2006/wordprocessingDrawing" xmlns:w10="urn:schemas-microsoft-com:office:word" xmlns:w="http://schemas.openxmlformats.org/wordprocessingml/2006/main" xmlns:w14="http://schemas.microsoft.com/office/word/2010/wordml" xmlns:w15="http://schemas.microsoft.com/office/word/2012/wordml" xmlns:w16cex="http://schemas.microsoft.com/office/word/2018/wordml/cex" xmlns:w16cid="http://schemas.microsoft.com/office/word/2016/wordml/cid" xmlns:w16="http://schemas.microsoft.com/office/word/2018/wordml" xmlns:w16sdtdh="http://schemas.microsoft.com/office/word/2020/wordml/sdtdatahash" xmlns:w16se="http://schemas.microsoft.com/office/word/2015/wordml/symex" xmlns:wpg="http://schemas.microsoft.com/office/word/2010/wordprocessingGroup" xmlns:wpi="http://schemas.microsoft.com/office/word/2010/wordprocessingInk" xmlns:wne="http://schemas.microsoft.com/office/word/2006/wordml" xmlns:wps="http://schemas.microsoft.com/office/word/2010/wordprocessingShape" mc:Ignorable="w14 w15 w16se w16cid w16 w16cex w16sdtdh wp14">
+<w:hdr xmlns:wpc="http://schemas.microsoft.com/office/word/2010/wordprocessingCanvas" xmlns:cx="http://schemas.microsoft.com/office/drawing/2014/chartex" xmlns:cx1="http://schemas.microsoft.com/office/drawing/2015/9/8/chartex" xmlns:cx2="http://schemas.microsoft.com/office/drawing/2015/10/21/chartex" xmlns:cx3="http://schemas.microsoft.com/office/drawing/2016/5/9/chartex" xmlns:cx4="http://schemas.microsoft.com/office/drawing/2016/5/10/chartex" xmlns:cx5="http://schemas.microsoft.com/office/drawing/2016/5/11/chartex" xmlns:cx6="http://schemas.microsoft.com/office/drawing/2016/5/12/chartex" xmlns:cx7="http://schemas.microsoft.com/office/drawing/2016/5/13/chartex" xmlns:cx8="http://schemas.microsoft.com/office/drawing/2016/5/14/chartex" xmlns:mc="http://schemas.openxmlformats.org/markup-compatibility/2006" xmlns:aink="http://schemas.microsoft.com/office/drawing/2016/ink" xmlns:am3d="http://schemas.microsoft.com/office/drawing/2017/model3d" xmlns:o="urn:schemas-microsoft-com:office:office" xmlns:r="http://schemas.openxmlformats.org/officeDocument/2006/relationships" xmlns:m="http://schemas.openxmlformats.org/officeDocument/2006/math" xmlns:v="urn:schemas-microsoft-com:vml" xmlns:wp14="http://schemas.microsoft.com/office/word/2010/wordprocessingDrawing" xmlns:wp="http://schemas.openxmlformats.org/drawingml/2006/wordprocessingDrawing" xmlns:w10="urn:schemas-microsoft-com:office:word" xmlns:w="http://schemas.openxmlformats.org/wordprocessingml/2006/main" xmlns:w14="http://schemas.microsoft.com/office/word/2010/wordml" xmlns:w15="http://schemas.microsoft.com/office/word/2012/wordml" xmlns:w16cex="http://schemas.microsoft.com/office/word/2018/wordml/cex" xmlns:w16cid="http://schemas.microsoft.com/office/word/2016/wordml/cid" xmlns:w16="http://schemas.microsoft.com/office/word/2018/wordml" xmlns:w16sdtdh="http://schemas.microsoft.com/office/word/2020/wordml/sdtdatahash" xmlns:w16se="http://schemas.microsoft.com/office/word/2015/wordml/symex" xmlns:wpg="http://schemas.microsoft.com/office/word/2010/wordprocessingGroup" xmlns:wpi="http://schemas.microsoft.com/office/word/2010/wordprocessingInk" xmlns:wne="http://schemas.microsoft.com/office/word/2006/wordml" xmlns:wps="http://schemas.microsoft.com/office/word/2010/wordprocessingShape" mc:Ignorable="w14 w15 w16se w16cid w16 w16cex w16sdtdh wp14">
   <w:p>
     <w:pPr>
       <w:pStyle w:val="Header"/>
@@ -1896,7 +2965,7 @@
 </file>
 
 <file path=word/header2.xml><?xml version="1.0" encoding="utf-8"?>
-<w:hdr xmlns:wpc="http://schemas.microsoft.com/office/word/2010/wordprocessingCanvas" xmlns:cx="http://schemas.microsoft.com/office/drawing/2014/chartex" xmlns:cx1="http://schemas.microsoft.com/office/drawing/2015/9/8/chartex" xmlns:cx2="http://schemas.microsoft.com/office/drawing/2015/10/21/chartex" xmlns:cx3="http://schemas.microsoft.com/office/drawing/2016/5/9/chartex" xmlns:cx4="http://schemas.microsoft.com/office/drawing/2016/5/10/chartex" xmlns:cx5="http://schemas.microsoft.com/office/drawing/2016/5/11/chartex" xmlns:cx6="http://schemas.microsoft.com/office/drawing/2016/5/12/chartex" xmlns:cx7="http://schemas.microsoft.com/office/drawing/2016/5/13/chartex" xmlns:cx8="http://schemas.microsoft.com/office/drawing/2016/5/14/chartex" xmlns:mc="http://schemas.openxmlformats.org/markup-compatibility/2006" xmlns:aink="http://schemas.microsoft.com/office/drawing/2016/ink" xmlns:am3d="http://schemas.microsoft.com/office/drawing/2017/model3d" xmlns:o="urn:schemas-microsoft-com:office:office" xmlns:oel="http://schemas.microsoft.com/office/2019/extlst" xmlns:r="http://schemas.openxmlformats.org/officeDocument/2006/relationships" xmlns:m="http://schemas.openxmlformats.org/officeDocument/2006/math" xmlns:v="urn:schemas-microsoft-com:vml" xmlns:wp14="http://schemas.microsoft.com/office/word/2010/wordprocessingDrawing" xmlns:wp="http://schemas.openxmlformats.org/drawingml/2006/wordprocessingDrawing" xmlns:w10="urn:schemas-microsoft-com:office:word" xmlns:w="http://schemas.openxmlformats.org/wordprocessingml/2006/main" xmlns:w14="http://schemas.microsoft.com/office/word/2010/wordml" xmlns:w15="http://schemas.microsoft.com/office/word/2012/wordml" xmlns:w16cex="http://schemas.microsoft.com/office/word/2018/wordml/cex" xmlns:w16cid="http://schemas.microsoft.com/office/word/2016/wordml/cid" xmlns:w16="http://schemas.microsoft.com/office/word/2018/wordml" xmlns:w16sdtdh="http://schemas.microsoft.com/office/word/2020/wordml/sdtdatahash" xmlns:w16se="http://schemas.microsoft.com/office/word/2015/wordml/symex" xmlns:wpg="http://schemas.microsoft.com/office/word/2010/wordprocessingGroup" xmlns:wpi="http://schemas.microsoft.com/office/word/2010/wordprocessingInk" xmlns:wne="http://schemas.microsoft.com/office/word/2006/wordml" xmlns:wps="http://schemas.microsoft.com/office/word/2010/wordprocessingShape" mc:Ignorable="w14 w15 w16se w16cid w16 w16cex w16sdtdh wp14">
+<w:hdr xmlns:wpc="http://schemas.microsoft.com/office/word/2010/wordprocessingCanvas" xmlns:cx="http://schemas.microsoft.com/office/drawing/2014/chartex" xmlns:cx1="http://schemas.microsoft.com/office/drawing/2015/9/8/chartex" xmlns:cx2="http://schemas.microsoft.com/office/drawing/2015/10/21/chartex" xmlns:cx3="http://schemas.microsoft.com/office/drawing/2016/5/9/chartex" xmlns:cx4="http://schemas.microsoft.com/office/drawing/2016/5/10/chartex" xmlns:cx5="http://schemas.microsoft.com/office/drawing/2016/5/11/chartex" xmlns:cx6="http://schemas.microsoft.com/office/drawing/2016/5/12/chartex" xmlns:cx7="http://schemas.microsoft.com/office/drawing/2016/5/13/chartex" xmlns:cx8="http://schemas.microsoft.com/office/drawing/2016/5/14/chartex" xmlns:mc="http://schemas.openxmlformats.org/markup-compatibility/2006" xmlns:aink="http://schemas.microsoft.com/office/drawing/2016/ink" xmlns:am3d="http://schemas.microsoft.com/office/drawing/2017/model3d" xmlns:o="urn:schemas-microsoft-com:office:office" xmlns:r="http://schemas.openxmlformats.org/officeDocument/2006/relationships" xmlns:m="http://schemas.openxmlformats.org/officeDocument/2006/math" xmlns:v="urn:schemas-microsoft-com:vml" xmlns:wp14="http://schemas.microsoft.com/office/word/2010/wordprocessingDrawing" xmlns:wp="http://schemas.openxmlformats.org/drawingml/2006/wordprocessingDrawing" xmlns:w10="urn:schemas-microsoft-com:office:word" xmlns:w="http://schemas.openxmlformats.org/wordprocessingml/2006/main" xmlns:w14="http://schemas.microsoft.com/office/word/2010/wordml" xmlns:w15="http://schemas.microsoft.com/office/word/2012/wordml" xmlns:w16cex="http://schemas.microsoft.com/office/word/2018/wordml/cex" xmlns:w16cid="http://schemas.microsoft.com/office/word/2016/wordml/cid" xmlns:w16="http://schemas.microsoft.com/office/word/2018/wordml" xmlns:w16sdtdh="http://schemas.microsoft.com/office/word/2020/wordml/sdtdatahash" xmlns:w16se="http://schemas.microsoft.com/office/word/2015/wordml/symex" xmlns:wpg="http://schemas.microsoft.com/office/word/2010/wordprocessingGroup" xmlns:wpi="http://schemas.microsoft.com/office/word/2010/wordprocessingInk" xmlns:wne="http://schemas.microsoft.com/office/word/2006/wordml" xmlns:wps="http://schemas.microsoft.com/office/word/2010/wordprocessingShape" mc:Ignorable="w14 w15 w16se w16cid w16 w16cex w16sdtdh wp14">
   <w:p>
     <w:pPr>
       <w:pStyle w:val="Header"/>
@@ -1972,7 +3041,7 @@
 </file>
 
 <file path=word/header3.xml><?xml version="1.0" encoding="utf-8"?>
-<w:hdr xmlns:wpc="http://schemas.microsoft.com/office/word/2010/wordprocessingCanvas" xmlns:cx="http://schemas.microsoft.com/office/drawing/2014/chartex" xmlns:cx1="http://schemas.microsoft.com/office/drawing/2015/9/8/chartex" xmlns:cx2="http://schemas.microsoft.com/office/drawing/2015/10/21/chartex" xmlns:cx3="http://schemas.microsoft.com/office/drawing/2016/5/9/chartex" xmlns:cx4="http://schemas.microsoft.com/office/drawing/2016/5/10/chartex" xmlns:cx5="http://schemas.microsoft.com/office/drawing/2016/5/11/chartex" xmlns:cx6="http://schemas.microsoft.com/office/drawing/2016/5/12/chartex" xmlns:cx7="http://schemas.microsoft.com/office/drawing/2016/5/13/chartex" xmlns:cx8="http://schemas.microsoft.com/office/drawing/2016/5/14/chartex" xmlns:mc="http://schemas.openxmlformats.org/markup-compatibility/2006" xmlns:aink="http://schemas.microsoft.com/office/drawing/2016/ink" xmlns:am3d="http://schemas.microsoft.com/office/drawing/2017/model3d" xmlns:o="urn:schemas-microsoft-com:office:office" xmlns:oel="http://schemas.microsoft.com/office/2019/extlst" xmlns:r="http://schemas.openxmlformats.org/officeDocument/2006/relationships" xmlns:m="http://schemas.openxmlformats.org/officeDocument/2006/math" xmlns:v="urn:schemas-microsoft-com:vml" xmlns:wp14="http://schemas.microsoft.com/office/word/2010/wordprocessingDrawing" xmlns:wp="http://schemas.openxmlformats.org/drawingml/2006/wordprocessingDrawing" xmlns:w10="urn:schemas-microsoft-com:office:word" xmlns:w="http://schemas.openxmlformats.org/wordprocessingml/2006/main" xmlns:w14="http://schemas.microsoft.com/office/word/2010/wordml" xmlns:w15="http://schemas.microsoft.com/office/word/2012/wordml" xmlns:w16cex="http://schemas.microsoft.com/office/word/2018/wordml/cex" xmlns:w16cid="http://schemas.microsoft.com/office/word/2016/wordml/cid" xmlns:w16="http://schemas.microsoft.com/office/word/2018/wordml" xmlns:w16sdtdh="http://schemas.microsoft.com/office/word/2020/wordml/sdtdatahash" xmlns:w16se="http://schemas.microsoft.com/office/word/2015/wordml/symex" xmlns:wpg="http://schemas.microsoft.com/office/word/2010/wordprocessingGroup" xmlns:wpi="http://schemas.microsoft.com/office/word/2010/wordprocessingInk" xmlns:wne="http://schemas.microsoft.com/office/word/2006/wordml" xmlns:wps="http://schemas.microsoft.com/office/word/2010/wordprocessingShape" mc:Ignorable="w14 w15 w16se w16cid w16 w16cex w16sdtdh wp14">
+<w:hdr xmlns:wpc="http://schemas.microsoft.com/office/word/2010/wordprocessingCanvas" xmlns:cx="http://schemas.microsoft.com/office/drawing/2014/chartex" xmlns:cx1="http://schemas.microsoft.com/office/drawing/2015/9/8/chartex" xmlns:cx2="http://schemas.microsoft.com/office/drawing/2015/10/21/chartex" xmlns:cx3="http://schemas.microsoft.com/office/drawing/2016/5/9/chartex" xmlns:cx4="http://schemas.microsoft.com/office/drawing/2016/5/10/chartex" xmlns:cx5="http://schemas.microsoft.com/office/drawing/2016/5/11/chartex" xmlns:cx6="http://schemas.microsoft.com/office/drawing/2016/5/12/chartex" xmlns:cx7="http://schemas.microsoft.com/office/drawing/2016/5/13/chartex" xmlns:cx8="http://schemas.microsoft.com/office/drawing/2016/5/14/chartex" xmlns:mc="http://schemas.openxmlformats.org/markup-compatibility/2006" xmlns:aink="http://schemas.microsoft.com/office/drawing/2016/ink" xmlns:am3d="http://schemas.microsoft.com/office/drawing/2017/model3d" xmlns:o="urn:schemas-microsoft-com:office:office" xmlns:r="http://schemas.openxmlformats.org/officeDocument/2006/relationships" xmlns:m="http://schemas.openxmlformats.org/officeDocument/2006/math" xmlns:v="urn:schemas-microsoft-com:vml" xmlns:wp14="http://schemas.microsoft.com/office/word/2010/wordprocessingDrawing" xmlns:wp="http://schemas.openxmlformats.org/drawingml/2006/wordprocessingDrawing" xmlns:w10="urn:schemas-microsoft-com:office:word" xmlns:w="http://schemas.openxmlformats.org/wordprocessingml/2006/main" xmlns:w14="http://schemas.microsoft.com/office/word/2010/wordml" xmlns:w15="http://schemas.microsoft.com/office/word/2012/wordml" xmlns:w16cex="http://schemas.microsoft.com/office/word/2018/wordml/cex" xmlns:w16cid="http://schemas.microsoft.com/office/word/2016/wordml/cid" xmlns:w16="http://schemas.microsoft.com/office/word/2018/wordml" xmlns:w16sdtdh="http://schemas.microsoft.com/office/word/2020/wordml/sdtdatahash" xmlns:w16se="http://schemas.microsoft.com/office/word/2015/wordml/symex" xmlns:wpg="http://schemas.microsoft.com/office/word/2010/wordprocessingGroup" xmlns:wpi="http://schemas.microsoft.com/office/word/2010/wordprocessingInk" xmlns:wne="http://schemas.microsoft.com/office/word/2006/wordml" xmlns:wps="http://schemas.microsoft.com/office/word/2010/wordprocessingShape" mc:Ignorable="w14 w15 w16se w16cid w16 w16cex w16sdtdh wp14">
   <w:p>
     <w:pPr>
       <w:pStyle w:val="Header"/>
@@ -1982,7 +3051,7 @@
 </file>
 
 <file path=word/numbering.xml><?xml version="1.0" encoding="utf-8"?>
-<w:numbering xmlns:wpc="http://schemas.microsoft.com/office/word/2010/wordprocessingCanvas" xmlns:cx="http://schemas.microsoft.com/office/drawing/2014/chartex" xmlns:cx1="http://schemas.microsoft.com/office/drawing/2015/9/8/chartex" xmlns:cx2="http://schemas.microsoft.com/office/drawing/2015/10/21/chartex" xmlns:cx3="http://schemas.microsoft.com/office/drawing/2016/5/9/chartex" xmlns:cx4="http://schemas.microsoft.com/office/drawing/2016/5/10/chartex" xmlns:cx5="http://schemas.microsoft.com/office/drawing/2016/5/11/chartex" xmlns:cx6="http://schemas.microsoft.com/office/drawing/2016/5/12/chartex" xmlns:cx7="http://schemas.microsoft.com/office/drawing/2016/5/13/chartex" xmlns:cx8="http://schemas.microsoft.com/office/drawing/2016/5/14/chartex" xmlns:mc="http://schemas.openxmlformats.org/markup-compatibility/2006" xmlns:aink="http://schemas.microsoft.com/office/drawing/2016/ink" xmlns:am3d="http://schemas.microsoft.com/office/drawing/2017/model3d" xmlns:o="urn:schemas-microsoft-com:office:office" xmlns:oel="http://schemas.microsoft.com/office/2019/extlst" xmlns:r="http://schemas.openxmlformats.org/officeDocument/2006/relationships" xmlns:m="http://schemas.openxmlformats.org/officeDocument/2006/math" xmlns:v="urn:schemas-microsoft-com:vml" xmlns:wp14="http://schemas.microsoft.com/office/word/2010/wordprocessingDrawing" xmlns:wp="http://schemas.openxmlformats.org/drawingml/2006/wordprocessingDrawing" xmlns:w10="urn:schemas-microsoft-com:office:word" xmlns:w="http://schemas.openxmlformats.org/wordprocessingml/2006/main" xmlns:w14="http://schemas.microsoft.com/office/word/2010/wordml" xmlns:w15="http://schemas.microsoft.com/office/word/2012/wordml" xmlns:w16cex="http://schemas.microsoft.com/office/word/2018/wordml/cex" xmlns:w16cid="http://schemas.microsoft.com/office/word/2016/wordml/cid" xmlns:w16="http://schemas.microsoft.com/office/word/2018/wordml" xmlns:w16sdtdh="http://schemas.microsoft.com/office/word/2020/wordml/sdtdatahash" xmlns:w16se="http://schemas.microsoft.com/office/word/2015/wordml/symex" xmlns:wpg="http://schemas.microsoft.com/office/word/2010/wordprocessingGroup" xmlns:wpi="http://schemas.microsoft.com/office/word/2010/wordprocessingInk" xmlns:wne="http://schemas.microsoft.com/office/word/2006/wordml" xmlns:wps="http://schemas.microsoft.com/office/word/2010/wordprocessingShape" mc:Ignorable="w14 w15 w16se w16cid w16 w16cex w16sdtdh wp14">
+<w:numbering xmlns:wpc="http://schemas.microsoft.com/office/word/2010/wordprocessingCanvas" xmlns:cx="http://schemas.microsoft.com/office/drawing/2014/chartex" xmlns:cx1="http://schemas.microsoft.com/office/drawing/2015/9/8/chartex" xmlns:cx2="http://schemas.microsoft.com/office/drawing/2015/10/21/chartex" xmlns:cx3="http://schemas.microsoft.com/office/drawing/2016/5/9/chartex" xmlns:cx4="http://schemas.microsoft.com/office/drawing/2016/5/10/chartex" xmlns:cx5="http://schemas.microsoft.com/office/drawing/2016/5/11/chartex" xmlns:cx6="http://schemas.microsoft.com/office/drawing/2016/5/12/chartex" xmlns:cx7="http://schemas.microsoft.com/office/drawing/2016/5/13/chartex" xmlns:cx8="http://schemas.microsoft.com/office/drawing/2016/5/14/chartex" xmlns:mc="http://schemas.openxmlformats.org/markup-compatibility/2006" xmlns:aink="http://schemas.microsoft.com/office/drawing/2016/ink" xmlns:am3d="http://schemas.microsoft.com/office/drawing/2017/model3d" xmlns:o="urn:schemas-microsoft-com:office:office" xmlns:r="http://schemas.openxmlformats.org/officeDocument/2006/relationships" xmlns:m="http://schemas.openxmlformats.org/officeDocument/2006/math" xmlns:v="urn:schemas-microsoft-com:vml" xmlns:wp14="http://schemas.microsoft.com/office/word/2010/wordprocessingDrawing" xmlns:wp="http://schemas.openxmlformats.org/drawingml/2006/wordprocessingDrawing" xmlns:w10="urn:schemas-microsoft-com:office:word" xmlns:w="http://schemas.openxmlformats.org/wordprocessingml/2006/main" xmlns:w14="http://schemas.microsoft.com/office/word/2010/wordml" xmlns:w15="http://schemas.microsoft.com/office/word/2012/wordml" xmlns:w16cex="http://schemas.microsoft.com/office/word/2018/wordml/cex" xmlns:w16cid="http://schemas.microsoft.com/office/word/2016/wordml/cid" xmlns:w16="http://schemas.microsoft.com/office/word/2018/wordml" xmlns:w16sdtdh="http://schemas.microsoft.com/office/word/2020/wordml/sdtdatahash" xmlns:w16se="http://schemas.microsoft.com/office/word/2015/wordml/symex" xmlns:wpg="http://schemas.microsoft.com/office/word/2010/wordprocessingGroup" xmlns:wpi="http://schemas.microsoft.com/office/word/2010/wordprocessingInk" xmlns:wne="http://schemas.microsoft.com/office/word/2006/wordml" xmlns:wps="http://schemas.microsoft.com/office/word/2010/wordprocessingShape" mc:Ignorable="w14 w15 w16se w16cid w16 w16cex w16sdtdh wp14">
   <w:abstractNum w:abstractNumId="0" w15:restartNumberingAfterBreak="0">
     <w:nsid w:val="0BCB1E29"/>
     <w:multiLevelType w:val="hybridMultilevel"/>
@@ -2247,13 +3316,13 @@
       </w:pPr>
     </w:lvl>
   </w:abstractNum>
-  <w:num w:numId="1" w16cid:durableId="1091508416">
+  <w:num w:numId="1">
     <w:abstractNumId w:val="1"/>
   </w:num>
-  <w:num w:numId="2" w16cid:durableId="1930773357">
+  <w:num w:numId="2">
     <w:abstractNumId w:val="2"/>
   </w:num>
-  <w:num w:numId="3" w16cid:durableId="1222206097">
+  <w:num w:numId="3">
     <w:abstractNumId w:val="0"/>
   </w:num>
 </w:numbering>

</xml_diff>

<commit_message>
[FIX] fixing cetak penapisan
</commit_message>
<xml_diff>
--- a/public/document/Template-Penapisan.docx
+++ b/public/document/Template-Penapisan.docx
@@ -1,6 +1,6 @@
 
 <file path=word/document.xml><?xml version="1.0" encoding="utf-8"?>
-<w:document xmlns:wpc="http://schemas.microsoft.com/office/word/2010/wordprocessingCanvas" xmlns:cx="http://schemas.microsoft.com/office/drawing/2014/chartex" xmlns:cx1="http://schemas.microsoft.com/office/drawing/2015/9/8/chartex" xmlns:cx2="http://schemas.microsoft.com/office/drawing/2015/10/21/chartex" xmlns:cx3="http://schemas.microsoft.com/office/drawing/2016/5/9/chartex" xmlns:cx4="http://schemas.microsoft.com/office/drawing/2016/5/10/chartex" xmlns:cx5="http://schemas.microsoft.com/office/drawing/2016/5/11/chartex" xmlns:cx6="http://schemas.microsoft.com/office/drawing/2016/5/12/chartex" xmlns:cx7="http://schemas.microsoft.com/office/drawing/2016/5/13/chartex" xmlns:cx8="http://schemas.microsoft.com/office/drawing/2016/5/14/chartex" xmlns:mc="http://schemas.openxmlformats.org/markup-compatibility/2006" xmlns:aink="http://schemas.microsoft.com/office/drawing/2016/ink" xmlns:am3d="http://schemas.microsoft.com/office/drawing/2017/model3d" xmlns:o="urn:schemas-microsoft-com:office:office" xmlns:r="http://schemas.openxmlformats.org/officeDocument/2006/relationships" xmlns:m="http://schemas.openxmlformats.org/officeDocument/2006/math" xmlns:v="urn:schemas-microsoft-com:vml" xmlns:wp14="http://schemas.microsoft.com/office/word/2010/wordprocessingDrawing" xmlns:wp="http://schemas.openxmlformats.org/drawingml/2006/wordprocessingDrawing" xmlns:w10="urn:schemas-microsoft-com:office:word" xmlns:w="http://schemas.openxmlformats.org/wordprocessingml/2006/main" xmlns:w14="http://schemas.microsoft.com/office/word/2010/wordml" xmlns:w15="http://schemas.microsoft.com/office/word/2012/wordml" xmlns:w16cex="http://schemas.microsoft.com/office/word/2018/wordml/cex" xmlns:w16cid="http://schemas.microsoft.com/office/word/2016/wordml/cid" xmlns:w16="http://schemas.microsoft.com/office/word/2018/wordml" xmlns:w16sdtdh="http://schemas.microsoft.com/office/word/2020/wordml/sdtdatahash" xmlns:w16se="http://schemas.microsoft.com/office/word/2015/wordml/symex" xmlns:wpg="http://schemas.microsoft.com/office/word/2010/wordprocessingGroup" xmlns:wpi="http://schemas.microsoft.com/office/word/2010/wordprocessingInk" xmlns:wne="http://schemas.microsoft.com/office/word/2006/wordml" xmlns:wps="http://schemas.microsoft.com/office/word/2010/wordprocessingShape" mc:Ignorable="w14 w15 w16se w16cid w16 w16cex w16sdtdh wp14">
+<w:document xmlns:wpc="http://schemas.microsoft.com/office/word/2010/wordprocessingCanvas" xmlns:cx="http://schemas.microsoft.com/office/drawing/2014/chartex" xmlns:cx1="http://schemas.microsoft.com/office/drawing/2015/9/8/chartex" xmlns:cx2="http://schemas.microsoft.com/office/drawing/2015/10/21/chartex" xmlns:cx3="http://schemas.microsoft.com/office/drawing/2016/5/9/chartex" xmlns:cx4="http://schemas.microsoft.com/office/drawing/2016/5/10/chartex" xmlns:cx5="http://schemas.microsoft.com/office/drawing/2016/5/11/chartex" xmlns:cx6="http://schemas.microsoft.com/office/drawing/2016/5/12/chartex" xmlns:cx7="http://schemas.microsoft.com/office/drawing/2016/5/13/chartex" xmlns:cx8="http://schemas.microsoft.com/office/drawing/2016/5/14/chartex" xmlns:mc="http://schemas.openxmlformats.org/markup-compatibility/2006" xmlns:aink="http://schemas.microsoft.com/office/drawing/2016/ink" xmlns:am3d="http://schemas.microsoft.com/office/drawing/2017/model3d" xmlns:o="urn:schemas-microsoft-com:office:office" xmlns:oel="http://schemas.microsoft.com/office/2019/extlst" xmlns:r="http://schemas.openxmlformats.org/officeDocument/2006/relationships" xmlns:m="http://schemas.openxmlformats.org/officeDocument/2006/math" xmlns:v="urn:schemas-microsoft-com:vml" xmlns:wp14="http://schemas.microsoft.com/office/word/2010/wordprocessingDrawing" xmlns:wp="http://schemas.openxmlformats.org/drawingml/2006/wordprocessingDrawing" xmlns:w10="urn:schemas-microsoft-com:office:word" xmlns:w="http://schemas.openxmlformats.org/wordprocessingml/2006/main" xmlns:w14="http://schemas.microsoft.com/office/word/2010/wordml" xmlns:w15="http://schemas.microsoft.com/office/word/2012/wordml" xmlns:w16cex="http://schemas.microsoft.com/office/word/2018/wordml/cex" xmlns:w16cid="http://schemas.microsoft.com/office/word/2016/wordml/cid" xmlns:w16="http://schemas.microsoft.com/office/word/2018/wordml" xmlns:w16sdtdh="http://schemas.microsoft.com/office/word/2020/wordml/sdtdatahash" xmlns:w16se="http://schemas.microsoft.com/office/word/2015/wordml/symex" xmlns:wpg="http://schemas.microsoft.com/office/word/2010/wordprocessingGroup" xmlns:wpi="http://schemas.microsoft.com/office/word/2010/wordprocessingInk" xmlns:wne="http://schemas.microsoft.com/office/word/2006/wordml" xmlns:wps="http://schemas.microsoft.com/office/word/2010/wordprocessingShape" mc:Ignorable="w14 w15 w16se w16cid w16 w16cex w16sdtdh wp14">
   <w:body>
     <w:p>
       <w:pPr>
@@ -66,29 +66,7 @@
           <w:szCs w:val="24"/>
           <w:lang w:val="en-US"/>
         </w:rPr>
-        <w:t>${</w:t>
-      </w:r>
-      <w:proofErr w:type="spellStart"/>
-      <w:r>
-        <w:rPr>
-          <w:rFonts w:cstheme="minorHAnsi"/>
-          <w:b/>
-          <w:sz w:val="24"/>
-          <w:szCs w:val="24"/>
-          <w:lang w:val="en-US"/>
-        </w:rPr>
-        <w:t>nama_project</w:t>
-      </w:r>
-      <w:proofErr w:type="spellEnd"/>
-      <w:r>
-        <w:rPr>
-          <w:rFonts w:cstheme="minorHAnsi"/>
-          <w:b/>
-          <w:sz w:val="24"/>
-          <w:szCs w:val="24"/>
-          <w:lang w:val="en-US"/>
-        </w:rPr>
-        <w:t>}</w:t>
+        <w:t>${nama_project}</w:t>
       </w:r>
     </w:p>
     <w:p>
@@ -111,9 +89,8 @@
           <w:szCs w:val="24"/>
           <w:lang w:val="en-US"/>
         </w:rPr>
-        <w:t xml:space="preserve">No. </w:t>
+        <w:t xml:space="preserve">No. Registrasi : </w:t>
       </w:r>
-      <w:proofErr w:type="spellStart"/>
       <w:r>
         <w:rPr>
           <w:rFonts w:cstheme="minorHAnsi"/>
@@ -122,50 +99,7 @@
           <w:szCs w:val="24"/>
           <w:lang w:val="en-US"/>
         </w:rPr>
-        <w:t>Registrasi</w:t>
-      </w:r>
-      <w:proofErr w:type="spellEnd"/>
-      <w:r>
-        <w:rPr>
-          <w:rFonts w:cstheme="minorHAnsi"/>
-          <w:b/>
-          <w:sz w:val="24"/>
-          <w:szCs w:val="24"/>
-          <w:lang w:val="en-US"/>
-        </w:rPr>
-        <w:t xml:space="preserve"> : </w:t>
-      </w:r>
-      <w:r>
-        <w:rPr>
-          <w:rFonts w:cstheme="minorHAnsi"/>
-          <w:b/>
-          <w:sz w:val="24"/>
-          <w:szCs w:val="24"/>
-          <w:lang w:val="en-US"/>
-        </w:rPr>
-        <w:t>${</w:t>
-      </w:r>
-      <w:proofErr w:type="spellStart"/>
-      <w:r>
-        <w:rPr>
-          <w:rFonts w:cstheme="minorHAnsi"/>
-          <w:b/>
-          <w:sz w:val="24"/>
-          <w:szCs w:val="24"/>
-          <w:lang w:val="en-US"/>
-        </w:rPr>
-        <w:t>no_registrasi</w:t>
-      </w:r>
-      <w:proofErr w:type="spellEnd"/>
-      <w:r>
-        <w:rPr>
-          <w:rFonts w:cstheme="minorHAnsi"/>
-          <w:b/>
-          <w:sz w:val="24"/>
-          <w:szCs w:val="24"/>
-          <w:lang w:val="en-US"/>
-        </w:rPr>
-        <w:t>}</w:t>
+        <w:t>${no_registrasi}</w:t>
       </w:r>
     </w:p>
     <w:p>
@@ -214,7 +148,6 @@
                 <w:lang w:val="en-US"/>
               </w:rPr>
             </w:pPr>
-            <w:proofErr w:type="spellStart"/>
             <w:r>
               <w:rPr>
                 <w:rFonts w:cstheme="minorHAnsi"/>
@@ -223,7 +156,6 @@
               </w:rPr>
               <w:t>Pemrakarsa</w:t>
             </w:r>
-            <w:proofErr w:type="spellEnd"/>
           </w:p>
         </w:tc>
         <w:tc>
@@ -271,25 +203,7 @@
                 <w:szCs w:val="24"/>
                 <w:lang w:val="en-US"/>
               </w:rPr>
-              <w:t>${</w:t>
-            </w:r>
-            <w:proofErr w:type="spellStart"/>
-            <w:r>
-              <w:rPr>
-                <w:rFonts w:cstheme="minorHAnsi"/>
-                <w:szCs w:val="24"/>
-                <w:lang w:val="en-US"/>
-              </w:rPr>
-              <w:t>pemrakarsa</w:t>
-            </w:r>
-            <w:proofErr w:type="spellEnd"/>
-            <w:r>
-              <w:rPr>
-                <w:rFonts w:cstheme="minorHAnsi"/>
-                <w:szCs w:val="24"/>
-                <w:lang w:val="en-US"/>
-              </w:rPr>
-              <w:t>}</w:t>
+              <w:t>${pemrakarsa}</w:t>
             </w:r>
           </w:p>
         </w:tc>
@@ -322,18 +236,8 @@
                 <w:szCs w:val="24"/>
                 <w:lang w:val="en-US"/>
               </w:rPr>
-              <w:t xml:space="preserve"> </w:t>
-            </w:r>
-            <w:proofErr w:type="spellStart"/>
-            <w:r>
-              <w:rPr>
-                <w:rFonts w:cstheme="minorHAnsi"/>
-                <w:szCs w:val="24"/>
-                <w:lang w:val="en-US"/>
-              </w:rPr>
-              <w:t>Penanggungjawab</w:t>
-            </w:r>
-            <w:proofErr w:type="spellEnd"/>
+              <w:t xml:space="preserve"> Penanggungjawab</w:t>
+            </w:r>
           </w:p>
         </w:tc>
         <w:tc>
@@ -381,25 +285,7 @@
                 <w:szCs w:val="24"/>
                 <w:lang w:val="en-US"/>
               </w:rPr>
-              <w:t>${</w:t>
-            </w:r>
-            <w:proofErr w:type="spellStart"/>
-            <w:r>
-              <w:rPr>
-                <w:rFonts w:cstheme="minorHAnsi"/>
-                <w:szCs w:val="24"/>
-                <w:lang w:val="en-US"/>
-              </w:rPr>
-              <w:t>penanggung_jawab</w:t>
-            </w:r>
-            <w:proofErr w:type="spellEnd"/>
-            <w:r>
-              <w:rPr>
-                <w:rFonts w:cstheme="minorHAnsi"/>
-                <w:szCs w:val="24"/>
-                <w:lang w:val="en-US"/>
-              </w:rPr>
-              <w:t>}</w:t>
+              <w:t>${penanggung_jawab}</w:t>
             </w:r>
           </w:p>
         </w:tc>
@@ -473,25 +359,7 @@
                 <w:szCs w:val="24"/>
                 <w:lang w:val="en-US"/>
               </w:rPr>
-              <w:t>${</w:t>
-            </w:r>
-            <w:proofErr w:type="spellStart"/>
-            <w:r>
-              <w:rPr>
-                <w:rFonts w:cstheme="minorHAnsi"/>
-                <w:szCs w:val="24"/>
-                <w:lang w:val="en-US"/>
-              </w:rPr>
-              <w:t>jabatan</w:t>
-            </w:r>
-            <w:proofErr w:type="spellEnd"/>
-            <w:r>
-              <w:rPr>
-                <w:rFonts w:cstheme="minorHAnsi"/>
-                <w:szCs w:val="24"/>
-                <w:lang w:val="en-US"/>
-              </w:rPr>
-              <w:t>}</w:t>
+              <w:t>${jabatan}</w:t>
             </w:r>
           </w:p>
         </w:tc>
@@ -518,18 +386,8 @@
                 <w:szCs w:val="24"/>
                 <w:lang w:val="en-US"/>
               </w:rPr>
-              <w:t xml:space="preserve">Alamat </w:t>
-            </w:r>
-            <w:proofErr w:type="spellStart"/>
-            <w:r>
-              <w:rPr>
-                <w:rFonts w:cstheme="minorHAnsi"/>
-                <w:szCs w:val="24"/>
-                <w:lang w:val="en-US"/>
-              </w:rPr>
-              <w:t>Penanggungjawab</w:t>
-            </w:r>
-            <w:proofErr w:type="spellEnd"/>
+              <w:t>Alamat Penanggungjawab</w:t>
+            </w:r>
           </w:p>
         </w:tc>
         <w:tc>
@@ -577,25 +435,7 @@
                 <w:szCs w:val="24"/>
                 <w:lang w:val="en-US"/>
               </w:rPr>
-              <w:t>${</w:t>
-            </w:r>
-            <w:proofErr w:type="spellStart"/>
-            <w:r>
-              <w:rPr>
-                <w:rFonts w:cstheme="minorHAnsi"/>
-                <w:szCs w:val="24"/>
-                <w:lang w:val="en-US"/>
-              </w:rPr>
-              <w:t>alamat_penanggung_jawab</w:t>
-            </w:r>
-            <w:proofErr w:type="spellEnd"/>
-            <w:r>
-              <w:rPr>
-                <w:rFonts w:cstheme="minorHAnsi"/>
-                <w:szCs w:val="24"/>
-                <w:lang w:val="en-US"/>
-              </w:rPr>
-              <w:t>}</w:t>
+              <w:t>${alamat_penanggung_jawab}</w:t>
             </w:r>
           </w:p>
         </w:tc>
@@ -616,23 +456,13 @@
                 <w:lang w:val="en-US"/>
               </w:rPr>
             </w:pPr>
-            <w:proofErr w:type="spellStart"/>
-            <w:r>
-              <w:rPr>
-                <w:rFonts w:cstheme="minorHAnsi"/>
-                <w:szCs w:val="24"/>
-                <w:lang w:val="en-US"/>
-              </w:rPr>
-              <w:t>Nomor</w:t>
-            </w:r>
-            <w:proofErr w:type="spellEnd"/>
-            <w:r>
-              <w:rPr>
-                <w:rFonts w:cstheme="minorHAnsi"/>
-                <w:szCs w:val="24"/>
-                <w:lang w:val="en-US"/>
-              </w:rPr>
-              <w:t xml:space="preserve"> Telp.</w:t>
+            <w:r>
+              <w:rPr>
+                <w:rFonts w:cstheme="minorHAnsi"/>
+                <w:szCs w:val="24"/>
+                <w:lang w:val="en-US"/>
+              </w:rPr>
+              <w:t>Nomor Telp.</w:t>
             </w:r>
           </w:p>
         </w:tc>
@@ -681,25 +511,7 @@
                 <w:szCs w:val="24"/>
                 <w:lang w:val="en-US"/>
               </w:rPr>
-              <w:t>${</w:t>
-            </w:r>
-            <w:proofErr w:type="spellStart"/>
-            <w:r>
-              <w:rPr>
-                <w:rFonts w:cstheme="minorHAnsi"/>
-                <w:szCs w:val="24"/>
-                <w:lang w:val="en-US"/>
-              </w:rPr>
-              <w:t>nomor_telepon</w:t>
-            </w:r>
-            <w:proofErr w:type="spellEnd"/>
-            <w:r>
-              <w:rPr>
-                <w:rFonts w:cstheme="minorHAnsi"/>
-                <w:szCs w:val="24"/>
-                <w:lang w:val="en-US"/>
-              </w:rPr>
-              <w:t>}</w:t>
+              <w:t>${nomor_telepon}</w:t>
             </w:r>
           </w:p>
         </w:tc>
@@ -726,18 +538,8 @@
                 <w:szCs w:val="24"/>
                 <w:lang w:val="en-US"/>
               </w:rPr>
-              <w:t xml:space="preserve">Email </w:t>
-            </w:r>
-            <w:proofErr w:type="spellStart"/>
-            <w:r>
-              <w:rPr>
-                <w:rFonts w:cstheme="minorHAnsi"/>
-                <w:szCs w:val="24"/>
-                <w:lang w:val="en-US"/>
-              </w:rPr>
-              <w:t>Pemrakarsa</w:t>
-            </w:r>
-            <w:proofErr w:type="spellEnd"/>
+              <w:t>Email Pemrakarsa</w:t>
+            </w:r>
           </w:p>
         </w:tc>
         <w:tc>
@@ -785,25 +587,7 @@
                 <w:szCs w:val="24"/>
                 <w:lang w:val="en-US"/>
               </w:rPr>
-              <w:t>${</w:t>
-            </w:r>
-            <w:proofErr w:type="spellStart"/>
-            <w:r>
-              <w:rPr>
-                <w:rFonts w:cstheme="minorHAnsi"/>
-                <w:szCs w:val="24"/>
-                <w:lang w:val="en-US"/>
-              </w:rPr>
-              <w:t>email_pemrakarsa</w:t>
-            </w:r>
-            <w:proofErr w:type="spellEnd"/>
-            <w:r>
-              <w:rPr>
-                <w:rFonts w:cstheme="minorHAnsi"/>
-                <w:szCs w:val="24"/>
-                <w:lang w:val="en-US"/>
-              </w:rPr>
-              <w:t>}</w:t>
+              <w:t>${email_pemrakarsa}</w:t>
             </w:r>
           </w:p>
         </w:tc>
@@ -835,7 +619,6 @@
           <w:lang w:val="en-US"/>
         </w:rPr>
       </w:pPr>
-      <w:proofErr w:type="spellStart"/>
       <w:r>
         <w:rPr>
           <w:rFonts w:cstheme="minorHAnsi"/>
@@ -844,9 +627,8 @@
           <w:szCs w:val="24"/>
           <w:lang w:val="en-US"/>
         </w:rPr>
-        <w:t>Deskripsi</w:t>
+        <w:t xml:space="preserve">Deskripsi </w:t>
       </w:r>
-      <w:proofErr w:type="spellEnd"/>
       <w:r>
         <w:rPr>
           <w:rFonts w:cstheme="minorHAnsi"/>
@@ -855,20 +637,8 @@
           <w:szCs w:val="24"/>
           <w:lang w:val="en-US"/>
         </w:rPr>
-        <w:t xml:space="preserve"> </w:t>
-      </w:r>
-      <w:proofErr w:type="spellStart"/>
-      <w:r>
-        <w:rPr>
-          <w:rFonts w:cstheme="minorHAnsi"/>
-          <w:b/>
-          <w:bCs/>
-          <w:szCs w:val="24"/>
-          <w:lang w:val="en-US"/>
-        </w:rPr>
         <w:t>Kegiatan</w:t>
       </w:r>
-      <w:proofErr w:type="spellEnd"/>
     </w:p>
     <w:p>
       <w:pPr>
@@ -876,6 +646,7 @@
         <w:autoSpaceDN w:val="0"/>
         <w:adjustRightInd w:val="0"/>
         <w:spacing w:after="0" w:line="240" w:lineRule="auto"/>
+        <w:ind w:left="142"/>
         <w:jc w:val="both"/>
         <w:rPr>
           <w:rFonts w:cstheme="minorHAnsi"/>
@@ -889,25 +660,7 @@
           <w:szCs w:val="24"/>
           <w:lang w:val="en-US"/>
         </w:rPr>
-        <w:t>${</w:t>
-      </w:r>
-      <w:proofErr w:type="spellStart"/>
-      <w:r>
-        <w:rPr>
-          <w:rFonts w:cstheme="minorHAnsi"/>
-          <w:szCs w:val="24"/>
-          <w:lang w:val="en-US"/>
-        </w:rPr>
-        <w:t>deskripsi_kegiatan</w:t>
-      </w:r>
-      <w:proofErr w:type="spellEnd"/>
-      <w:r>
-        <w:rPr>
-          <w:rFonts w:cstheme="minorHAnsi"/>
-          <w:szCs w:val="24"/>
-          <w:lang w:val="en-US"/>
-        </w:rPr>
-        <w:t>}</w:t>
+        <w:t>${deskripsi_kegiatan}</w:t>
       </w:r>
       <w:r>
         <w:rPr>
@@ -932,53 +685,6 @@
           <w:lang w:val="en-US"/>
         </w:rPr>
       </w:pPr>
-    </w:p>
-    <w:p>
-      <w:pPr>
-        <w:autoSpaceDE w:val="0"/>
-        <w:autoSpaceDN w:val="0"/>
-        <w:adjustRightInd w:val="0"/>
-        <w:spacing w:after="0" w:line="240" w:lineRule="auto"/>
-        <w:rPr>
-          <w:rFonts w:cstheme="minorHAnsi"/>
-          <w:b/>
-          <w:bCs/>
-          <w:szCs w:val="24"/>
-          <w:lang w:val="en-US"/>
-        </w:rPr>
-      </w:pPr>
-      <w:r>
-        <w:rPr>
-          <w:rFonts w:cstheme="minorHAnsi"/>
-          <w:b/>
-          <w:bCs/>
-          <w:szCs w:val="24"/>
-          <w:lang w:val="en-US"/>
-        </w:rPr>
-        <w:t xml:space="preserve">Daftar </w:t>
-      </w:r>
-      <w:proofErr w:type="spellStart"/>
-      <w:r>
-        <w:rPr>
-          <w:rFonts w:cstheme="minorHAnsi"/>
-          <w:b/>
-          <w:bCs/>
-          <w:szCs w:val="24"/>
-          <w:lang w:val="en-US"/>
-        </w:rPr>
-        <w:t>Kegiatan</w:t>
-      </w:r>
-      <w:proofErr w:type="spellEnd"/>
-      <w:r>
-        <w:rPr>
-          <w:rFonts w:cstheme="minorHAnsi"/>
-          <w:b/>
-          <w:bCs/>
-          <w:szCs w:val="24"/>
-          <w:lang w:val="en-US"/>
-        </w:rPr>
-        <w:tab/>
-      </w:r>
     </w:p>
     <w:tbl>
       <w:tblPr>
@@ -1042,7 +748,6 @@
                 <w:szCs w:val="24"/>
               </w:rPr>
             </w:pPr>
-            <w:proofErr w:type="spellStart"/>
             <w:r>
               <w:rPr>
                 <w:rFonts w:cstheme="minorHAnsi"/>
@@ -1051,7 +756,6 @@
               </w:rPr>
               <w:t>Kegiatan</w:t>
             </w:r>
-            <w:proofErr w:type="spellEnd"/>
           </w:p>
         </w:tc>
         <w:tc>
@@ -1077,18 +781,8 @@
                 <w:szCs w:val="24"/>
                 <w:lang w:val="en-US"/>
               </w:rPr>
-              <w:t xml:space="preserve">Nama </w:t>
-            </w:r>
-            <w:proofErr w:type="spellStart"/>
-            <w:r>
-              <w:rPr>
-                <w:rFonts w:cstheme="minorHAnsi"/>
-                <w:szCs w:val="24"/>
-                <w:lang w:val="en-US"/>
-              </w:rPr>
-              <w:t>Kegiatan</w:t>
-            </w:r>
-            <w:proofErr w:type="spellEnd"/>
+              <w:t>Nama Kegiatan</w:t>
+            </w:r>
           </w:p>
         </w:tc>
         <w:tc>
@@ -1108,34 +802,14 @@
                 <w:lang w:val="en-US"/>
               </w:rPr>
             </w:pPr>
-            <w:proofErr w:type="spellStart"/>
-            <w:r>
-              <w:rPr>
-                <w:rFonts w:cstheme="minorHAnsi"/>
-                <w:szCs w:val="24"/>
-                <w:lang w:val="en-US"/>
-              </w:rPr>
-              <w:t>Jenis</w:t>
-            </w:r>
-            <w:proofErr w:type="spellEnd"/>
-            <w:r>
-              <w:rPr>
-                <w:rFonts w:cstheme="minorHAnsi"/>
-                <w:szCs w:val="24"/>
-                <w:lang w:val="en-US"/>
-              </w:rPr>
-              <w:t xml:space="preserve"> </w:t>
-            </w:r>
-            <w:proofErr w:type="spellStart"/>
-            <w:r>
-              <w:rPr>
-                <w:rFonts w:cstheme="minorHAnsi"/>
-                <w:szCs w:val="24"/>
-                <w:lang w:val="en-US"/>
-              </w:rPr>
-              <w:t>Kegiatan</w:t>
-            </w:r>
-            <w:proofErr w:type="spellEnd"/>
+            <w:r>
+              <w:rPr>
+                <w:rFonts w:cstheme="minorHAnsi"/>
+                <w:szCs w:val="24"/>
+                <w:lang w:val="en-US"/>
+              </w:rPr>
+              <w:t>Jenis Kegiatan</w:t>
+            </w:r>
           </w:p>
         </w:tc>
         <w:tc>
@@ -1161,18 +835,8 @@
                 <w:szCs w:val="24"/>
                 <w:lang w:val="en-US"/>
               </w:rPr>
-              <w:t xml:space="preserve">Skala </w:t>
-            </w:r>
-            <w:proofErr w:type="spellStart"/>
-            <w:r>
-              <w:rPr>
-                <w:rFonts w:cstheme="minorHAnsi"/>
-                <w:szCs w:val="24"/>
-                <w:lang w:val="en-US"/>
-              </w:rPr>
-              <w:t>Besaran</w:t>
-            </w:r>
-            <w:proofErr w:type="spellEnd"/>
+              <w:t>Skala Besaran</w:t>
+            </w:r>
           </w:p>
         </w:tc>
       </w:tr>
@@ -1218,23 +882,13 @@
                 <w:lang w:val="en-US"/>
               </w:rPr>
             </w:pPr>
-            <w:proofErr w:type="spellStart"/>
-            <w:r>
-              <w:rPr>
-                <w:rFonts w:cstheme="minorHAnsi"/>
-                <w:szCs w:val="24"/>
-                <w:lang w:val="en-US"/>
-              </w:rPr>
-              <w:t>Kegiatan</w:t>
-            </w:r>
-            <w:proofErr w:type="spellEnd"/>
-            <w:r>
-              <w:rPr>
-                <w:rFonts w:cstheme="minorHAnsi"/>
-                <w:szCs w:val="24"/>
-                <w:lang w:val="en-US"/>
-              </w:rPr>
-              <w:t xml:space="preserve"> </w:t>
+            <w:r>
+              <w:rPr>
+                <w:rFonts w:cstheme="minorHAnsi"/>
+                <w:szCs w:val="24"/>
+                <w:lang w:val="en-US"/>
+              </w:rPr>
+              <w:t xml:space="preserve">Kegiatan </w:t>
             </w:r>
             <w:r>
               <w:rPr>
@@ -1250,25 +904,7 @@
                 <w:szCs w:val="24"/>
                 <w:lang w:val="en-US"/>
               </w:rPr>
-              <w:t>{</w:t>
-            </w:r>
-            <w:proofErr w:type="spellStart"/>
-            <w:r>
-              <w:rPr>
-                <w:rFonts w:cstheme="minorHAnsi"/>
-                <w:szCs w:val="24"/>
-                <w:lang w:val="en-US"/>
-              </w:rPr>
-              <w:t>jenis_keg</w:t>
-            </w:r>
-            <w:proofErr w:type="spellEnd"/>
-            <w:r>
-              <w:rPr>
-                <w:rFonts w:cstheme="minorHAnsi"/>
-                <w:szCs w:val="24"/>
-                <w:lang w:val="en-US"/>
-              </w:rPr>
-              <w:t>}</w:t>
+              <w:t>{jenis_keg}</w:t>
             </w:r>
           </w:p>
         </w:tc>
@@ -1293,25 +929,7 @@
                 <w:szCs w:val="24"/>
                 <w:lang w:val="en-US"/>
               </w:rPr>
-              <w:t>${</w:t>
-            </w:r>
-            <w:proofErr w:type="spellStart"/>
-            <w:r>
-              <w:rPr>
-                <w:rFonts w:cstheme="minorHAnsi"/>
-                <w:szCs w:val="24"/>
-                <w:lang w:val="en-US"/>
-              </w:rPr>
-              <w:t>nama_kegiatan</w:t>
-            </w:r>
-            <w:proofErr w:type="spellEnd"/>
-            <w:r>
-              <w:rPr>
-                <w:rFonts w:cstheme="minorHAnsi"/>
-                <w:szCs w:val="24"/>
-                <w:lang w:val="en-US"/>
-              </w:rPr>
-              <w:t>}</w:t>
+              <w:t>${nama_kegiatan}</w:t>
             </w:r>
           </w:p>
         </w:tc>
@@ -1337,25 +955,7 @@
                 <w:szCs w:val="24"/>
                 <w:lang w:val="en-US"/>
               </w:rPr>
-              <w:t>${</w:t>
-            </w:r>
-            <w:proofErr w:type="spellStart"/>
-            <w:r>
-              <w:rPr>
-                <w:rFonts w:cstheme="minorHAnsi"/>
-                <w:szCs w:val="24"/>
-                <w:lang w:val="en-US"/>
-              </w:rPr>
-              <w:t>jenis_kegiatan</w:t>
-            </w:r>
-            <w:proofErr w:type="spellEnd"/>
-            <w:r>
-              <w:rPr>
-                <w:rFonts w:cstheme="minorHAnsi"/>
-                <w:szCs w:val="24"/>
-                <w:lang w:val="en-US"/>
-              </w:rPr>
-              <w:t>}</w:t>
+              <w:t>${jenis_kegiatan}</w:t>
             </w:r>
           </w:p>
         </w:tc>
@@ -1381,25 +981,7 @@
                 <w:szCs w:val="24"/>
                 <w:lang w:val="en-US"/>
               </w:rPr>
-              <w:t>${</w:t>
-            </w:r>
-            <w:proofErr w:type="spellStart"/>
-            <w:r>
-              <w:rPr>
-                <w:rFonts w:cstheme="minorHAnsi"/>
-                <w:szCs w:val="24"/>
-                <w:lang w:val="en-US"/>
-              </w:rPr>
-              <w:t>skala_besaran</w:t>
-            </w:r>
-            <w:proofErr w:type="spellEnd"/>
-            <w:r>
-              <w:rPr>
-                <w:rFonts w:cstheme="minorHAnsi"/>
-                <w:szCs w:val="24"/>
-                <w:lang w:val="en-US"/>
-              </w:rPr>
-              <w:t>}</w:t>
+              <w:t>${skala_besaran}</w:t>
             </w:r>
           </w:p>
         </w:tc>
@@ -1407,6 +989,9 @@
     </w:tbl>
     <w:p>
       <w:pPr>
+        <w:tabs>
+          <w:tab w:val="left" w:pos="1351"/>
+        </w:tabs>
         <w:autoSpaceDE w:val="0"/>
         <w:autoSpaceDN w:val="0"/>
         <w:adjustRightInd w:val="0"/>
@@ -1418,6 +1003,14 @@
           <w:lang w:val="en-US"/>
         </w:rPr>
       </w:pPr>
+      <w:r>
+        <w:rPr>
+          <w:rFonts w:cstheme="minorHAnsi"/>
+          <w:szCs w:val="24"/>
+          <w:lang w:val="en-US"/>
+        </w:rPr>
+        <w:tab/>
+      </w:r>
     </w:p>
     <w:p>
       <w:pPr>
@@ -1432,7 +1025,6 @@
           <w:lang w:val="en-US"/>
         </w:rPr>
       </w:pPr>
-      <w:proofErr w:type="spellStart"/>
       <w:r>
         <w:rPr>
           <w:rFonts w:cstheme="minorHAnsi"/>
@@ -1441,9 +1033,8 @@
           <w:szCs w:val="24"/>
           <w:lang w:val="en-US"/>
         </w:rPr>
-        <w:t>Deskripsi</w:t>
+        <w:t xml:space="preserve">Deskripsi </w:t>
       </w:r>
-      <w:proofErr w:type="spellEnd"/>
       <w:r>
         <w:rPr>
           <w:rFonts w:cstheme="minorHAnsi"/>
@@ -1452,20 +1043,47 @@
           <w:szCs w:val="24"/>
           <w:lang w:val="en-US"/>
         </w:rPr>
-        <w:t xml:space="preserve"> </w:t>
+        <w:t>Lokasi</w:t>
       </w:r>
-      <w:proofErr w:type="spellStart"/>
+    </w:p>
+    <w:p>
+      <w:pPr>
+        <w:autoSpaceDE w:val="0"/>
+        <w:autoSpaceDN w:val="0"/>
+        <w:adjustRightInd w:val="0"/>
+        <w:spacing w:after="0" w:line="240" w:lineRule="auto"/>
+        <w:ind w:left="142"/>
+        <w:jc w:val="both"/>
+        <w:rPr>
+          <w:rFonts w:cstheme="minorHAnsi"/>
+          <w:szCs w:val="24"/>
+          <w:lang w:val="en-US"/>
+        </w:rPr>
+      </w:pPr>
       <w:r>
         <w:rPr>
           <w:rFonts w:cstheme="minorHAnsi"/>
-          <w:b/>
-          <w:bCs/>
-          <w:szCs w:val="24"/>
-          <w:lang w:val="en-US"/>
-        </w:rPr>
-        <w:t>Kegiatan</w:t>
+          <w:szCs w:val="24"/>
+          <w:lang w:val="en-US"/>
+        </w:rPr>
+        <w:t>${deskripsi_</w:t>
       </w:r>
-      <w:proofErr w:type="spellEnd"/>
+      <w:r>
+        <w:rPr>
+          <w:rFonts w:cstheme="minorHAnsi"/>
+          <w:szCs w:val="24"/>
+          <w:lang w:val="en-US"/>
+        </w:rPr>
+        <w:t>lokasi</w:t>
+      </w:r>
+      <w:r>
+        <w:rPr>
+          <w:rFonts w:cstheme="minorHAnsi"/>
+          <w:szCs w:val="24"/>
+          <w:lang w:val="en-US"/>
+        </w:rPr>
+        <w:t>}</w:t>
+      </w:r>
     </w:p>
     <w:p>
       <w:pPr>
@@ -1476,76 +1094,12 @@
         <w:jc w:val="both"/>
         <w:rPr>
           <w:rFonts w:cstheme="minorHAnsi"/>
-          <w:szCs w:val="24"/>
-          <w:lang w:val="en-US"/>
-        </w:rPr>
-      </w:pPr>
-      <w:r>
-        <w:rPr>
-          <w:rFonts w:cstheme="minorHAnsi"/>
-          <w:szCs w:val="24"/>
-          <w:lang w:val="en-US"/>
-        </w:rPr>
-        <w:t>${</w:t>
-      </w:r>
-      <w:proofErr w:type="spellStart"/>
-      <w:r>
-        <w:rPr>
-          <w:rFonts w:cstheme="minorHAnsi"/>
-          <w:szCs w:val="24"/>
-          <w:lang w:val="en-US"/>
-        </w:rPr>
-        <w:t>deskripsi_kegiatan</w:t>
-      </w:r>
-      <w:proofErr w:type="spellEnd"/>
-      <w:r>
-        <w:rPr>
-          <w:rFonts w:cstheme="minorHAnsi"/>
-          <w:szCs w:val="24"/>
-          <w:lang w:val="en-US"/>
-        </w:rPr>
-        <w:t>}</w:t>
-      </w:r>
-    </w:p>
-    <w:p>
-      <w:pPr>
-        <w:autoSpaceDE w:val="0"/>
-        <w:autoSpaceDN w:val="0"/>
-        <w:adjustRightInd w:val="0"/>
-        <w:spacing w:after="0" w:line="240" w:lineRule="auto"/>
-        <w:jc w:val="both"/>
-        <w:rPr>
-          <w:rFonts w:cstheme="minorHAnsi"/>
-          <w:szCs w:val="24"/>
-          <w:lang w:val="en-US"/>
-        </w:rPr>
-      </w:pPr>
-    </w:p>
-    <w:p>
-      <w:pPr>
-        <w:autoSpaceDE w:val="0"/>
-        <w:autoSpaceDN w:val="0"/>
-        <w:adjustRightInd w:val="0"/>
-        <w:spacing w:after="0" w:line="240" w:lineRule="auto"/>
-        <w:jc w:val="both"/>
-        <w:rPr>
-          <w:rFonts w:cstheme="minorHAnsi"/>
           <w:b/>
           <w:bCs/>
           <w:szCs w:val="24"/>
           <w:lang w:val="en-US"/>
         </w:rPr>
       </w:pPr>
-      <w:r>
-        <w:rPr>
-          <w:rFonts w:cstheme="minorHAnsi"/>
-          <w:b/>
-          <w:bCs/>
-          <w:szCs w:val="24"/>
-          <w:lang w:val="en-US"/>
-        </w:rPr>
-        <w:t>Daftar Lokasi</w:t>
-      </w:r>
     </w:p>
     <w:tbl>
       <w:tblPr>
@@ -1603,7 +1157,6 @@
                 <w:szCs w:val="24"/>
               </w:rPr>
             </w:pPr>
-            <w:proofErr w:type="spellStart"/>
             <w:r>
               <w:rPr>
                 <w:rFonts w:cstheme="minorHAnsi"/>
@@ -1612,7 +1165,6 @@
               </w:rPr>
               <w:t>Provinsi</w:t>
             </w:r>
-            <w:proofErr w:type="spellEnd"/>
           </w:p>
         </w:tc>
         <w:tc>
@@ -1631,23 +1183,13 @@
                 <w:lang w:val="en-US"/>
               </w:rPr>
             </w:pPr>
-            <w:proofErr w:type="spellStart"/>
-            <w:r>
-              <w:rPr>
-                <w:rFonts w:cstheme="minorHAnsi"/>
-                <w:szCs w:val="24"/>
-                <w:lang w:val="en-US"/>
-              </w:rPr>
-              <w:t>Kabupaten</w:t>
-            </w:r>
-            <w:proofErr w:type="spellEnd"/>
-            <w:r>
-              <w:rPr>
-                <w:rFonts w:cstheme="minorHAnsi"/>
-                <w:szCs w:val="24"/>
-                <w:lang w:val="en-US"/>
-              </w:rPr>
-              <w:t>/Kota</w:t>
+            <w:r>
+              <w:rPr>
+                <w:rFonts w:cstheme="minorHAnsi"/>
+                <w:szCs w:val="24"/>
+                <w:lang w:val="en-US"/>
+              </w:rPr>
+              <w:t>Kabupaten/Kota</w:t>
             </w:r>
           </w:p>
         </w:tc>
@@ -1701,25 +1243,7 @@
                 <w:szCs w:val="24"/>
                 <w:lang w:val="en-US"/>
               </w:rPr>
-              <w:t>${</w:t>
-            </w:r>
-            <w:proofErr w:type="spellStart"/>
-            <w:r>
-              <w:rPr>
-                <w:rFonts w:cstheme="minorHAnsi"/>
-                <w:szCs w:val="24"/>
-                <w:lang w:val="en-US"/>
-              </w:rPr>
-              <w:t>no_lokasi</w:t>
-            </w:r>
-            <w:proofErr w:type="spellEnd"/>
-            <w:r>
-              <w:rPr>
-                <w:rFonts w:cstheme="minorHAnsi"/>
-                <w:szCs w:val="24"/>
-                <w:lang w:val="en-US"/>
-              </w:rPr>
-              <w:t>}</w:t>
+              <w:t>${no_lokasi}</w:t>
             </w:r>
           </w:p>
         </w:tc>
@@ -1744,25 +1268,7 @@
                 <w:szCs w:val="24"/>
                 <w:lang w:val="en-US"/>
               </w:rPr>
-              <w:t>${</w:t>
-            </w:r>
-            <w:proofErr w:type="spellStart"/>
-            <w:r>
-              <w:rPr>
-                <w:rFonts w:cstheme="minorHAnsi"/>
-                <w:szCs w:val="24"/>
-                <w:lang w:val="en-US"/>
-              </w:rPr>
-              <w:t>lokasi_provinsi</w:t>
-            </w:r>
-            <w:proofErr w:type="spellEnd"/>
-            <w:r>
-              <w:rPr>
-                <w:rFonts w:cstheme="minorHAnsi"/>
-                <w:szCs w:val="24"/>
-                <w:lang w:val="en-US"/>
-              </w:rPr>
-              <w:t>}</w:t>
+              <w:t>${lokasi_provinsi}</w:t>
             </w:r>
           </w:p>
         </w:tc>
@@ -1787,25 +1293,7 @@
                 <w:szCs w:val="24"/>
                 <w:lang w:val="en-US"/>
               </w:rPr>
-              <w:t>${</w:t>
-            </w:r>
-            <w:proofErr w:type="spellStart"/>
-            <w:r>
-              <w:rPr>
-                <w:rFonts w:cstheme="minorHAnsi"/>
-                <w:szCs w:val="24"/>
-                <w:lang w:val="en-US"/>
-              </w:rPr>
-              <w:t>lokasi_kota_kabupaten</w:t>
-            </w:r>
-            <w:proofErr w:type="spellEnd"/>
-            <w:r>
-              <w:rPr>
-                <w:rFonts w:cstheme="minorHAnsi"/>
-                <w:szCs w:val="24"/>
-                <w:lang w:val="en-US"/>
-              </w:rPr>
-              <w:t>}</w:t>
+              <w:t>${lokasi_kota_kabupaten}</w:t>
             </w:r>
           </w:p>
         </w:tc>
@@ -1830,25 +1318,7 @@
                 <w:szCs w:val="24"/>
                 <w:lang w:val="en-US"/>
               </w:rPr>
-              <w:t>${</w:t>
-            </w:r>
-            <w:proofErr w:type="spellStart"/>
-            <w:r>
-              <w:rPr>
-                <w:rFonts w:cstheme="minorHAnsi"/>
-                <w:szCs w:val="24"/>
-                <w:lang w:val="en-US"/>
-              </w:rPr>
-              <w:t>alamat</w:t>
-            </w:r>
-            <w:proofErr w:type="spellEnd"/>
-            <w:r>
-              <w:rPr>
-                <w:rFonts w:cstheme="minorHAnsi"/>
-                <w:szCs w:val="24"/>
-                <w:lang w:val="en-US"/>
-              </w:rPr>
-              <w:t>}</w:t>
+              <w:t>${alamat}</w:t>
             </w:r>
           </w:p>
         </w:tc>
@@ -1891,20 +1361,8 @@
           <w:szCs w:val="24"/>
           <w:lang w:val="en-US"/>
         </w:rPr>
-        <w:t xml:space="preserve">Hasil </w:t>
+        <w:t>Hasil Penapisan</w:t>
       </w:r>
-      <w:proofErr w:type="spellStart"/>
-      <w:r>
-        <w:rPr>
-          <w:rFonts w:cstheme="minorHAnsi"/>
-          <w:b/>
-          <w:bCs/>
-          <w:szCs w:val="24"/>
-          <w:lang w:val="en-US"/>
-        </w:rPr>
-        <w:t>Penapisan</w:t>
-      </w:r>
-      <w:proofErr w:type="spellEnd"/>
     </w:p>
     <w:tbl>
       <w:tblPr>
@@ -1941,34 +1399,14 @@
                 <w:lang w:val="en-US"/>
               </w:rPr>
             </w:pPr>
-            <w:proofErr w:type="spellStart"/>
-            <w:r>
-              <w:rPr>
-                <w:rFonts w:cstheme="minorHAnsi"/>
-                <w:szCs w:val="24"/>
-                <w:lang w:val="en-US"/>
-              </w:rPr>
-              <w:t>Jenis</w:t>
-            </w:r>
-            <w:proofErr w:type="spellEnd"/>
-            <w:r>
-              <w:rPr>
-                <w:rFonts w:cstheme="minorHAnsi"/>
-                <w:szCs w:val="24"/>
-                <w:lang w:val="en-US"/>
-              </w:rPr>
-              <w:t xml:space="preserve"> </w:t>
-            </w:r>
-            <w:proofErr w:type="spellStart"/>
-            <w:r>
-              <w:rPr>
-                <w:rFonts w:cstheme="minorHAnsi"/>
-                <w:szCs w:val="24"/>
-                <w:lang w:val="en-US"/>
-              </w:rPr>
-              <w:t>Dokumen</w:t>
-            </w:r>
-            <w:proofErr w:type="spellEnd"/>
+            <w:r>
+              <w:rPr>
+                <w:rFonts w:cstheme="minorHAnsi"/>
+                <w:szCs w:val="24"/>
+                <w:lang w:val="en-US"/>
+              </w:rPr>
+              <w:t>Jenis Dokumen</w:t>
+            </w:r>
           </w:p>
         </w:tc>
         <w:tc>
@@ -2020,10 +1458,70 @@
                 <w:szCs w:val="24"/>
                 <w:lang w:val="en-US"/>
               </w:rPr>
-              <w:t>${</w:t>
-            </w:r>
-            <w:proofErr w:type="spellStart"/>
-            <w:r>
+              <w:t>${jenis_dokumen}</w:t>
+            </w:r>
+          </w:p>
+        </w:tc>
+      </w:tr>
+      <w:tr>
+        <w:tc>
+          <w:tcPr>
+            <w:tcW w:w="2689" w:type="dxa"/>
+          </w:tcPr>
+          <w:p>
+            <w:pPr>
+              <w:autoSpaceDE w:val="0"/>
+              <w:autoSpaceDN w:val="0"/>
+              <w:adjustRightInd w:val="0"/>
+              <w:rPr>
+                <w:rFonts w:cstheme="minorHAnsi"/>
+                <w:szCs w:val="24"/>
+                <w:lang w:val="en-US"/>
+              </w:rPr>
+            </w:pPr>
+            <w:r>
+              <w:rPr>
+                <w:rFonts w:cstheme="minorHAnsi"/>
+                <w:szCs w:val="24"/>
+                <w:lang w:val="en-US"/>
+              </w:rPr>
+              <w:t>Tingkat Risiko</w:t>
+            </w:r>
+          </w:p>
+        </w:tc>
+        <w:tc>
+          <w:tcPr>
+            <w:tcW w:w="283" w:type="dxa"/>
+          </w:tcPr>
+          <w:p>
+            <w:pPr>
+              <w:autoSpaceDE w:val="0"/>
+              <w:autoSpaceDN w:val="0"/>
+              <w:adjustRightInd w:val="0"/>
+              <w:rPr>
+                <w:rFonts w:cstheme="minorHAnsi"/>
+                <w:szCs w:val="24"/>
+              </w:rPr>
+            </w:pPr>
+            <w:r>
+              <w:rPr>
+                <w:rFonts w:cstheme="minorHAnsi"/>
+                <w:szCs w:val="24"/>
+                <w:lang w:val="en-US"/>
+              </w:rPr>
+              <w:t>:</w:t>
+            </w:r>
+          </w:p>
+        </w:tc>
+        <w:tc>
+          <w:tcPr>
+            <w:tcW w:w="6378" w:type="dxa"/>
+          </w:tcPr>
+          <w:p>
+            <w:pPr>
+              <w:autoSpaceDE w:val="0"/>
+              <w:autoSpaceDN w:val="0"/>
+              <w:adjustRightInd w:val="0"/>
               <w:rPr>
                 <w:rFonts w:cstheme="minorHAnsi"/>
                 <w:b/>
@@ -2031,9 +1529,7 @@
                 <w:szCs w:val="24"/>
                 <w:lang w:val="en-US"/>
               </w:rPr>
-              <w:t>jenis_dokumen</w:t>
-            </w:r>
-            <w:proofErr w:type="spellEnd"/>
+            </w:pPr>
             <w:r>
               <w:rPr>
                 <w:rFonts w:cstheme="minorHAnsi"/>
@@ -2042,7 +1538,7 @@
                 <w:szCs w:val="24"/>
                 <w:lang w:val="en-US"/>
               </w:rPr>
-              <w:t>}</w:t>
+              <w:t>${tingkat_resiko}</w:t>
             </w:r>
           </w:p>
         </w:tc>
@@ -2069,18 +1565,8 @@
                 <w:szCs w:val="24"/>
                 <w:lang w:val="en-US"/>
               </w:rPr>
-              <w:t xml:space="preserve">Tingkat </w:t>
-            </w:r>
-            <w:proofErr w:type="spellStart"/>
-            <w:r>
-              <w:rPr>
-                <w:rFonts w:cstheme="minorHAnsi"/>
-                <w:szCs w:val="24"/>
-                <w:lang w:val="en-US"/>
-              </w:rPr>
-              <w:t>Risiko</w:t>
-            </w:r>
-            <w:proofErr w:type="spellEnd"/>
+              <w:t>Kewenangan</w:t>
+            </w:r>
           </w:p>
         </w:tc>
         <w:tc>
@@ -2132,133 +1618,7 @@
                 <w:szCs w:val="24"/>
                 <w:lang w:val="en-US"/>
               </w:rPr>
-              <w:t>${</w:t>
-            </w:r>
-            <w:proofErr w:type="spellStart"/>
-            <w:r>
-              <w:rPr>
-                <w:rFonts w:cstheme="minorHAnsi"/>
-                <w:b/>
-                <w:bCs/>
-                <w:szCs w:val="24"/>
-                <w:lang w:val="en-US"/>
-              </w:rPr>
-              <w:t>tingkat_resiko</w:t>
-            </w:r>
-            <w:proofErr w:type="spellEnd"/>
-            <w:r>
-              <w:rPr>
-                <w:rFonts w:cstheme="minorHAnsi"/>
-                <w:b/>
-                <w:bCs/>
-                <w:szCs w:val="24"/>
-                <w:lang w:val="en-US"/>
-              </w:rPr>
-              <w:t>}</w:t>
-            </w:r>
-          </w:p>
-        </w:tc>
-      </w:tr>
-      <w:tr>
-        <w:tc>
-          <w:tcPr>
-            <w:tcW w:w="2689" w:type="dxa"/>
-          </w:tcPr>
-          <w:p>
-            <w:pPr>
-              <w:autoSpaceDE w:val="0"/>
-              <w:autoSpaceDN w:val="0"/>
-              <w:adjustRightInd w:val="0"/>
-              <w:rPr>
-                <w:rFonts w:cstheme="minorHAnsi"/>
-                <w:szCs w:val="24"/>
-                <w:lang w:val="en-US"/>
-              </w:rPr>
-            </w:pPr>
-            <w:proofErr w:type="spellStart"/>
-            <w:r>
-              <w:rPr>
-                <w:rFonts w:cstheme="minorHAnsi"/>
-                <w:szCs w:val="24"/>
-                <w:lang w:val="en-US"/>
-              </w:rPr>
-              <w:t>Kewenangan</w:t>
-            </w:r>
-            <w:proofErr w:type="spellEnd"/>
-          </w:p>
-        </w:tc>
-        <w:tc>
-          <w:tcPr>
-            <w:tcW w:w="283" w:type="dxa"/>
-          </w:tcPr>
-          <w:p>
-            <w:pPr>
-              <w:autoSpaceDE w:val="0"/>
-              <w:autoSpaceDN w:val="0"/>
-              <w:adjustRightInd w:val="0"/>
-              <w:rPr>
-                <w:rFonts w:cstheme="minorHAnsi"/>
-                <w:szCs w:val="24"/>
-              </w:rPr>
-            </w:pPr>
-            <w:r>
-              <w:rPr>
-                <w:rFonts w:cstheme="minorHAnsi"/>
-                <w:szCs w:val="24"/>
-                <w:lang w:val="en-US"/>
-              </w:rPr>
-              <w:t>:</w:t>
-            </w:r>
-          </w:p>
-        </w:tc>
-        <w:tc>
-          <w:tcPr>
-            <w:tcW w:w="6378" w:type="dxa"/>
-          </w:tcPr>
-          <w:p>
-            <w:pPr>
-              <w:autoSpaceDE w:val="0"/>
-              <w:autoSpaceDN w:val="0"/>
-              <w:adjustRightInd w:val="0"/>
-              <w:rPr>
-                <w:rFonts w:cstheme="minorHAnsi"/>
-                <w:b/>
-                <w:bCs/>
-                <w:szCs w:val="24"/>
-                <w:lang w:val="en-US"/>
-              </w:rPr>
-            </w:pPr>
-            <w:r>
-              <w:rPr>
-                <w:rFonts w:cstheme="minorHAnsi"/>
-                <w:b/>
-                <w:bCs/>
-                <w:szCs w:val="24"/>
-                <w:lang w:val="en-US"/>
-              </w:rPr>
-              <w:t>${</w:t>
-            </w:r>
-            <w:proofErr w:type="spellStart"/>
-            <w:r>
-              <w:rPr>
-                <w:rFonts w:cstheme="minorHAnsi"/>
-                <w:b/>
-                <w:bCs/>
-                <w:szCs w:val="24"/>
-                <w:lang w:val="en-US"/>
-              </w:rPr>
-              <w:t>kewenangan</w:t>
-            </w:r>
-            <w:proofErr w:type="spellEnd"/>
-            <w:r>
-              <w:rPr>
-                <w:rFonts w:cstheme="minorHAnsi"/>
-                <w:b/>
-                <w:bCs/>
-                <w:szCs w:val="24"/>
-                <w:lang w:val="en-US"/>
-              </w:rPr>
-              <w:t>}</w:t>
+              <w:t>${kewenangan}</w:t>
             </w:r>
           </w:p>
         </w:tc>
@@ -2292,7 +1652,6 @@
           <w:lang w:val="en-US"/>
         </w:rPr>
       </w:pPr>
-      <w:proofErr w:type="spellStart"/>
       <w:r>
         <w:rPr>
           <w:rFonts w:cstheme="minorHAnsi"/>
@@ -2301,119 +1660,8 @@
           <w:szCs w:val="24"/>
           <w:lang w:val="en-US"/>
         </w:rPr>
-        <w:t>Tampilan</w:t>
+        <w:t>Tampilan Citra Satelit Tapak Proyek Rencana Usaha/Kegiatan</w:t>
       </w:r>
-      <w:proofErr w:type="spellEnd"/>
-      <w:r>
-        <w:rPr>
-          <w:rFonts w:cstheme="minorHAnsi"/>
-          <w:b/>
-          <w:bCs/>
-          <w:szCs w:val="24"/>
-          <w:lang w:val="en-US"/>
-        </w:rPr>
-        <w:t xml:space="preserve"> Citra </w:t>
-      </w:r>
-      <w:proofErr w:type="spellStart"/>
-      <w:r>
-        <w:rPr>
-          <w:rFonts w:cstheme="minorHAnsi"/>
-          <w:b/>
-          <w:bCs/>
-          <w:szCs w:val="24"/>
-          <w:lang w:val="en-US"/>
-        </w:rPr>
-        <w:t>Satelit</w:t>
-      </w:r>
-      <w:proofErr w:type="spellEnd"/>
-      <w:r>
-        <w:rPr>
-          <w:rFonts w:cstheme="minorHAnsi"/>
-          <w:b/>
-          <w:bCs/>
-          <w:szCs w:val="24"/>
-          <w:lang w:val="en-US"/>
-        </w:rPr>
-        <w:t xml:space="preserve"> </w:t>
-      </w:r>
-      <w:proofErr w:type="spellStart"/>
-      <w:r>
-        <w:rPr>
-          <w:rFonts w:cstheme="minorHAnsi"/>
-          <w:b/>
-          <w:bCs/>
-          <w:szCs w:val="24"/>
-          <w:lang w:val="en-US"/>
-        </w:rPr>
-        <w:t>Tapak</w:t>
-      </w:r>
-      <w:proofErr w:type="spellEnd"/>
-      <w:r>
-        <w:rPr>
-          <w:rFonts w:cstheme="minorHAnsi"/>
-          <w:b/>
-          <w:bCs/>
-          <w:szCs w:val="24"/>
-          <w:lang w:val="en-US"/>
-        </w:rPr>
-        <w:t xml:space="preserve"> </w:t>
-      </w:r>
-      <w:proofErr w:type="spellStart"/>
-      <w:r>
-        <w:rPr>
-          <w:rFonts w:cstheme="minorHAnsi"/>
-          <w:b/>
-          <w:bCs/>
-          <w:szCs w:val="24"/>
-          <w:lang w:val="en-US"/>
-        </w:rPr>
-        <w:t>Proyek</w:t>
-      </w:r>
-      <w:proofErr w:type="spellEnd"/>
-      <w:r>
-        <w:rPr>
-          <w:rFonts w:cstheme="minorHAnsi"/>
-          <w:b/>
-          <w:bCs/>
-          <w:szCs w:val="24"/>
-          <w:lang w:val="en-US"/>
-        </w:rPr>
-        <w:t xml:space="preserve"> </w:t>
-      </w:r>
-      <w:proofErr w:type="spellStart"/>
-      <w:r>
-        <w:rPr>
-          <w:rFonts w:cstheme="minorHAnsi"/>
-          <w:b/>
-          <w:bCs/>
-          <w:szCs w:val="24"/>
-          <w:lang w:val="en-US"/>
-        </w:rPr>
-        <w:t>Rencana</w:t>
-      </w:r>
-      <w:proofErr w:type="spellEnd"/>
-      <w:r>
-        <w:rPr>
-          <w:rFonts w:cstheme="minorHAnsi"/>
-          <w:b/>
-          <w:bCs/>
-          <w:szCs w:val="24"/>
-          <w:lang w:val="en-US"/>
-        </w:rPr>
-        <w:t xml:space="preserve"> Usaha/</w:t>
-      </w:r>
-      <w:proofErr w:type="spellStart"/>
-      <w:r>
-        <w:rPr>
-          <w:rFonts w:cstheme="minorHAnsi"/>
-          <w:b/>
-          <w:bCs/>
-          <w:szCs w:val="24"/>
-          <w:lang w:val="en-US"/>
-        </w:rPr>
-        <w:t>Kegiatan</w:t>
-      </w:r>
-      <w:proofErr w:type="spellEnd"/>
     </w:p>
     <w:p>
       <w:pPr>
@@ -2454,29 +1702,7 @@
           <w:szCs w:val="24"/>
           <w:lang w:val="en-US"/>
         </w:rPr>
-        <w:t>${</w:t>
-      </w:r>
-      <w:proofErr w:type="spellStart"/>
-      <w:r>
-        <w:rPr>
-          <w:rFonts w:cstheme="minorHAnsi"/>
-          <w:b/>
-          <w:bCs/>
-          <w:szCs w:val="24"/>
-          <w:lang w:val="en-US"/>
-        </w:rPr>
-        <w:t>gambar_map</w:t>
-      </w:r>
-      <w:proofErr w:type="spellEnd"/>
-      <w:r>
-        <w:rPr>
-          <w:rFonts w:cstheme="minorHAnsi"/>
-          <w:b/>
-          <w:bCs/>
-          <w:szCs w:val="24"/>
-          <w:lang w:val="en-US"/>
-        </w:rPr>
-        <w:t>}</w:t>
+        <w:t>${gambar_map}</w:t>
       </w:r>
     </w:p>
     <w:p>
@@ -2528,7 +1754,7 @@
 </file>
 
 <file path=word/endnotes.xml><?xml version="1.0" encoding="utf-8"?>
-<w:endnotes xmlns:wpc="http://schemas.microsoft.com/office/word/2010/wordprocessingCanvas" xmlns:cx="http://schemas.microsoft.com/office/drawing/2014/chartex" xmlns:cx1="http://schemas.microsoft.com/office/drawing/2015/9/8/chartex" xmlns:cx2="http://schemas.microsoft.com/office/drawing/2015/10/21/chartex" xmlns:cx3="http://schemas.microsoft.com/office/drawing/2016/5/9/chartex" xmlns:cx4="http://schemas.microsoft.com/office/drawing/2016/5/10/chartex" xmlns:cx5="http://schemas.microsoft.com/office/drawing/2016/5/11/chartex" xmlns:cx6="http://schemas.microsoft.com/office/drawing/2016/5/12/chartex" xmlns:cx7="http://schemas.microsoft.com/office/drawing/2016/5/13/chartex" xmlns:cx8="http://schemas.microsoft.com/office/drawing/2016/5/14/chartex" xmlns:mc="http://schemas.openxmlformats.org/markup-compatibility/2006" xmlns:aink="http://schemas.microsoft.com/office/drawing/2016/ink" xmlns:am3d="http://schemas.microsoft.com/office/drawing/2017/model3d" xmlns:o="urn:schemas-microsoft-com:office:office" xmlns:r="http://schemas.openxmlformats.org/officeDocument/2006/relationships" xmlns:m="http://schemas.openxmlformats.org/officeDocument/2006/math" xmlns:v="urn:schemas-microsoft-com:vml" xmlns:wp14="http://schemas.microsoft.com/office/word/2010/wordprocessingDrawing" xmlns:wp="http://schemas.openxmlformats.org/drawingml/2006/wordprocessingDrawing" xmlns:w10="urn:schemas-microsoft-com:office:word" xmlns:w="http://schemas.openxmlformats.org/wordprocessingml/2006/main" xmlns:w14="http://schemas.microsoft.com/office/word/2010/wordml" xmlns:w15="http://schemas.microsoft.com/office/word/2012/wordml" xmlns:w16cex="http://schemas.microsoft.com/office/word/2018/wordml/cex" xmlns:w16cid="http://schemas.microsoft.com/office/word/2016/wordml/cid" xmlns:w16="http://schemas.microsoft.com/office/word/2018/wordml" xmlns:w16sdtdh="http://schemas.microsoft.com/office/word/2020/wordml/sdtdatahash" xmlns:w16se="http://schemas.microsoft.com/office/word/2015/wordml/symex" xmlns:wpg="http://schemas.microsoft.com/office/word/2010/wordprocessingGroup" xmlns:wpi="http://schemas.microsoft.com/office/word/2010/wordprocessingInk" xmlns:wne="http://schemas.microsoft.com/office/word/2006/wordml" xmlns:wps="http://schemas.microsoft.com/office/word/2010/wordprocessingShape" mc:Ignorable="w14 w15 w16se w16cid w16 w16cex w16sdtdh wp14">
+<w:endnotes xmlns:wpc="http://schemas.microsoft.com/office/word/2010/wordprocessingCanvas" xmlns:cx="http://schemas.microsoft.com/office/drawing/2014/chartex" xmlns:cx1="http://schemas.microsoft.com/office/drawing/2015/9/8/chartex" xmlns:cx2="http://schemas.microsoft.com/office/drawing/2015/10/21/chartex" xmlns:cx3="http://schemas.microsoft.com/office/drawing/2016/5/9/chartex" xmlns:cx4="http://schemas.microsoft.com/office/drawing/2016/5/10/chartex" xmlns:cx5="http://schemas.microsoft.com/office/drawing/2016/5/11/chartex" xmlns:cx6="http://schemas.microsoft.com/office/drawing/2016/5/12/chartex" xmlns:cx7="http://schemas.microsoft.com/office/drawing/2016/5/13/chartex" xmlns:cx8="http://schemas.microsoft.com/office/drawing/2016/5/14/chartex" xmlns:mc="http://schemas.openxmlformats.org/markup-compatibility/2006" xmlns:aink="http://schemas.microsoft.com/office/drawing/2016/ink" xmlns:am3d="http://schemas.microsoft.com/office/drawing/2017/model3d" xmlns:o="urn:schemas-microsoft-com:office:office" xmlns:oel="http://schemas.microsoft.com/office/2019/extlst" xmlns:r="http://schemas.openxmlformats.org/officeDocument/2006/relationships" xmlns:m="http://schemas.openxmlformats.org/officeDocument/2006/math" xmlns:v="urn:schemas-microsoft-com:vml" xmlns:wp14="http://schemas.microsoft.com/office/word/2010/wordprocessingDrawing" xmlns:wp="http://schemas.openxmlformats.org/drawingml/2006/wordprocessingDrawing" xmlns:w10="urn:schemas-microsoft-com:office:word" xmlns:w="http://schemas.openxmlformats.org/wordprocessingml/2006/main" xmlns:w14="http://schemas.microsoft.com/office/word/2010/wordml" xmlns:w15="http://schemas.microsoft.com/office/word/2012/wordml" xmlns:w16cex="http://schemas.microsoft.com/office/word/2018/wordml/cex" xmlns:w16cid="http://schemas.microsoft.com/office/word/2016/wordml/cid" xmlns:w16="http://schemas.microsoft.com/office/word/2018/wordml" xmlns:w16sdtdh="http://schemas.microsoft.com/office/word/2020/wordml/sdtdatahash" xmlns:w16se="http://schemas.microsoft.com/office/word/2015/wordml/symex" xmlns:wpg="http://schemas.microsoft.com/office/word/2010/wordprocessingGroup" xmlns:wpi="http://schemas.microsoft.com/office/word/2010/wordprocessingInk" xmlns:wne="http://schemas.microsoft.com/office/word/2006/wordml" xmlns:wps="http://schemas.microsoft.com/office/word/2010/wordprocessingShape" mc:Ignorable="w14 w15 w16se w16cid w16 w16cex w16sdtdh wp14">
   <w:endnote w:type="separator" w:id="-1">
     <w:p>
       <w:pPr>
@@ -2553,7 +1779,7 @@
 </file>
 
 <file path=word/footer1.xml><?xml version="1.0" encoding="utf-8"?>
-<w:ftr xmlns:wpc="http://schemas.microsoft.com/office/word/2010/wordprocessingCanvas" xmlns:cx="http://schemas.microsoft.com/office/drawing/2014/chartex" xmlns:cx1="http://schemas.microsoft.com/office/drawing/2015/9/8/chartex" xmlns:cx2="http://schemas.microsoft.com/office/drawing/2015/10/21/chartex" xmlns:cx3="http://schemas.microsoft.com/office/drawing/2016/5/9/chartex" xmlns:cx4="http://schemas.microsoft.com/office/drawing/2016/5/10/chartex" xmlns:cx5="http://schemas.microsoft.com/office/drawing/2016/5/11/chartex" xmlns:cx6="http://schemas.microsoft.com/office/drawing/2016/5/12/chartex" xmlns:cx7="http://schemas.microsoft.com/office/drawing/2016/5/13/chartex" xmlns:cx8="http://schemas.microsoft.com/office/drawing/2016/5/14/chartex" xmlns:mc="http://schemas.openxmlformats.org/markup-compatibility/2006" xmlns:aink="http://schemas.microsoft.com/office/drawing/2016/ink" xmlns:am3d="http://schemas.microsoft.com/office/drawing/2017/model3d" xmlns:o="urn:schemas-microsoft-com:office:office" xmlns:r="http://schemas.openxmlformats.org/officeDocument/2006/relationships" xmlns:m="http://schemas.openxmlformats.org/officeDocument/2006/math" xmlns:v="urn:schemas-microsoft-com:vml" xmlns:wp14="http://schemas.microsoft.com/office/word/2010/wordprocessingDrawing" xmlns:wp="http://schemas.openxmlformats.org/drawingml/2006/wordprocessingDrawing" xmlns:w10="urn:schemas-microsoft-com:office:word" xmlns:w="http://schemas.openxmlformats.org/wordprocessingml/2006/main" xmlns:w14="http://schemas.microsoft.com/office/word/2010/wordml" xmlns:w15="http://schemas.microsoft.com/office/word/2012/wordml" xmlns:w16cex="http://schemas.microsoft.com/office/word/2018/wordml/cex" xmlns:w16cid="http://schemas.microsoft.com/office/word/2016/wordml/cid" xmlns:w16="http://schemas.microsoft.com/office/word/2018/wordml" xmlns:w16sdtdh="http://schemas.microsoft.com/office/word/2020/wordml/sdtdatahash" xmlns:w16se="http://schemas.microsoft.com/office/word/2015/wordml/symex" xmlns:wpg="http://schemas.microsoft.com/office/word/2010/wordprocessingGroup" xmlns:wpi="http://schemas.microsoft.com/office/word/2010/wordprocessingInk" xmlns:wne="http://schemas.microsoft.com/office/word/2006/wordml" xmlns:wps="http://schemas.microsoft.com/office/word/2010/wordprocessingShape" mc:Ignorable="w14 w15 w16se w16cid w16 w16cex w16sdtdh wp14">
+<w:ftr xmlns:wpc="http://schemas.microsoft.com/office/word/2010/wordprocessingCanvas" xmlns:cx="http://schemas.microsoft.com/office/drawing/2014/chartex" xmlns:cx1="http://schemas.microsoft.com/office/drawing/2015/9/8/chartex" xmlns:cx2="http://schemas.microsoft.com/office/drawing/2015/10/21/chartex" xmlns:cx3="http://schemas.microsoft.com/office/drawing/2016/5/9/chartex" xmlns:cx4="http://schemas.microsoft.com/office/drawing/2016/5/10/chartex" xmlns:cx5="http://schemas.microsoft.com/office/drawing/2016/5/11/chartex" xmlns:cx6="http://schemas.microsoft.com/office/drawing/2016/5/12/chartex" xmlns:cx7="http://schemas.microsoft.com/office/drawing/2016/5/13/chartex" xmlns:cx8="http://schemas.microsoft.com/office/drawing/2016/5/14/chartex" xmlns:mc="http://schemas.openxmlformats.org/markup-compatibility/2006" xmlns:aink="http://schemas.microsoft.com/office/drawing/2016/ink" xmlns:am3d="http://schemas.microsoft.com/office/drawing/2017/model3d" xmlns:o="urn:schemas-microsoft-com:office:office" xmlns:oel="http://schemas.microsoft.com/office/2019/extlst" xmlns:r="http://schemas.openxmlformats.org/officeDocument/2006/relationships" xmlns:m="http://schemas.openxmlformats.org/officeDocument/2006/math" xmlns:v="urn:schemas-microsoft-com:vml" xmlns:wp14="http://schemas.microsoft.com/office/word/2010/wordprocessingDrawing" xmlns:wp="http://schemas.openxmlformats.org/drawingml/2006/wordprocessingDrawing" xmlns:w10="urn:schemas-microsoft-com:office:word" xmlns:w="http://schemas.openxmlformats.org/wordprocessingml/2006/main" xmlns:w14="http://schemas.microsoft.com/office/word/2010/wordml" xmlns:w15="http://schemas.microsoft.com/office/word/2012/wordml" xmlns:w16cex="http://schemas.microsoft.com/office/word/2018/wordml/cex" xmlns:w16cid="http://schemas.microsoft.com/office/word/2016/wordml/cid" xmlns:w16="http://schemas.microsoft.com/office/word/2018/wordml" xmlns:w16sdtdh="http://schemas.microsoft.com/office/word/2020/wordml/sdtdatahash" xmlns:w16se="http://schemas.microsoft.com/office/word/2015/wordml/symex" xmlns:wpg="http://schemas.microsoft.com/office/word/2010/wordprocessingGroup" xmlns:wpi="http://schemas.microsoft.com/office/word/2010/wordprocessingInk" xmlns:wne="http://schemas.microsoft.com/office/word/2006/wordml" xmlns:wps="http://schemas.microsoft.com/office/word/2010/wordprocessingShape" mc:Ignorable="w14 w15 w16se w16cid w16 w16cex w16sdtdh wp14">
   <w:p>
     <w:pPr>
       <w:pStyle w:val="Footer"/>
@@ -2563,7 +1789,7 @@
 </file>
 
 <file path=word/footer2.xml><?xml version="1.0" encoding="utf-8"?>
-<w:ftr xmlns:wpc="http://schemas.microsoft.com/office/word/2010/wordprocessingCanvas" xmlns:cx="http://schemas.microsoft.com/office/drawing/2014/chartex" xmlns:cx1="http://schemas.microsoft.com/office/drawing/2015/9/8/chartex" xmlns:cx2="http://schemas.microsoft.com/office/drawing/2015/10/21/chartex" xmlns:cx3="http://schemas.microsoft.com/office/drawing/2016/5/9/chartex" xmlns:cx4="http://schemas.microsoft.com/office/drawing/2016/5/10/chartex" xmlns:cx5="http://schemas.microsoft.com/office/drawing/2016/5/11/chartex" xmlns:cx6="http://schemas.microsoft.com/office/drawing/2016/5/12/chartex" xmlns:cx7="http://schemas.microsoft.com/office/drawing/2016/5/13/chartex" xmlns:cx8="http://schemas.microsoft.com/office/drawing/2016/5/14/chartex" xmlns:mc="http://schemas.openxmlformats.org/markup-compatibility/2006" xmlns:aink="http://schemas.microsoft.com/office/drawing/2016/ink" xmlns:am3d="http://schemas.microsoft.com/office/drawing/2017/model3d" xmlns:o="urn:schemas-microsoft-com:office:office" xmlns:r="http://schemas.openxmlformats.org/officeDocument/2006/relationships" xmlns:m="http://schemas.openxmlformats.org/officeDocument/2006/math" xmlns:v="urn:schemas-microsoft-com:vml" xmlns:wp14="http://schemas.microsoft.com/office/word/2010/wordprocessingDrawing" xmlns:wp="http://schemas.openxmlformats.org/drawingml/2006/wordprocessingDrawing" xmlns:w10="urn:schemas-microsoft-com:office:word" xmlns:w="http://schemas.openxmlformats.org/wordprocessingml/2006/main" xmlns:w14="http://schemas.microsoft.com/office/word/2010/wordml" xmlns:w15="http://schemas.microsoft.com/office/word/2012/wordml" xmlns:w16cex="http://schemas.microsoft.com/office/word/2018/wordml/cex" xmlns:w16cid="http://schemas.microsoft.com/office/word/2016/wordml/cid" xmlns:w16="http://schemas.microsoft.com/office/word/2018/wordml" xmlns:w16sdtdh="http://schemas.microsoft.com/office/word/2020/wordml/sdtdatahash" xmlns:w16se="http://schemas.microsoft.com/office/word/2015/wordml/symex" xmlns:wpg="http://schemas.microsoft.com/office/word/2010/wordprocessingGroup" xmlns:wpi="http://schemas.microsoft.com/office/word/2010/wordprocessingInk" xmlns:wne="http://schemas.microsoft.com/office/word/2006/wordml" xmlns:wps="http://schemas.microsoft.com/office/word/2010/wordprocessingShape" mc:Ignorable="w14 w15 w16se w16cid w16 w16cex w16sdtdh wp14">
+<w:ftr xmlns:wpc="http://schemas.microsoft.com/office/word/2010/wordprocessingCanvas" xmlns:cx="http://schemas.microsoft.com/office/drawing/2014/chartex" xmlns:cx1="http://schemas.microsoft.com/office/drawing/2015/9/8/chartex" xmlns:cx2="http://schemas.microsoft.com/office/drawing/2015/10/21/chartex" xmlns:cx3="http://schemas.microsoft.com/office/drawing/2016/5/9/chartex" xmlns:cx4="http://schemas.microsoft.com/office/drawing/2016/5/10/chartex" xmlns:cx5="http://schemas.microsoft.com/office/drawing/2016/5/11/chartex" xmlns:cx6="http://schemas.microsoft.com/office/drawing/2016/5/12/chartex" xmlns:cx7="http://schemas.microsoft.com/office/drawing/2016/5/13/chartex" xmlns:cx8="http://schemas.microsoft.com/office/drawing/2016/5/14/chartex" xmlns:mc="http://schemas.openxmlformats.org/markup-compatibility/2006" xmlns:aink="http://schemas.microsoft.com/office/drawing/2016/ink" xmlns:am3d="http://schemas.microsoft.com/office/drawing/2017/model3d" xmlns:o="urn:schemas-microsoft-com:office:office" xmlns:oel="http://schemas.microsoft.com/office/2019/extlst" xmlns:r="http://schemas.openxmlformats.org/officeDocument/2006/relationships" xmlns:m="http://schemas.openxmlformats.org/officeDocument/2006/math" xmlns:v="urn:schemas-microsoft-com:vml" xmlns:wp14="http://schemas.microsoft.com/office/word/2010/wordprocessingDrawing" xmlns:wp="http://schemas.openxmlformats.org/drawingml/2006/wordprocessingDrawing" xmlns:w10="urn:schemas-microsoft-com:office:word" xmlns:w="http://schemas.openxmlformats.org/wordprocessingml/2006/main" xmlns:w14="http://schemas.microsoft.com/office/word/2010/wordml" xmlns:w15="http://schemas.microsoft.com/office/word/2012/wordml" xmlns:w16cex="http://schemas.microsoft.com/office/word/2018/wordml/cex" xmlns:w16cid="http://schemas.microsoft.com/office/word/2016/wordml/cid" xmlns:w16="http://schemas.microsoft.com/office/word/2018/wordml" xmlns:w16sdtdh="http://schemas.microsoft.com/office/word/2020/wordml/sdtdatahash" xmlns:w16se="http://schemas.microsoft.com/office/word/2015/wordml/symex" xmlns:wpg="http://schemas.microsoft.com/office/word/2010/wordprocessingGroup" xmlns:wpi="http://schemas.microsoft.com/office/word/2010/wordprocessingInk" xmlns:wne="http://schemas.microsoft.com/office/word/2006/wordml" xmlns:wps="http://schemas.microsoft.com/office/word/2010/wordprocessingShape" mc:Ignorable="w14 w15 w16se w16cid w16 w16cex w16sdtdh wp14">
   <w:tbl>
     <w:tblPr>
       <w:tblStyle w:val="TableGrid"/>
@@ -2620,131 +1846,11 @@
               <w:lang w:val="en-US"/>
             </w:rPr>
           </w:pPr>
-          <w:proofErr w:type="spellStart"/>
           <w:r>
             <w:rPr>
               <w:lang w:val="en-US"/>
             </w:rPr>
-            <w:t>Dokumen</w:t>
-          </w:r>
-          <w:proofErr w:type="spellEnd"/>
-          <w:r>
-            <w:rPr>
-              <w:lang w:val="en-US"/>
-            </w:rPr>
-            <w:t xml:space="preserve"> </w:t>
-          </w:r>
-          <w:proofErr w:type="spellStart"/>
-          <w:r>
-            <w:rPr>
-              <w:lang w:val="en-US"/>
-            </w:rPr>
-            <w:t>ini</w:t>
-          </w:r>
-          <w:proofErr w:type="spellEnd"/>
-          <w:r>
-            <w:rPr>
-              <w:lang w:val="en-US"/>
-            </w:rPr>
-            <w:t xml:space="preserve"> </w:t>
-          </w:r>
-          <w:proofErr w:type="spellStart"/>
-          <w:r>
-            <w:rPr>
-              <w:lang w:val="en-US"/>
-            </w:rPr>
-            <w:t>sah</w:t>
-          </w:r>
-          <w:proofErr w:type="spellEnd"/>
-          <w:r>
-            <w:rPr>
-              <w:lang w:val="en-US"/>
-            </w:rPr>
-            <w:t xml:space="preserve">, </w:t>
-          </w:r>
-          <w:proofErr w:type="spellStart"/>
-          <w:r>
-            <w:rPr>
-              <w:lang w:val="en-US"/>
-            </w:rPr>
-            <w:t>diterbitkan</w:t>
-          </w:r>
-          <w:proofErr w:type="spellEnd"/>
-          <w:r>
-            <w:rPr>
-              <w:lang w:val="en-US"/>
-            </w:rPr>
-            <w:t xml:space="preserve"> </w:t>
-          </w:r>
-          <w:proofErr w:type="spellStart"/>
-          <w:r>
-            <w:rPr>
-              <w:lang w:val="en-US"/>
-            </w:rPr>
-            <w:t>secara</w:t>
-          </w:r>
-          <w:proofErr w:type="spellEnd"/>
-          <w:r>
-            <w:rPr>
-              <w:lang w:val="en-US"/>
-            </w:rPr>
-            <w:t xml:space="preserve"> </w:t>
-          </w:r>
-          <w:proofErr w:type="spellStart"/>
-          <w:r>
-            <w:rPr>
-              <w:lang w:val="en-US"/>
-            </w:rPr>
-            <w:t>elektronik</w:t>
-          </w:r>
-          <w:proofErr w:type="spellEnd"/>
-          <w:r>
-            <w:rPr>
-              <w:lang w:val="en-US"/>
-            </w:rPr>
-            <w:t xml:space="preserve"> </w:t>
-          </w:r>
-          <w:proofErr w:type="spellStart"/>
-          <w:r>
-            <w:rPr>
-              <w:lang w:val="en-US"/>
-            </w:rPr>
-            <w:t>melalui</w:t>
-          </w:r>
-          <w:proofErr w:type="spellEnd"/>
-          <w:r>
-            <w:rPr>
-              <w:lang w:val="en-US"/>
-            </w:rPr>
-            <w:t xml:space="preserve"> </w:t>
-          </w:r>
-          <w:proofErr w:type="spellStart"/>
-          <w:r>
-            <w:rPr>
-              <w:lang w:val="en-US"/>
-            </w:rPr>
-            <w:t>Sistem</w:t>
-          </w:r>
-          <w:proofErr w:type="spellEnd"/>
-          <w:r>
-            <w:rPr>
-              <w:lang w:val="en-US"/>
-            </w:rPr>
-            <w:t xml:space="preserve"> </w:t>
-          </w:r>
-          <w:proofErr w:type="spellStart"/>
-          <w:r>
-            <w:rPr>
-              <w:lang w:val="en-US"/>
-            </w:rPr>
-            <w:t>Amdalnet</w:t>
-          </w:r>
-          <w:proofErr w:type="spellEnd"/>
-          <w:r>
-            <w:rPr>
-              <w:lang w:val="en-US"/>
-            </w:rPr>
-            <w:t xml:space="preserve"> </w:t>
+            <w:t xml:space="preserve">Dokumen ini sah, diterbitkan secara elektronik melalui Sistem Amdalnet </w:t>
           </w:r>
         </w:p>
         <w:p>
@@ -2760,49 +1866,7 @@
             <w:rPr>
               <w:lang w:val="en-US"/>
             </w:rPr>
-            <w:t xml:space="preserve">Kementerian </w:t>
-          </w:r>
-          <w:proofErr w:type="spellStart"/>
-          <w:r>
-            <w:rPr>
-              <w:lang w:val="en-US"/>
-            </w:rPr>
-            <w:t>Lingkungan</w:t>
-          </w:r>
-          <w:proofErr w:type="spellEnd"/>
-          <w:r>
-            <w:rPr>
-              <w:lang w:val="en-US"/>
-            </w:rPr>
-            <w:t xml:space="preserve"> </w:t>
-          </w:r>
-          <w:proofErr w:type="spellStart"/>
-          <w:r>
-            <w:rPr>
-              <w:lang w:val="en-US"/>
-            </w:rPr>
-            <w:t>Hidup</w:t>
-          </w:r>
-          <w:proofErr w:type="spellEnd"/>
-          <w:r>
-            <w:rPr>
-              <w:lang w:val="en-US"/>
-            </w:rPr>
-            <w:t xml:space="preserve"> dan </w:t>
-          </w:r>
-          <w:proofErr w:type="spellStart"/>
-          <w:r>
-            <w:rPr>
-              <w:lang w:val="en-US"/>
-            </w:rPr>
-            <w:t>Kehutanan</w:t>
-          </w:r>
-          <w:proofErr w:type="spellEnd"/>
-          <w:r>
-            <w:rPr>
-              <w:lang w:val="en-US"/>
-            </w:rPr>
-            <w:t xml:space="preserve"> </w:t>
+            <w:t xml:space="preserve">Kementerian Lingkungan Hidup dan Kehutanan </w:t>
           </w:r>
         </w:p>
         <w:p>
@@ -2814,33 +1878,11 @@
               <w:lang w:val="en-US"/>
             </w:rPr>
           </w:pPr>
-          <w:proofErr w:type="spellStart"/>
           <w:r>
             <w:rPr>
               <w:lang w:val="en-US"/>
             </w:rPr>
-            <w:t>Tanggal</w:t>
-          </w:r>
-          <w:proofErr w:type="spellEnd"/>
-          <w:r>
-            <w:rPr>
-              <w:lang w:val="en-US"/>
-            </w:rPr>
-            <w:t xml:space="preserve"> ${</w:t>
-          </w:r>
-          <w:proofErr w:type="spellStart"/>
-          <w:r>
-            <w:rPr>
-              <w:lang w:val="en-US"/>
-            </w:rPr>
-            <w:t>tanggal</w:t>
-          </w:r>
-          <w:proofErr w:type="spellEnd"/>
-          <w:r>
-            <w:rPr>
-              <w:lang w:val="en-US"/>
-            </w:rPr>
-            <w:t>}, ${jam} WIB</w:t>
+            <w:t>Tanggal ${tanggal}, ${jam} WIB</w:t>
           </w:r>
         </w:p>
       </w:tc>
@@ -2920,7 +1962,7 @@
 </file>
 
 <file path=word/footer3.xml><?xml version="1.0" encoding="utf-8"?>
-<w:ftr xmlns:wpc="http://schemas.microsoft.com/office/word/2010/wordprocessingCanvas" xmlns:cx="http://schemas.microsoft.com/office/drawing/2014/chartex" xmlns:cx1="http://schemas.microsoft.com/office/drawing/2015/9/8/chartex" xmlns:cx2="http://schemas.microsoft.com/office/drawing/2015/10/21/chartex" xmlns:cx3="http://schemas.microsoft.com/office/drawing/2016/5/9/chartex" xmlns:cx4="http://schemas.microsoft.com/office/drawing/2016/5/10/chartex" xmlns:cx5="http://schemas.microsoft.com/office/drawing/2016/5/11/chartex" xmlns:cx6="http://schemas.microsoft.com/office/drawing/2016/5/12/chartex" xmlns:cx7="http://schemas.microsoft.com/office/drawing/2016/5/13/chartex" xmlns:cx8="http://schemas.microsoft.com/office/drawing/2016/5/14/chartex" xmlns:mc="http://schemas.openxmlformats.org/markup-compatibility/2006" xmlns:aink="http://schemas.microsoft.com/office/drawing/2016/ink" xmlns:am3d="http://schemas.microsoft.com/office/drawing/2017/model3d" xmlns:o="urn:schemas-microsoft-com:office:office" xmlns:r="http://schemas.openxmlformats.org/officeDocument/2006/relationships" xmlns:m="http://schemas.openxmlformats.org/officeDocument/2006/math" xmlns:v="urn:schemas-microsoft-com:vml" xmlns:wp14="http://schemas.microsoft.com/office/word/2010/wordprocessingDrawing" xmlns:wp="http://schemas.openxmlformats.org/drawingml/2006/wordprocessingDrawing" xmlns:w10="urn:schemas-microsoft-com:office:word" xmlns:w="http://schemas.openxmlformats.org/wordprocessingml/2006/main" xmlns:w14="http://schemas.microsoft.com/office/word/2010/wordml" xmlns:w15="http://schemas.microsoft.com/office/word/2012/wordml" xmlns:w16cex="http://schemas.microsoft.com/office/word/2018/wordml/cex" xmlns:w16cid="http://schemas.microsoft.com/office/word/2016/wordml/cid" xmlns:w16="http://schemas.microsoft.com/office/word/2018/wordml" xmlns:w16sdtdh="http://schemas.microsoft.com/office/word/2020/wordml/sdtdatahash" xmlns:w16se="http://schemas.microsoft.com/office/word/2015/wordml/symex" xmlns:wpg="http://schemas.microsoft.com/office/word/2010/wordprocessingGroup" xmlns:wpi="http://schemas.microsoft.com/office/word/2010/wordprocessingInk" xmlns:wne="http://schemas.microsoft.com/office/word/2006/wordml" xmlns:wps="http://schemas.microsoft.com/office/word/2010/wordprocessingShape" mc:Ignorable="w14 w15 w16se w16cid w16 w16cex w16sdtdh wp14">
+<w:ftr xmlns:wpc="http://schemas.microsoft.com/office/word/2010/wordprocessingCanvas" xmlns:cx="http://schemas.microsoft.com/office/drawing/2014/chartex" xmlns:cx1="http://schemas.microsoft.com/office/drawing/2015/9/8/chartex" xmlns:cx2="http://schemas.microsoft.com/office/drawing/2015/10/21/chartex" xmlns:cx3="http://schemas.microsoft.com/office/drawing/2016/5/9/chartex" xmlns:cx4="http://schemas.microsoft.com/office/drawing/2016/5/10/chartex" xmlns:cx5="http://schemas.microsoft.com/office/drawing/2016/5/11/chartex" xmlns:cx6="http://schemas.microsoft.com/office/drawing/2016/5/12/chartex" xmlns:cx7="http://schemas.microsoft.com/office/drawing/2016/5/13/chartex" xmlns:cx8="http://schemas.microsoft.com/office/drawing/2016/5/14/chartex" xmlns:mc="http://schemas.openxmlformats.org/markup-compatibility/2006" xmlns:aink="http://schemas.microsoft.com/office/drawing/2016/ink" xmlns:am3d="http://schemas.microsoft.com/office/drawing/2017/model3d" xmlns:o="urn:schemas-microsoft-com:office:office" xmlns:oel="http://schemas.microsoft.com/office/2019/extlst" xmlns:r="http://schemas.openxmlformats.org/officeDocument/2006/relationships" xmlns:m="http://schemas.openxmlformats.org/officeDocument/2006/math" xmlns:v="urn:schemas-microsoft-com:vml" xmlns:wp14="http://schemas.microsoft.com/office/word/2010/wordprocessingDrawing" xmlns:wp="http://schemas.openxmlformats.org/drawingml/2006/wordprocessingDrawing" xmlns:w10="urn:schemas-microsoft-com:office:word" xmlns:w="http://schemas.openxmlformats.org/wordprocessingml/2006/main" xmlns:w14="http://schemas.microsoft.com/office/word/2010/wordml" xmlns:w15="http://schemas.microsoft.com/office/word/2012/wordml" xmlns:w16cex="http://schemas.microsoft.com/office/word/2018/wordml/cex" xmlns:w16cid="http://schemas.microsoft.com/office/word/2016/wordml/cid" xmlns:w16="http://schemas.microsoft.com/office/word/2018/wordml" xmlns:w16sdtdh="http://schemas.microsoft.com/office/word/2020/wordml/sdtdatahash" xmlns:w16se="http://schemas.microsoft.com/office/word/2015/wordml/symex" xmlns:wpg="http://schemas.microsoft.com/office/word/2010/wordprocessingGroup" xmlns:wpi="http://schemas.microsoft.com/office/word/2010/wordprocessingInk" xmlns:wne="http://schemas.microsoft.com/office/word/2006/wordml" xmlns:wps="http://schemas.microsoft.com/office/word/2010/wordprocessingShape" mc:Ignorable="w14 w15 w16se w16cid w16 w16cex w16sdtdh wp14">
   <w:p>
     <w:pPr>
       <w:pStyle w:val="Footer"/>
@@ -2930,7 +1972,7 @@
 </file>
 
 <file path=word/footnotes.xml><?xml version="1.0" encoding="utf-8"?>
-<w:footnotes xmlns:wpc="http://schemas.microsoft.com/office/word/2010/wordprocessingCanvas" xmlns:cx="http://schemas.microsoft.com/office/drawing/2014/chartex" xmlns:cx1="http://schemas.microsoft.com/office/drawing/2015/9/8/chartex" xmlns:cx2="http://schemas.microsoft.com/office/drawing/2015/10/21/chartex" xmlns:cx3="http://schemas.microsoft.com/office/drawing/2016/5/9/chartex" xmlns:cx4="http://schemas.microsoft.com/office/drawing/2016/5/10/chartex" xmlns:cx5="http://schemas.microsoft.com/office/drawing/2016/5/11/chartex" xmlns:cx6="http://schemas.microsoft.com/office/drawing/2016/5/12/chartex" xmlns:cx7="http://schemas.microsoft.com/office/drawing/2016/5/13/chartex" xmlns:cx8="http://schemas.microsoft.com/office/drawing/2016/5/14/chartex" xmlns:mc="http://schemas.openxmlformats.org/markup-compatibility/2006" xmlns:aink="http://schemas.microsoft.com/office/drawing/2016/ink" xmlns:am3d="http://schemas.microsoft.com/office/drawing/2017/model3d" xmlns:o="urn:schemas-microsoft-com:office:office" xmlns:r="http://schemas.openxmlformats.org/officeDocument/2006/relationships" xmlns:m="http://schemas.openxmlformats.org/officeDocument/2006/math" xmlns:v="urn:schemas-microsoft-com:vml" xmlns:wp14="http://schemas.microsoft.com/office/word/2010/wordprocessingDrawing" xmlns:wp="http://schemas.openxmlformats.org/drawingml/2006/wordprocessingDrawing" xmlns:w10="urn:schemas-microsoft-com:office:word" xmlns:w="http://schemas.openxmlformats.org/wordprocessingml/2006/main" xmlns:w14="http://schemas.microsoft.com/office/word/2010/wordml" xmlns:w15="http://schemas.microsoft.com/office/word/2012/wordml" xmlns:w16cex="http://schemas.microsoft.com/office/word/2018/wordml/cex" xmlns:w16cid="http://schemas.microsoft.com/office/word/2016/wordml/cid" xmlns:w16="http://schemas.microsoft.com/office/word/2018/wordml" xmlns:w16sdtdh="http://schemas.microsoft.com/office/word/2020/wordml/sdtdatahash" xmlns:w16se="http://schemas.microsoft.com/office/word/2015/wordml/symex" xmlns:wpg="http://schemas.microsoft.com/office/word/2010/wordprocessingGroup" xmlns:wpi="http://schemas.microsoft.com/office/word/2010/wordprocessingInk" xmlns:wne="http://schemas.microsoft.com/office/word/2006/wordml" xmlns:wps="http://schemas.microsoft.com/office/word/2010/wordprocessingShape" mc:Ignorable="w14 w15 w16se w16cid w16 w16cex w16sdtdh wp14">
+<w:footnotes xmlns:wpc="http://schemas.microsoft.com/office/word/2010/wordprocessingCanvas" xmlns:cx="http://schemas.microsoft.com/office/drawing/2014/chartex" xmlns:cx1="http://schemas.microsoft.com/office/drawing/2015/9/8/chartex" xmlns:cx2="http://schemas.microsoft.com/office/drawing/2015/10/21/chartex" xmlns:cx3="http://schemas.microsoft.com/office/drawing/2016/5/9/chartex" xmlns:cx4="http://schemas.microsoft.com/office/drawing/2016/5/10/chartex" xmlns:cx5="http://schemas.microsoft.com/office/drawing/2016/5/11/chartex" xmlns:cx6="http://schemas.microsoft.com/office/drawing/2016/5/12/chartex" xmlns:cx7="http://schemas.microsoft.com/office/drawing/2016/5/13/chartex" xmlns:cx8="http://schemas.microsoft.com/office/drawing/2016/5/14/chartex" xmlns:mc="http://schemas.openxmlformats.org/markup-compatibility/2006" xmlns:aink="http://schemas.microsoft.com/office/drawing/2016/ink" xmlns:am3d="http://schemas.microsoft.com/office/drawing/2017/model3d" xmlns:o="urn:schemas-microsoft-com:office:office" xmlns:oel="http://schemas.microsoft.com/office/2019/extlst" xmlns:r="http://schemas.openxmlformats.org/officeDocument/2006/relationships" xmlns:m="http://schemas.openxmlformats.org/officeDocument/2006/math" xmlns:v="urn:schemas-microsoft-com:vml" xmlns:wp14="http://schemas.microsoft.com/office/word/2010/wordprocessingDrawing" xmlns:wp="http://schemas.openxmlformats.org/drawingml/2006/wordprocessingDrawing" xmlns:w10="urn:schemas-microsoft-com:office:word" xmlns:w="http://schemas.openxmlformats.org/wordprocessingml/2006/main" xmlns:w14="http://schemas.microsoft.com/office/word/2010/wordml" xmlns:w15="http://schemas.microsoft.com/office/word/2012/wordml" xmlns:w16cex="http://schemas.microsoft.com/office/word/2018/wordml/cex" xmlns:w16cid="http://schemas.microsoft.com/office/word/2016/wordml/cid" xmlns:w16="http://schemas.microsoft.com/office/word/2018/wordml" xmlns:w16sdtdh="http://schemas.microsoft.com/office/word/2020/wordml/sdtdatahash" xmlns:w16se="http://schemas.microsoft.com/office/word/2015/wordml/symex" xmlns:wpg="http://schemas.microsoft.com/office/word/2010/wordprocessingGroup" xmlns:wpi="http://schemas.microsoft.com/office/word/2010/wordprocessingInk" xmlns:wne="http://schemas.microsoft.com/office/word/2006/wordml" xmlns:wps="http://schemas.microsoft.com/office/word/2010/wordprocessingShape" mc:Ignorable="w14 w15 w16se w16cid w16 w16cex w16sdtdh wp14">
   <w:footnote w:type="separator" w:id="-1">
     <w:p>
       <w:pPr>
@@ -2955,7 +1997,7 @@
 </file>
 
 <file path=word/header1.xml><?xml version="1.0" encoding="utf-8"?>
-<w:hdr xmlns:wpc="http://schemas.microsoft.com/office/word/2010/wordprocessingCanvas" xmlns:cx="http://schemas.microsoft.com/office/drawing/2014/chartex" xmlns:cx1="http://schemas.microsoft.com/office/drawing/2015/9/8/chartex" xmlns:cx2="http://schemas.microsoft.com/office/drawing/2015/10/21/chartex" xmlns:cx3="http://schemas.microsoft.com/office/drawing/2016/5/9/chartex" xmlns:cx4="http://schemas.microsoft.com/office/drawing/2016/5/10/chartex" xmlns:cx5="http://schemas.microsoft.com/office/drawing/2016/5/11/chartex" xmlns:cx6="http://schemas.microsoft.com/office/drawing/2016/5/12/chartex" xmlns:cx7="http://schemas.microsoft.com/office/drawing/2016/5/13/chartex" xmlns:cx8="http://schemas.microsoft.com/office/drawing/2016/5/14/chartex" xmlns:mc="http://schemas.openxmlformats.org/markup-compatibility/2006" xmlns:aink="http://schemas.microsoft.com/office/drawing/2016/ink" xmlns:am3d="http://schemas.microsoft.com/office/drawing/2017/model3d" xmlns:o="urn:schemas-microsoft-com:office:office" xmlns:r="http://schemas.openxmlformats.org/officeDocument/2006/relationships" xmlns:m="http://schemas.openxmlformats.org/officeDocument/2006/math" xmlns:v="urn:schemas-microsoft-com:vml" xmlns:wp14="http://schemas.microsoft.com/office/word/2010/wordprocessingDrawing" xmlns:wp="http://schemas.openxmlformats.org/drawingml/2006/wordprocessingDrawing" xmlns:w10="urn:schemas-microsoft-com:office:word" xmlns:w="http://schemas.openxmlformats.org/wordprocessingml/2006/main" xmlns:w14="http://schemas.microsoft.com/office/word/2010/wordml" xmlns:w15="http://schemas.microsoft.com/office/word/2012/wordml" xmlns:w16cex="http://schemas.microsoft.com/office/word/2018/wordml/cex" xmlns:w16cid="http://schemas.microsoft.com/office/word/2016/wordml/cid" xmlns:w16="http://schemas.microsoft.com/office/word/2018/wordml" xmlns:w16sdtdh="http://schemas.microsoft.com/office/word/2020/wordml/sdtdatahash" xmlns:w16se="http://schemas.microsoft.com/office/word/2015/wordml/symex" xmlns:wpg="http://schemas.microsoft.com/office/word/2010/wordprocessingGroup" xmlns:wpi="http://schemas.microsoft.com/office/word/2010/wordprocessingInk" xmlns:wne="http://schemas.microsoft.com/office/word/2006/wordml" xmlns:wps="http://schemas.microsoft.com/office/word/2010/wordprocessingShape" mc:Ignorable="w14 w15 w16se w16cid w16 w16cex w16sdtdh wp14">
+<w:hdr xmlns:wpc="http://schemas.microsoft.com/office/word/2010/wordprocessingCanvas" xmlns:cx="http://schemas.microsoft.com/office/drawing/2014/chartex" xmlns:cx1="http://schemas.microsoft.com/office/drawing/2015/9/8/chartex" xmlns:cx2="http://schemas.microsoft.com/office/drawing/2015/10/21/chartex" xmlns:cx3="http://schemas.microsoft.com/office/drawing/2016/5/9/chartex" xmlns:cx4="http://schemas.microsoft.com/office/drawing/2016/5/10/chartex" xmlns:cx5="http://schemas.microsoft.com/office/drawing/2016/5/11/chartex" xmlns:cx6="http://schemas.microsoft.com/office/drawing/2016/5/12/chartex" xmlns:cx7="http://schemas.microsoft.com/office/drawing/2016/5/13/chartex" xmlns:cx8="http://schemas.microsoft.com/office/drawing/2016/5/14/chartex" xmlns:mc="http://schemas.openxmlformats.org/markup-compatibility/2006" xmlns:aink="http://schemas.microsoft.com/office/drawing/2016/ink" xmlns:am3d="http://schemas.microsoft.com/office/drawing/2017/model3d" xmlns:o="urn:schemas-microsoft-com:office:office" xmlns:oel="http://schemas.microsoft.com/office/2019/extlst" xmlns:r="http://schemas.openxmlformats.org/officeDocument/2006/relationships" xmlns:m="http://schemas.openxmlformats.org/officeDocument/2006/math" xmlns:v="urn:schemas-microsoft-com:vml" xmlns:wp14="http://schemas.microsoft.com/office/word/2010/wordprocessingDrawing" xmlns:wp="http://schemas.openxmlformats.org/drawingml/2006/wordprocessingDrawing" xmlns:w10="urn:schemas-microsoft-com:office:word" xmlns:w="http://schemas.openxmlformats.org/wordprocessingml/2006/main" xmlns:w14="http://schemas.microsoft.com/office/word/2010/wordml" xmlns:w15="http://schemas.microsoft.com/office/word/2012/wordml" xmlns:w16cex="http://schemas.microsoft.com/office/word/2018/wordml/cex" xmlns:w16cid="http://schemas.microsoft.com/office/word/2016/wordml/cid" xmlns:w16="http://schemas.microsoft.com/office/word/2018/wordml" xmlns:w16sdtdh="http://schemas.microsoft.com/office/word/2020/wordml/sdtdatahash" xmlns:w16se="http://schemas.microsoft.com/office/word/2015/wordml/symex" xmlns:wpg="http://schemas.microsoft.com/office/word/2010/wordprocessingGroup" xmlns:wpi="http://schemas.microsoft.com/office/word/2010/wordprocessingInk" xmlns:wne="http://schemas.microsoft.com/office/word/2006/wordml" xmlns:wps="http://schemas.microsoft.com/office/word/2010/wordprocessingShape" mc:Ignorable="w14 w15 w16se w16cid w16 w16cex w16sdtdh wp14">
   <w:p>
     <w:pPr>
       <w:pStyle w:val="Header"/>
@@ -2965,7 +2007,7 @@
 </file>
 
 <file path=word/header2.xml><?xml version="1.0" encoding="utf-8"?>
-<w:hdr xmlns:wpc="http://schemas.microsoft.com/office/word/2010/wordprocessingCanvas" xmlns:cx="http://schemas.microsoft.com/office/drawing/2014/chartex" xmlns:cx1="http://schemas.microsoft.com/office/drawing/2015/9/8/chartex" xmlns:cx2="http://schemas.microsoft.com/office/drawing/2015/10/21/chartex" xmlns:cx3="http://schemas.microsoft.com/office/drawing/2016/5/9/chartex" xmlns:cx4="http://schemas.microsoft.com/office/drawing/2016/5/10/chartex" xmlns:cx5="http://schemas.microsoft.com/office/drawing/2016/5/11/chartex" xmlns:cx6="http://schemas.microsoft.com/office/drawing/2016/5/12/chartex" xmlns:cx7="http://schemas.microsoft.com/office/drawing/2016/5/13/chartex" xmlns:cx8="http://schemas.microsoft.com/office/drawing/2016/5/14/chartex" xmlns:mc="http://schemas.openxmlformats.org/markup-compatibility/2006" xmlns:aink="http://schemas.microsoft.com/office/drawing/2016/ink" xmlns:am3d="http://schemas.microsoft.com/office/drawing/2017/model3d" xmlns:o="urn:schemas-microsoft-com:office:office" xmlns:r="http://schemas.openxmlformats.org/officeDocument/2006/relationships" xmlns:m="http://schemas.openxmlformats.org/officeDocument/2006/math" xmlns:v="urn:schemas-microsoft-com:vml" xmlns:wp14="http://schemas.microsoft.com/office/word/2010/wordprocessingDrawing" xmlns:wp="http://schemas.openxmlformats.org/drawingml/2006/wordprocessingDrawing" xmlns:w10="urn:schemas-microsoft-com:office:word" xmlns:w="http://schemas.openxmlformats.org/wordprocessingml/2006/main" xmlns:w14="http://schemas.microsoft.com/office/word/2010/wordml" xmlns:w15="http://schemas.microsoft.com/office/word/2012/wordml" xmlns:w16cex="http://schemas.microsoft.com/office/word/2018/wordml/cex" xmlns:w16cid="http://schemas.microsoft.com/office/word/2016/wordml/cid" xmlns:w16="http://schemas.microsoft.com/office/word/2018/wordml" xmlns:w16sdtdh="http://schemas.microsoft.com/office/word/2020/wordml/sdtdatahash" xmlns:w16se="http://schemas.microsoft.com/office/word/2015/wordml/symex" xmlns:wpg="http://schemas.microsoft.com/office/word/2010/wordprocessingGroup" xmlns:wpi="http://schemas.microsoft.com/office/word/2010/wordprocessingInk" xmlns:wne="http://schemas.microsoft.com/office/word/2006/wordml" xmlns:wps="http://schemas.microsoft.com/office/word/2010/wordprocessingShape" mc:Ignorable="w14 w15 w16se w16cid w16 w16cex w16sdtdh wp14">
+<w:hdr xmlns:wpc="http://schemas.microsoft.com/office/word/2010/wordprocessingCanvas" xmlns:cx="http://schemas.microsoft.com/office/drawing/2014/chartex" xmlns:cx1="http://schemas.microsoft.com/office/drawing/2015/9/8/chartex" xmlns:cx2="http://schemas.microsoft.com/office/drawing/2015/10/21/chartex" xmlns:cx3="http://schemas.microsoft.com/office/drawing/2016/5/9/chartex" xmlns:cx4="http://schemas.microsoft.com/office/drawing/2016/5/10/chartex" xmlns:cx5="http://schemas.microsoft.com/office/drawing/2016/5/11/chartex" xmlns:cx6="http://schemas.microsoft.com/office/drawing/2016/5/12/chartex" xmlns:cx7="http://schemas.microsoft.com/office/drawing/2016/5/13/chartex" xmlns:cx8="http://schemas.microsoft.com/office/drawing/2016/5/14/chartex" xmlns:mc="http://schemas.openxmlformats.org/markup-compatibility/2006" xmlns:aink="http://schemas.microsoft.com/office/drawing/2016/ink" xmlns:am3d="http://schemas.microsoft.com/office/drawing/2017/model3d" xmlns:o="urn:schemas-microsoft-com:office:office" xmlns:oel="http://schemas.microsoft.com/office/2019/extlst" xmlns:r="http://schemas.openxmlformats.org/officeDocument/2006/relationships" xmlns:m="http://schemas.openxmlformats.org/officeDocument/2006/math" xmlns:v="urn:schemas-microsoft-com:vml" xmlns:wp14="http://schemas.microsoft.com/office/word/2010/wordprocessingDrawing" xmlns:wp="http://schemas.openxmlformats.org/drawingml/2006/wordprocessingDrawing" xmlns:w10="urn:schemas-microsoft-com:office:word" xmlns:w="http://schemas.openxmlformats.org/wordprocessingml/2006/main" xmlns:w14="http://schemas.microsoft.com/office/word/2010/wordml" xmlns:w15="http://schemas.microsoft.com/office/word/2012/wordml" xmlns:w16cex="http://schemas.microsoft.com/office/word/2018/wordml/cex" xmlns:w16cid="http://schemas.microsoft.com/office/word/2016/wordml/cid" xmlns:w16="http://schemas.microsoft.com/office/word/2018/wordml" xmlns:w16sdtdh="http://schemas.microsoft.com/office/word/2020/wordml/sdtdatahash" xmlns:w16se="http://schemas.microsoft.com/office/word/2015/wordml/symex" xmlns:wpg="http://schemas.microsoft.com/office/word/2010/wordprocessingGroup" xmlns:wpi="http://schemas.microsoft.com/office/word/2010/wordprocessingInk" xmlns:wne="http://schemas.microsoft.com/office/word/2006/wordml" xmlns:wps="http://schemas.microsoft.com/office/word/2010/wordprocessingShape" mc:Ignorable="w14 w15 w16se w16cid w16 w16cex w16sdtdh wp14">
   <w:p>
     <w:pPr>
       <w:pStyle w:val="Header"/>
@@ -3041,7 +2083,7 @@
 </file>
 
 <file path=word/header3.xml><?xml version="1.0" encoding="utf-8"?>
-<w:hdr xmlns:wpc="http://schemas.microsoft.com/office/word/2010/wordprocessingCanvas" xmlns:cx="http://schemas.microsoft.com/office/drawing/2014/chartex" xmlns:cx1="http://schemas.microsoft.com/office/drawing/2015/9/8/chartex" xmlns:cx2="http://schemas.microsoft.com/office/drawing/2015/10/21/chartex" xmlns:cx3="http://schemas.microsoft.com/office/drawing/2016/5/9/chartex" xmlns:cx4="http://schemas.microsoft.com/office/drawing/2016/5/10/chartex" xmlns:cx5="http://schemas.microsoft.com/office/drawing/2016/5/11/chartex" xmlns:cx6="http://schemas.microsoft.com/office/drawing/2016/5/12/chartex" xmlns:cx7="http://schemas.microsoft.com/office/drawing/2016/5/13/chartex" xmlns:cx8="http://schemas.microsoft.com/office/drawing/2016/5/14/chartex" xmlns:mc="http://schemas.openxmlformats.org/markup-compatibility/2006" xmlns:aink="http://schemas.microsoft.com/office/drawing/2016/ink" xmlns:am3d="http://schemas.microsoft.com/office/drawing/2017/model3d" xmlns:o="urn:schemas-microsoft-com:office:office" xmlns:r="http://schemas.openxmlformats.org/officeDocument/2006/relationships" xmlns:m="http://schemas.openxmlformats.org/officeDocument/2006/math" xmlns:v="urn:schemas-microsoft-com:vml" xmlns:wp14="http://schemas.microsoft.com/office/word/2010/wordprocessingDrawing" xmlns:wp="http://schemas.openxmlformats.org/drawingml/2006/wordprocessingDrawing" xmlns:w10="urn:schemas-microsoft-com:office:word" xmlns:w="http://schemas.openxmlformats.org/wordprocessingml/2006/main" xmlns:w14="http://schemas.microsoft.com/office/word/2010/wordml" xmlns:w15="http://schemas.microsoft.com/office/word/2012/wordml" xmlns:w16cex="http://schemas.microsoft.com/office/word/2018/wordml/cex" xmlns:w16cid="http://schemas.microsoft.com/office/word/2016/wordml/cid" xmlns:w16="http://schemas.microsoft.com/office/word/2018/wordml" xmlns:w16sdtdh="http://schemas.microsoft.com/office/word/2020/wordml/sdtdatahash" xmlns:w16se="http://schemas.microsoft.com/office/word/2015/wordml/symex" xmlns:wpg="http://schemas.microsoft.com/office/word/2010/wordprocessingGroup" xmlns:wpi="http://schemas.microsoft.com/office/word/2010/wordprocessingInk" xmlns:wne="http://schemas.microsoft.com/office/word/2006/wordml" xmlns:wps="http://schemas.microsoft.com/office/word/2010/wordprocessingShape" mc:Ignorable="w14 w15 w16se w16cid w16 w16cex w16sdtdh wp14">
+<w:hdr xmlns:wpc="http://schemas.microsoft.com/office/word/2010/wordprocessingCanvas" xmlns:cx="http://schemas.microsoft.com/office/drawing/2014/chartex" xmlns:cx1="http://schemas.microsoft.com/office/drawing/2015/9/8/chartex" xmlns:cx2="http://schemas.microsoft.com/office/drawing/2015/10/21/chartex" xmlns:cx3="http://schemas.microsoft.com/office/drawing/2016/5/9/chartex" xmlns:cx4="http://schemas.microsoft.com/office/drawing/2016/5/10/chartex" xmlns:cx5="http://schemas.microsoft.com/office/drawing/2016/5/11/chartex" xmlns:cx6="http://schemas.microsoft.com/office/drawing/2016/5/12/chartex" xmlns:cx7="http://schemas.microsoft.com/office/drawing/2016/5/13/chartex" xmlns:cx8="http://schemas.microsoft.com/office/drawing/2016/5/14/chartex" xmlns:mc="http://schemas.openxmlformats.org/markup-compatibility/2006" xmlns:aink="http://schemas.microsoft.com/office/drawing/2016/ink" xmlns:am3d="http://schemas.microsoft.com/office/drawing/2017/model3d" xmlns:o="urn:schemas-microsoft-com:office:office" xmlns:oel="http://schemas.microsoft.com/office/2019/extlst" xmlns:r="http://schemas.openxmlformats.org/officeDocument/2006/relationships" xmlns:m="http://schemas.openxmlformats.org/officeDocument/2006/math" xmlns:v="urn:schemas-microsoft-com:vml" xmlns:wp14="http://schemas.microsoft.com/office/word/2010/wordprocessingDrawing" xmlns:wp="http://schemas.openxmlformats.org/drawingml/2006/wordprocessingDrawing" xmlns:w10="urn:schemas-microsoft-com:office:word" xmlns:w="http://schemas.openxmlformats.org/wordprocessingml/2006/main" xmlns:w14="http://schemas.microsoft.com/office/word/2010/wordml" xmlns:w15="http://schemas.microsoft.com/office/word/2012/wordml" xmlns:w16cex="http://schemas.microsoft.com/office/word/2018/wordml/cex" xmlns:w16cid="http://schemas.microsoft.com/office/word/2016/wordml/cid" xmlns:w16="http://schemas.microsoft.com/office/word/2018/wordml" xmlns:w16sdtdh="http://schemas.microsoft.com/office/word/2020/wordml/sdtdatahash" xmlns:w16se="http://schemas.microsoft.com/office/word/2015/wordml/symex" xmlns:wpg="http://schemas.microsoft.com/office/word/2010/wordprocessingGroup" xmlns:wpi="http://schemas.microsoft.com/office/word/2010/wordprocessingInk" xmlns:wne="http://schemas.microsoft.com/office/word/2006/wordml" xmlns:wps="http://schemas.microsoft.com/office/word/2010/wordprocessingShape" mc:Ignorable="w14 w15 w16se w16cid w16 w16cex w16sdtdh wp14">
   <w:p>
     <w:pPr>
       <w:pStyle w:val="Header"/>
@@ -3051,7 +2093,7 @@
 </file>
 
 <file path=word/numbering.xml><?xml version="1.0" encoding="utf-8"?>
-<w:numbering xmlns:wpc="http://schemas.microsoft.com/office/word/2010/wordprocessingCanvas" xmlns:cx="http://schemas.microsoft.com/office/drawing/2014/chartex" xmlns:cx1="http://schemas.microsoft.com/office/drawing/2015/9/8/chartex" xmlns:cx2="http://schemas.microsoft.com/office/drawing/2015/10/21/chartex" xmlns:cx3="http://schemas.microsoft.com/office/drawing/2016/5/9/chartex" xmlns:cx4="http://schemas.microsoft.com/office/drawing/2016/5/10/chartex" xmlns:cx5="http://schemas.microsoft.com/office/drawing/2016/5/11/chartex" xmlns:cx6="http://schemas.microsoft.com/office/drawing/2016/5/12/chartex" xmlns:cx7="http://schemas.microsoft.com/office/drawing/2016/5/13/chartex" xmlns:cx8="http://schemas.microsoft.com/office/drawing/2016/5/14/chartex" xmlns:mc="http://schemas.openxmlformats.org/markup-compatibility/2006" xmlns:aink="http://schemas.microsoft.com/office/drawing/2016/ink" xmlns:am3d="http://schemas.microsoft.com/office/drawing/2017/model3d" xmlns:o="urn:schemas-microsoft-com:office:office" xmlns:r="http://schemas.openxmlformats.org/officeDocument/2006/relationships" xmlns:m="http://schemas.openxmlformats.org/officeDocument/2006/math" xmlns:v="urn:schemas-microsoft-com:vml" xmlns:wp14="http://schemas.microsoft.com/office/word/2010/wordprocessingDrawing" xmlns:wp="http://schemas.openxmlformats.org/drawingml/2006/wordprocessingDrawing" xmlns:w10="urn:schemas-microsoft-com:office:word" xmlns:w="http://schemas.openxmlformats.org/wordprocessingml/2006/main" xmlns:w14="http://schemas.microsoft.com/office/word/2010/wordml" xmlns:w15="http://schemas.microsoft.com/office/word/2012/wordml" xmlns:w16cex="http://schemas.microsoft.com/office/word/2018/wordml/cex" xmlns:w16cid="http://schemas.microsoft.com/office/word/2016/wordml/cid" xmlns:w16="http://schemas.microsoft.com/office/word/2018/wordml" xmlns:w16sdtdh="http://schemas.microsoft.com/office/word/2020/wordml/sdtdatahash" xmlns:w16se="http://schemas.microsoft.com/office/word/2015/wordml/symex" xmlns:wpg="http://schemas.microsoft.com/office/word/2010/wordprocessingGroup" xmlns:wpi="http://schemas.microsoft.com/office/word/2010/wordprocessingInk" xmlns:wne="http://schemas.microsoft.com/office/word/2006/wordml" xmlns:wps="http://schemas.microsoft.com/office/word/2010/wordprocessingShape" mc:Ignorable="w14 w15 w16se w16cid w16 w16cex w16sdtdh wp14">
+<w:numbering xmlns:wpc="http://schemas.microsoft.com/office/word/2010/wordprocessingCanvas" xmlns:cx="http://schemas.microsoft.com/office/drawing/2014/chartex" xmlns:cx1="http://schemas.microsoft.com/office/drawing/2015/9/8/chartex" xmlns:cx2="http://schemas.microsoft.com/office/drawing/2015/10/21/chartex" xmlns:cx3="http://schemas.microsoft.com/office/drawing/2016/5/9/chartex" xmlns:cx4="http://schemas.microsoft.com/office/drawing/2016/5/10/chartex" xmlns:cx5="http://schemas.microsoft.com/office/drawing/2016/5/11/chartex" xmlns:cx6="http://schemas.microsoft.com/office/drawing/2016/5/12/chartex" xmlns:cx7="http://schemas.microsoft.com/office/drawing/2016/5/13/chartex" xmlns:cx8="http://schemas.microsoft.com/office/drawing/2016/5/14/chartex" xmlns:mc="http://schemas.openxmlformats.org/markup-compatibility/2006" xmlns:aink="http://schemas.microsoft.com/office/drawing/2016/ink" xmlns:am3d="http://schemas.microsoft.com/office/drawing/2017/model3d" xmlns:o="urn:schemas-microsoft-com:office:office" xmlns:oel="http://schemas.microsoft.com/office/2019/extlst" xmlns:r="http://schemas.openxmlformats.org/officeDocument/2006/relationships" xmlns:m="http://schemas.openxmlformats.org/officeDocument/2006/math" xmlns:v="urn:schemas-microsoft-com:vml" xmlns:wp14="http://schemas.microsoft.com/office/word/2010/wordprocessingDrawing" xmlns:wp="http://schemas.openxmlformats.org/drawingml/2006/wordprocessingDrawing" xmlns:w10="urn:schemas-microsoft-com:office:word" xmlns:w="http://schemas.openxmlformats.org/wordprocessingml/2006/main" xmlns:w14="http://schemas.microsoft.com/office/word/2010/wordml" xmlns:w15="http://schemas.microsoft.com/office/word/2012/wordml" xmlns:w16cex="http://schemas.microsoft.com/office/word/2018/wordml/cex" xmlns:w16cid="http://schemas.microsoft.com/office/word/2016/wordml/cid" xmlns:w16="http://schemas.microsoft.com/office/word/2018/wordml" xmlns:w16sdtdh="http://schemas.microsoft.com/office/word/2020/wordml/sdtdatahash" xmlns:w16se="http://schemas.microsoft.com/office/word/2015/wordml/symex" xmlns:wpg="http://schemas.microsoft.com/office/word/2010/wordprocessingGroup" xmlns:wpi="http://schemas.microsoft.com/office/word/2010/wordprocessingInk" xmlns:wne="http://schemas.microsoft.com/office/word/2006/wordml" xmlns:wps="http://schemas.microsoft.com/office/word/2010/wordprocessingShape" mc:Ignorable="w14 w15 w16se w16cid w16 w16cex w16sdtdh wp14">
   <w:abstractNum w:abstractNumId="0" w15:restartNumberingAfterBreak="0">
     <w:nsid w:val="0BCB1E29"/>
     <w:multiLevelType w:val="hybridMultilevel"/>
@@ -3316,13 +2358,13 @@
       </w:pPr>
     </w:lvl>
   </w:abstractNum>
-  <w:num w:numId="1">
+  <w:num w:numId="1" w16cid:durableId="720205535">
     <w:abstractNumId w:val="1"/>
   </w:num>
-  <w:num w:numId="2">
+  <w:num w:numId="2" w16cid:durableId="924073429">
     <w:abstractNumId w:val="2"/>
   </w:num>
-  <w:num w:numId="3">
+  <w:num w:numId="3" w16cid:durableId="893125554">
     <w:abstractNumId w:val="0"/>
   </w:num>
 </w:numbering>

</xml_diff>

<commit_message>
[FIX] fixing format change format date
</commit_message>
<xml_diff>
--- a/public/document/Template-Penapisan.docx
+++ b/public/document/Template-Penapisan.docx
@@ -10,8 +10,6 @@
         <w:rPr>
           <w:rFonts w:cstheme="minorHAnsi"/>
           <w:b/>
-          <w:sz w:val="24"/>
-          <w:szCs w:val="24"/>
           <w:lang w:val="en-US"/>
         </w:rPr>
       </w:pPr>
@@ -19,8 +17,6 @@
         <w:rPr>
           <w:rFonts w:cstheme="minorHAnsi"/>
           <w:b/>
-          <w:sz w:val="24"/>
-          <w:szCs w:val="24"/>
           <w:lang w:val="en-US"/>
         </w:rPr>
         <w:t xml:space="preserve">HASIL PENAPISAN </w:t>
@@ -29,8 +25,6 @@
         <w:rPr>
           <w:rFonts w:cstheme="minorHAnsi"/>
           <w:b/>
-          <w:sz w:val="24"/>
-          <w:szCs w:val="24"/>
           <w:lang w:val="en-US"/>
         </w:rPr>
         <w:t xml:space="preserve">OTOMATIS </w:t>
@@ -39,8 +33,6 @@
         <w:rPr>
           <w:rFonts w:cstheme="minorHAnsi"/>
           <w:b/>
-          <w:sz w:val="24"/>
-          <w:szCs w:val="24"/>
           <w:lang w:val="en-US"/>
         </w:rPr>
         <w:t>SISTEM INFORMASI DOKUMEN LINGKUNGAN HIDUP AMDALNET</w:t>
@@ -53,8 +45,6 @@
         <w:rPr>
           <w:rFonts w:cstheme="minorHAnsi"/>
           <w:b/>
-          <w:sz w:val="24"/>
-          <w:szCs w:val="24"/>
           <w:lang w:val="en-US"/>
         </w:rPr>
       </w:pPr>
@@ -62,8 +52,6 @@
         <w:rPr>
           <w:rFonts w:cstheme="minorHAnsi"/>
           <w:b/>
-          <w:sz w:val="24"/>
-          <w:szCs w:val="24"/>
           <w:lang w:val="en-US"/>
         </w:rPr>
         <w:t>${nama_project}</w:t>
@@ -76,8 +64,6 @@
         <w:rPr>
           <w:rFonts w:cstheme="minorHAnsi"/>
           <w:b/>
-          <w:sz w:val="24"/>
-          <w:szCs w:val="24"/>
           <w:lang w:val="en-US"/>
         </w:rPr>
       </w:pPr>
@@ -85,8 +71,6 @@
         <w:rPr>
           <w:rFonts w:cstheme="minorHAnsi"/>
           <w:b/>
-          <w:sz w:val="24"/>
-          <w:szCs w:val="24"/>
           <w:lang w:val="en-US"/>
         </w:rPr>
         <w:t xml:space="preserve">No. Registrasi : </w:t>
@@ -95,8 +79,6 @@
         <w:rPr>
           <w:rFonts w:cstheme="minorHAnsi"/>
           <w:b/>
-          <w:sz w:val="24"/>
-          <w:szCs w:val="24"/>
           <w:lang w:val="en-US"/>
         </w:rPr>
         <w:t>${no_registrasi}</w:t>
@@ -144,14 +126,14 @@
               <w:adjustRightInd w:val="0"/>
               <w:rPr>
                 <w:rFonts w:cstheme="minorHAnsi"/>
-                <w:szCs w:val="24"/>
-                <w:lang w:val="en-US"/>
-              </w:rPr>
-            </w:pPr>
-            <w:r>
-              <w:rPr>
-                <w:rFonts w:cstheme="minorHAnsi"/>
-                <w:szCs w:val="24"/>
+                <w:sz w:val="20"/>
+                <w:lang w:val="en-US"/>
+              </w:rPr>
+            </w:pPr>
+            <w:r>
+              <w:rPr>
+                <w:rFonts w:cstheme="minorHAnsi"/>
+                <w:sz w:val="20"/>
                 <w:lang w:val="en-US"/>
               </w:rPr>
               <w:t>Pemrakarsa</w:t>
@@ -169,13 +151,13 @@
               <w:adjustRightInd w:val="0"/>
               <w:rPr>
                 <w:rFonts w:cstheme="minorHAnsi"/>
-                <w:szCs w:val="24"/>
-              </w:rPr>
-            </w:pPr>
-            <w:r>
-              <w:rPr>
-                <w:rFonts w:cstheme="minorHAnsi"/>
-                <w:szCs w:val="24"/>
+                <w:sz w:val="20"/>
+              </w:rPr>
+            </w:pPr>
+            <w:r>
+              <w:rPr>
+                <w:rFonts w:cstheme="minorHAnsi"/>
+                <w:sz w:val="20"/>
                 <w:lang w:val="en-US"/>
               </w:rPr>
               <w:t>:</w:t>
@@ -193,14 +175,14 @@
               <w:adjustRightInd w:val="0"/>
               <w:rPr>
                 <w:rFonts w:cstheme="minorHAnsi"/>
-                <w:szCs w:val="24"/>
-                <w:lang w:val="en-US"/>
-              </w:rPr>
-            </w:pPr>
-            <w:r>
-              <w:rPr>
-                <w:rFonts w:cstheme="minorHAnsi"/>
-                <w:szCs w:val="24"/>
+                <w:sz w:val="20"/>
+                <w:lang w:val="en-US"/>
+              </w:rPr>
+            </w:pPr>
+            <w:r>
+              <w:rPr>
+                <w:rFonts w:cstheme="minorHAnsi"/>
+                <w:sz w:val="20"/>
                 <w:lang w:val="en-US"/>
               </w:rPr>
               <w:t>${pemrakarsa}</w:t>
@@ -220,20 +202,20 @@
               <w:adjustRightInd w:val="0"/>
               <w:rPr>
                 <w:rFonts w:cstheme="minorHAnsi"/>
-                <w:szCs w:val="24"/>
-              </w:rPr>
-            </w:pPr>
-            <w:r>
-              <w:rPr>
-                <w:rFonts w:cstheme="minorHAnsi"/>
-                <w:szCs w:val="24"/>
+                <w:sz w:val="20"/>
+              </w:rPr>
+            </w:pPr>
+            <w:r>
+              <w:rPr>
+                <w:rFonts w:cstheme="minorHAnsi"/>
+                <w:sz w:val="20"/>
               </w:rPr>
               <w:t>Nama</w:t>
             </w:r>
             <w:r>
               <w:rPr>
                 <w:rFonts w:cstheme="minorHAnsi"/>
-                <w:szCs w:val="24"/>
+                <w:sz w:val="20"/>
                 <w:lang w:val="en-US"/>
               </w:rPr>
               <w:t xml:space="preserve"> Penanggungjawab</w:t>
@@ -251,13 +233,13 @@
               <w:adjustRightInd w:val="0"/>
               <w:rPr>
                 <w:rFonts w:cstheme="minorHAnsi"/>
-                <w:szCs w:val="24"/>
-              </w:rPr>
-            </w:pPr>
-            <w:r>
-              <w:rPr>
-                <w:rFonts w:cstheme="minorHAnsi"/>
-                <w:szCs w:val="24"/>
+                <w:sz w:val="20"/>
+              </w:rPr>
+            </w:pPr>
+            <w:r>
+              <w:rPr>
+                <w:rFonts w:cstheme="minorHAnsi"/>
+                <w:sz w:val="20"/>
                 <w:lang w:val="en-US"/>
               </w:rPr>
               <w:t>:</w:t>
@@ -275,14 +257,14 @@
               <w:adjustRightInd w:val="0"/>
               <w:rPr>
                 <w:rFonts w:cstheme="minorHAnsi"/>
-                <w:szCs w:val="24"/>
-                <w:lang w:val="en-US"/>
-              </w:rPr>
-            </w:pPr>
-            <w:r>
-              <w:rPr>
-                <w:rFonts w:cstheme="minorHAnsi"/>
-                <w:szCs w:val="24"/>
+                <w:sz w:val="20"/>
+                <w:lang w:val="en-US"/>
+              </w:rPr>
+            </w:pPr>
+            <w:r>
+              <w:rPr>
+                <w:rFonts w:cstheme="minorHAnsi"/>
+                <w:sz w:val="20"/>
                 <w:lang w:val="en-US"/>
               </w:rPr>
               <w:t>${penanggung_jawab}</w:t>
@@ -302,13 +284,13 @@
               <w:adjustRightInd w:val="0"/>
               <w:rPr>
                 <w:rFonts w:cstheme="minorHAnsi"/>
-                <w:szCs w:val="24"/>
-              </w:rPr>
-            </w:pPr>
-            <w:r>
-              <w:rPr>
-                <w:rFonts w:cstheme="minorHAnsi"/>
-                <w:szCs w:val="24"/>
+                <w:sz w:val="20"/>
+              </w:rPr>
+            </w:pPr>
+            <w:r>
+              <w:rPr>
+                <w:rFonts w:cstheme="minorHAnsi"/>
+                <w:sz w:val="20"/>
               </w:rPr>
               <w:t>Jabatan</w:t>
             </w:r>
@@ -325,13 +307,13 @@
               <w:adjustRightInd w:val="0"/>
               <w:rPr>
                 <w:rFonts w:cstheme="minorHAnsi"/>
-                <w:szCs w:val="24"/>
-              </w:rPr>
-            </w:pPr>
-            <w:r>
-              <w:rPr>
-                <w:rFonts w:cstheme="minorHAnsi"/>
-                <w:szCs w:val="24"/>
+                <w:sz w:val="20"/>
+              </w:rPr>
+            </w:pPr>
+            <w:r>
+              <w:rPr>
+                <w:rFonts w:cstheme="minorHAnsi"/>
+                <w:sz w:val="20"/>
                 <w:lang w:val="en-US"/>
               </w:rPr>
               <w:t>:</w:t>
@@ -349,14 +331,14 @@
               <w:adjustRightInd w:val="0"/>
               <w:rPr>
                 <w:rFonts w:cstheme="minorHAnsi"/>
-                <w:szCs w:val="24"/>
-                <w:lang w:val="en-US"/>
-              </w:rPr>
-            </w:pPr>
-            <w:r>
-              <w:rPr>
-                <w:rFonts w:cstheme="minorHAnsi"/>
-                <w:szCs w:val="24"/>
+                <w:sz w:val="20"/>
+                <w:lang w:val="en-US"/>
+              </w:rPr>
+            </w:pPr>
+            <w:r>
+              <w:rPr>
+                <w:rFonts w:cstheme="minorHAnsi"/>
+                <w:sz w:val="20"/>
                 <w:lang w:val="en-US"/>
               </w:rPr>
               <w:t>${jabatan}</w:t>
@@ -376,14 +358,14 @@
               <w:adjustRightInd w:val="0"/>
               <w:rPr>
                 <w:rFonts w:cstheme="minorHAnsi"/>
-                <w:szCs w:val="24"/>
-                <w:lang w:val="en-US"/>
-              </w:rPr>
-            </w:pPr>
-            <w:r>
-              <w:rPr>
-                <w:rFonts w:cstheme="minorHAnsi"/>
-                <w:szCs w:val="24"/>
+                <w:sz w:val="20"/>
+                <w:lang w:val="en-US"/>
+              </w:rPr>
+            </w:pPr>
+            <w:r>
+              <w:rPr>
+                <w:rFonts w:cstheme="minorHAnsi"/>
+                <w:sz w:val="20"/>
                 <w:lang w:val="en-US"/>
               </w:rPr>
               <w:t>Alamat Penanggungjawab</w:t>
@@ -401,13 +383,13 @@
               <w:adjustRightInd w:val="0"/>
               <w:rPr>
                 <w:rFonts w:cstheme="minorHAnsi"/>
-                <w:szCs w:val="24"/>
-              </w:rPr>
-            </w:pPr>
-            <w:r>
-              <w:rPr>
-                <w:rFonts w:cstheme="minorHAnsi"/>
-                <w:szCs w:val="24"/>
+                <w:sz w:val="20"/>
+              </w:rPr>
+            </w:pPr>
+            <w:r>
+              <w:rPr>
+                <w:rFonts w:cstheme="minorHAnsi"/>
+                <w:sz w:val="20"/>
                 <w:lang w:val="en-US"/>
               </w:rPr>
               <w:t>:</w:t>
@@ -425,14 +407,14 @@
               <w:adjustRightInd w:val="0"/>
               <w:rPr>
                 <w:rFonts w:cstheme="minorHAnsi"/>
-                <w:szCs w:val="24"/>
-                <w:lang w:val="en-US"/>
-              </w:rPr>
-            </w:pPr>
-            <w:r>
-              <w:rPr>
-                <w:rFonts w:cstheme="minorHAnsi"/>
-                <w:szCs w:val="24"/>
+                <w:sz w:val="20"/>
+                <w:lang w:val="en-US"/>
+              </w:rPr>
+            </w:pPr>
+            <w:r>
+              <w:rPr>
+                <w:rFonts w:cstheme="minorHAnsi"/>
+                <w:sz w:val="20"/>
                 <w:lang w:val="en-US"/>
               </w:rPr>
               <w:t>${alamat_penanggung_jawab}</w:t>
@@ -452,14 +434,14 @@
               <w:adjustRightInd w:val="0"/>
               <w:rPr>
                 <w:rFonts w:cstheme="minorHAnsi"/>
-                <w:szCs w:val="24"/>
-                <w:lang w:val="en-US"/>
-              </w:rPr>
-            </w:pPr>
-            <w:r>
-              <w:rPr>
-                <w:rFonts w:cstheme="minorHAnsi"/>
-                <w:szCs w:val="24"/>
+                <w:sz w:val="20"/>
+                <w:lang w:val="en-US"/>
+              </w:rPr>
+            </w:pPr>
+            <w:r>
+              <w:rPr>
+                <w:rFonts w:cstheme="minorHAnsi"/>
+                <w:sz w:val="20"/>
                 <w:lang w:val="en-US"/>
               </w:rPr>
               <w:t>Nomor Telp.</w:t>
@@ -477,13 +459,13 @@
               <w:adjustRightInd w:val="0"/>
               <w:rPr>
                 <w:rFonts w:cstheme="minorHAnsi"/>
-                <w:szCs w:val="24"/>
-              </w:rPr>
-            </w:pPr>
-            <w:r>
-              <w:rPr>
-                <w:rFonts w:cstheme="minorHAnsi"/>
-                <w:szCs w:val="24"/>
+                <w:sz w:val="20"/>
+              </w:rPr>
+            </w:pPr>
+            <w:r>
+              <w:rPr>
+                <w:rFonts w:cstheme="minorHAnsi"/>
+                <w:sz w:val="20"/>
                 <w:lang w:val="en-US"/>
               </w:rPr>
               <w:t>:</w:t>
@@ -501,14 +483,14 @@
               <w:adjustRightInd w:val="0"/>
               <w:rPr>
                 <w:rFonts w:cstheme="minorHAnsi"/>
-                <w:szCs w:val="24"/>
-                <w:lang w:val="en-US"/>
-              </w:rPr>
-            </w:pPr>
-            <w:r>
-              <w:rPr>
-                <w:rFonts w:cstheme="minorHAnsi"/>
-                <w:szCs w:val="24"/>
+                <w:sz w:val="20"/>
+                <w:lang w:val="en-US"/>
+              </w:rPr>
+            </w:pPr>
+            <w:r>
+              <w:rPr>
+                <w:rFonts w:cstheme="minorHAnsi"/>
+                <w:sz w:val="20"/>
                 <w:lang w:val="en-US"/>
               </w:rPr>
               <w:t>${nomor_telepon}</w:t>
@@ -528,14 +510,14 @@
               <w:adjustRightInd w:val="0"/>
               <w:rPr>
                 <w:rFonts w:cstheme="minorHAnsi"/>
-                <w:szCs w:val="24"/>
-                <w:lang w:val="en-US"/>
-              </w:rPr>
-            </w:pPr>
-            <w:r>
-              <w:rPr>
-                <w:rFonts w:cstheme="minorHAnsi"/>
-                <w:szCs w:val="24"/>
+                <w:sz w:val="20"/>
+                <w:lang w:val="en-US"/>
+              </w:rPr>
+            </w:pPr>
+            <w:r>
+              <w:rPr>
+                <w:rFonts w:cstheme="minorHAnsi"/>
+                <w:sz w:val="20"/>
                 <w:lang w:val="en-US"/>
               </w:rPr>
               <w:t>Email Pemrakarsa</w:t>
@@ -553,13 +535,13 @@
               <w:adjustRightInd w:val="0"/>
               <w:rPr>
                 <w:rFonts w:cstheme="minorHAnsi"/>
-                <w:szCs w:val="24"/>
-              </w:rPr>
-            </w:pPr>
-            <w:r>
-              <w:rPr>
-                <w:rFonts w:cstheme="minorHAnsi"/>
-                <w:szCs w:val="24"/>
+                <w:sz w:val="20"/>
+              </w:rPr>
+            </w:pPr>
+            <w:r>
+              <w:rPr>
+                <w:rFonts w:cstheme="minorHAnsi"/>
+                <w:sz w:val="20"/>
                 <w:lang w:val="en-US"/>
               </w:rPr>
               <w:t>:</w:t>
@@ -577,14 +559,14 @@
               <w:adjustRightInd w:val="0"/>
               <w:rPr>
                 <w:rFonts w:cstheme="minorHAnsi"/>
-                <w:szCs w:val="24"/>
-                <w:lang w:val="en-US"/>
-              </w:rPr>
-            </w:pPr>
-            <w:r>
-              <w:rPr>
-                <w:rFonts w:cstheme="minorHAnsi"/>
-                <w:szCs w:val="24"/>
+                <w:sz w:val="20"/>
+                <w:lang w:val="en-US"/>
+              </w:rPr>
+            </w:pPr>
+            <w:r>
+              <w:rPr>
+                <w:rFonts w:cstheme="minorHAnsi"/>
+                <w:sz w:val="20"/>
                 <w:lang w:val="en-US"/>
               </w:rPr>
               <w:t>${email_pemrakarsa}</w:t>
@@ -612,79 +594,24 @@
         <w:autoSpaceDN w:val="0"/>
         <w:adjustRightInd w:val="0"/>
         <w:spacing w:after="0" w:line="240" w:lineRule="auto"/>
-        <w:jc w:val="both"/>
-        <w:rPr>
-          <w:rFonts w:cstheme="minorHAnsi"/>
-          <w:szCs w:val="24"/>
-          <w:lang w:val="en-US"/>
-        </w:rPr>
-      </w:pPr>
-      <w:r>
         <w:rPr>
           <w:rFonts w:cstheme="minorHAnsi"/>
           <w:b/>
           <w:bCs/>
-          <w:szCs w:val="24"/>
-          <w:lang w:val="en-US"/>
-        </w:rPr>
-        <w:t xml:space="preserve">Deskripsi </w:t>
-      </w:r>
+          <w:sz w:val="20"/>
+          <w:lang w:val="en-US"/>
+        </w:rPr>
+      </w:pPr>
       <w:r>
         <w:rPr>
           <w:rFonts w:cstheme="minorHAnsi"/>
           <w:b/>
           <w:bCs/>
-          <w:szCs w:val="24"/>
-          <w:lang w:val="en-US"/>
-        </w:rPr>
-        <w:t>Kegiatan</w:t>
+          <w:sz w:val="20"/>
+          <w:lang w:val="en-US"/>
+        </w:rPr>
+        <w:t>Daftar Kegiatan</w:t>
       </w:r>
-    </w:p>
-    <w:p>
-      <w:pPr>
-        <w:autoSpaceDE w:val="0"/>
-        <w:autoSpaceDN w:val="0"/>
-        <w:adjustRightInd w:val="0"/>
-        <w:spacing w:after="0" w:line="240" w:lineRule="auto"/>
-        <w:ind w:left="142"/>
-        <w:jc w:val="both"/>
-        <w:rPr>
-          <w:rFonts w:cstheme="minorHAnsi"/>
-          <w:szCs w:val="24"/>
-          <w:lang w:val="en-US"/>
-        </w:rPr>
-      </w:pPr>
-      <w:r>
-        <w:rPr>
-          <w:rFonts w:cstheme="minorHAnsi"/>
-          <w:szCs w:val="24"/>
-          <w:lang w:val="en-US"/>
-        </w:rPr>
-        <w:t>${deskripsi_kegiatan}</w:t>
-      </w:r>
-      <w:r>
-        <w:rPr>
-          <w:rFonts w:cstheme="minorHAnsi"/>
-          <w:szCs w:val="24"/>
-          <w:lang w:val="en-US"/>
-        </w:rPr>
-        <w:tab/>
-      </w:r>
-    </w:p>
-    <w:p>
-      <w:pPr>
-        <w:autoSpaceDE w:val="0"/>
-        <w:autoSpaceDN w:val="0"/>
-        <w:adjustRightInd w:val="0"/>
-        <w:spacing w:after="0" w:line="240" w:lineRule="auto"/>
-        <w:rPr>
-          <w:rFonts w:cstheme="minorHAnsi"/>
-          <w:b/>
-          <w:bCs/>
-          <w:szCs w:val="24"/>
-          <w:lang w:val="en-US"/>
-        </w:rPr>
-      </w:pPr>
     </w:p>
     <w:tbl>
       <w:tblPr>
@@ -718,14 +645,14 @@
               <w:jc w:val="center"/>
               <w:rPr>
                 <w:rFonts w:cstheme="minorHAnsi"/>
-                <w:szCs w:val="24"/>
-                <w:lang w:val="en-US"/>
-              </w:rPr>
-            </w:pPr>
-            <w:r>
-              <w:rPr>
-                <w:rFonts w:cstheme="minorHAnsi"/>
-                <w:szCs w:val="24"/>
+                <w:sz w:val="20"/>
+                <w:lang w:val="en-US"/>
+              </w:rPr>
+            </w:pPr>
+            <w:r>
+              <w:rPr>
+                <w:rFonts w:cstheme="minorHAnsi"/>
+                <w:sz w:val="20"/>
                 <w:lang w:val="en-US"/>
               </w:rPr>
               <w:t>No</w:t>
@@ -745,13 +672,13 @@
               <w:jc w:val="center"/>
               <w:rPr>
                 <w:rFonts w:cstheme="minorHAnsi"/>
-                <w:szCs w:val="24"/>
-              </w:rPr>
-            </w:pPr>
-            <w:r>
-              <w:rPr>
-                <w:rFonts w:cstheme="minorHAnsi"/>
-                <w:szCs w:val="24"/>
+                <w:sz w:val="20"/>
+              </w:rPr>
+            </w:pPr>
+            <w:r>
+              <w:rPr>
+                <w:rFonts w:cstheme="minorHAnsi"/>
+                <w:sz w:val="20"/>
                 <w:lang w:val="en-US"/>
               </w:rPr>
               <w:t>Kegiatan</w:t>
@@ -771,14 +698,14 @@
               <w:jc w:val="center"/>
               <w:rPr>
                 <w:rFonts w:cstheme="minorHAnsi"/>
-                <w:szCs w:val="24"/>
-                <w:lang w:val="en-US"/>
-              </w:rPr>
-            </w:pPr>
-            <w:r>
-              <w:rPr>
-                <w:rFonts w:cstheme="minorHAnsi"/>
-                <w:szCs w:val="24"/>
+                <w:sz w:val="20"/>
+                <w:lang w:val="en-US"/>
+              </w:rPr>
+            </w:pPr>
+            <w:r>
+              <w:rPr>
+                <w:rFonts w:cstheme="minorHAnsi"/>
+                <w:sz w:val="20"/>
                 <w:lang w:val="en-US"/>
               </w:rPr>
               <w:t>Nama Kegiatan</w:t>
@@ -798,14 +725,14 @@
               <w:jc w:val="center"/>
               <w:rPr>
                 <w:rFonts w:cstheme="minorHAnsi"/>
-                <w:szCs w:val="24"/>
-                <w:lang w:val="en-US"/>
-              </w:rPr>
-            </w:pPr>
-            <w:r>
-              <w:rPr>
-                <w:rFonts w:cstheme="minorHAnsi"/>
-                <w:szCs w:val="24"/>
+                <w:sz w:val="20"/>
+                <w:lang w:val="en-US"/>
+              </w:rPr>
+            </w:pPr>
+            <w:r>
+              <w:rPr>
+                <w:rFonts w:cstheme="minorHAnsi"/>
+                <w:sz w:val="20"/>
                 <w:lang w:val="en-US"/>
               </w:rPr>
               <w:t>Jenis Kegiatan</w:t>
@@ -825,14 +752,14 @@
               <w:jc w:val="center"/>
               <w:rPr>
                 <w:rFonts w:cstheme="minorHAnsi"/>
-                <w:szCs w:val="24"/>
-                <w:lang w:val="en-US"/>
-              </w:rPr>
-            </w:pPr>
-            <w:r>
-              <w:rPr>
-                <w:rFonts w:cstheme="minorHAnsi"/>
-                <w:szCs w:val="24"/>
+                <w:sz w:val="20"/>
+                <w:lang w:val="en-US"/>
+              </w:rPr>
+            </w:pPr>
+            <w:r>
+              <w:rPr>
+                <w:rFonts w:cstheme="minorHAnsi"/>
+                <w:sz w:val="20"/>
                 <w:lang w:val="en-US"/>
               </w:rPr>
               <w:t>Skala Besaran</w:t>
@@ -853,14 +780,14 @@
               <w:jc w:val="center"/>
               <w:rPr>
                 <w:rFonts w:cstheme="minorHAnsi"/>
-                <w:szCs w:val="24"/>
-                <w:lang w:val="en-US"/>
-              </w:rPr>
-            </w:pPr>
-            <w:r>
-              <w:rPr>
-                <w:rFonts w:cstheme="minorHAnsi"/>
-                <w:szCs w:val="24"/>
+                <w:sz w:val="20"/>
+                <w:lang w:val="en-US"/>
+              </w:rPr>
+            </w:pPr>
+            <w:r>
+              <w:rPr>
+                <w:rFonts w:cstheme="minorHAnsi"/>
+                <w:sz w:val="20"/>
                 <w:lang w:val="en-US"/>
               </w:rPr>
               <w:t>${no}</w:t>
@@ -878,14 +805,14 @@
               <w:adjustRightInd w:val="0"/>
               <w:rPr>
                 <w:rFonts w:cstheme="minorHAnsi"/>
-                <w:szCs w:val="24"/>
-                <w:lang w:val="en-US"/>
-              </w:rPr>
-            </w:pPr>
-            <w:r>
-              <w:rPr>
-                <w:rFonts w:cstheme="minorHAnsi"/>
-                <w:szCs w:val="24"/>
+                <w:sz w:val="20"/>
+                <w:lang w:val="en-US"/>
+              </w:rPr>
+            </w:pPr>
+            <w:r>
+              <w:rPr>
+                <w:rFonts w:cstheme="minorHAnsi"/>
+                <w:sz w:val="20"/>
                 <w:lang w:val="en-US"/>
               </w:rPr>
               <w:t xml:space="preserve">Kegiatan </w:t>
@@ -893,7 +820,7 @@
             <w:r>
               <w:rPr>
                 <w:rFonts w:cstheme="minorHAnsi"/>
-                <w:szCs w:val="24"/>
+                <w:sz w:val="20"/>
                 <w:lang w:val="en-US"/>
               </w:rPr>
               <w:t>$</w:t>
@@ -901,7 +828,7 @@
             <w:r>
               <w:rPr>
                 <w:rFonts w:cstheme="minorHAnsi"/>
-                <w:szCs w:val="24"/>
+                <w:sz w:val="20"/>
                 <w:lang w:val="en-US"/>
               </w:rPr>
               <w:t>{jenis_keg}</w:t>
@@ -919,14 +846,14 @@
               <w:adjustRightInd w:val="0"/>
               <w:rPr>
                 <w:rFonts w:cstheme="minorHAnsi"/>
-                <w:szCs w:val="24"/>
-                <w:lang w:val="en-US"/>
-              </w:rPr>
-            </w:pPr>
-            <w:r>
-              <w:rPr>
-                <w:rFonts w:cstheme="minorHAnsi"/>
-                <w:szCs w:val="24"/>
+                <w:sz w:val="20"/>
+                <w:lang w:val="en-US"/>
+              </w:rPr>
+            </w:pPr>
+            <w:r>
+              <w:rPr>
+                <w:rFonts w:cstheme="minorHAnsi"/>
+                <w:sz w:val="20"/>
                 <w:lang w:val="en-US"/>
               </w:rPr>
               <w:t>${nama_kegiatan}</w:t>
@@ -945,14 +872,14 @@
               <w:jc w:val="center"/>
               <w:rPr>
                 <w:rFonts w:cstheme="minorHAnsi"/>
-                <w:szCs w:val="24"/>
-                <w:lang w:val="en-US"/>
-              </w:rPr>
-            </w:pPr>
-            <w:r>
-              <w:rPr>
-                <w:rFonts w:cstheme="minorHAnsi"/>
-                <w:szCs w:val="24"/>
+                <w:sz w:val="20"/>
+                <w:lang w:val="en-US"/>
+              </w:rPr>
+            </w:pPr>
+            <w:r>
+              <w:rPr>
+                <w:rFonts w:cstheme="minorHAnsi"/>
+                <w:sz w:val="20"/>
                 <w:lang w:val="en-US"/>
               </w:rPr>
               <w:t>${jenis_kegiatan}</w:t>
@@ -971,14 +898,14 @@
               <w:jc w:val="center"/>
               <w:rPr>
                 <w:rFonts w:cstheme="minorHAnsi"/>
-                <w:szCs w:val="24"/>
-                <w:lang w:val="en-US"/>
-              </w:rPr>
-            </w:pPr>
-            <w:r>
-              <w:rPr>
-                <w:rFonts w:cstheme="minorHAnsi"/>
-                <w:szCs w:val="24"/>
+                <w:sz w:val="20"/>
+                <w:lang w:val="en-US"/>
+              </w:rPr>
+            </w:pPr>
+            <w:r>
+              <w:rPr>
+                <w:rFonts w:cstheme="minorHAnsi"/>
+                <w:sz w:val="20"/>
                 <w:lang w:val="en-US"/>
               </w:rPr>
               <w:t>${skala_besaran}</w:t>
@@ -987,6 +914,61 @@
         </w:tc>
       </w:tr>
     </w:tbl>
+    <w:p>
+      <w:pPr>
+        <w:autoSpaceDE w:val="0"/>
+        <w:autoSpaceDN w:val="0"/>
+        <w:adjustRightInd w:val="0"/>
+        <w:spacing w:after="0" w:line="240" w:lineRule="auto"/>
+        <w:jc w:val="both"/>
+        <w:rPr>
+          <w:rFonts w:cstheme="minorHAnsi"/>
+          <w:sz w:val="20"/>
+          <w:lang w:val="en-US"/>
+        </w:rPr>
+      </w:pPr>
+      <w:r>
+        <w:rPr>
+          <w:rFonts w:cstheme="minorHAnsi"/>
+          <w:b/>
+          <w:bCs/>
+          <w:sz w:val="20"/>
+          <w:lang w:val="en-US"/>
+        </w:rPr>
+        <w:t>Deskripsi Kegiatan</w:t>
+      </w:r>
+    </w:p>
+    <w:p>
+      <w:pPr>
+        <w:autoSpaceDE w:val="0"/>
+        <w:autoSpaceDN w:val="0"/>
+        <w:adjustRightInd w:val="0"/>
+        <w:spacing w:after="0" w:line="240" w:lineRule="auto"/>
+        <w:ind w:left="142"/>
+        <w:jc w:val="both"/>
+        <w:rPr>
+          <w:rFonts w:cstheme="minorHAnsi"/>
+          <w:sz w:val="20"/>
+          <w:lang w:val="en-US"/>
+        </w:rPr>
+      </w:pPr>
+      <w:r>
+        <w:rPr>
+          <w:rFonts w:cstheme="minorHAnsi"/>
+          <w:sz w:val="20"/>
+          <w:lang w:val="en-US"/>
+        </w:rPr>
+        <w:t>${deskripsi_kegiatan}</w:t>
+      </w:r>
+      <w:r>
+        <w:rPr>
+          <w:rFonts w:cstheme="minorHAnsi"/>
+          <w:sz w:val="20"/>
+          <w:lang w:val="en-US"/>
+        </w:rPr>
+        <w:tab/>
+      </w:r>
+    </w:p>
     <w:p>
       <w:pPr>
         <w:tabs>
@@ -999,14 +981,14 @@
         <w:jc w:val="both"/>
         <w:rPr>
           <w:rFonts w:cstheme="minorHAnsi"/>
-          <w:szCs w:val="24"/>
+          <w:sz w:val="20"/>
           <w:lang w:val="en-US"/>
         </w:rPr>
       </w:pPr>
       <w:r>
         <w:rPr>
           <w:rFonts w:cstheme="minorHAnsi"/>
-          <w:szCs w:val="24"/>
+          <w:sz w:val="20"/>
           <w:lang w:val="en-US"/>
         </w:rPr>
         <w:tab/>
@@ -1021,85 +1003,22 @@
         <w:jc w:val="both"/>
         <w:rPr>
           <w:rFonts w:cstheme="minorHAnsi"/>
-          <w:szCs w:val="24"/>
-          <w:lang w:val="en-US"/>
-        </w:rPr>
-      </w:pPr>
-      <w:r>
-        <w:rPr>
-          <w:rFonts w:cstheme="minorHAnsi"/>
           <w:b/>
           <w:bCs/>
-          <w:szCs w:val="24"/>
-          <w:lang w:val="en-US"/>
-        </w:rPr>
-        <w:t xml:space="preserve">Deskripsi </w:t>
-      </w:r>
+          <w:sz w:val="20"/>
+          <w:lang w:val="en-US"/>
+        </w:rPr>
+      </w:pPr>
       <w:r>
         <w:rPr>
           <w:rFonts w:cstheme="minorHAnsi"/>
           <w:b/>
           <w:bCs/>
-          <w:szCs w:val="24"/>
-          <w:lang w:val="en-US"/>
-        </w:rPr>
-        <w:t>Lokasi</w:t>
+          <w:sz w:val="20"/>
+          <w:lang w:val="en-US"/>
+        </w:rPr>
+        <w:t>Daftar Lokasi</w:t>
       </w:r>
-    </w:p>
-    <w:p>
-      <w:pPr>
-        <w:autoSpaceDE w:val="0"/>
-        <w:autoSpaceDN w:val="0"/>
-        <w:adjustRightInd w:val="0"/>
-        <w:spacing w:after="0" w:line="240" w:lineRule="auto"/>
-        <w:ind w:left="142"/>
-        <w:jc w:val="both"/>
-        <w:rPr>
-          <w:rFonts w:cstheme="minorHAnsi"/>
-          <w:szCs w:val="24"/>
-          <w:lang w:val="en-US"/>
-        </w:rPr>
-      </w:pPr>
-      <w:r>
-        <w:rPr>
-          <w:rFonts w:cstheme="minorHAnsi"/>
-          <w:szCs w:val="24"/>
-          <w:lang w:val="en-US"/>
-        </w:rPr>
-        <w:t>${deskripsi_</w:t>
-      </w:r>
-      <w:r>
-        <w:rPr>
-          <w:rFonts w:cstheme="minorHAnsi"/>
-          <w:szCs w:val="24"/>
-          <w:lang w:val="en-US"/>
-        </w:rPr>
-        <w:t>lokasi</w:t>
-      </w:r>
-      <w:r>
-        <w:rPr>
-          <w:rFonts w:cstheme="minorHAnsi"/>
-          <w:szCs w:val="24"/>
-          <w:lang w:val="en-US"/>
-        </w:rPr>
-        <w:t>}</w:t>
-      </w:r>
-    </w:p>
-    <w:p>
-      <w:pPr>
-        <w:autoSpaceDE w:val="0"/>
-        <w:autoSpaceDN w:val="0"/>
-        <w:adjustRightInd w:val="0"/>
-        <w:spacing w:after="0" w:line="240" w:lineRule="auto"/>
-        <w:jc w:val="both"/>
-        <w:rPr>
-          <w:rFonts w:cstheme="minorHAnsi"/>
-          <w:b/>
-          <w:bCs/>
-          <w:szCs w:val="24"/>
-          <w:lang w:val="en-US"/>
-        </w:rPr>
-      </w:pPr>
     </w:p>
     <w:tbl>
       <w:tblPr>
@@ -1128,14 +1047,14 @@
               <w:jc w:val="center"/>
               <w:rPr>
                 <w:rFonts w:cstheme="minorHAnsi"/>
-                <w:szCs w:val="24"/>
-                <w:lang w:val="en-US"/>
-              </w:rPr>
-            </w:pPr>
-            <w:r>
-              <w:rPr>
-                <w:rFonts w:cstheme="minorHAnsi"/>
-                <w:szCs w:val="24"/>
+                <w:sz w:val="20"/>
+                <w:lang w:val="en-US"/>
+              </w:rPr>
+            </w:pPr>
+            <w:r>
+              <w:rPr>
+                <w:rFonts w:cstheme="minorHAnsi"/>
+                <w:sz w:val="20"/>
                 <w:lang w:val="en-US"/>
               </w:rPr>
               <w:t>No</w:t>
@@ -1154,13 +1073,13 @@
               <w:jc w:val="center"/>
               <w:rPr>
                 <w:rFonts w:cstheme="minorHAnsi"/>
-                <w:szCs w:val="24"/>
-              </w:rPr>
-            </w:pPr>
-            <w:r>
-              <w:rPr>
-                <w:rFonts w:cstheme="minorHAnsi"/>
-                <w:szCs w:val="24"/>
+                <w:sz w:val="20"/>
+              </w:rPr>
+            </w:pPr>
+            <w:r>
+              <w:rPr>
+                <w:rFonts w:cstheme="minorHAnsi"/>
+                <w:sz w:val="20"/>
                 <w:lang w:val="en-US"/>
               </w:rPr>
               <w:t>Provinsi</w:t>
@@ -1179,14 +1098,14 @@
               <w:jc w:val="center"/>
               <w:rPr>
                 <w:rFonts w:cstheme="minorHAnsi"/>
-                <w:szCs w:val="24"/>
-                <w:lang w:val="en-US"/>
-              </w:rPr>
-            </w:pPr>
-            <w:r>
-              <w:rPr>
-                <w:rFonts w:cstheme="minorHAnsi"/>
-                <w:szCs w:val="24"/>
+                <w:sz w:val="20"/>
+                <w:lang w:val="en-US"/>
+              </w:rPr>
+            </w:pPr>
+            <w:r>
+              <w:rPr>
+                <w:rFonts w:cstheme="minorHAnsi"/>
+                <w:sz w:val="20"/>
                 <w:lang w:val="en-US"/>
               </w:rPr>
               <w:t>Kabupaten/Kota</w:t>
@@ -1205,14 +1124,14 @@
               <w:jc w:val="center"/>
               <w:rPr>
                 <w:rFonts w:cstheme="minorHAnsi"/>
-                <w:szCs w:val="24"/>
-                <w:lang w:val="en-US"/>
-              </w:rPr>
-            </w:pPr>
-            <w:r>
-              <w:rPr>
-                <w:rFonts w:cstheme="minorHAnsi"/>
-                <w:szCs w:val="24"/>
+                <w:sz w:val="20"/>
+                <w:lang w:val="en-US"/>
+              </w:rPr>
+            </w:pPr>
+            <w:r>
+              <w:rPr>
+                <w:rFonts w:cstheme="minorHAnsi"/>
+                <w:sz w:val="20"/>
                 <w:lang w:val="en-US"/>
               </w:rPr>
               <w:t>Alamat</w:t>
@@ -1233,14 +1152,14 @@
               <w:jc w:val="center"/>
               <w:rPr>
                 <w:rFonts w:cstheme="minorHAnsi"/>
-                <w:szCs w:val="24"/>
-                <w:lang w:val="en-US"/>
-              </w:rPr>
-            </w:pPr>
-            <w:r>
-              <w:rPr>
-                <w:rFonts w:cstheme="minorHAnsi"/>
-                <w:szCs w:val="24"/>
+                <w:sz w:val="20"/>
+                <w:lang w:val="en-US"/>
+              </w:rPr>
+            </w:pPr>
+            <w:r>
+              <w:rPr>
+                <w:rFonts w:cstheme="minorHAnsi"/>
+                <w:sz w:val="20"/>
                 <w:lang w:val="en-US"/>
               </w:rPr>
               <w:t>${no_lokasi}</w:t>
@@ -1258,14 +1177,14 @@
               <w:adjustRightInd w:val="0"/>
               <w:rPr>
                 <w:rFonts w:cstheme="minorHAnsi"/>
-                <w:szCs w:val="24"/>
-                <w:lang w:val="en-US"/>
-              </w:rPr>
-            </w:pPr>
-            <w:r>
-              <w:rPr>
-                <w:rFonts w:cstheme="minorHAnsi"/>
-                <w:szCs w:val="24"/>
+                <w:sz w:val="20"/>
+                <w:lang w:val="en-US"/>
+              </w:rPr>
+            </w:pPr>
+            <w:r>
+              <w:rPr>
+                <w:rFonts w:cstheme="minorHAnsi"/>
+                <w:sz w:val="20"/>
                 <w:lang w:val="en-US"/>
               </w:rPr>
               <w:t>${lokasi_provinsi}</w:t>
@@ -1283,14 +1202,14 @@
               <w:adjustRightInd w:val="0"/>
               <w:rPr>
                 <w:rFonts w:cstheme="minorHAnsi"/>
-                <w:szCs w:val="24"/>
-                <w:lang w:val="en-US"/>
-              </w:rPr>
-            </w:pPr>
-            <w:r>
-              <w:rPr>
-                <w:rFonts w:cstheme="minorHAnsi"/>
-                <w:szCs w:val="24"/>
+                <w:sz w:val="20"/>
+                <w:lang w:val="en-US"/>
+              </w:rPr>
+            </w:pPr>
+            <w:r>
+              <w:rPr>
+                <w:rFonts w:cstheme="minorHAnsi"/>
+                <w:sz w:val="20"/>
                 <w:lang w:val="en-US"/>
               </w:rPr>
               <w:t>${lokasi_kota_kabupaten}</w:t>
@@ -1308,14 +1227,14 @@
               <w:adjustRightInd w:val="0"/>
               <w:rPr>
                 <w:rFonts w:cstheme="minorHAnsi"/>
-                <w:szCs w:val="24"/>
-                <w:lang w:val="en-US"/>
-              </w:rPr>
-            </w:pPr>
-            <w:r>
-              <w:rPr>
-                <w:rFonts w:cstheme="minorHAnsi"/>
-                <w:szCs w:val="24"/>
+                <w:sz w:val="20"/>
+                <w:lang w:val="en-US"/>
+              </w:rPr>
+            </w:pPr>
+            <w:r>
+              <w:rPr>
+                <w:rFonts w:cstheme="minorHAnsi"/>
+                <w:sz w:val="20"/>
                 <w:lang w:val="en-US"/>
               </w:rPr>
               <w:t>${alamat}</w:t>
@@ -1333,10 +1252,43 @@
         <w:jc w:val="both"/>
         <w:rPr>
           <w:rFonts w:cstheme="minorHAnsi"/>
-          <w:szCs w:val="24"/>
-          <w:lang w:val="en-US"/>
-        </w:rPr>
-      </w:pPr>
+          <w:sz w:val="20"/>
+          <w:lang w:val="en-US"/>
+        </w:rPr>
+      </w:pPr>
+      <w:r>
+        <w:rPr>
+          <w:rFonts w:cstheme="minorHAnsi"/>
+          <w:b/>
+          <w:bCs/>
+          <w:sz w:val="20"/>
+          <w:lang w:val="en-US"/>
+        </w:rPr>
+        <w:t>Deskripsi Lokasi</w:t>
+      </w:r>
+    </w:p>
+    <w:p>
+      <w:pPr>
+        <w:autoSpaceDE w:val="0"/>
+        <w:autoSpaceDN w:val="0"/>
+        <w:adjustRightInd w:val="0"/>
+        <w:spacing w:after="0" w:line="240" w:lineRule="auto"/>
+        <w:ind w:left="142"/>
+        <w:jc w:val="both"/>
+        <w:rPr>
+          <w:rFonts w:cstheme="minorHAnsi"/>
+          <w:sz w:val="20"/>
+          <w:lang w:val="en-US"/>
+        </w:rPr>
+      </w:pPr>
+      <w:r>
+        <w:rPr>
+          <w:rFonts w:cstheme="minorHAnsi"/>
+          <w:sz w:val="20"/>
+          <w:lang w:val="en-US"/>
+        </w:rPr>
+        <w:t>${deskripsi_lokasi}</w:t>
+      </w:r>
     </w:p>
     <w:p>
       <w:pPr>
@@ -1347,9 +1299,23 @@
         <w:jc w:val="both"/>
         <w:rPr>
           <w:rFonts w:cstheme="minorHAnsi"/>
+          <w:sz w:val="20"/>
+          <w:lang w:val="en-US"/>
+        </w:rPr>
+      </w:pPr>
+    </w:p>
+    <w:p>
+      <w:pPr>
+        <w:autoSpaceDE w:val="0"/>
+        <w:autoSpaceDN w:val="0"/>
+        <w:adjustRightInd w:val="0"/>
+        <w:spacing w:after="0" w:line="240" w:lineRule="auto"/>
+        <w:jc w:val="both"/>
+        <w:rPr>
+          <w:rFonts w:cstheme="minorHAnsi"/>
           <w:b/>
           <w:bCs/>
-          <w:szCs w:val="24"/>
+          <w:sz w:val="20"/>
           <w:lang w:val="en-US"/>
         </w:rPr>
       </w:pPr>
@@ -1358,7 +1324,7 @@
           <w:rFonts w:cstheme="minorHAnsi"/>
           <w:b/>
           <w:bCs/>
-          <w:szCs w:val="24"/>
+          <w:sz w:val="20"/>
           <w:lang w:val="en-US"/>
         </w:rPr>
         <w:t>Hasil Penapisan</w:t>
@@ -1395,14 +1361,14 @@
               <w:adjustRightInd w:val="0"/>
               <w:rPr>
                 <w:rFonts w:cstheme="minorHAnsi"/>
-                <w:szCs w:val="24"/>
-                <w:lang w:val="en-US"/>
-              </w:rPr>
-            </w:pPr>
-            <w:r>
-              <w:rPr>
-                <w:rFonts w:cstheme="minorHAnsi"/>
-                <w:szCs w:val="24"/>
+                <w:sz w:val="20"/>
+                <w:lang w:val="en-US"/>
+              </w:rPr>
+            </w:pPr>
+            <w:r>
+              <w:rPr>
+                <w:rFonts w:cstheme="minorHAnsi"/>
+                <w:sz w:val="20"/>
                 <w:lang w:val="en-US"/>
               </w:rPr>
               <w:t>Jenis Dokumen</w:t>
@@ -1420,13 +1386,13 @@
               <w:adjustRightInd w:val="0"/>
               <w:rPr>
                 <w:rFonts w:cstheme="minorHAnsi"/>
-                <w:szCs w:val="24"/>
-              </w:rPr>
-            </w:pPr>
-            <w:r>
-              <w:rPr>
-                <w:rFonts w:cstheme="minorHAnsi"/>
-                <w:szCs w:val="24"/>
+                <w:sz w:val="20"/>
+              </w:rPr>
+            </w:pPr>
+            <w:r>
+              <w:rPr>
+                <w:rFonts w:cstheme="minorHAnsi"/>
+                <w:sz w:val="20"/>
                 <w:lang w:val="en-US"/>
               </w:rPr>
               <w:t>:</w:t>
@@ -1446,7 +1412,7 @@
                 <w:rFonts w:cstheme="minorHAnsi"/>
                 <w:b/>
                 <w:bCs/>
-                <w:szCs w:val="24"/>
+                <w:sz w:val="20"/>
                 <w:lang w:val="en-US"/>
               </w:rPr>
             </w:pPr>
@@ -1455,7 +1421,7 @@
                 <w:rFonts w:cstheme="minorHAnsi"/>
                 <w:b/>
                 <w:bCs/>
-                <w:szCs w:val="24"/>
+                <w:sz w:val="20"/>
                 <w:lang w:val="en-US"/>
               </w:rPr>
               <w:t>${jenis_dokumen}</w:t>
@@ -1475,14 +1441,14 @@
               <w:adjustRightInd w:val="0"/>
               <w:rPr>
                 <w:rFonts w:cstheme="minorHAnsi"/>
-                <w:szCs w:val="24"/>
-                <w:lang w:val="en-US"/>
-              </w:rPr>
-            </w:pPr>
-            <w:r>
-              <w:rPr>
-                <w:rFonts w:cstheme="minorHAnsi"/>
-                <w:szCs w:val="24"/>
+                <w:sz w:val="20"/>
+                <w:lang w:val="en-US"/>
+              </w:rPr>
+            </w:pPr>
+            <w:r>
+              <w:rPr>
+                <w:rFonts w:cstheme="minorHAnsi"/>
+                <w:sz w:val="20"/>
                 <w:lang w:val="en-US"/>
               </w:rPr>
               <w:t>Tingkat Risiko</w:t>
@@ -1500,13 +1466,13 @@
               <w:adjustRightInd w:val="0"/>
               <w:rPr>
                 <w:rFonts w:cstheme="minorHAnsi"/>
-                <w:szCs w:val="24"/>
-              </w:rPr>
-            </w:pPr>
-            <w:r>
-              <w:rPr>
-                <w:rFonts w:cstheme="minorHAnsi"/>
-                <w:szCs w:val="24"/>
+                <w:sz w:val="20"/>
+              </w:rPr>
+            </w:pPr>
+            <w:r>
+              <w:rPr>
+                <w:rFonts w:cstheme="minorHAnsi"/>
+                <w:sz w:val="20"/>
                 <w:lang w:val="en-US"/>
               </w:rPr>
               <w:t>:</w:t>
@@ -1526,7 +1492,7 @@
                 <w:rFonts w:cstheme="minorHAnsi"/>
                 <w:b/>
                 <w:bCs/>
-                <w:szCs w:val="24"/>
+                <w:sz w:val="20"/>
                 <w:lang w:val="en-US"/>
               </w:rPr>
             </w:pPr>
@@ -1535,7 +1501,7 @@
                 <w:rFonts w:cstheme="minorHAnsi"/>
                 <w:b/>
                 <w:bCs/>
-                <w:szCs w:val="24"/>
+                <w:sz w:val="20"/>
                 <w:lang w:val="en-US"/>
               </w:rPr>
               <w:t>${tingkat_resiko}</w:t>
@@ -1555,14 +1521,14 @@
               <w:adjustRightInd w:val="0"/>
               <w:rPr>
                 <w:rFonts w:cstheme="minorHAnsi"/>
-                <w:szCs w:val="24"/>
-                <w:lang w:val="en-US"/>
-              </w:rPr>
-            </w:pPr>
-            <w:r>
-              <w:rPr>
-                <w:rFonts w:cstheme="minorHAnsi"/>
-                <w:szCs w:val="24"/>
+                <w:sz w:val="20"/>
+                <w:lang w:val="en-US"/>
+              </w:rPr>
+            </w:pPr>
+            <w:r>
+              <w:rPr>
+                <w:rFonts w:cstheme="minorHAnsi"/>
+                <w:sz w:val="20"/>
                 <w:lang w:val="en-US"/>
               </w:rPr>
               <w:t>Kewenangan</w:t>
@@ -1580,13 +1546,13 @@
               <w:adjustRightInd w:val="0"/>
               <w:rPr>
                 <w:rFonts w:cstheme="minorHAnsi"/>
-                <w:szCs w:val="24"/>
-              </w:rPr>
-            </w:pPr>
-            <w:r>
-              <w:rPr>
-                <w:rFonts w:cstheme="minorHAnsi"/>
-                <w:szCs w:val="24"/>
+                <w:sz w:val="20"/>
+              </w:rPr>
+            </w:pPr>
+            <w:r>
+              <w:rPr>
+                <w:rFonts w:cstheme="minorHAnsi"/>
+                <w:sz w:val="20"/>
                 <w:lang w:val="en-US"/>
               </w:rPr>
               <w:t>:</w:t>
@@ -1606,7 +1572,7 @@
                 <w:rFonts w:cstheme="minorHAnsi"/>
                 <w:b/>
                 <w:bCs/>
-                <w:szCs w:val="24"/>
+                <w:sz w:val="20"/>
                 <w:lang w:val="en-US"/>
               </w:rPr>
             </w:pPr>
@@ -1615,7 +1581,7 @@
                 <w:rFonts w:cstheme="minorHAnsi"/>
                 <w:b/>
                 <w:bCs/>
-                <w:szCs w:val="24"/>
+                <w:sz w:val="20"/>
                 <w:lang w:val="en-US"/>
               </w:rPr>
               <w:t>${kewenangan}</w:t>
@@ -1633,7 +1599,7 @@
         <w:jc w:val="both"/>
         <w:rPr>
           <w:rFonts w:cstheme="minorHAnsi"/>
-          <w:szCs w:val="24"/>
+          <w:sz w:val="20"/>
           <w:lang w:val="en-US"/>
         </w:rPr>
       </w:pPr>
@@ -1648,7 +1614,7 @@
           <w:rFonts w:cstheme="minorHAnsi"/>
           <w:b/>
           <w:bCs/>
-          <w:szCs w:val="24"/>
+          <w:sz w:val="20"/>
           <w:lang w:val="en-US"/>
         </w:rPr>
       </w:pPr>
@@ -1657,7 +1623,7 @@
           <w:rFonts w:cstheme="minorHAnsi"/>
           <w:b/>
           <w:bCs/>
-          <w:szCs w:val="24"/>
+          <w:sz w:val="20"/>
           <w:lang w:val="en-US"/>
         </w:rPr>
         <w:t>Tampilan Citra Satelit Tapak Proyek Rencana Usaha/Kegiatan</w:t>
@@ -1674,7 +1640,7 @@
           <w:rFonts w:cstheme="minorHAnsi"/>
           <w:b/>
           <w:bCs/>
-          <w:szCs w:val="24"/>
+          <w:sz w:val="20"/>
           <w:lang w:val="en-US"/>
         </w:rPr>
       </w:pPr>
@@ -1690,7 +1656,7 @@
           <w:rFonts w:cstheme="minorHAnsi"/>
           <w:b/>
           <w:bCs/>
-          <w:szCs w:val="24"/>
+          <w:sz w:val="20"/>
           <w:lang w:val="en-US"/>
         </w:rPr>
       </w:pPr>
@@ -1699,7 +1665,7 @@
           <w:rFonts w:cstheme="minorHAnsi"/>
           <w:b/>
           <w:bCs/>
-          <w:szCs w:val="24"/>
+          <w:sz w:val="20"/>
           <w:lang w:val="en-US"/>
         </w:rPr>
         <w:t>${gambar_map}</w:t>
@@ -1793,12 +1759,13 @@
   <w:tbl>
     <w:tblPr>
       <w:tblStyle w:val="TableGrid"/>
-      <w:tblW w:w="9351" w:type="dxa"/>
+      <w:tblW w:w="10627" w:type="dxa"/>
+      <w:tblInd w:w="-572" w:type="dxa"/>
       <w:tblLook w:val="04A0" w:firstRow="1" w:lastRow="0" w:firstColumn="1" w:lastColumn="0" w:noHBand="0" w:noVBand="1"/>
     </w:tblPr>
     <w:tblGrid>
       <w:gridCol w:w="1555"/>
-      <w:gridCol w:w="7796"/>
+      <w:gridCol w:w="9072"/>
     </w:tblGrid>
     <w:tr>
       <w:trPr>
@@ -1819,13 +1786,16 @@
               <w:rFonts w:cstheme="minorHAnsi"/>
               <w:b/>
               <w:bCs/>
-              <w:szCs w:val="24"/>
+              <w:sz w:val="18"/>
+              <w:szCs w:val="20"/>
               <w:lang w:val="en-US"/>
             </w:rPr>
           </w:pPr>
           <w:r>
             <w:rPr>
               <w:noProof/>
+              <w:sz w:val="18"/>
+              <w:szCs w:val="18"/>
               <w:lang w:val="en-US"/>
             </w:rPr>
             <w:t>${qrcode}</w:t>
@@ -1834,55 +1804,91 @@
       </w:tc>
       <w:tc>
         <w:tcPr>
-          <w:tcW w:w="7796" w:type="dxa"/>
+          <w:tcW w:w="9072" w:type="dxa"/>
           <w:vAlign w:val="center"/>
         </w:tcPr>
         <w:p>
           <w:pPr>
             <w:pStyle w:val="Footer"/>
-            <w:ind w:left="37"/>
-            <w:jc w:val="center"/>
+            <w:numPr>
+              <w:ilvl w:val="0"/>
+              <w:numId w:val="4"/>
+            </w:numPr>
+            <w:ind w:left="322"/>
             <w:rPr>
+              <w:sz w:val="18"/>
+              <w:szCs w:val="18"/>
               <w:lang w:val="en-US"/>
             </w:rPr>
           </w:pPr>
           <w:r>
             <w:rPr>
+              <w:sz w:val="18"/>
+              <w:szCs w:val="18"/>
               <w:lang w:val="en-US"/>
             </w:rPr>
-            <w:t xml:space="preserve">Dokumen ini sah, diterbitkan secara elektronik melalui Sistem Amdalnet </w:t>
+            <w:t>Dokumen ini sah, dtiterbitkan sistem Amdalnet berdasarkan data dari Pelaku Usaha, tersimpan dalam sistem Amdalnet dan menjadi tanggung jawab Pelaku Usaha.</w:t>
           </w:r>
         </w:p>
         <w:p>
           <w:pPr>
             <w:pStyle w:val="Footer"/>
-            <w:ind w:left="37"/>
-            <w:jc w:val="center"/>
+            <w:numPr>
+              <w:ilvl w:val="0"/>
+              <w:numId w:val="4"/>
+            </w:numPr>
+            <w:ind w:left="322"/>
             <w:rPr>
+              <w:sz w:val="18"/>
+              <w:szCs w:val="18"/>
               <w:lang w:val="en-US"/>
             </w:rPr>
           </w:pPr>
           <w:r>
             <w:rPr>
+              <w:sz w:val="18"/>
+              <w:szCs w:val="18"/>
               <w:lang w:val="en-US"/>
             </w:rPr>
-            <w:t xml:space="preserve">Kementerian Lingkungan Hidup dan Kehutanan </w:t>
+            <w:t>Dalam hal terjadi kekeliruan isi dokumen, maka akan dilakukan perbaikan sebagaimana mestinya.</w:t>
           </w:r>
         </w:p>
         <w:p>
           <w:pPr>
             <w:pStyle w:val="Footer"/>
+            <w:rPr>
+              <w:sz w:val="18"/>
+              <w:szCs w:val="18"/>
+              <w:lang w:val="en-US"/>
+            </w:rPr>
+          </w:pPr>
+        </w:p>
+        <w:p>
+          <w:pPr>
+            <w:pStyle w:val="Footer"/>
             <w:ind w:left="37"/>
-            <w:jc w:val="center"/>
+            <w:jc w:val="right"/>
             <w:rPr>
+              <w:sz w:val="18"/>
+              <w:szCs w:val="18"/>
               <w:lang w:val="en-US"/>
             </w:rPr>
           </w:pPr>
           <w:r>
             <w:rPr>
+              <w:sz w:val="18"/>
+              <w:szCs w:val="18"/>
               <w:lang w:val="en-US"/>
             </w:rPr>
-            <w:t>Tanggal ${tanggal}, ${jam} WIB</w:t>
+            <w:t>Dicetak T</w:t>
+          </w:r>
+          <w:r>
+            <w:rPr>
+              <w:sz w:val="18"/>
+              <w:szCs w:val="18"/>
+              <w:lang w:val="en-US"/>
+            </w:rPr>
+            <w:t>anggal ${tanggal}, ${jam} WIB</w:t>
           </w:r>
         </w:p>
       </w:tc>
@@ -1892,12 +1898,20 @@
     <w:pPr>
       <w:pStyle w:val="Footer"/>
       <w:jc w:val="center"/>
+      <w:rPr>
+        <w:sz w:val="18"/>
+        <w:szCs w:val="18"/>
+      </w:rPr>
     </w:pPr>
   </w:p>
   <w:p>
     <w:pPr>
       <w:pStyle w:val="Footer"/>
       <w:jc w:val="center"/>
+      <w:rPr>
+        <w:sz w:val="18"/>
+        <w:szCs w:val="18"/>
+      </w:rPr>
     </w:pPr>
     <w:r>
       <w:rPr>
@@ -1905,7 +1919,8 @@
         <w:b/>
         <w:bCs/>
         <w:noProof/>
-        <w:szCs w:val="24"/>
+        <w:sz w:val="18"/>
+        <w:szCs w:val="20"/>
         <w:lang w:val="en-US"/>
       </w:rPr>
       <w:drawing>
@@ -2021,8 +2036,8 @@
         <w:noProof/>
       </w:rPr>
       <w:drawing>
-        <wp:inline distT="0" distB="0" distL="0" distR="0" wp14:anchorId="5B7DAE64" wp14:editId="3A48B8DD">
-          <wp:extent cx="857250" cy="857250"/>
+        <wp:inline distT="0" distB="0" distL="0" distR="0" wp14:anchorId="5B7DAE64" wp14:editId="4E4FBC60">
+          <wp:extent cx="732400" cy="732400"/>
           <wp:effectExtent l="0" t="0" r="0" b="0"/>
           <wp:docPr id="17" name="Picture 17"/>
           <wp:cNvGraphicFramePr>
@@ -2053,7 +2068,7 @@
                 <pic:spPr bwMode="auto">
                   <a:xfrm>
                     <a:off x="0" y="0"/>
-                    <a:ext cx="857250" cy="857250"/>
+                    <a:ext cx="734790" cy="734790"/>
                   </a:xfrm>
                   <a:prstGeom prst="rect">
                     <a:avLst/>
@@ -2270,6 +2285,92 @@
     </w:lvl>
   </w:abstractNum>
   <w:abstractNum w:abstractNumId="2" w15:restartNumberingAfterBreak="0">
+    <w:nsid w:val="18121616"/>
+    <w:multiLevelType w:val="hybridMultilevel"/>
+    <w:tmpl w:val="194CD170"/>
+    <w:lvl w:ilvl="0" w:tplc="0409000F">
+      <w:start w:val="1"/>
+      <w:numFmt w:val="decimal"/>
+      <w:lvlText w:val="%1."/>
+      <w:lvlJc w:val="left"/>
+      <w:pPr>
+        <w:ind w:left="757" w:hanging="360"/>
+      </w:pPr>
+    </w:lvl>
+    <w:lvl w:ilvl="1" w:tplc="04090019" w:tentative="1">
+      <w:start w:val="1"/>
+      <w:numFmt w:val="lowerLetter"/>
+      <w:lvlText w:val="%2."/>
+      <w:lvlJc w:val="left"/>
+      <w:pPr>
+        <w:ind w:left="1477" w:hanging="360"/>
+      </w:pPr>
+    </w:lvl>
+    <w:lvl w:ilvl="2" w:tplc="0409001B" w:tentative="1">
+      <w:start w:val="1"/>
+      <w:numFmt w:val="lowerRoman"/>
+      <w:lvlText w:val="%3."/>
+      <w:lvlJc w:val="right"/>
+      <w:pPr>
+        <w:ind w:left="2197" w:hanging="180"/>
+      </w:pPr>
+    </w:lvl>
+    <w:lvl w:ilvl="3" w:tplc="0409000F" w:tentative="1">
+      <w:start w:val="1"/>
+      <w:numFmt w:val="decimal"/>
+      <w:lvlText w:val="%4."/>
+      <w:lvlJc w:val="left"/>
+      <w:pPr>
+        <w:ind w:left="2917" w:hanging="360"/>
+      </w:pPr>
+    </w:lvl>
+    <w:lvl w:ilvl="4" w:tplc="04090019" w:tentative="1">
+      <w:start w:val="1"/>
+      <w:numFmt w:val="lowerLetter"/>
+      <w:lvlText w:val="%5."/>
+      <w:lvlJc w:val="left"/>
+      <w:pPr>
+        <w:ind w:left="3637" w:hanging="360"/>
+      </w:pPr>
+    </w:lvl>
+    <w:lvl w:ilvl="5" w:tplc="0409001B" w:tentative="1">
+      <w:start w:val="1"/>
+      <w:numFmt w:val="lowerRoman"/>
+      <w:lvlText w:val="%6."/>
+      <w:lvlJc w:val="right"/>
+      <w:pPr>
+        <w:ind w:left="4357" w:hanging="180"/>
+      </w:pPr>
+    </w:lvl>
+    <w:lvl w:ilvl="6" w:tplc="0409000F" w:tentative="1">
+      <w:start w:val="1"/>
+      <w:numFmt w:val="decimal"/>
+      <w:lvlText w:val="%7."/>
+      <w:lvlJc w:val="left"/>
+      <w:pPr>
+        <w:ind w:left="5077" w:hanging="360"/>
+      </w:pPr>
+    </w:lvl>
+    <w:lvl w:ilvl="7" w:tplc="04090019" w:tentative="1">
+      <w:start w:val="1"/>
+      <w:numFmt w:val="lowerLetter"/>
+      <w:lvlText w:val="%8."/>
+      <w:lvlJc w:val="left"/>
+      <w:pPr>
+        <w:ind w:left="5797" w:hanging="360"/>
+      </w:pPr>
+    </w:lvl>
+    <w:lvl w:ilvl="8" w:tplc="0409001B" w:tentative="1">
+      <w:start w:val="1"/>
+      <w:numFmt w:val="lowerRoman"/>
+      <w:lvlText w:val="%9."/>
+      <w:lvlJc w:val="right"/>
+      <w:pPr>
+        <w:ind w:left="6517" w:hanging="180"/>
+      </w:pPr>
+    </w:lvl>
+  </w:abstractNum>
+  <w:abstractNum w:abstractNumId="3" w15:restartNumberingAfterBreak="0">
     <w:nsid w:val="7CBA4DE2"/>
     <w:multiLevelType w:val="hybridMultilevel"/>
     <w:tmpl w:val="919A5E44"/>
@@ -2362,10 +2463,13 @@
     <w:abstractNumId w:val="1"/>
   </w:num>
   <w:num w:numId="2" w16cid:durableId="924073429">
-    <w:abstractNumId w:val="2"/>
+    <w:abstractNumId w:val="3"/>
   </w:num>
   <w:num w:numId="3" w16cid:durableId="893125554">
     <w:abstractNumId w:val="0"/>
+  </w:num>
+  <w:num w:numId="4" w16cid:durableId="602614169">
+    <w:abstractNumId w:val="2"/>
   </w:num>
 </w:numbering>
 </file>

</xml_diff>

<commit_message>
[FIX] fixing scale unit and template
</commit_message>
<xml_diff>
--- a/public/document/Template-Penapisan.docx
+++ b/public/document/Template-Penapisan.docx
@@ -1634,8 +1634,7 @@
         <w:autoSpaceDE w:val="0"/>
         <w:autoSpaceDN w:val="0"/>
         <w:adjustRightInd w:val="0"/>
-        <w:spacing w:after="0" w:line="240" w:lineRule="auto"/>
-        <w:jc w:val="center"/>
+        <w:spacing w:after="0" w:line="120" w:lineRule="auto"/>
         <w:rPr>
           <w:rFonts w:cstheme="minorHAnsi"/>
           <w:b/>
@@ -1670,38 +1669,6 @@
         </w:rPr>
         <w:t>${gambar_map}</w:t>
       </w:r>
-    </w:p>
-    <w:p>
-      <w:pPr>
-        <w:autoSpaceDE w:val="0"/>
-        <w:autoSpaceDN w:val="0"/>
-        <w:adjustRightInd w:val="0"/>
-        <w:spacing w:after="0" w:line="240" w:lineRule="auto"/>
-        <w:jc w:val="both"/>
-        <w:rPr>
-          <w:rFonts w:cstheme="minorHAnsi"/>
-          <w:b/>
-          <w:bCs/>
-          <w:szCs w:val="24"/>
-          <w:lang w:val="en-US"/>
-        </w:rPr>
-      </w:pPr>
-    </w:p>
-    <w:p>
-      <w:pPr>
-        <w:autoSpaceDE w:val="0"/>
-        <w:autoSpaceDN w:val="0"/>
-        <w:adjustRightInd w:val="0"/>
-        <w:spacing w:after="0" w:line="240" w:lineRule="auto"/>
-        <w:jc w:val="center"/>
-        <w:rPr>
-          <w:rFonts w:cstheme="minorHAnsi"/>
-          <w:b/>
-          <w:bCs/>
-          <w:szCs w:val="24"/>
-          <w:lang w:val="en-US"/>
-        </w:rPr>
-      </w:pPr>
     </w:p>
     <w:sectPr>
       <w:headerReference w:type="even" r:id="rId8"/>

</xml_diff>

<commit_message>
[ADD] Pemrakarsa Tipe in Footer
</commit_message>
<xml_diff>
--- a/public/document/Template-Penapisan.docx
+++ b/public/document/Template-Penapisan.docx
@@ -1,6 +1,6 @@
 
 <file path=word/document.xml><?xml version="1.0" encoding="utf-8"?>
-<w:document xmlns:wpc="http://schemas.microsoft.com/office/word/2010/wordprocessingCanvas" xmlns:cx="http://schemas.microsoft.com/office/drawing/2014/chartex" xmlns:cx1="http://schemas.microsoft.com/office/drawing/2015/9/8/chartex" xmlns:cx2="http://schemas.microsoft.com/office/drawing/2015/10/21/chartex" xmlns:cx3="http://schemas.microsoft.com/office/drawing/2016/5/9/chartex" xmlns:cx4="http://schemas.microsoft.com/office/drawing/2016/5/10/chartex" xmlns:cx5="http://schemas.microsoft.com/office/drawing/2016/5/11/chartex" xmlns:cx6="http://schemas.microsoft.com/office/drawing/2016/5/12/chartex" xmlns:cx7="http://schemas.microsoft.com/office/drawing/2016/5/13/chartex" xmlns:cx8="http://schemas.microsoft.com/office/drawing/2016/5/14/chartex" xmlns:mc="http://schemas.openxmlformats.org/markup-compatibility/2006" xmlns:aink="http://schemas.microsoft.com/office/drawing/2016/ink" xmlns:am3d="http://schemas.microsoft.com/office/drawing/2017/model3d" xmlns:o="urn:schemas-microsoft-com:office:office" xmlns:oel="http://schemas.microsoft.com/office/2019/extlst" xmlns:r="http://schemas.openxmlformats.org/officeDocument/2006/relationships" xmlns:m="http://schemas.openxmlformats.org/officeDocument/2006/math" xmlns:v="urn:schemas-microsoft-com:vml" xmlns:wp14="http://schemas.microsoft.com/office/word/2010/wordprocessingDrawing" xmlns:wp="http://schemas.openxmlformats.org/drawingml/2006/wordprocessingDrawing" xmlns:w10="urn:schemas-microsoft-com:office:word" xmlns:w="http://schemas.openxmlformats.org/wordprocessingml/2006/main" xmlns:w14="http://schemas.microsoft.com/office/word/2010/wordml" xmlns:w15="http://schemas.microsoft.com/office/word/2012/wordml" xmlns:w16cex="http://schemas.microsoft.com/office/word/2018/wordml/cex" xmlns:w16cid="http://schemas.microsoft.com/office/word/2016/wordml/cid" xmlns:w16="http://schemas.microsoft.com/office/word/2018/wordml" xmlns:w16sdtdh="http://schemas.microsoft.com/office/word/2020/wordml/sdtdatahash" xmlns:w16se="http://schemas.microsoft.com/office/word/2015/wordml/symex" xmlns:wpg="http://schemas.microsoft.com/office/word/2010/wordprocessingGroup" xmlns:wpi="http://schemas.microsoft.com/office/word/2010/wordprocessingInk" xmlns:wne="http://schemas.microsoft.com/office/word/2006/wordml" xmlns:wps="http://schemas.microsoft.com/office/word/2010/wordprocessingShape" mc:Ignorable="w14 w15 w16se w16cid w16 w16cex w16sdtdh wp14">
+<w:document xmlns:wpc="http://schemas.microsoft.com/office/word/2010/wordprocessingCanvas" xmlns:cx="http://schemas.microsoft.com/office/drawing/2014/chartex" xmlns:cx1="http://schemas.microsoft.com/office/drawing/2015/9/8/chartex" xmlns:cx2="http://schemas.microsoft.com/office/drawing/2015/10/21/chartex" xmlns:cx3="http://schemas.microsoft.com/office/drawing/2016/5/9/chartex" xmlns:cx4="http://schemas.microsoft.com/office/drawing/2016/5/10/chartex" xmlns:cx5="http://schemas.microsoft.com/office/drawing/2016/5/11/chartex" xmlns:cx6="http://schemas.microsoft.com/office/drawing/2016/5/12/chartex" xmlns:cx7="http://schemas.microsoft.com/office/drawing/2016/5/13/chartex" xmlns:cx8="http://schemas.microsoft.com/office/drawing/2016/5/14/chartex" xmlns:mc="http://schemas.openxmlformats.org/markup-compatibility/2006" xmlns:aink="http://schemas.microsoft.com/office/drawing/2016/ink" xmlns:am3d="http://schemas.microsoft.com/office/drawing/2017/model3d" xmlns:o="urn:schemas-microsoft-com:office:office" xmlns:r="http://schemas.openxmlformats.org/officeDocument/2006/relationships" xmlns:m="http://schemas.openxmlformats.org/officeDocument/2006/math" xmlns:v="urn:schemas-microsoft-com:vml" xmlns:wp14="http://schemas.microsoft.com/office/word/2010/wordprocessingDrawing" xmlns:wp="http://schemas.openxmlformats.org/drawingml/2006/wordprocessingDrawing" xmlns:w10="urn:schemas-microsoft-com:office:word" xmlns:w="http://schemas.openxmlformats.org/wordprocessingml/2006/main" xmlns:w14="http://schemas.microsoft.com/office/word/2010/wordml" xmlns:w15="http://schemas.microsoft.com/office/word/2012/wordml" xmlns:w16cex="http://schemas.microsoft.com/office/word/2018/wordml/cex" xmlns:w16cid="http://schemas.microsoft.com/office/word/2016/wordml/cid" xmlns:w16="http://schemas.microsoft.com/office/word/2018/wordml" xmlns:w16sdtdh="http://schemas.microsoft.com/office/word/2020/wordml/sdtdatahash" xmlns:w16se="http://schemas.microsoft.com/office/word/2015/wordml/symex" xmlns:wpg="http://schemas.microsoft.com/office/word/2010/wordprocessingGroup" xmlns:wpi="http://schemas.microsoft.com/office/word/2010/wordprocessingInk" xmlns:wne="http://schemas.microsoft.com/office/word/2006/wordml" xmlns:wps="http://schemas.microsoft.com/office/word/2010/wordprocessingShape" mc:Ignorable="w14 w15 w16se w16cid w16 w16cex w16sdtdh wp14">
   <w:body>
     <w:p>
       <w:pPr>
@@ -1687,7 +1687,7 @@
 </file>
 
 <file path=word/endnotes.xml><?xml version="1.0" encoding="utf-8"?>
-<w:endnotes xmlns:wpc="http://schemas.microsoft.com/office/word/2010/wordprocessingCanvas" xmlns:cx="http://schemas.microsoft.com/office/drawing/2014/chartex" xmlns:cx1="http://schemas.microsoft.com/office/drawing/2015/9/8/chartex" xmlns:cx2="http://schemas.microsoft.com/office/drawing/2015/10/21/chartex" xmlns:cx3="http://schemas.microsoft.com/office/drawing/2016/5/9/chartex" xmlns:cx4="http://schemas.microsoft.com/office/drawing/2016/5/10/chartex" xmlns:cx5="http://schemas.microsoft.com/office/drawing/2016/5/11/chartex" xmlns:cx6="http://schemas.microsoft.com/office/drawing/2016/5/12/chartex" xmlns:cx7="http://schemas.microsoft.com/office/drawing/2016/5/13/chartex" xmlns:cx8="http://schemas.microsoft.com/office/drawing/2016/5/14/chartex" xmlns:mc="http://schemas.openxmlformats.org/markup-compatibility/2006" xmlns:aink="http://schemas.microsoft.com/office/drawing/2016/ink" xmlns:am3d="http://schemas.microsoft.com/office/drawing/2017/model3d" xmlns:o="urn:schemas-microsoft-com:office:office" xmlns:oel="http://schemas.microsoft.com/office/2019/extlst" xmlns:r="http://schemas.openxmlformats.org/officeDocument/2006/relationships" xmlns:m="http://schemas.openxmlformats.org/officeDocument/2006/math" xmlns:v="urn:schemas-microsoft-com:vml" xmlns:wp14="http://schemas.microsoft.com/office/word/2010/wordprocessingDrawing" xmlns:wp="http://schemas.openxmlformats.org/drawingml/2006/wordprocessingDrawing" xmlns:w10="urn:schemas-microsoft-com:office:word" xmlns:w="http://schemas.openxmlformats.org/wordprocessingml/2006/main" xmlns:w14="http://schemas.microsoft.com/office/word/2010/wordml" xmlns:w15="http://schemas.microsoft.com/office/word/2012/wordml" xmlns:w16cex="http://schemas.microsoft.com/office/word/2018/wordml/cex" xmlns:w16cid="http://schemas.microsoft.com/office/word/2016/wordml/cid" xmlns:w16="http://schemas.microsoft.com/office/word/2018/wordml" xmlns:w16sdtdh="http://schemas.microsoft.com/office/word/2020/wordml/sdtdatahash" xmlns:w16se="http://schemas.microsoft.com/office/word/2015/wordml/symex" xmlns:wpg="http://schemas.microsoft.com/office/word/2010/wordprocessingGroup" xmlns:wpi="http://schemas.microsoft.com/office/word/2010/wordprocessingInk" xmlns:wne="http://schemas.microsoft.com/office/word/2006/wordml" xmlns:wps="http://schemas.microsoft.com/office/word/2010/wordprocessingShape" mc:Ignorable="w14 w15 w16se w16cid w16 w16cex w16sdtdh wp14">
+<w:endnotes xmlns:wpc="http://schemas.microsoft.com/office/word/2010/wordprocessingCanvas" xmlns:cx="http://schemas.microsoft.com/office/drawing/2014/chartex" xmlns:cx1="http://schemas.microsoft.com/office/drawing/2015/9/8/chartex" xmlns:cx2="http://schemas.microsoft.com/office/drawing/2015/10/21/chartex" xmlns:cx3="http://schemas.microsoft.com/office/drawing/2016/5/9/chartex" xmlns:cx4="http://schemas.microsoft.com/office/drawing/2016/5/10/chartex" xmlns:cx5="http://schemas.microsoft.com/office/drawing/2016/5/11/chartex" xmlns:cx6="http://schemas.microsoft.com/office/drawing/2016/5/12/chartex" xmlns:cx7="http://schemas.microsoft.com/office/drawing/2016/5/13/chartex" xmlns:cx8="http://schemas.microsoft.com/office/drawing/2016/5/14/chartex" xmlns:mc="http://schemas.openxmlformats.org/markup-compatibility/2006" xmlns:aink="http://schemas.microsoft.com/office/drawing/2016/ink" xmlns:am3d="http://schemas.microsoft.com/office/drawing/2017/model3d" xmlns:o="urn:schemas-microsoft-com:office:office" xmlns:r="http://schemas.openxmlformats.org/officeDocument/2006/relationships" xmlns:m="http://schemas.openxmlformats.org/officeDocument/2006/math" xmlns:v="urn:schemas-microsoft-com:vml" xmlns:wp14="http://schemas.microsoft.com/office/word/2010/wordprocessingDrawing" xmlns:wp="http://schemas.openxmlformats.org/drawingml/2006/wordprocessingDrawing" xmlns:w10="urn:schemas-microsoft-com:office:word" xmlns:w="http://schemas.openxmlformats.org/wordprocessingml/2006/main" xmlns:w14="http://schemas.microsoft.com/office/word/2010/wordml" xmlns:w15="http://schemas.microsoft.com/office/word/2012/wordml" xmlns:w16cex="http://schemas.microsoft.com/office/word/2018/wordml/cex" xmlns:w16cid="http://schemas.microsoft.com/office/word/2016/wordml/cid" xmlns:w16="http://schemas.microsoft.com/office/word/2018/wordml" xmlns:w16sdtdh="http://schemas.microsoft.com/office/word/2020/wordml/sdtdatahash" xmlns:w16se="http://schemas.microsoft.com/office/word/2015/wordml/symex" xmlns:wpg="http://schemas.microsoft.com/office/word/2010/wordprocessingGroup" xmlns:wpi="http://schemas.microsoft.com/office/word/2010/wordprocessingInk" xmlns:wne="http://schemas.microsoft.com/office/word/2006/wordml" xmlns:wps="http://schemas.microsoft.com/office/word/2010/wordprocessingShape" mc:Ignorable="w14 w15 w16se w16cid w16 w16cex w16sdtdh wp14">
   <w:endnote w:type="separator" w:id="-1">
     <w:p>
       <w:pPr>
@@ -1712,7 +1712,7 @@
 </file>
 
 <file path=word/footer1.xml><?xml version="1.0" encoding="utf-8"?>
-<w:ftr xmlns:wpc="http://schemas.microsoft.com/office/word/2010/wordprocessingCanvas" xmlns:cx="http://schemas.microsoft.com/office/drawing/2014/chartex" xmlns:cx1="http://schemas.microsoft.com/office/drawing/2015/9/8/chartex" xmlns:cx2="http://schemas.microsoft.com/office/drawing/2015/10/21/chartex" xmlns:cx3="http://schemas.microsoft.com/office/drawing/2016/5/9/chartex" xmlns:cx4="http://schemas.microsoft.com/office/drawing/2016/5/10/chartex" xmlns:cx5="http://schemas.microsoft.com/office/drawing/2016/5/11/chartex" xmlns:cx6="http://schemas.microsoft.com/office/drawing/2016/5/12/chartex" xmlns:cx7="http://schemas.microsoft.com/office/drawing/2016/5/13/chartex" xmlns:cx8="http://schemas.microsoft.com/office/drawing/2016/5/14/chartex" xmlns:mc="http://schemas.openxmlformats.org/markup-compatibility/2006" xmlns:aink="http://schemas.microsoft.com/office/drawing/2016/ink" xmlns:am3d="http://schemas.microsoft.com/office/drawing/2017/model3d" xmlns:o="urn:schemas-microsoft-com:office:office" xmlns:oel="http://schemas.microsoft.com/office/2019/extlst" xmlns:r="http://schemas.openxmlformats.org/officeDocument/2006/relationships" xmlns:m="http://schemas.openxmlformats.org/officeDocument/2006/math" xmlns:v="urn:schemas-microsoft-com:vml" xmlns:wp14="http://schemas.microsoft.com/office/word/2010/wordprocessingDrawing" xmlns:wp="http://schemas.openxmlformats.org/drawingml/2006/wordprocessingDrawing" xmlns:w10="urn:schemas-microsoft-com:office:word" xmlns:w="http://schemas.openxmlformats.org/wordprocessingml/2006/main" xmlns:w14="http://schemas.microsoft.com/office/word/2010/wordml" xmlns:w15="http://schemas.microsoft.com/office/word/2012/wordml" xmlns:w16cex="http://schemas.microsoft.com/office/word/2018/wordml/cex" xmlns:w16cid="http://schemas.microsoft.com/office/word/2016/wordml/cid" xmlns:w16="http://schemas.microsoft.com/office/word/2018/wordml" xmlns:w16sdtdh="http://schemas.microsoft.com/office/word/2020/wordml/sdtdatahash" xmlns:w16se="http://schemas.microsoft.com/office/word/2015/wordml/symex" xmlns:wpg="http://schemas.microsoft.com/office/word/2010/wordprocessingGroup" xmlns:wpi="http://schemas.microsoft.com/office/word/2010/wordprocessingInk" xmlns:wne="http://schemas.microsoft.com/office/word/2006/wordml" xmlns:wps="http://schemas.microsoft.com/office/word/2010/wordprocessingShape" mc:Ignorable="w14 w15 w16se w16cid w16 w16cex w16sdtdh wp14">
+<w:ftr xmlns:wpc="http://schemas.microsoft.com/office/word/2010/wordprocessingCanvas" xmlns:cx="http://schemas.microsoft.com/office/drawing/2014/chartex" xmlns:cx1="http://schemas.microsoft.com/office/drawing/2015/9/8/chartex" xmlns:cx2="http://schemas.microsoft.com/office/drawing/2015/10/21/chartex" xmlns:cx3="http://schemas.microsoft.com/office/drawing/2016/5/9/chartex" xmlns:cx4="http://schemas.microsoft.com/office/drawing/2016/5/10/chartex" xmlns:cx5="http://schemas.microsoft.com/office/drawing/2016/5/11/chartex" xmlns:cx6="http://schemas.microsoft.com/office/drawing/2016/5/12/chartex" xmlns:cx7="http://schemas.microsoft.com/office/drawing/2016/5/13/chartex" xmlns:cx8="http://schemas.microsoft.com/office/drawing/2016/5/14/chartex" xmlns:mc="http://schemas.openxmlformats.org/markup-compatibility/2006" xmlns:aink="http://schemas.microsoft.com/office/drawing/2016/ink" xmlns:am3d="http://schemas.microsoft.com/office/drawing/2017/model3d" xmlns:o="urn:schemas-microsoft-com:office:office" xmlns:r="http://schemas.openxmlformats.org/officeDocument/2006/relationships" xmlns:m="http://schemas.openxmlformats.org/officeDocument/2006/math" xmlns:v="urn:schemas-microsoft-com:vml" xmlns:wp14="http://schemas.microsoft.com/office/word/2010/wordprocessingDrawing" xmlns:wp="http://schemas.openxmlformats.org/drawingml/2006/wordprocessingDrawing" xmlns:w10="urn:schemas-microsoft-com:office:word" xmlns:w="http://schemas.openxmlformats.org/wordprocessingml/2006/main" xmlns:w14="http://schemas.microsoft.com/office/word/2010/wordml" xmlns:w15="http://schemas.microsoft.com/office/word/2012/wordml" xmlns:w16cex="http://schemas.microsoft.com/office/word/2018/wordml/cex" xmlns:w16cid="http://schemas.microsoft.com/office/word/2016/wordml/cid" xmlns:w16="http://schemas.microsoft.com/office/word/2018/wordml" xmlns:w16sdtdh="http://schemas.microsoft.com/office/word/2020/wordml/sdtdatahash" xmlns:w16se="http://schemas.microsoft.com/office/word/2015/wordml/symex" xmlns:wpg="http://schemas.microsoft.com/office/word/2010/wordprocessingGroup" xmlns:wpi="http://schemas.microsoft.com/office/word/2010/wordprocessingInk" xmlns:wne="http://schemas.microsoft.com/office/word/2006/wordml" xmlns:wps="http://schemas.microsoft.com/office/word/2010/wordprocessingShape" mc:Ignorable="w14 w15 w16se w16cid w16 w16cex w16sdtdh wp14">
   <w:p>
     <w:pPr>
       <w:pStyle w:val="Footer"/>
@@ -1722,7 +1722,7 @@
 </file>
 
 <file path=word/footer2.xml><?xml version="1.0" encoding="utf-8"?>
-<w:ftr xmlns:wpc="http://schemas.microsoft.com/office/word/2010/wordprocessingCanvas" xmlns:cx="http://schemas.microsoft.com/office/drawing/2014/chartex" xmlns:cx1="http://schemas.microsoft.com/office/drawing/2015/9/8/chartex" xmlns:cx2="http://schemas.microsoft.com/office/drawing/2015/10/21/chartex" xmlns:cx3="http://schemas.microsoft.com/office/drawing/2016/5/9/chartex" xmlns:cx4="http://schemas.microsoft.com/office/drawing/2016/5/10/chartex" xmlns:cx5="http://schemas.microsoft.com/office/drawing/2016/5/11/chartex" xmlns:cx6="http://schemas.microsoft.com/office/drawing/2016/5/12/chartex" xmlns:cx7="http://schemas.microsoft.com/office/drawing/2016/5/13/chartex" xmlns:cx8="http://schemas.microsoft.com/office/drawing/2016/5/14/chartex" xmlns:mc="http://schemas.openxmlformats.org/markup-compatibility/2006" xmlns:aink="http://schemas.microsoft.com/office/drawing/2016/ink" xmlns:am3d="http://schemas.microsoft.com/office/drawing/2017/model3d" xmlns:o="urn:schemas-microsoft-com:office:office" xmlns:oel="http://schemas.microsoft.com/office/2019/extlst" xmlns:r="http://schemas.openxmlformats.org/officeDocument/2006/relationships" xmlns:m="http://schemas.openxmlformats.org/officeDocument/2006/math" xmlns:v="urn:schemas-microsoft-com:vml" xmlns:wp14="http://schemas.microsoft.com/office/word/2010/wordprocessingDrawing" xmlns:wp="http://schemas.openxmlformats.org/drawingml/2006/wordprocessingDrawing" xmlns:w10="urn:schemas-microsoft-com:office:word" xmlns:w="http://schemas.openxmlformats.org/wordprocessingml/2006/main" xmlns:w14="http://schemas.microsoft.com/office/word/2010/wordml" xmlns:w15="http://schemas.microsoft.com/office/word/2012/wordml" xmlns:w16cex="http://schemas.microsoft.com/office/word/2018/wordml/cex" xmlns:w16cid="http://schemas.microsoft.com/office/word/2016/wordml/cid" xmlns:w16="http://schemas.microsoft.com/office/word/2018/wordml" xmlns:w16sdtdh="http://schemas.microsoft.com/office/word/2020/wordml/sdtdatahash" xmlns:w16se="http://schemas.microsoft.com/office/word/2015/wordml/symex" xmlns:wpg="http://schemas.microsoft.com/office/word/2010/wordprocessingGroup" xmlns:wpi="http://schemas.microsoft.com/office/word/2010/wordprocessingInk" xmlns:wne="http://schemas.microsoft.com/office/word/2006/wordml" xmlns:wps="http://schemas.microsoft.com/office/word/2010/wordprocessingShape" mc:Ignorable="w14 w15 w16se w16cid w16 w16cex w16sdtdh wp14">
+<w:ftr xmlns:wpc="http://schemas.microsoft.com/office/word/2010/wordprocessingCanvas" xmlns:cx="http://schemas.microsoft.com/office/drawing/2014/chartex" xmlns:cx1="http://schemas.microsoft.com/office/drawing/2015/9/8/chartex" xmlns:cx2="http://schemas.microsoft.com/office/drawing/2015/10/21/chartex" xmlns:cx3="http://schemas.microsoft.com/office/drawing/2016/5/9/chartex" xmlns:cx4="http://schemas.microsoft.com/office/drawing/2016/5/10/chartex" xmlns:cx5="http://schemas.microsoft.com/office/drawing/2016/5/11/chartex" xmlns:cx6="http://schemas.microsoft.com/office/drawing/2016/5/12/chartex" xmlns:cx7="http://schemas.microsoft.com/office/drawing/2016/5/13/chartex" xmlns:cx8="http://schemas.microsoft.com/office/drawing/2016/5/14/chartex" xmlns:mc="http://schemas.openxmlformats.org/markup-compatibility/2006" xmlns:aink="http://schemas.microsoft.com/office/drawing/2016/ink" xmlns:am3d="http://schemas.microsoft.com/office/drawing/2017/model3d" xmlns:o="urn:schemas-microsoft-com:office:office" xmlns:r="http://schemas.openxmlformats.org/officeDocument/2006/relationships" xmlns:m="http://schemas.openxmlformats.org/officeDocument/2006/math" xmlns:v="urn:schemas-microsoft-com:vml" xmlns:wp14="http://schemas.microsoft.com/office/word/2010/wordprocessingDrawing" xmlns:wp="http://schemas.openxmlformats.org/drawingml/2006/wordprocessingDrawing" xmlns:w10="urn:schemas-microsoft-com:office:word" xmlns:w="http://schemas.openxmlformats.org/wordprocessingml/2006/main" xmlns:w14="http://schemas.microsoft.com/office/word/2010/wordml" xmlns:w15="http://schemas.microsoft.com/office/word/2012/wordml" xmlns:w16cex="http://schemas.microsoft.com/office/word/2018/wordml/cex" xmlns:w16cid="http://schemas.microsoft.com/office/word/2016/wordml/cid" xmlns:w16="http://schemas.microsoft.com/office/word/2018/wordml" xmlns:w16sdtdh="http://schemas.microsoft.com/office/word/2020/wordml/sdtdatahash" xmlns:w16se="http://schemas.microsoft.com/office/word/2015/wordml/symex" xmlns:wpg="http://schemas.microsoft.com/office/word/2010/wordprocessingGroup" xmlns:wpi="http://schemas.microsoft.com/office/word/2010/wordprocessingInk" xmlns:wne="http://schemas.microsoft.com/office/word/2006/wordml" xmlns:wps="http://schemas.microsoft.com/office/word/2010/wordprocessingShape" mc:Ignorable="w14 w15 w16se w16cid w16 w16cex w16sdtdh wp14">
   <w:tbl>
     <w:tblPr>
       <w:tblStyle w:val="TableGrid"/>
@@ -1794,7 +1794,71 @@
               <w:szCs w:val="18"/>
               <w:lang w:val="en-US"/>
             </w:rPr>
-            <w:t>Dokumen ini sah, dtiterbitkan sistem Amdalnet berdasarkan data dari Pelaku Usaha, tersimpan dalam sistem Amdalnet dan menjadi tanggung jawab Pelaku Usaha.</w:t>
+            <w:t xml:space="preserve">Dokumen ini sah, dtiterbitkan sistem Amdalnet berdasarkan data dari </w:t>
+          </w:r>
+          <w:r>
+            <w:rPr>
+              <w:sz w:val="18"/>
+              <w:szCs w:val="18"/>
+              <w:lang w:val="en-US"/>
+            </w:rPr>
+            <w:t>${</w:t>
+          </w:r>
+          <w:r>
+            <w:rPr>
+              <w:sz w:val="18"/>
+              <w:szCs w:val="18"/>
+              <w:lang w:val="en-US"/>
+            </w:rPr>
+            <w:t>tipe_pemrakarsa</w:t>
+          </w:r>
+          <w:r>
+            <w:rPr>
+              <w:sz w:val="18"/>
+              <w:szCs w:val="18"/>
+              <w:lang w:val="en-US"/>
+            </w:rPr>
+            <w:t>}</w:t>
+          </w:r>
+          <w:r>
+            <w:rPr>
+              <w:sz w:val="18"/>
+              <w:szCs w:val="18"/>
+              <w:lang w:val="en-US"/>
+            </w:rPr>
+            <w:t xml:space="preserve">, tersimpan dalam sistem Amdalnet dan menjadi tanggung jawab </w:t>
+          </w:r>
+          <w:r>
+            <w:rPr>
+              <w:sz w:val="18"/>
+              <w:szCs w:val="18"/>
+              <w:lang w:val="en-US"/>
+            </w:rPr>
+            <w:t>${</w:t>
+          </w:r>
+          <w:r>
+            <w:rPr>
+              <w:sz w:val="18"/>
+              <w:szCs w:val="18"/>
+              <w:lang w:val="en-US"/>
+            </w:rPr>
+            <w:t>tipe_pemrakarsa</w:t>
+          </w:r>
+          <w:r>
+            <w:rPr>
+              <w:sz w:val="18"/>
+              <w:szCs w:val="18"/>
+              <w:lang w:val="en-US"/>
+            </w:rPr>
+            <w:t>}</w:t>
+          </w:r>
+          <w:r>
+            <w:rPr>
+              <w:sz w:val="18"/>
+              <w:szCs w:val="18"/>
+              <w:lang w:val="en-US"/>
+            </w:rPr>
+            <w:t>.</w:t>
           </w:r>
         </w:p>
         <w:p>
@@ -1944,7 +2008,7 @@
 </file>
 
 <file path=word/footer3.xml><?xml version="1.0" encoding="utf-8"?>
-<w:ftr xmlns:wpc="http://schemas.microsoft.com/office/word/2010/wordprocessingCanvas" xmlns:cx="http://schemas.microsoft.com/office/drawing/2014/chartex" xmlns:cx1="http://schemas.microsoft.com/office/drawing/2015/9/8/chartex" xmlns:cx2="http://schemas.microsoft.com/office/drawing/2015/10/21/chartex" xmlns:cx3="http://schemas.microsoft.com/office/drawing/2016/5/9/chartex" xmlns:cx4="http://schemas.microsoft.com/office/drawing/2016/5/10/chartex" xmlns:cx5="http://schemas.microsoft.com/office/drawing/2016/5/11/chartex" xmlns:cx6="http://schemas.microsoft.com/office/drawing/2016/5/12/chartex" xmlns:cx7="http://schemas.microsoft.com/office/drawing/2016/5/13/chartex" xmlns:cx8="http://schemas.microsoft.com/office/drawing/2016/5/14/chartex" xmlns:mc="http://schemas.openxmlformats.org/markup-compatibility/2006" xmlns:aink="http://schemas.microsoft.com/office/drawing/2016/ink" xmlns:am3d="http://schemas.microsoft.com/office/drawing/2017/model3d" xmlns:o="urn:schemas-microsoft-com:office:office" xmlns:oel="http://schemas.microsoft.com/office/2019/extlst" xmlns:r="http://schemas.openxmlformats.org/officeDocument/2006/relationships" xmlns:m="http://schemas.openxmlformats.org/officeDocument/2006/math" xmlns:v="urn:schemas-microsoft-com:vml" xmlns:wp14="http://schemas.microsoft.com/office/word/2010/wordprocessingDrawing" xmlns:wp="http://schemas.openxmlformats.org/drawingml/2006/wordprocessingDrawing" xmlns:w10="urn:schemas-microsoft-com:office:word" xmlns:w="http://schemas.openxmlformats.org/wordprocessingml/2006/main" xmlns:w14="http://schemas.microsoft.com/office/word/2010/wordml" xmlns:w15="http://schemas.microsoft.com/office/word/2012/wordml" xmlns:w16cex="http://schemas.microsoft.com/office/word/2018/wordml/cex" xmlns:w16cid="http://schemas.microsoft.com/office/word/2016/wordml/cid" xmlns:w16="http://schemas.microsoft.com/office/word/2018/wordml" xmlns:w16sdtdh="http://schemas.microsoft.com/office/word/2020/wordml/sdtdatahash" xmlns:w16se="http://schemas.microsoft.com/office/word/2015/wordml/symex" xmlns:wpg="http://schemas.microsoft.com/office/word/2010/wordprocessingGroup" xmlns:wpi="http://schemas.microsoft.com/office/word/2010/wordprocessingInk" xmlns:wne="http://schemas.microsoft.com/office/word/2006/wordml" xmlns:wps="http://schemas.microsoft.com/office/word/2010/wordprocessingShape" mc:Ignorable="w14 w15 w16se w16cid w16 w16cex w16sdtdh wp14">
+<w:ftr xmlns:wpc="http://schemas.microsoft.com/office/word/2010/wordprocessingCanvas" xmlns:cx="http://schemas.microsoft.com/office/drawing/2014/chartex" xmlns:cx1="http://schemas.microsoft.com/office/drawing/2015/9/8/chartex" xmlns:cx2="http://schemas.microsoft.com/office/drawing/2015/10/21/chartex" xmlns:cx3="http://schemas.microsoft.com/office/drawing/2016/5/9/chartex" xmlns:cx4="http://schemas.microsoft.com/office/drawing/2016/5/10/chartex" xmlns:cx5="http://schemas.microsoft.com/office/drawing/2016/5/11/chartex" xmlns:cx6="http://schemas.microsoft.com/office/drawing/2016/5/12/chartex" xmlns:cx7="http://schemas.microsoft.com/office/drawing/2016/5/13/chartex" xmlns:cx8="http://schemas.microsoft.com/office/drawing/2016/5/14/chartex" xmlns:mc="http://schemas.openxmlformats.org/markup-compatibility/2006" xmlns:aink="http://schemas.microsoft.com/office/drawing/2016/ink" xmlns:am3d="http://schemas.microsoft.com/office/drawing/2017/model3d" xmlns:o="urn:schemas-microsoft-com:office:office" xmlns:r="http://schemas.openxmlformats.org/officeDocument/2006/relationships" xmlns:m="http://schemas.openxmlformats.org/officeDocument/2006/math" xmlns:v="urn:schemas-microsoft-com:vml" xmlns:wp14="http://schemas.microsoft.com/office/word/2010/wordprocessingDrawing" xmlns:wp="http://schemas.openxmlformats.org/drawingml/2006/wordprocessingDrawing" xmlns:w10="urn:schemas-microsoft-com:office:word" xmlns:w="http://schemas.openxmlformats.org/wordprocessingml/2006/main" xmlns:w14="http://schemas.microsoft.com/office/word/2010/wordml" xmlns:w15="http://schemas.microsoft.com/office/word/2012/wordml" xmlns:w16cex="http://schemas.microsoft.com/office/word/2018/wordml/cex" xmlns:w16cid="http://schemas.microsoft.com/office/word/2016/wordml/cid" xmlns:w16="http://schemas.microsoft.com/office/word/2018/wordml" xmlns:w16sdtdh="http://schemas.microsoft.com/office/word/2020/wordml/sdtdatahash" xmlns:w16se="http://schemas.microsoft.com/office/word/2015/wordml/symex" xmlns:wpg="http://schemas.microsoft.com/office/word/2010/wordprocessingGroup" xmlns:wpi="http://schemas.microsoft.com/office/word/2010/wordprocessingInk" xmlns:wne="http://schemas.microsoft.com/office/word/2006/wordml" xmlns:wps="http://schemas.microsoft.com/office/word/2010/wordprocessingShape" mc:Ignorable="w14 w15 w16se w16cid w16 w16cex w16sdtdh wp14">
   <w:p>
     <w:pPr>
       <w:pStyle w:val="Footer"/>
@@ -1954,7 +2018,7 @@
 </file>
 
 <file path=word/footnotes.xml><?xml version="1.0" encoding="utf-8"?>
-<w:footnotes xmlns:wpc="http://schemas.microsoft.com/office/word/2010/wordprocessingCanvas" xmlns:cx="http://schemas.microsoft.com/office/drawing/2014/chartex" xmlns:cx1="http://schemas.microsoft.com/office/drawing/2015/9/8/chartex" xmlns:cx2="http://schemas.microsoft.com/office/drawing/2015/10/21/chartex" xmlns:cx3="http://schemas.microsoft.com/office/drawing/2016/5/9/chartex" xmlns:cx4="http://schemas.microsoft.com/office/drawing/2016/5/10/chartex" xmlns:cx5="http://schemas.microsoft.com/office/drawing/2016/5/11/chartex" xmlns:cx6="http://schemas.microsoft.com/office/drawing/2016/5/12/chartex" xmlns:cx7="http://schemas.microsoft.com/office/drawing/2016/5/13/chartex" xmlns:cx8="http://schemas.microsoft.com/office/drawing/2016/5/14/chartex" xmlns:mc="http://schemas.openxmlformats.org/markup-compatibility/2006" xmlns:aink="http://schemas.microsoft.com/office/drawing/2016/ink" xmlns:am3d="http://schemas.microsoft.com/office/drawing/2017/model3d" xmlns:o="urn:schemas-microsoft-com:office:office" xmlns:oel="http://schemas.microsoft.com/office/2019/extlst" xmlns:r="http://schemas.openxmlformats.org/officeDocument/2006/relationships" xmlns:m="http://schemas.openxmlformats.org/officeDocument/2006/math" xmlns:v="urn:schemas-microsoft-com:vml" xmlns:wp14="http://schemas.microsoft.com/office/word/2010/wordprocessingDrawing" xmlns:wp="http://schemas.openxmlformats.org/drawingml/2006/wordprocessingDrawing" xmlns:w10="urn:schemas-microsoft-com:office:word" xmlns:w="http://schemas.openxmlformats.org/wordprocessingml/2006/main" xmlns:w14="http://schemas.microsoft.com/office/word/2010/wordml" xmlns:w15="http://schemas.microsoft.com/office/word/2012/wordml" xmlns:w16cex="http://schemas.microsoft.com/office/word/2018/wordml/cex" xmlns:w16cid="http://schemas.microsoft.com/office/word/2016/wordml/cid" xmlns:w16="http://schemas.microsoft.com/office/word/2018/wordml" xmlns:w16sdtdh="http://schemas.microsoft.com/office/word/2020/wordml/sdtdatahash" xmlns:w16se="http://schemas.microsoft.com/office/word/2015/wordml/symex" xmlns:wpg="http://schemas.microsoft.com/office/word/2010/wordprocessingGroup" xmlns:wpi="http://schemas.microsoft.com/office/word/2010/wordprocessingInk" xmlns:wne="http://schemas.microsoft.com/office/word/2006/wordml" xmlns:wps="http://schemas.microsoft.com/office/word/2010/wordprocessingShape" mc:Ignorable="w14 w15 w16se w16cid w16 w16cex w16sdtdh wp14">
+<w:footnotes xmlns:wpc="http://schemas.microsoft.com/office/word/2010/wordprocessingCanvas" xmlns:cx="http://schemas.microsoft.com/office/drawing/2014/chartex" xmlns:cx1="http://schemas.microsoft.com/office/drawing/2015/9/8/chartex" xmlns:cx2="http://schemas.microsoft.com/office/drawing/2015/10/21/chartex" xmlns:cx3="http://schemas.microsoft.com/office/drawing/2016/5/9/chartex" xmlns:cx4="http://schemas.microsoft.com/office/drawing/2016/5/10/chartex" xmlns:cx5="http://schemas.microsoft.com/office/drawing/2016/5/11/chartex" xmlns:cx6="http://schemas.microsoft.com/office/drawing/2016/5/12/chartex" xmlns:cx7="http://schemas.microsoft.com/office/drawing/2016/5/13/chartex" xmlns:cx8="http://schemas.microsoft.com/office/drawing/2016/5/14/chartex" xmlns:mc="http://schemas.openxmlformats.org/markup-compatibility/2006" xmlns:aink="http://schemas.microsoft.com/office/drawing/2016/ink" xmlns:am3d="http://schemas.microsoft.com/office/drawing/2017/model3d" xmlns:o="urn:schemas-microsoft-com:office:office" xmlns:r="http://schemas.openxmlformats.org/officeDocument/2006/relationships" xmlns:m="http://schemas.openxmlformats.org/officeDocument/2006/math" xmlns:v="urn:schemas-microsoft-com:vml" xmlns:wp14="http://schemas.microsoft.com/office/word/2010/wordprocessingDrawing" xmlns:wp="http://schemas.openxmlformats.org/drawingml/2006/wordprocessingDrawing" xmlns:w10="urn:schemas-microsoft-com:office:word" xmlns:w="http://schemas.openxmlformats.org/wordprocessingml/2006/main" xmlns:w14="http://schemas.microsoft.com/office/word/2010/wordml" xmlns:w15="http://schemas.microsoft.com/office/word/2012/wordml" xmlns:w16cex="http://schemas.microsoft.com/office/word/2018/wordml/cex" xmlns:w16cid="http://schemas.microsoft.com/office/word/2016/wordml/cid" xmlns:w16="http://schemas.microsoft.com/office/word/2018/wordml" xmlns:w16sdtdh="http://schemas.microsoft.com/office/word/2020/wordml/sdtdatahash" xmlns:w16se="http://schemas.microsoft.com/office/word/2015/wordml/symex" xmlns:wpg="http://schemas.microsoft.com/office/word/2010/wordprocessingGroup" xmlns:wpi="http://schemas.microsoft.com/office/word/2010/wordprocessingInk" xmlns:wne="http://schemas.microsoft.com/office/word/2006/wordml" xmlns:wps="http://schemas.microsoft.com/office/word/2010/wordprocessingShape" mc:Ignorable="w14 w15 w16se w16cid w16 w16cex w16sdtdh wp14">
   <w:footnote w:type="separator" w:id="-1">
     <w:p>
       <w:pPr>
@@ -1979,7 +2043,7 @@
 </file>
 
 <file path=word/header1.xml><?xml version="1.0" encoding="utf-8"?>
-<w:hdr xmlns:wpc="http://schemas.microsoft.com/office/word/2010/wordprocessingCanvas" xmlns:cx="http://schemas.microsoft.com/office/drawing/2014/chartex" xmlns:cx1="http://schemas.microsoft.com/office/drawing/2015/9/8/chartex" xmlns:cx2="http://schemas.microsoft.com/office/drawing/2015/10/21/chartex" xmlns:cx3="http://schemas.microsoft.com/office/drawing/2016/5/9/chartex" xmlns:cx4="http://schemas.microsoft.com/office/drawing/2016/5/10/chartex" xmlns:cx5="http://schemas.microsoft.com/office/drawing/2016/5/11/chartex" xmlns:cx6="http://schemas.microsoft.com/office/drawing/2016/5/12/chartex" xmlns:cx7="http://schemas.microsoft.com/office/drawing/2016/5/13/chartex" xmlns:cx8="http://schemas.microsoft.com/office/drawing/2016/5/14/chartex" xmlns:mc="http://schemas.openxmlformats.org/markup-compatibility/2006" xmlns:aink="http://schemas.microsoft.com/office/drawing/2016/ink" xmlns:am3d="http://schemas.microsoft.com/office/drawing/2017/model3d" xmlns:o="urn:schemas-microsoft-com:office:office" xmlns:oel="http://schemas.microsoft.com/office/2019/extlst" xmlns:r="http://schemas.openxmlformats.org/officeDocument/2006/relationships" xmlns:m="http://schemas.openxmlformats.org/officeDocument/2006/math" xmlns:v="urn:schemas-microsoft-com:vml" xmlns:wp14="http://schemas.microsoft.com/office/word/2010/wordprocessingDrawing" xmlns:wp="http://schemas.openxmlformats.org/drawingml/2006/wordprocessingDrawing" xmlns:w10="urn:schemas-microsoft-com:office:word" xmlns:w="http://schemas.openxmlformats.org/wordprocessingml/2006/main" xmlns:w14="http://schemas.microsoft.com/office/word/2010/wordml" xmlns:w15="http://schemas.microsoft.com/office/word/2012/wordml" xmlns:w16cex="http://schemas.microsoft.com/office/word/2018/wordml/cex" xmlns:w16cid="http://schemas.microsoft.com/office/word/2016/wordml/cid" xmlns:w16="http://schemas.microsoft.com/office/word/2018/wordml" xmlns:w16sdtdh="http://schemas.microsoft.com/office/word/2020/wordml/sdtdatahash" xmlns:w16se="http://schemas.microsoft.com/office/word/2015/wordml/symex" xmlns:wpg="http://schemas.microsoft.com/office/word/2010/wordprocessingGroup" xmlns:wpi="http://schemas.microsoft.com/office/word/2010/wordprocessingInk" xmlns:wne="http://schemas.microsoft.com/office/word/2006/wordml" xmlns:wps="http://schemas.microsoft.com/office/word/2010/wordprocessingShape" mc:Ignorable="w14 w15 w16se w16cid w16 w16cex w16sdtdh wp14">
+<w:hdr xmlns:wpc="http://schemas.microsoft.com/office/word/2010/wordprocessingCanvas" xmlns:cx="http://schemas.microsoft.com/office/drawing/2014/chartex" xmlns:cx1="http://schemas.microsoft.com/office/drawing/2015/9/8/chartex" xmlns:cx2="http://schemas.microsoft.com/office/drawing/2015/10/21/chartex" xmlns:cx3="http://schemas.microsoft.com/office/drawing/2016/5/9/chartex" xmlns:cx4="http://schemas.microsoft.com/office/drawing/2016/5/10/chartex" xmlns:cx5="http://schemas.microsoft.com/office/drawing/2016/5/11/chartex" xmlns:cx6="http://schemas.microsoft.com/office/drawing/2016/5/12/chartex" xmlns:cx7="http://schemas.microsoft.com/office/drawing/2016/5/13/chartex" xmlns:cx8="http://schemas.microsoft.com/office/drawing/2016/5/14/chartex" xmlns:mc="http://schemas.openxmlformats.org/markup-compatibility/2006" xmlns:aink="http://schemas.microsoft.com/office/drawing/2016/ink" xmlns:am3d="http://schemas.microsoft.com/office/drawing/2017/model3d" xmlns:o="urn:schemas-microsoft-com:office:office" xmlns:r="http://schemas.openxmlformats.org/officeDocument/2006/relationships" xmlns:m="http://schemas.openxmlformats.org/officeDocument/2006/math" xmlns:v="urn:schemas-microsoft-com:vml" xmlns:wp14="http://schemas.microsoft.com/office/word/2010/wordprocessingDrawing" xmlns:wp="http://schemas.openxmlformats.org/drawingml/2006/wordprocessingDrawing" xmlns:w10="urn:schemas-microsoft-com:office:word" xmlns:w="http://schemas.openxmlformats.org/wordprocessingml/2006/main" xmlns:w14="http://schemas.microsoft.com/office/word/2010/wordml" xmlns:w15="http://schemas.microsoft.com/office/word/2012/wordml" xmlns:w16cex="http://schemas.microsoft.com/office/word/2018/wordml/cex" xmlns:w16cid="http://schemas.microsoft.com/office/word/2016/wordml/cid" xmlns:w16="http://schemas.microsoft.com/office/word/2018/wordml" xmlns:w16sdtdh="http://schemas.microsoft.com/office/word/2020/wordml/sdtdatahash" xmlns:w16se="http://schemas.microsoft.com/office/word/2015/wordml/symex" xmlns:wpg="http://schemas.microsoft.com/office/word/2010/wordprocessingGroup" xmlns:wpi="http://schemas.microsoft.com/office/word/2010/wordprocessingInk" xmlns:wne="http://schemas.microsoft.com/office/word/2006/wordml" xmlns:wps="http://schemas.microsoft.com/office/word/2010/wordprocessingShape" mc:Ignorable="w14 w15 w16se w16cid w16 w16cex w16sdtdh wp14">
   <w:p>
     <w:pPr>
       <w:pStyle w:val="Header"/>
@@ -1989,7 +2053,7 @@
 </file>
 
 <file path=word/header2.xml><?xml version="1.0" encoding="utf-8"?>
-<w:hdr xmlns:wpc="http://schemas.microsoft.com/office/word/2010/wordprocessingCanvas" xmlns:cx="http://schemas.microsoft.com/office/drawing/2014/chartex" xmlns:cx1="http://schemas.microsoft.com/office/drawing/2015/9/8/chartex" xmlns:cx2="http://schemas.microsoft.com/office/drawing/2015/10/21/chartex" xmlns:cx3="http://schemas.microsoft.com/office/drawing/2016/5/9/chartex" xmlns:cx4="http://schemas.microsoft.com/office/drawing/2016/5/10/chartex" xmlns:cx5="http://schemas.microsoft.com/office/drawing/2016/5/11/chartex" xmlns:cx6="http://schemas.microsoft.com/office/drawing/2016/5/12/chartex" xmlns:cx7="http://schemas.microsoft.com/office/drawing/2016/5/13/chartex" xmlns:cx8="http://schemas.microsoft.com/office/drawing/2016/5/14/chartex" xmlns:mc="http://schemas.openxmlformats.org/markup-compatibility/2006" xmlns:aink="http://schemas.microsoft.com/office/drawing/2016/ink" xmlns:am3d="http://schemas.microsoft.com/office/drawing/2017/model3d" xmlns:o="urn:schemas-microsoft-com:office:office" xmlns:oel="http://schemas.microsoft.com/office/2019/extlst" xmlns:r="http://schemas.openxmlformats.org/officeDocument/2006/relationships" xmlns:m="http://schemas.openxmlformats.org/officeDocument/2006/math" xmlns:v="urn:schemas-microsoft-com:vml" xmlns:wp14="http://schemas.microsoft.com/office/word/2010/wordprocessingDrawing" xmlns:wp="http://schemas.openxmlformats.org/drawingml/2006/wordprocessingDrawing" xmlns:w10="urn:schemas-microsoft-com:office:word" xmlns:w="http://schemas.openxmlformats.org/wordprocessingml/2006/main" xmlns:w14="http://schemas.microsoft.com/office/word/2010/wordml" xmlns:w15="http://schemas.microsoft.com/office/word/2012/wordml" xmlns:w16cex="http://schemas.microsoft.com/office/word/2018/wordml/cex" xmlns:w16cid="http://schemas.microsoft.com/office/word/2016/wordml/cid" xmlns:w16="http://schemas.microsoft.com/office/word/2018/wordml" xmlns:w16sdtdh="http://schemas.microsoft.com/office/word/2020/wordml/sdtdatahash" xmlns:w16se="http://schemas.microsoft.com/office/word/2015/wordml/symex" xmlns:wpg="http://schemas.microsoft.com/office/word/2010/wordprocessingGroup" xmlns:wpi="http://schemas.microsoft.com/office/word/2010/wordprocessingInk" xmlns:wne="http://schemas.microsoft.com/office/word/2006/wordml" xmlns:wps="http://schemas.microsoft.com/office/word/2010/wordprocessingShape" mc:Ignorable="w14 w15 w16se w16cid w16 w16cex w16sdtdh wp14">
+<w:hdr xmlns:wpc="http://schemas.microsoft.com/office/word/2010/wordprocessingCanvas" xmlns:cx="http://schemas.microsoft.com/office/drawing/2014/chartex" xmlns:cx1="http://schemas.microsoft.com/office/drawing/2015/9/8/chartex" xmlns:cx2="http://schemas.microsoft.com/office/drawing/2015/10/21/chartex" xmlns:cx3="http://schemas.microsoft.com/office/drawing/2016/5/9/chartex" xmlns:cx4="http://schemas.microsoft.com/office/drawing/2016/5/10/chartex" xmlns:cx5="http://schemas.microsoft.com/office/drawing/2016/5/11/chartex" xmlns:cx6="http://schemas.microsoft.com/office/drawing/2016/5/12/chartex" xmlns:cx7="http://schemas.microsoft.com/office/drawing/2016/5/13/chartex" xmlns:cx8="http://schemas.microsoft.com/office/drawing/2016/5/14/chartex" xmlns:mc="http://schemas.openxmlformats.org/markup-compatibility/2006" xmlns:aink="http://schemas.microsoft.com/office/drawing/2016/ink" xmlns:am3d="http://schemas.microsoft.com/office/drawing/2017/model3d" xmlns:o="urn:schemas-microsoft-com:office:office" xmlns:r="http://schemas.openxmlformats.org/officeDocument/2006/relationships" xmlns:m="http://schemas.openxmlformats.org/officeDocument/2006/math" xmlns:v="urn:schemas-microsoft-com:vml" xmlns:wp14="http://schemas.microsoft.com/office/word/2010/wordprocessingDrawing" xmlns:wp="http://schemas.openxmlformats.org/drawingml/2006/wordprocessingDrawing" xmlns:w10="urn:schemas-microsoft-com:office:word" xmlns:w="http://schemas.openxmlformats.org/wordprocessingml/2006/main" xmlns:w14="http://schemas.microsoft.com/office/word/2010/wordml" xmlns:w15="http://schemas.microsoft.com/office/word/2012/wordml" xmlns:w16cex="http://schemas.microsoft.com/office/word/2018/wordml/cex" xmlns:w16cid="http://schemas.microsoft.com/office/word/2016/wordml/cid" xmlns:w16="http://schemas.microsoft.com/office/word/2018/wordml" xmlns:w16sdtdh="http://schemas.microsoft.com/office/word/2020/wordml/sdtdatahash" xmlns:w16se="http://schemas.microsoft.com/office/word/2015/wordml/symex" xmlns:wpg="http://schemas.microsoft.com/office/word/2010/wordprocessingGroup" xmlns:wpi="http://schemas.microsoft.com/office/word/2010/wordprocessingInk" xmlns:wne="http://schemas.microsoft.com/office/word/2006/wordml" xmlns:wps="http://schemas.microsoft.com/office/word/2010/wordprocessingShape" mc:Ignorable="w14 w15 w16se w16cid w16 w16cex w16sdtdh wp14">
   <w:p>
     <w:pPr>
       <w:pStyle w:val="Header"/>
@@ -2065,7 +2129,7 @@
 </file>
 
 <file path=word/header3.xml><?xml version="1.0" encoding="utf-8"?>
-<w:hdr xmlns:wpc="http://schemas.microsoft.com/office/word/2010/wordprocessingCanvas" xmlns:cx="http://schemas.microsoft.com/office/drawing/2014/chartex" xmlns:cx1="http://schemas.microsoft.com/office/drawing/2015/9/8/chartex" xmlns:cx2="http://schemas.microsoft.com/office/drawing/2015/10/21/chartex" xmlns:cx3="http://schemas.microsoft.com/office/drawing/2016/5/9/chartex" xmlns:cx4="http://schemas.microsoft.com/office/drawing/2016/5/10/chartex" xmlns:cx5="http://schemas.microsoft.com/office/drawing/2016/5/11/chartex" xmlns:cx6="http://schemas.microsoft.com/office/drawing/2016/5/12/chartex" xmlns:cx7="http://schemas.microsoft.com/office/drawing/2016/5/13/chartex" xmlns:cx8="http://schemas.microsoft.com/office/drawing/2016/5/14/chartex" xmlns:mc="http://schemas.openxmlformats.org/markup-compatibility/2006" xmlns:aink="http://schemas.microsoft.com/office/drawing/2016/ink" xmlns:am3d="http://schemas.microsoft.com/office/drawing/2017/model3d" xmlns:o="urn:schemas-microsoft-com:office:office" xmlns:oel="http://schemas.microsoft.com/office/2019/extlst" xmlns:r="http://schemas.openxmlformats.org/officeDocument/2006/relationships" xmlns:m="http://schemas.openxmlformats.org/officeDocument/2006/math" xmlns:v="urn:schemas-microsoft-com:vml" xmlns:wp14="http://schemas.microsoft.com/office/word/2010/wordprocessingDrawing" xmlns:wp="http://schemas.openxmlformats.org/drawingml/2006/wordprocessingDrawing" xmlns:w10="urn:schemas-microsoft-com:office:word" xmlns:w="http://schemas.openxmlformats.org/wordprocessingml/2006/main" xmlns:w14="http://schemas.microsoft.com/office/word/2010/wordml" xmlns:w15="http://schemas.microsoft.com/office/word/2012/wordml" xmlns:w16cex="http://schemas.microsoft.com/office/word/2018/wordml/cex" xmlns:w16cid="http://schemas.microsoft.com/office/word/2016/wordml/cid" xmlns:w16="http://schemas.microsoft.com/office/word/2018/wordml" xmlns:w16sdtdh="http://schemas.microsoft.com/office/word/2020/wordml/sdtdatahash" xmlns:w16se="http://schemas.microsoft.com/office/word/2015/wordml/symex" xmlns:wpg="http://schemas.microsoft.com/office/word/2010/wordprocessingGroup" xmlns:wpi="http://schemas.microsoft.com/office/word/2010/wordprocessingInk" xmlns:wne="http://schemas.microsoft.com/office/word/2006/wordml" xmlns:wps="http://schemas.microsoft.com/office/word/2010/wordprocessingShape" mc:Ignorable="w14 w15 w16se w16cid w16 w16cex w16sdtdh wp14">
+<w:hdr xmlns:wpc="http://schemas.microsoft.com/office/word/2010/wordprocessingCanvas" xmlns:cx="http://schemas.microsoft.com/office/drawing/2014/chartex" xmlns:cx1="http://schemas.microsoft.com/office/drawing/2015/9/8/chartex" xmlns:cx2="http://schemas.microsoft.com/office/drawing/2015/10/21/chartex" xmlns:cx3="http://schemas.microsoft.com/office/drawing/2016/5/9/chartex" xmlns:cx4="http://schemas.microsoft.com/office/drawing/2016/5/10/chartex" xmlns:cx5="http://schemas.microsoft.com/office/drawing/2016/5/11/chartex" xmlns:cx6="http://schemas.microsoft.com/office/drawing/2016/5/12/chartex" xmlns:cx7="http://schemas.microsoft.com/office/drawing/2016/5/13/chartex" xmlns:cx8="http://schemas.microsoft.com/office/drawing/2016/5/14/chartex" xmlns:mc="http://schemas.openxmlformats.org/markup-compatibility/2006" xmlns:aink="http://schemas.microsoft.com/office/drawing/2016/ink" xmlns:am3d="http://schemas.microsoft.com/office/drawing/2017/model3d" xmlns:o="urn:schemas-microsoft-com:office:office" xmlns:r="http://schemas.openxmlformats.org/officeDocument/2006/relationships" xmlns:m="http://schemas.openxmlformats.org/officeDocument/2006/math" xmlns:v="urn:schemas-microsoft-com:vml" xmlns:wp14="http://schemas.microsoft.com/office/word/2010/wordprocessingDrawing" xmlns:wp="http://schemas.openxmlformats.org/drawingml/2006/wordprocessingDrawing" xmlns:w10="urn:schemas-microsoft-com:office:word" xmlns:w="http://schemas.openxmlformats.org/wordprocessingml/2006/main" xmlns:w14="http://schemas.microsoft.com/office/word/2010/wordml" xmlns:w15="http://schemas.microsoft.com/office/word/2012/wordml" xmlns:w16cex="http://schemas.microsoft.com/office/word/2018/wordml/cex" xmlns:w16cid="http://schemas.microsoft.com/office/word/2016/wordml/cid" xmlns:w16="http://schemas.microsoft.com/office/word/2018/wordml" xmlns:w16sdtdh="http://schemas.microsoft.com/office/word/2020/wordml/sdtdatahash" xmlns:w16se="http://schemas.microsoft.com/office/word/2015/wordml/symex" xmlns:wpg="http://schemas.microsoft.com/office/word/2010/wordprocessingGroup" xmlns:wpi="http://schemas.microsoft.com/office/word/2010/wordprocessingInk" xmlns:wne="http://schemas.microsoft.com/office/word/2006/wordml" xmlns:wps="http://schemas.microsoft.com/office/word/2010/wordprocessingShape" mc:Ignorable="w14 w15 w16se w16cid w16 w16cex w16sdtdh wp14">
   <w:p>
     <w:pPr>
       <w:pStyle w:val="Header"/>
@@ -2075,7 +2139,7 @@
 </file>
 
 <file path=word/numbering.xml><?xml version="1.0" encoding="utf-8"?>
-<w:numbering xmlns:wpc="http://schemas.microsoft.com/office/word/2010/wordprocessingCanvas" xmlns:cx="http://schemas.microsoft.com/office/drawing/2014/chartex" xmlns:cx1="http://schemas.microsoft.com/office/drawing/2015/9/8/chartex" xmlns:cx2="http://schemas.microsoft.com/office/drawing/2015/10/21/chartex" xmlns:cx3="http://schemas.microsoft.com/office/drawing/2016/5/9/chartex" xmlns:cx4="http://schemas.microsoft.com/office/drawing/2016/5/10/chartex" xmlns:cx5="http://schemas.microsoft.com/office/drawing/2016/5/11/chartex" xmlns:cx6="http://schemas.microsoft.com/office/drawing/2016/5/12/chartex" xmlns:cx7="http://schemas.microsoft.com/office/drawing/2016/5/13/chartex" xmlns:cx8="http://schemas.microsoft.com/office/drawing/2016/5/14/chartex" xmlns:mc="http://schemas.openxmlformats.org/markup-compatibility/2006" xmlns:aink="http://schemas.microsoft.com/office/drawing/2016/ink" xmlns:am3d="http://schemas.microsoft.com/office/drawing/2017/model3d" xmlns:o="urn:schemas-microsoft-com:office:office" xmlns:oel="http://schemas.microsoft.com/office/2019/extlst" xmlns:r="http://schemas.openxmlformats.org/officeDocument/2006/relationships" xmlns:m="http://schemas.openxmlformats.org/officeDocument/2006/math" xmlns:v="urn:schemas-microsoft-com:vml" xmlns:wp14="http://schemas.microsoft.com/office/word/2010/wordprocessingDrawing" xmlns:wp="http://schemas.openxmlformats.org/drawingml/2006/wordprocessingDrawing" xmlns:w10="urn:schemas-microsoft-com:office:word" xmlns:w="http://schemas.openxmlformats.org/wordprocessingml/2006/main" xmlns:w14="http://schemas.microsoft.com/office/word/2010/wordml" xmlns:w15="http://schemas.microsoft.com/office/word/2012/wordml" xmlns:w16cex="http://schemas.microsoft.com/office/word/2018/wordml/cex" xmlns:w16cid="http://schemas.microsoft.com/office/word/2016/wordml/cid" xmlns:w16="http://schemas.microsoft.com/office/word/2018/wordml" xmlns:w16sdtdh="http://schemas.microsoft.com/office/word/2020/wordml/sdtdatahash" xmlns:w16se="http://schemas.microsoft.com/office/word/2015/wordml/symex" xmlns:wpg="http://schemas.microsoft.com/office/word/2010/wordprocessingGroup" xmlns:wpi="http://schemas.microsoft.com/office/word/2010/wordprocessingInk" xmlns:wne="http://schemas.microsoft.com/office/word/2006/wordml" xmlns:wps="http://schemas.microsoft.com/office/word/2010/wordprocessingShape" mc:Ignorable="w14 w15 w16se w16cid w16 w16cex w16sdtdh wp14">
+<w:numbering xmlns:wpc="http://schemas.microsoft.com/office/word/2010/wordprocessingCanvas" xmlns:cx="http://schemas.microsoft.com/office/drawing/2014/chartex" xmlns:cx1="http://schemas.microsoft.com/office/drawing/2015/9/8/chartex" xmlns:cx2="http://schemas.microsoft.com/office/drawing/2015/10/21/chartex" xmlns:cx3="http://schemas.microsoft.com/office/drawing/2016/5/9/chartex" xmlns:cx4="http://schemas.microsoft.com/office/drawing/2016/5/10/chartex" xmlns:cx5="http://schemas.microsoft.com/office/drawing/2016/5/11/chartex" xmlns:cx6="http://schemas.microsoft.com/office/drawing/2016/5/12/chartex" xmlns:cx7="http://schemas.microsoft.com/office/drawing/2016/5/13/chartex" xmlns:cx8="http://schemas.microsoft.com/office/drawing/2016/5/14/chartex" xmlns:mc="http://schemas.openxmlformats.org/markup-compatibility/2006" xmlns:aink="http://schemas.microsoft.com/office/drawing/2016/ink" xmlns:am3d="http://schemas.microsoft.com/office/drawing/2017/model3d" xmlns:o="urn:schemas-microsoft-com:office:office" xmlns:r="http://schemas.openxmlformats.org/officeDocument/2006/relationships" xmlns:m="http://schemas.openxmlformats.org/officeDocument/2006/math" xmlns:v="urn:schemas-microsoft-com:vml" xmlns:wp14="http://schemas.microsoft.com/office/word/2010/wordprocessingDrawing" xmlns:wp="http://schemas.openxmlformats.org/drawingml/2006/wordprocessingDrawing" xmlns:w10="urn:schemas-microsoft-com:office:word" xmlns:w="http://schemas.openxmlformats.org/wordprocessingml/2006/main" xmlns:w14="http://schemas.microsoft.com/office/word/2010/wordml" xmlns:w15="http://schemas.microsoft.com/office/word/2012/wordml" xmlns:w16cex="http://schemas.microsoft.com/office/word/2018/wordml/cex" xmlns:w16cid="http://schemas.microsoft.com/office/word/2016/wordml/cid" xmlns:w16="http://schemas.microsoft.com/office/word/2018/wordml" xmlns:w16sdtdh="http://schemas.microsoft.com/office/word/2020/wordml/sdtdatahash" xmlns:w16se="http://schemas.microsoft.com/office/word/2015/wordml/symex" xmlns:wpg="http://schemas.microsoft.com/office/word/2010/wordprocessingGroup" xmlns:wpi="http://schemas.microsoft.com/office/word/2010/wordprocessingInk" xmlns:wne="http://schemas.microsoft.com/office/word/2006/wordml" xmlns:wps="http://schemas.microsoft.com/office/word/2010/wordprocessingShape" mc:Ignorable="w14 w15 w16se w16cid w16 w16cex w16sdtdh wp14">
   <w:abstractNum w:abstractNumId="0" w15:restartNumberingAfterBreak="0">
     <w:nsid w:val="0BCB1E29"/>
     <w:multiLevelType w:val="hybridMultilevel"/>
@@ -2426,16 +2490,16 @@
       </w:pPr>
     </w:lvl>
   </w:abstractNum>
-  <w:num w:numId="1" w16cid:durableId="720205535">
+  <w:num w:numId="1">
     <w:abstractNumId w:val="1"/>
   </w:num>
-  <w:num w:numId="2" w16cid:durableId="924073429">
+  <w:num w:numId="2">
     <w:abstractNumId w:val="3"/>
   </w:num>
-  <w:num w:numId="3" w16cid:durableId="893125554">
+  <w:num w:numId="3">
     <w:abstractNumId w:val="0"/>
   </w:num>
-  <w:num w:numId="4" w16cid:durableId="602614169">
+  <w:num w:numId="4">
     <w:abstractNumId w:val="2"/>
   </w:num>
 </w:numbering>

</xml_diff>

<commit_message>
[FIX] Type In footer template penapisan
</commit_message>
<xml_diff>
--- a/public/document/Template-Penapisan.docx
+++ b/public/document/Template-Penapisan.docx
@@ -2599,7 +2599,23 @@
               <w:szCs w:val="18"/>
               <w:lang w:val="en-US"/>
             </w:rPr>
-            <w:t>dtiterbitkan</w:t>
+            <w:t>d</w:t>
+          </w:r>
+          <w:r>
+            <w:rPr>
+              <w:sz w:val="18"/>
+              <w:szCs w:val="18"/>
+              <w:lang w:val="en-US"/>
+            </w:rPr>
+            <w:t>i</w:t>
+          </w:r>
+          <w:r>
+            <w:rPr>
+              <w:sz w:val="18"/>
+              <w:szCs w:val="18"/>
+              <w:lang w:val="en-US"/>
+            </w:rPr>
+            <w:t>terbitkan</w:t>
           </w:r>
           <w:proofErr w:type="spellEnd"/>
           <w:r>
@@ -2700,7 +2716,6 @@
             <w:t>tipe_pemrakarsa</w:t>
           </w:r>
           <w:proofErr w:type="spellEnd"/>
-          <w:proofErr w:type="gramStart"/>
           <w:r>
             <w:rPr>
               <w:sz w:val="18"/>
@@ -2715,17 +2730,36 @@
               <w:szCs w:val="18"/>
               <w:lang w:val="en-US"/>
             </w:rPr>
+            <w:t xml:space="preserve">, </w:t>
+          </w:r>
+          <w:proofErr w:type="spellStart"/>
+          <w:r>
+            <w:rPr>
+              <w:sz w:val="18"/>
+              <w:szCs w:val="18"/>
+              <w:lang w:val="en-US"/>
+            </w:rPr>
+            <w:t>tersimpan</w:t>
+          </w:r>
+          <w:proofErr w:type="spellEnd"/>
+          <w:r>
+            <w:rPr>
+              <w:sz w:val="18"/>
+              <w:szCs w:val="18"/>
+              <w:lang w:val="en-US"/>
+            </w:rPr>
             <w:t xml:space="preserve"> </w:t>
           </w:r>
-          <w:r>
-            <w:rPr>
-              <w:sz w:val="18"/>
-              <w:szCs w:val="18"/>
-              <w:lang w:val="en-US"/>
-            </w:rPr>
-            <w:t>,</w:t>
-          </w:r>
-          <w:proofErr w:type="gramEnd"/>
+          <w:proofErr w:type="spellStart"/>
+          <w:r>
+            <w:rPr>
+              <w:sz w:val="18"/>
+              <w:szCs w:val="18"/>
+              <w:lang w:val="en-US"/>
+            </w:rPr>
+            <w:t>dalam</w:t>
+          </w:r>
+          <w:proofErr w:type="spellEnd"/>
           <w:r>
             <w:rPr>
               <w:sz w:val="18"/>
@@ -2741,7 +2775,7 @@
               <w:szCs w:val="18"/>
               <w:lang w:val="en-US"/>
             </w:rPr>
-            <w:t>tersimpan</w:t>
+            <w:t>sistem</w:t>
           </w:r>
           <w:proofErr w:type="spellEnd"/>
           <w:r>
@@ -2759,7 +2793,7 @@
               <w:szCs w:val="18"/>
               <w:lang w:val="en-US"/>
             </w:rPr>
-            <w:t>dalam</w:t>
+            <w:t>Amdalnet</w:t>
           </w:r>
           <w:proofErr w:type="spellEnd"/>
           <w:r>
@@ -2768,6 +2802,24 @@
               <w:szCs w:val="18"/>
               <w:lang w:val="en-US"/>
             </w:rPr>
+            <w:t xml:space="preserve"> dan </w:t>
+          </w:r>
+          <w:proofErr w:type="spellStart"/>
+          <w:r>
+            <w:rPr>
+              <w:sz w:val="18"/>
+              <w:szCs w:val="18"/>
+              <w:lang w:val="en-US"/>
+            </w:rPr>
+            <w:t>menjadi</w:t>
+          </w:r>
+          <w:proofErr w:type="spellEnd"/>
+          <w:r>
+            <w:rPr>
+              <w:sz w:val="18"/>
+              <w:szCs w:val="18"/>
+              <w:lang w:val="en-US"/>
+            </w:rPr>
             <w:t xml:space="preserve"> </w:t>
           </w:r>
           <w:proofErr w:type="spellStart"/>
@@ -2777,7 +2829,7 @@
               <w:szCs w:val="18"/>
               <w:lang w:val="en-US"/>
             </w:rPr>
-            <w:t>sistem</w:t>
+            <w:t>tanggung</w:t>
           </w:r>
           <w:proofErr w:type="spellEnd"/>
           <w:r>
@@ -2795,7 +2847,7 @@
               <w:szCs w:val="18"/>
               <w:lang w:val="en-US"/>
             </w:rPr>
-            <w:t>Amdalnet</w:t>
+            <w:t>jawab</w:t>
           </w:r>
           <w:proofErr w:type="spellEnd"/>
           <w:r>
@@ -2804,7 +2856,15 @@
               <w:szCs w:val="18"/>
               <w:lang w:val="en-US"/>
             </w:rPr>
-            <w:t xml:space="preserve"> dan </w:t>
+            <w:t xml:space="preserve"> </w:t>
+          </w:r>
+          <w:r>
+            <w:rPr>
+              <w:sz w:val="18"/>
+              <w:szCs w:val="18"/>
+              <w:lang w:val="en-US"/>
+            </w:rPr>
+            <w:t>${</w:t>
           </w:r>
           <w:proofErr w:type="spellStart"/>
           <w:r>
@@ -2813,7 +2873,7 @@
               <w:szCs w:val="18"/>
               <w:lang w:val="en-US"/>
             </w:rPr>
-            <w:t>menjadi</w:t>
+            <w:t>tipe_pemrakarsa</w:t>
           </w:r>
           <w:proofErr w:type="spellEnd"/>
           <w:r>
@@ -2822,77 +2882,7 @@
               <w:szCs w:val="18"/>
               <w:lang w:val="en-US"/>
             </w:rPr>
-            <w:t xml:space="preserve"> </w:t>
-          </w:r>
-          <w:proofErr w:type="spellStart"/>
-          <w:r>
-            <w:rPr>
-              <w:sz w:val="18"/>
-              <w:szCs w:val="18"/>
-              <w:lang w:val="en-US"/>
-            </w:rPr>
-            <w:t>tanggung</w:t>
-          </w:r>
-          <w:proofErr w:type="spellEnd"/>
-          <w:r>
-            <w:rPr>
-              <w:sz w:val="18"/>
-              <w:szCs w:val="18"/>
-              <w:lang w:val="en-US"/>
-            </w:rPr>
-            <w:t xml:space="preserve"> </w:t>
-          </w:r>
-          <w:proofErr w:type="spellStart"/>
-          <w:r>
-            <w:rPr>
-              <w:sz w:val="18"/>
-              <w:szCs w:val="18"/>
-              <w:lang w:val="en-US"/>
-            </w:rPr>
-            <w:t>jawab</w:t>
-          </w:r>
-          <w:proofErr w:type="spellEnd"/>
-          <w:r>
-            <w:rPr>
-              <w:sz w:val="18"/>
-              <w:szCs w:val="18"/>
-              <w:lang w:val="en-US"/>
-            </w:rPr>
-            <w:t xml:space="preserve"> </w:t>
-          </w:r>
-          <w:r>
-            <w:rPr>
-              <w:sz w:val="18"/>
-              <w:szCs w:val="18"/>
-              <w:lang w:val="en-US"/>
-            </w:rPr>
-            <w:t>${</w:t>
-          </w:r>
-          <w:proofErr w:type="spellStart"/>
-          <w:r>
-            <w:rPr>
-              <w:sz w:val="18"/>
-              <w:szCs w:val="18"/>
-              <w:lang w:val="en-US"/>
-            </w:rPr>
-            <w:t>tipe_pemrakarsa</w:t>
-          </w:r>
-          <w:proofErr w:type="spellEnd"/>
-          <w:r>
-            <w:rPr>
-              <w:sz w:val="18"/>
-              <w:szCs w:val="18"/>
-              <w:lang w:val="en-US"/>
-            </w:rPr>
             <w:t>}</w:t>
-          </w:r>
-          <w:r>
-            <w:rPr>
-              <w:sz w:val="18"/>
-              <w:szCs w:val="18"/>
-              <w:lang w:val="en-US"/>
-            </w:rPr>
-            <w:t xml:space="preserve"> </w:t>
           </w:r>
           <w:r>
             <w:rPr>

</xml_diff>

<commit_message>
[FIX] temporary fix hide deskripsi
</commit_message>
<xml_diff>
--- a/public/document/Template-Penapisan.docx
+++ b/public/document/Template-Penapisan.docx
@@ -916,61 +916,6 @@
     </w:tbl>
     <w:p>
       <w:pPr>
-        <w:autoSpaceDE w:val="0"/>
-        <w:autoSpaceDN w:val="0"/>
-        <w:adjustRightInd w:val="0"/>
-        <w:spacing w:after="0" w:line="240" w:lineRule="auto"/>
-        <w:jc w:val="both"/>
-        <w:rPr>
-          <w:rFonts w:cstheme="minorHAnsi"/>
-          <w:sz w:val="20"/>
-          <w:lang w:val="en-US"/>
-        </w:rPr>
-      </w:pPr>
-      <w:r>
-        <w:rPr>
-          <w:rFonts w:cstheme="minorHAnsi"/>
-          <w:b/>
-          <w:bCs/>
-          <w:sz w:val="20"/>
-          <w:lang w:val="en-US"/>
-        </w:rPr>
-        <w:t>Deskripsi Kegiatan</w:t>
-      </w:r>
-    </w:p>
-    <w:p>
-      <w:pPr>
-        <w:autoSpaceDE w:val="0"/>
-        <w:autoSpaceDN w:val="0"/>
-        <w:adjustRightInd w:val="0"/>
-        <w:spacing w:after="0" w:line="240" w:lineRule="auto"/>
-        <w:ind w:left="142"/>
-        <w:jc w:val="both"/>
-        <w:rPr>
-          <w:rFonts w:cstheme="minorHAnsi"/>
-          <w:sz w:val="20"/>
-          <w:lang w:val="en-US"/>
-        </w:rPr>
-      </w:pPr>
-      <w:r>
-        <w:rPr>
-          <w:rFonts w:cstheme="minorHAnsi"/>
-          <w:sz w:val="20"/>
-          <w:lang w:val="en-US"/>
-        </w:rPr>
-        <w:t>${deskripsi_kegiatan}</w:t>
-      </w:r>
-      <w:r>
-        <w:rPr>
-          <w:rFonts w:cstheme="minorHAnsi"/>
-          <w:sz w:val="20"/>
-          <w:lang w:val="en-US"/>
-        </w:rPr>
-        <w:tab/>
-      </w:r>
-    </w:p>
-    <w:p>
-      <w:pPr>
         <w:tabs>
           <w:tab w:val="left" w:pos="1351"/>
         </w:tabs>
@@ -1243,53 +1188,6 @@
         </w:tc>
       </w:tr>
     </w:tbl>
-    <w:p>
-      <w:pPr>
-        <w:autoSpaceDE w:val="0"/>
-        <w:autoSpaceDN w:val="0"/>
-        <w:adjustRightInd w:val="0"/>
-        <w:spacing w:after="0" w:line="240" w:lineRule="auto"/>
-        <w:jc w:val="both"/>
-        <w:rPr>
-          <w:rFonts w:cstheme="minorHAnsi"/>
-          <w:sz w:val="20"/>
-          <w:lang w:val="en-US"/>
-        </w:rPr>
-      </w:pPr>
-      <w:r>
-        <w:rPr>
-          <w:rFonts w:cstheme="minorHAnsi"/>
-          <w:b/>
-          <w:bCs/>
-          <w:sz w:val="20"/>
-          <w:lang w:val="en-US"/>
-        </w:rPr>
-        <w:t>Deskripsi Lokasi</w:t>
-      </w:r>
-    </w:p>
-    <w:p>
-      <w:pPr>
-        <w:autoSpaceDE w:val="0"/>
-        <w:autoSpaceDN w:val="0"/>
-        <w:adjustRightInd w:val="0"/>
-        <w:spacing w:after="0" w:line="240" w:lineRule="auto"/>
-        <w:ind w:left="142"/>
-        <w:jc w:val="both"/>
-        <w:rPr>
-          <w:rFonts w:cstheme="minorHAnsi"/>
-          <w:sz w:val="20"/>
-          <w:lang w:val="en-US"/>
-        </w:rPr>
-      </w:pPr>
-      <w:r>
-        <w:rPr>
-          <w:rFonts w:cstheme="minorHAnsi"/>
-          <w:sz w:val="20"/>
-          <w:lang w:val="en-US"/>
-        </w:rPr>
-        <w:t>${deskripsi_lokasi}</w:t>
-      </w:r>
-    </w:p>
     <w:p>
       <w:pPr>
         <w:autoSpaceDE w:val="0"/>

</xml_diff>

<commit_message>
[ADD] add kbli & sector
</commit_message>
<xml_diff>
--- a/public/document/Template-Penapisan.docx
+++ b/public/document/Template-Penapisan.docx
@@ -1,6 +1,6 @@
 
 <file path=word/document.xml><?xml version="1.0" encoding="utf-8"?>
-<w:document xmlns:wpc="http://schemas.microsoft.com/office/word/2010/wordprocessingCanvas" xmlns:cx="http://schemas.microsoft.com/office/drawing/2014/chartex" xmlns:cx1="http://schemas.microsoft.com/office/drawing/2015/9/8/chartex" xmlns:cx2="http://schemas.microsoft.com/office/drawing/2015/10/21/chartex" xmlns:cx3="http://schemas.microsoft.com/office/drawing/2016/5/9/chartex" xmlns:cx4="http://schemas.microsoft.com/office/drawing/2016/5/10/chartex" xmlns:cx5="http://schemas.microsoft.com/office/drawing/2016/5/11/chartex" xmlns:cx6="http://schemas.microsoft.com/office/drawing/2016/5/12/chartex" xmlns:cx7="http://schemas.microsoft.com/office/drawing/2016/5/13/chartex" xmlns:cx8="http://schemas.microsoft.com/office/drawing/2016/5/14/chartex" xmlns:mc="http://schemas.openxmlformats.org/markup-compatibility/2006" xmlns:aink="http://schemas.microsoft.com/office/drawing/2016/ink" xmlns:am3d="http://schemas.microsoft.com/office/drawing/2017/model3d" xmlns:o="urn:schemas-microsoft-com:office:office" xmlns:r="http://schemas.openxmlformats.org/officeDocument/2006/relationships" xmlns:m="http://schemas.openxmlformats.org/officeDocument/2006/math" xmlns:v="urn:schemas-microsoft-com:vml" xmlns:wp14="http://schemas.microsoft.com/office/word/2010/wordprocessingDrawing" xmlns:wp="http://schemas.openxmlformats.org/drawingml/2006/wordprocessingDrawing" xmlns:w10="urn:schemas-microsoft-com:office:word" xmlns:w="http://schemas.openxmlformats.org/wordprocessingml/2006/main" xmlns:w14="http://schemas.microsoft.com/office/word/2010/wordml" xmlns:w15="http://schemas.microsoft.com/office/word/2012/wordml" xmlns:w16cex="http://schemas.microsoft.com/office/word/2018/wordml/cex" xmlns:w16cid="http://schemas.microsoft.com/office/word/2016/wordml/cid" xmlns:w16="http://schemas.microsoft.com/office/word/2018/wordml" xmlns:w16sdtdh="http://schemas.microsoft.com/office/word/2020/wordml/sdtdatahash" xmlns:w16se="http://schemas.microsoft.com/office/word/2015/wordml/symex" xmlns:wpg="http://schemas.microsoft.com/office/word/2010/wordprocessingGroup" xmlns:wpi="http://schemas.microsoft.com/office/word/2010/wordprocessingInk" xmlns:wne="http://schemas.microsoft.com/office/word/2006/wordml" xmlns:wps="http://schemas.microsoft.com/office/word/2010/wordprocessingShape" mc:Ignorable="w14 w15 w16se w16cid w16 w16cex w16sdtdh wp14">
+<w:document xmlns:wpc="http://schemas.microsoft.com/office/word/2010/wordprocessingCanvas" xmlns:cx="http://schemas.microsoft.com/office/drawing/2014/chartex" xmlns:cx1="http://schemas.microsoft.com/office/drawing/2015/9/8/chartex" xmlns:cx2="http://schemas.microsoft.com/office/drawing/2015/10/21/chartex" xmlns:cx3="http://schemas.microsoft.com/office/drawing/2016/5/9/chartex" xmlns:cx4="http://schemas.microsoft.com/office/drawing/2016/5/10/chartex" xmlns:cx5="http://schemas.microsoft.com/office/drawing/2016/5/11/chartex" xmlns:cx6="http://schemas.microsoft.com/office/drawing/2016/5/12/chartex" xmlns:cx7="http://schemas.microsoft.com/office/drawing/2016/5/13/chartex" xmlns:cx8="http://schemas.microsoft.com/office/drawing/2016/5/14/chartex" xmlns:mc="http://schemas.openxmlformats.org/markup-compatibility/2006" xmlns:aink="http://schemas.microsoft.com/office/drawing/2016/ink" xmlns:am3d="http://schemas.microsoft.com/office/drawing/2017/model3d" xmlns:o="urn:schemas-microsoft-com:office:office" xmlns:oel="http://schemas.microsoft.com/office/2019/extlst" xmlns:r="http://schemas.openxmlformats.org/officeDocument/2006/relationships" xmlns:m="http://schemas.openxmlformats.org/officeDocument/2006/math" xmlns:v="urn:schemas-microsoft-com:vml" xmlns:wp14="http://schemas.microsoft.com/office/word/2010/wordprocessingDrawing" xmlns:wp="http://schemas.openxmlformats.org/drawingml/2006/wordprocessingDrawing" xmlns:w10="urn:schemas-microsoft-com:office:word" xmlns:w="http://schemas.openxmlformats.org/wordprocessingml/2006/main" xmlns:w14="http://schemas.microsoft.com/office/word/2010/wordml" xmlns:w15="http://schemas.microsoft.com/office/word/2012/wordml" xmlns:w16cex="http://schemas.microsoft.com/office/word/2018/wordml/cex" xmlns:w16cid="http://schemas.microsoft.com/office/word/2016/wordml/cid" xmlns:w16="http://schemas.microsoft.com/office/word/2018/wordml" xmlns:w16sdtdh="http://schemas.microsoft.com/office/word/2020/wordml/sdtdatahash" xmlns:w16se="http://schemas.microsoft.com/office/word/2015/wordml/symex" xmlns:wpg="http://schemas.microsoft.com/office/word/2010/wordprocessingGroup" xmlns:wpi="http://schemas.microsoft.com/office/word/2010/wordprocessingInk" xmlns:wne="http://schemas.microsoft.com/office/word/2006/wordml" xmlns:wps="http://schemas.microsoft.com/office/word/2010/wordprocessingShape" mc:Ignorable="w14 w15 w16se w16cid w16 w16cex w16sdtdh wp14">
   <w:body>
     <w:p>
       <w:pPr>
@@ -624,8 +624,8 @@
       <w:tblGrid>
         <w:gridCol w:w="709"/>
         <w:gridCol w:w="1303"/>
-        <w:gridCol w:w="4509"/>
-        <w:gridCol w:w="1417"/>
+        <w:gridCol w:w="3091"/>
+        <w:gridCol w:w="2835"/>
         <w:gridCol w:w="1134"/>
       </w:tblGrid>
       <w:tr>
@@ -687,7 +687,7 @@
         </w:tc>
         <w:tc>
           <w:tcPr>
-            <w:tcW w:w="4509" w:type="dxa"/>
+            <w:tcW w:w="3091" w:type="dxa"/>
             <w:vAlign w:val="center"/>
           </w:tcPr>
           <w:p>
@@ -714,7 +714,7 @@
         </w:tc>
         <w:tc>
           <w:tcPr>
-            <w:tcW w:w="1417" w:type="dxa"/>
+            <w:tcW w:w="2835" w:type="dxa"/>
             <w:vAlign w:val="center"/>
           </w:tcPr>
           <w:p>
@@ -837,7 +837,7 @@
         </w:tc>
         <w:tc>
           <w:tcPr>
-            <w:tcW w:w="4509" w:type="dxa"/>
+            <w:tcW w:w="3091" w:type="dxa"/>
           </w:tcPr>
           <w:p>
             <w:pPr>
@@ -862,7 +862,7 @@
         </w:tc>
         <w:tc>
           <w:tcPr>
-            <w:tcW w:w="1417" w:type="dxa"/>
+            <w:tcW w:w="2835" w:type="dxa"/>
           </w:tcPr>
           <w:p>
             <w:pPr>
@@ -976,8 +976,8 @@
       <w:tblGrid>
         <w:gridCol w:w="709"/>
         <w:gridCol w:w="1937"/>
-        <w:gridCol w:w="2545"/>
-        <w:gridCol w:w="3881"/>
+        <w:gridCol w:w="2457"/>
+        <w:gridCol w:w="3969"/>
       </w:tblGrid>
       <w:tr>
         <w:tc>
@@ -1033,7 +1033,7 @@
         </w:tc>
         <w:tc>
           <w:tcPr>
-            <w:tcW w:w="2545" w:type="dxa"/>
+            <w:tcW w:w="2457" w:type="dxa"/>
           </w:tcPr>
           <w:p>
             <w:pPr>
@@ -1059,7 +1059,7 @@
         </w:tc>
         <w:tc>
           <w:tcPr>
-            <w:tcW w:w="3881" w:type="dxa"/>
+            <w:tcW w:w="3969" w:type="dxa"/>
           </w:tcPr>
           <w:p>
             <w:pPr>
@@ -1138,7 +1138,7 @@
         </w:tc>
         <w:tc>
           <w:tcPr>
-            <w:tcW w:w="2545" w:type="dxa"/>
+            <w:tcW w:w="2457" w:type="dxa"/>
           </w:tcPr>
           <w:p>
             <w:pPr>
@@ -1163,7 +1163,7 @@
         </w:tc>
         <w:tc>
           <w:tcPr>
-            <w:tcW w:w="3881" w:type="dxa"/>
+            <w:tcW w:w="3969" w:type="dxa"/>
           </w:tcPr>
           <w:p>
             <w:pPr>
@@ -1585,7 +1585,7 @@
 </file>
 
 <file path=word/endnotes.xml><?xml version="1.0" encoding="utf-8"?>
-<w:endnotes xmlns:wpc="http://schemas.microsoft.com/office/word/2010/wordprocessingCanvas" xmlns:cx="http://schemas.microsoft.com/office/drawing/2014/chartex" xmlns:cx1="http://schemas.microsoft.com/office/drawing/2015/9/8/chartex" xmlns:cx2="http://schemas.microsoft.com/office/drawing/2015/10/21/chartex" xmlns:cx3="http://schemas.microsoft.com/office/drawing/2016/5/9/chartex" xmlns:cx4="http://schemas.microsoft.com/office/drawing/2016/5/10/chartex" xmlns:cx5="http://schemas.microsoft.com/office/drawing/2016/5/11/chartex" xmlns:cx6="http://schemas.microsoft.com/office/drawing/2016/5/12/chartex" xmlns:cx7="http://schemas.microsoft.com/office/drawing/2016/5/13/chartex" xmlns:cx8="http://schemas.microsoft.com/office/drawing/2016/5/14/chartex" xmlns:mc="http://schemas.openxmlformats.org/markup-compatibility/2006" xmlns:aink="http://schemas.microsoft.com/office/drawing/2016/ink" xmlns:am3d="http://schemas.microsoft.com/office/drawing/2017/model3d" xmlns:o="urn:schemas-microsoft-com:office:office" xmlns:r="http://schemas.openxmlformats.org/officeDocument/2006/relationships" xmlns:m="http://schemas.openxmlformats.org/officeDocument/2006/math" xmlns:v="urn:schemas-microsoft-com:vml" xmlns:wp14="http://schemas.microsoft.com/office/word/2010/wordprocessingDrawing" xmlns:wp="http://schemas.openxmlformats.org/drawingml/2006/wordprocessingDrawing" xmlns:w10="urn:schemas-microsoft-com:office:word" xmlns:w="http://schemas.openxmlformats.org/wordprocessingml/2006/main" xmlns:w14="http://schemas.microsoft.com/office/word/2010/wordml" xmlns:w15="http://schemas.microsoft.com/office/word/2012/wordml" xmlns:w16cex="http://schemas.microsoft.com/office/word/2018/wordml/cex" xmlns:w16cid="http://schemas.microsoft.com/office/word/2016/wordml/cid" xmlns:w16="http://schemas.microsoft.com/office/word/2018/wordml" xmlns:w16sdtdh="http://schemas.microsoft.com/office/word/2020/wordml/sdtdatahash" xmlns:w16se="http://schemas.microsoft.com/office/word/2015/wordml/symex" xmlns:wpg="http://schemas.microsoft.com/office/word/2010/wordprocessingGroup" xmlns:wpi="http://schemas.microsoft.com/office/word/2010/wordprocessingInk" xmlns:wne="http://schemas.microsoft.com/office/word/2006/wordml" xmlns:wps="http://schemas.microsoft.com/office/word/2010/wordprocessingShape" mc:Ignorable="w14 w15 w16se w16cid w16 w16cex w16sdtdh wp14">
+<w:endnotes xmlns:wpc="http://schemas.microsoft.com/office/word/2010/wordprocessingCanvas" xmlns:cx="http://schemas.microsoft.com/office/drawing/2014/chartex" xmlns:cx1="http://schemas.microsoft.com/office/drawing/2015/9/8/chartex" xmlns:cx2="http://schemas.microsoft.com/office/drawing/2015/10/21/chartex" xmlns:cx3="http://schemas.microsoft.com/office/drawing/2016/5/9/chartex" xmlns:cx4="http://schemas.microsoft.com/office/drawing/2016/5/10/chartex" xmlns:cx5="http://schemas.microsoft.com/office/drawing/2016/5/11/chartex" xmlns:cx6="http://schemas.microsoft.com/office/drawing/2016/5/12/chartex" xmlns:cx7="http://schemas.microsoft.com/office/drawing/2016/5/13/chartex" xmlns:cx8="http://schemas.microsoft.com/office/drawing/2016/5/14/chartex" xmlns:mc="http://schemas.openxmlformats.org/markup-compatibility/2006" xmlns:aink="http://schemas.microsoft.com/office/drawing/2016/ink" xmlns:am3d="http://schemas.microsoft.com/office/drawing/2017/model3d" xmlns:o="urn:schemas-microsoft-com:office:office" xmlns:oel="http://schemas.microsoft.com/office/2019/extlst" xmlns:r="http://schemas.openxmlformats.org/officeDocument/2006/relationships" xmlns:m="http://schemas.openxmlformats.org/officeDocument/2006/math" xmlns:v="urn:schemas-microsoft-com:vml" xmlns:wp14="http://schemas.microsoft.com/office/word/2010/wordprocessingDrawing" xmlns:wp="http://schemas.openxmlformats.org/drawingml/2006/wordprocessingDrawing" xmlns:w10="urn:schemas-microsoft-com:office:word" xmlns:w="http://schemas.openxmlformats.org/wordprocessingml/2006/main" xmlns:w14="http://schemas.microsoft.com/office/word/2010/wordml" xmlns:w15="http://schemas.microsoft.com/office/word/2012/wordml" xmlns:w16cex="http://schemas.microsoft.com/office/word/2018/wordml/cex" xmlns:w16cid="http://schemas.microsoft.com/office/word/2016/wordml/cid" xmlns:w16="http://schemas.microsoft.com/office/word/2018/wordml" xmlns:w16sdtdh="http://schemas.microsoft.com/office/word/2020/wordml/sdtdatahash" xmlns:w16se="http://schemas.microsoft.com/office/word/2015/wordml/symex" xmlns:wpg="http://schemas.microsoft.com/office/word/2010/wordprocessingGroup" xmlns:wpi="http://schemas.microsoft.com/office/word/2010/wordprocessingInk" xmlns:wne="http://schemas.microsoft.com/office/word/2006/wordml" xmlns:wps="http://schemas.microsoft.com/office/word/2010/wordprocessingShape" mc:Ignorable="w14 w15 w16se w16cid w16 w16cex w16sdtdh wp14">
   <w:endnote w:type="separator" w:id="-1">
     <w:p>
       <w:pPr>
@@ -1610,7 +1610,7 @@
 </file>
 
 <file path=word/footer1.xml><?xml version="1.0" encoding="utf-8"?>
-<w:ftr xmlns:wpc="http://schemas.microsoft.com/office/word/2010/wordprocessingCanvas" xmlns:cx="http://schemas.microsoft.com/office/drawing/2014/chartex" xmlns:cx1="http://schemas.microsoft.com/office/drawing/2015/9/8/chartex" xmlns:cx2="http://schemas.microsoft.com/office/drawing/2015/10/21/chartex" xmlns:cx3="http://schemas.microsoft.com/office/drawing/2016/5/9/chartex" xmlns:cx4="http://schemas.microsoft.com/office/drawing/2016/5/10/chartex" xmlns:cx5="http://schemas.microsoft.com/office/drawing/2016/5/11/chartex" xmlns:cx6="http://schemas.microsoft.com/office/drawing/2016/5/12/chartex" xmlns:cx7="http://schemas.microsoft.com/office/drawing/2016/5/13/chartex" xmlns:cx8="http://schemas.microsoft.com/office/drawing/2016/5/14/chartex" xmlns:mc="http://schemas.openxmlformats.org/markup-compatibility/2006" xmlns:aink="http://schemas.microsoft.com/office/drawing/2016/ink" xmlns:am3d="http://schemas.microsoft.com/office/drawing/2017/model3d" xmlns:o="urn:schemas-microsoft-com:office:office" xmlns:r="http://schemas.openxmlformats.org/officeDocument/2006/relationships" xmlns:m="http://schemas.openxmlformats.org/officeDocument/2006/math" xmlns:v="urn:schemas-microsoft-com:vml" xmlns:wp14="http://schemas.microsoft.com/office/word/2010/wordprocessingDrawing" xmlns:wp="http://schemas.openxmlformats.org/drawingml/2006/wordprocessingDrawing" xmlns:w10="urn:schemas-microsoft-com:office:word" xmlns:w="http://schemas.openxmlformats.org/wordprocessingml/2006/main" xmlns:w14="http://schemas.microsoft.com/office/word/2010/wordml" xmlns:w15="http://schemas.microsoft.com/office/word/2012/wordml" xmlns:w16cex="http://schemas.microsoft.com/office/word/2018/wordml/cex" xmlns:w16cid="http://schemas.microsoft.com/office/word/2016/wordml/cid" xmlns:w16="http://schemas.microsoft.com/office/word/2018/wordml" xmlns:w16sdtdh="http://schemas.microsoft.com/office/word/2020/wordml/sdtdatahash" xmlns:w16se="http://schemas.microsoft.com/office/word/2015/wordml/symex" xmlns:wpg="http://schemas.microsoft.com/office/word/2010/wordprocessingGroup" xmlns:wpi="http://schemas.microsoft.com/office/word/2010/wordprocessingInk" xmlns:wne="http://schemas.microsoft.com/office/word/2006/wordml" xmlns:wps="http://schemas.microsoft.com/office/word/2010/wordprocessingShape" mc:Ignorable="w14 w15 w16se w16cid w16 w16cex w16sdtdh wp14">
+<w:ftr xmlns:wpc="http://schemas.microsoft.com/office/word/2010/wordprocessingCanvas" xmlns:cx="http://schemas.microsoft.com/office/drawing/2014/chartex" xmlns:cx1="http://schemas.microsoft.com/office/drawing/2015/9/8/chartex" xmlns:cx2="http://schemas.microsoft.com/office/drawing/2015/10/21/chartex" xmlns:cx3="http://schemas.microsoft.com/office/drawing/2016/5/9/chartex" xmlns:cx4="http://schemas.microsoft.com/office/drawing/2016/5/10/chartex" xmlns:cx5="http://schemas.microsoft.com/office/drawing/2016/5/11/chartex" xmlns:cx6="http://schemas.microsoft.com/office/drawing/2016/5/12/chartex" xmlns:cx7="http://schemas.microsoft.com/office/drawing/2016/5/13/chartex" xmlns:cx8="http://schemas.microsoft.com/office/drawing/2016/5/14/chartex" xmlns:mc="http://schemas.openxmlformats.org/markup-compatibility/2006" xmlns:aink="http://schemas.microsoft.com/office/drawing/2016/ink" xmlns:am3d="http://schemas.microsoft.com/office/drawing/2017/model3d" xmlns:o="urn:schemas-microsoft-com:office:office" xmlns:oel="http://schemas.microsoft.com/office/2019/extlst" xmlns:r="http://schemas.openxmlformats.org/officeDocument/2006/relationships" xmlns:m="http://schemas.openxmlformats.org/officeDocument/2006/math" xmlns:v="urn:schemas-microsoft-com:vml" xmlns:wp14="http://schemas.microsoft.com/office/word/2010/wordprocessingDrawing" xmlns:wp="http://schemas.openxmlformats.org/drawingml/2006/wordprocessingDrawing" xmlns:w10="urn:schemas-microsoft-com:office:word" xmlns:w="http://schemas.openxmlformats.org/wordprocessingml/2006/main" xmlns:w14="http://schemas.microsoft.com/office/word/2010/wordml" xmlns:w15="http://schemas.microsoft.com/office/word/2012/wordml" xmlns:w16cex="http://schemas.microsoft.com/office/word/2018/wordml/cex" xmlns:w16cid="http://schemas.microsoft.com/office/word/2016/wordml/cid" xmlns:w16="http://schemas.microsoft.com/office/word/2018/wordml" xmlns:w16sdtdh="http://schemas.microsoft.com/office/word/2020/wordml/sdtdatahash" xmlns:w16se="http://schemas.microsoft.com/office/word/2015/wordml/symex" xmlns:wpg="http://schemas.microsoft.com/office/word/2010/wordprocessingGroup" xmlns:wpi="http://schemas.microsoft.com/office/word/2010/wordprocessingInk" xmlns:wne="http://schemas.microsoft.com/office/word/2006/wordml" xmlns:wps="http://schemas.microsoft.com/office/word/2010/wordprocessingShape" mc:Ignorable="w14 w15 w16se w16cid w16 w16cex w16sdtdh wp14">
   <w:p>
     <w:pPr>
       <w:pStyle w:val="Footer"/>
@@ -1620,7 +1620,7 @@
 </file>
 
 <file path=word/footer2.xml><?xml version="1.0" encoding="utf-8"?>
-<w:ftr xmlns:wpc="http://schemas.microsoft.com/office/word/2010/wordprocessingCanvas" xmlns:cx="http://schemas.microsoft.com/office/drawing/2014/chartex" xmlns:cx1="http://schemas.microsoft.com/office/drawing/2015/9/8/chartex" xmlns:cx2="http://schemas.microsoft.com/office/drawing/2015/10/21/chartex" xmlns:cx3="http://schemas.microsoft.com/office/drawing/2016/5/9/chartex" xmlns:cx4="http://schemas.microsoft.com/office/drawing/2016/5/10/chartex" xmlns:cx5="http://schemas.microsoft.com/office/drawing/2016/5/11/chartex" xmlns:cx6="http://schemas.microsoft.com/office/drawing/2016/5/12/chartex" xmlns:cx7="http://schemas.microsoft.com/office/drawing/2016/5/13/chartex" xmlns:cx8="http://schemas.microsoft.com/office/drawing/2016/5/14/chartex" xmlns:mc="http://schemas.openxmlformats.org/markup-compatibility/2006" xmlns:aink="http://schemas.microsoft.com/office/drawing/2016/ink" xmlns:am3d="http://schemas.microsoft.com/office/drawing/2017/model3d" xmlns:o="urn:schemas-microsoft-com:office:office" xmlns:r="http://schemas.openxmlformats.org/officeDocument/2006/relationships" xmlns:m="http://schemas.openxmlformats.org/officeDocument/2006/math" xmlns:v="urn:schemas-microsoft-com:vml" xmlns:wp14="http://schemas.microsoft.com/office/word/2010/wordprocessingDrawing" xmlns:wp="http://schemas.openxmlformats.org/drawingml/2006/wordprocessingDrawing" xmlns:w10="urn:schemas-microsoft-com:office:word" xmlns:w="http://schemas.openxmlformats.org/wordprocessingml/2006/main" xmlns:w14="http://schemas.microsoft.com/office/word/2010/wordml" xmlns:w15="http://schemas.microsoft.com/office/word/2012/wordml" xmlns:w16cex="http://schemas.microsoft.com/office/word/2018/wordml/cex" xmlns:w16cid="http://schemas.microsoft.com/office/word/2016/wordml/cid" xmlns:w16="http://schemas.microsoft.com/office/word/2018/wordml" xmlns:w16sdtdh="http://schemas.microsoft.com/office/word/2020/wordml/sdtdatahash" xmlns:w16se="http://schemas.microsoft.com/office/word/2015/wordml/symex" xmlns:wpg="http://schemas.microsoft.com/office/word/2010/wordprocessingGroup" xmlns:wpi="http://schemas.microsoft.com/office/word/2010/wordprocessingInk" xmlns:wne="http://schemas.microsoft.com/office/word/2006/wordml" xmlns:wps="http://schemas.microsoft.com/office/word/2010/wordprocessingShape" mc:Ignorable="w14 w15 w16se w16cid w16 w16cex w16sdtdh wp14">
+<w:ftr xmlns:wpc="http://schemas.microsoft.com/office/word/2010/wordprocessingCanvas" xmlns:cx="http://schemas.microsoft.com/office/drawing/2014/chartex" xmlns:cx1="http://schemas.microsoft.com/office/drawing/2015/9/8/chartex" xmlns:cx2="http://schemas.microsoft.com/office/drawing/2015/10/21/chartex" xmlns:cx3="http://schemas.microsoft.com/office/drawing/2016/5/9/chartex" xmlns:cx4="http://schemas.microsoft.com/office/drawing/2016/5/10/chartex" xmlns:cx5="http://schemas.microsoft.com/office/drawing/2016/5/11/chartex" xmlns:cx6="http://schemas.microsoft.com/office/drawing/2016/5/12/chartex" xmlns:cx7="http://schemas.microsoft.com/office/drawing/2016/5/13/chartex" xmlns:cx8="http://schemas.microsoft.com/office/drawing/2016/5/14/chartex" xmlns:mc="http://schemas.openxmlformats.org/markup-compatibility/2006" xmlns:aink="http://schemas.microsoft.com/office/drawing/2016/ink" xmlns:am3d="http://schemas.microsoft.com/office/drawing/2017/model3d" xmlns:o="urn:schemas-microsoft-com:office:office" xmlns:oel="http://schemas.microsoft.com/office/2019/extlst" xmlns:r="http://schemas.openxmlformats.org/officeDocument/2006/relationships" xmlns:m="http://schemas.openxmlformats.org/officeDocument/2006/math" xmlns:v="urn:schemas-microsoft-com:vml" xmlns:wp14="http://schemas.microsoft.com/office/word/2010/wordprocessingDrawing" xmlns:wp="http://schemas.openxmlformats.org/drawingml/2006/wordprocessingDrawing" xmlns:w10="urn:schemas-microsoft-com:office:word" xmlns:w="http://schemas.openxmlformats.org/wordprocessingml/2006/main" xmlns:w14="http://schemas.microsoft.com/office/word/2010/wordml" xmlns:w15="http://schemas.microsoft.com/office/word/2012/wordml" xmlns:w16cex="http://schemas.microsoft.com/office/word/2018/wordml/cex" xmlns:w16cid="http://schemas.microsoft.com/office/word/2016/wordml/cid" xmlns:w16="http://schemas.microsoft.com/office/word/2018/wordml" xmlns:w16sdtdh="http://schemas.microsoft.com/office/word/2020/wordml/sdtdatahash" xmlns:w16se="http://schemas.microsoft.com/office/word/2015/wordml/symex" xmlns:wpg="http://schemas.microsoft.com/office/word/2010/wordprocessingGroup" xmlns:wpi="http://schemas.microsoft.com/office/word/2010/wordprocessingInk" xmlns:wne="http://schemas.microsoft.com/office/word/2006/wordml" xmlns:wps="http://schemas.microsoft.com/office/word/2010/wordprocessingShape" mc:Ignorable="w14 w15 w16se w16cid w16 w16cex w16sdtdh wp14">
   <w:tbl>
     <w:tblPr>
       <w:tblStyle w:val="TableGrid"/>
@@ -1874,7 +1874,7 @@
 </file>
 
 <file path=word/footer3.xml><?xml version="1.0" encoding="utf-8"?>
-<w:ftr xmlns:wpc="http://schemas.microsoft.com/office/word/2010/wordprocessingCanvas" xmlns:cx="http://schemas.microsoft.com/office/drawing/2014/chartex" xmlns:cx1="http://schemas.microsoft.com/office/drawing/2015/9/8/chartex" xmlns:cx2="http://schemas.microsoft.com/office/drawing/2015/10/21/chartex" xmlns:cx3="http://schemas.microsoft.com/office/drawing/2016/5/9/chartex" xmlns:cx4="http://schemas.microsoft.com/office/drawing/2016/5/10/chartex" xmlns:cx5="http://schemas.microsoft.com/office/drawing/2016/5/11/chartex" xmlns:cx6="http://schemas.microsoft.com/office/drawing/2016/5/12/chartex" xmlns:cx7="http://schemas.microsoft.com/office/drawing/2016/5/13/chartex" xmlns:cx8="http://schemas.microsoft.com/office/drawing/2016/5/14/chartex" xmlns:mc="http://schemas.openxmlformats.org/markup-compatibility/2006" xmlns:aink="http://schemas.microsoft.com/office/drawing/2016/ink" xmlns:am3d="http://schemas.microsoft.com/office/drawing/2017/model3d" xmlns:o="urn:schemas-microsoft-com:office:office" xmlns:r="http://schemas.openxmlformats.org/officeDocument/2006/relationships" xmlns:m="http://schemas.openxmlformats.org/officeDocument/2006/math" xmlns:v="urn:schemas-microsoft-com:vml" xmlns:wp14="http://schemas.microsoft.com/office/word/2010/wordprocessingDrawing" xmlns:wp="http://schemas.openxmlformats.org/drawingml/2006/wordprocessingDrawing" xmlns:w10="urn:schemas-microsoft-com:office:word" xmlns:w="http://schemas.openxmlformats.org/wordprocessingml/2006/main" xmlns:w14="http://schemas.microsoft.com/office/word/2010/wordml" xmlns:w15="http://schemas.microsoft.com/office/word/2012/wordml" xmlns:w16cex="http://schemas.microsoft.com/office/word/2018/wordml/cex" xmlns:w16cid="http://schemas.microsoft.com/office/word/2016/wordml/cid" xmlns:w16="http://schemas.microsoft.com/office/word/2018/wordml" xmlns:w16sdtdh="http://schemas.microsoft.com/office/word/2020/wordml/sdtdatahash" xmlns:w16se="http://schemas.microsoft.com/office/word/2015/wordml/symex" xmlns:wpg="http://schemas.microsoft.com/office/word/2010/wordprocessingGroup" xmlns:wpi="http://schemas.microsoft.com/office/word/2010/wordprocessingInk" xmlns:wne="http://schemas.microsoft.com/office/word/2006/wordml" xmlns:wps="http://schemas.microsoft.com/office/word/2010/wordprocessingShape" mc:Ignorable="w14 w15 w16se w16cid w16 w16cex w16sdtdh wp14">
+<w:ftr xmlns:wpc="http://schemas.microsoft.com/office/word/2010/wordprocessingCanvas" xmlns:cx="http://schemas.microsoft.com/office/drawing/2014/chartex" xmlns:cx1="http://schemas.microsoft.com/office/drawing/2015/9/8/chartex" xmlns:cx2="http://schemas.microsoft.com/office/drawing/2015/10/21/chartex" xmlns:cx3="http://schemas.microsoft.com/office/drawing/2016/5/9/chartex" xmlns:cx4="http://schemas.microsoft.com/office/drawing/2016/5/10/chartex" xmlns:cx5="http://schemas.microsoft.com/office/drawing/2016/5/11/chartex" xmlns:cx6="http://schemas.microsoft.com/office/drawing/2016/5/12/chartex" xmlns:cx7="http://schemas.microsoft.com/office/drawing/2016/5/13/chartex" xmlns:cx8="http://schemas.microsoft.com/office/drawing/2016/5/14/chartex" xmlns:mc="http://schemas.openxmlformats.org/markup-compatibility/2006" xmlns:aink="http://schemas.microsoft.com/office/drawing/2016/ink" xmlns:am3d="http://schemas.microsoft.com/office/drawing/2017/model3d" xmlns:o="urn:schemas-microsoft-com:office:office" xmlns:oel="http://schemas.microsoft.com/office/2019/extlst" xmlns:r="http://schemas.openxmlformats.org/officeDocument/2006/relationships" xmlns:m="http://schemas.openxmlformats.org/officeDocument/2006/math" xmlns:v="urn:schemas-microsoft-com:vml" xmlns:wp14="http://schemas.microsoft.com/office/word/2010/wordprocessingDrawing" xmlns:wp="http://schemas.openxmlformats.org/drawingml/2006/wordprocessingDrawing" xmlns:w10="urn:schemas-microsoft-com:office:word" xmlns:w="http://schemas.openxmlformats.org/wordprocessingml/2006/main" xmlns:w14="http://schemas.microsoft.com/office/word/2010/wordml" xmlns:w15="http://schemas.microsoft.com/office/word/2012/wordml" xmlns:w16cex="http://schemas.microsoft.com/office/word/2018/wordml/cex" xmlns:w16cid="http://schemas.microsoft.com/office/word/2016/wordml/cid" xmlns:w16="http://schemas.microsoft.com/office/word/2018/wordml" xmlns:w16sdtdh="http://schemas.microsoft.com/office/word/2020/wordml/sdtdatahash" xmlns:w16se="http://schemas.microsoft.com/office/word/2015/wordml/symex" xmlns:wpg="http://schemas.microsoft.com/office/word/2010/wordprocessingGroup" xmlns:wpi="http://schemas.microsoft.com/office/word/2010/wordprocessingInk" xmlns:wne="http://schemas.microsoft.com/office/word/2006/wordml" xmlns:wps="http://schemas.microsoft.com/office/word/2010/wordprocessingShape" mc:Ignorable="w14 w15 w16se w16cid w16 w16cex w16sdtdh wp14">
   <w:p>
     <w:pPr>
       <w:pStyle w:val="Footer"/>
@@ -1884,7 +1884,7 @@
 </file>
 
 <file path=word/footnotes.xml><?xml version="1.0" encoding="utf-8"?>
-<w:footnotes xmlns:wpc="http://schemas.microsoft.com/office/word/2010/wordprocessingCanvas" xmlns:cx="http://schemas.microsoft.com/office/drawing/2014/chartex" xmlns:cx1="http://schemas.microsoft.com/office/drawing/2015/9/8/chartex" xmlns:cx2="http://schemas.microsoft.com/office/drawing/2015/10/21/chartex" xmlns:cx3="http://schemas.microsoft.com/office/drawing/2016/5/9/chartex" xmlns:cx4="http://schemas.microsoft.com/office/drawing/2016/5/10/chartex" xmlns:cx5="http://schemas.microsoft.com/office/drawing/2016/5/11/chartex" xmlns:cx6="http://schemas.microsoft.com/office/drawing/2016/5/12/chartex" xmlns:cx7="http://schemas.microsoft.com/office/drawing/2016/5/13/chartex" xmlns:cx8="http://schemas.microsoft.com/office/drawing/2016/5/14/chartex" xmlns:mc="http://schemas.openxmlformats.org/markup-compatibility/2006" xmlns:aink="http://schemas.microsoft.com/office/drawing/2016/ink" xmlns:am3d="http://schemas.microsoft.com/office/drawing/2017/model3d" xmlns:o="urn:schemas-microsoft-com:office:office" xmlns:r="http://schemas.openxmlformats.org/officeDocument/2006/relationships" xmlns:m="http://schemas.openxmlformats.org/officeDocument/2006/math" xmlns:v="urn:schemas-microsoft-com:vml" xmlns:wp14="http://schemas.microsoft.com/office/word/2010/wordprocessingDrawing" xmlns:wp="http://schemas.openxmlformats.org/drawingml/2006/wordprocessingDrawing" xmlns:w10="urn:schemas-microsoft-com:office:word" xmlns:w="http://schemas.openxmlformats.org/wordprocessingml/2006/main" xmlns:w14="http://schemas.microsoft.com/office/word/2010/wordml" xmlns:w15="http://schemas.microsoft.com/office/word/2012/wordml" xmlns:w16cex="http://schemas.microsoft.com/office/word/2018/wordml/cex" xmlns:w16cid="http://schemas.microsoft.com/office/word/2016/wordml/cid" xmlns:w16="http://schemas.microsoft.com/office/word/2018/wordml" xmlns:w16sdtdh="http://schemas.microsoft.com/office/word/2020/wordml/sdtdatahash" xmlns:w16se="http://schemas.microsoft.com/office/word/2015/wordml/symex" xmlns:wpg="http://schemas.microsoft.com/office/word/2010/wordprocessingGroup" xmlns:wpi="http://schemas.microsoft.com/office/word/2010/wordprocessingInk" xmlns:wne="http://schemas.microsoft.com/office/word/2006/wordml" xmlns:wps="http://schemas.microsoft.com/office/word/2010/wordprocessingShape" mc:Ignorable="w14 w15 w16se w16cid w16 w16cex w16sdtdh wp14">
+<w:footnotes xmlns:wpc="http://schemas.microsoft.com/office/word/2010/wordprocessingCanvas" xmlns:cx="http://schemas.microsoft.com/office/drawing/2014/chartex" xmlns:cx1="http://schemas.microsoft.com/office/drawing/2015/9/8/chartex" xmlns:cx2="http://schemas.microsoft.com/office/drawing/2015/10/21/chartex" xmlns:cx3="http://schemas.microsoft.com/office/drawing/2016/5/9/chartex" xmlns:cx4="http://schemas.microsoft.com/office/drawing/2016/5/10/chartex" xmlns:cx5="http://schemas.microsoft.com/office/drawing/2016/5/11/chartex" xmlns:cx6="http://schemas.microsoft.com/office/drawing/2016/5/12/chartex" xmlns:cx7="http://schemas.microsoft.com/office/drawing/2016/5/13/chartex" xmlns:cx8="http://schemas.microsoft.com/office/drawing/2016/5/14/chartex" xmlns:mc="http://schemas.openxmlformats.org/markup-compatibility/2006" xmlns:aink="http://schemas.microsoft.com/office/drawing/2016/ink" xmlns:am3d="http://schemas.microsoft.com/office/drawing/2017/model3d" xmlns:o="urn:schemas-microsoft-com:office:office" xmlns:oel="http://schemas.microsoft.com/office/2019/extlst" xmlns:r="http://schemas.openxmlformats.org/officeDocument/2006/relationships" xmlns:m="http://schemas.openxmlformats.org/officeDocument/2006/math" xmlns:v="urn:schemas-microsoft-com:vml" xmlns:wp14="http://schemas.microsoft.com/office/word/2010/wordprocessingDrawing" xmlns:wp="http://schemas.openxmlformats.org/drawingml/2006/wordprocessingDrawing" xmlns:w10="urn:schemas-microsoft-com:office:word" xmlns:w="http://schemas.openxmlformats.org/wordprocessingml/2006/main" xmlns:w14="http://schemas.microsoft.com/office/word/2010/wordml" xmlns:w15="http://schemas.microsoft.com/office/word/2012/wordml" xmlns:w16cex="http://schemas.microsoft.com/office/word/2018/wordml/cex" xmlns:w16cid="http://schemas.microsoft.com/office/word/2016/wordml/cid" xmlns:w16="http://schemas.microsoft.com/office/word/2018/wordml" xmlns:w16sdtdh="http://schemas.microsoft.com/office/word/2020/wordml/sdtdatahash" xmlns:w16se="http://schemas.microsoft.com/office/word/2015/wordml/symex" xmlns:wpg="http://schemas.microsoft.com/office/word/2010/wordprocessingGroup" xmlns:wpi="http://schemas.microsoft.com/office/word/2010/wordprocessingInk" xmlns:wne="http://schemas.microsoft.com/office/word/2006/wordml" xmlns:wps="http://schemas.microsoft.com/office/word/2010/wordprocessingShape" mc:Ignorable="w14 w15 w16se w16cid w16 w16cex w16sdtdh wp14">
   <w:footnote w:type="separator" w:id="-1">
     <w:p>
       <w:pPr>
@@ -1909,7 +1909,7 @@
 </file>
 
 <file path=word/header1.xml><?xml version="1.0" encoding="utf-8"?>
-<w:hdr xmlns:wpc="http://schemas.microsoft.com/office/word/2010/wordprocessingCanvas" xmlns:cx="http://schemas.microsoft.com/office/drawing/2014/chartex" xmlns:cx1="http://schemas.microsoft.com/office/drawing/2015/9/8/chartex" xmlns:cx2="http://schemas.microsoft.com/office/drawing/2015/10/21/chartex" xmlns:cx3="http://schemas.microsoft.com/office/drawing/2016/5/9/chartex" xmlns:cx4="http://schemas.microsoft.com/office/drawing/2016/5/10/chartex" xmlns:cx5="http://schemas.microsoft.com/office/drawing/2016/5/11/chartex" xmlns:cx6="http://schemas.microsoft.com/office/drawing/2016/5/12/chartex" xmlns:cx7="http://schemas.microsoft.com/office/drawing/2016/5/13/chartex" xmlns:cx8="http://schemas.microsoft.com/office/drawing/2016/5/14/chartex" xmlns:mc="http://schemas.openxmlformats.org/markup-compatibility/2006" xmlns:aink="http://schemas.microsoft.com/office/drawing/2016/ink" xmlns:am3d="http://schemas.microsoft.com/office/drawing/2017/model3d" xmlns:o="urn:schemas-microsoft-com:office:office" xmlns:r="http://schemas.openxmlformats.org/officeDocument/2006/relationships" xmlns:m="http://schemas.openxmlformats.org/officeDocument/2006/math" xmlns:v="urn:schemas-microsoft-com:vml" xmlns:wp14="http://schemas.microsoft.com/office/word/2010/wordprocessingDrawing" xmlns:wp="http://schemas.openxmlformats.org/drawingml/2006/wordprocessingDrawing" xmlns:w10="urn:schemas-microsoft-com:office:word" xmlns:w="http://schemas.openxmlformats.org/wordprocessingml/2006/main" xmlns:w14="http://schemas.microsoft.com/office/word/2010/wordml" xmlns:w15="http://schemas.microsoft.com/office/word/2012/wordml" xmlns:w16cex="http://schemas.microsoft.com/office/word/2018/wordml/cex" xmlns:w16cid="http://schemas.microsoft.com/office/word/2016/wordml/cid" xmlns:w16="http://schemas.microsoft.com/office/word/2018/wordml" xmlns:w16sdtdh="http://schemas.microsoft.com/office/word/2020/wordml/sdtdatahash" xmlns:w16se="http://schemas.microsoft.com/office/word/2015/wordml/symex" xmlns:wpg="http://schemas.microsoft.com/office/word/2010/wordprocessingGroup" xmlns:wpi="http://schemas.microsoft.com/office/word/2010/wordprocessingInk" xmlns:wne="http://schemas.microsoft.com/office/word/2006/wordml" xmlns:wps="http://schemas.microsoft.com/office/word/2010/wordprocessingShape" mc:Ignorable="w14 w15 w16se w16cid w16 w16cex w16sdtdh wp14">
+<w:hdr xmlns:wpc="http://schemas.microsoft.com/office/word/2010/wordprocessingCanvas" xmlns:cx="http://schemas.microsoft.com/office/drawing/2014/chartex" xmlns:cx1="http://schemas.microsoft.com/office/drawing/2015/9/8/chartex" xmlns:cx2="http://schemas.microsoft.com/office/drawing/2015/10/21/chartex" xmlns:cx3="http://schemas.microsoft.com/office/drawing/2016/5/9/chartex" xmlns:cx4="http://schemas.microsoft.com/office/drawing/2016/5/10/chartex" xmlns:cx5="http://schemas.microsoft.com/office/drawing/2016/5/11/chartex" xmlns:cx6="http://schemas.microsoft.com/office/drawing/2016/5/12/chartex" xmlns:cx7="http://schemas.microsoft.com/office/drawing/2016/5/13/chartex" xmlns:cx8="http://schemas.microsoft.com/office/drawing/2016/5/14/chartex" xmlns:mc="http://schemas.openxmlformats.org/markup-compatibility/2006" xmlns:aink="http://schemas.microsoft.com/office/drawing/2016/ink" xmlns:am3d="http://schemas.microsoft.com/office/drawing/2017/model3d" xmlns:o="urn:schemas-microsoft-com:office:office" xmlns:oel="http://schemas.microsoft.com/office/2019/extlst" xmlns:r="http://schemas.openxmlformats.org/officeDocument/2006/relationships" xmlns:m="http://schemas.openxmlformats.org/officeDocument/2006/math" xmlns:v="urn:schemas-microsoft-com:vml" xmlns:wp14="http://schemas.microsoft.com/office/word/2010/wordprocessingDrawing" xmlns:wp="http://schemas.openxmlformats.org/drawingml/2006/wordprocessingDrawing" xmlns:w10="urn:schemas-microsoft-com:office:word" xmlns:w="http://schemas.openxmlformats.org/wordprocessingml/2006/main" xmlns:w14="http://schemas.microsoft.com/office/word/2010/wordml" xmlns:w15="http://schemas.microsoft.com/office/word/2012/wordml" xmlns:w16cex="http://schemas.microsoft.com/office/word/2018/wordml/cex" xmlns:w16cid="http://schemas.microsoft.com/office/word/2016/wordml/cid" xmlns:w16="http://schemas.microsoft.com/office/word/2018/wordml" xmlns:w16sdtdh="http://schemas.microsoft.com/office/word/2020/wordml/sdtdatahash" xmlns:w16se="http://schemas.microsoft.com/office/word/2015/wordml/symex" xmlns:wpg="http://schemas.microsoft.com/office/word/2010/wordprocessingGroup" xmlns:wpi="http://schemas.microsoft.com/office/word/2010/wordprocessingInk" xmlns:wne="http://schemas.microsoft.com/office/word/2006/wordml" xmlns:wps="http://schemas.microsoft.com/office/word/2010/wordprocessingShape" mc:Ignorable="w14 w15 w16se w16cid w16 w16cex w16sdtdh wp14">
   <w:p>
     <w:pPr>
       <w:pStyle w:val="Header"/>
@@ -1919,7 +1919,7 @@
 </file>
 
 <file path=word/header2.xml><?xml version="1.0" encoding="utf-8"?>
-<w:hdr xmlns:wpc="http://schemas.microsoft.com/office/word/2010/wordprocessingCanvas" xmlns:cx="http://schemas.microsoft.com/office/drawing/2014/chartex" xmlns:cx1="http://schemas.microsoft.com/office/drawing/2015/9/8/chartex" xmlns:cx2="http://schemas.microsoft.com/office/drawing/2015/10/21/chartex" xmlns:cx3="http://schemas.microsoft.com/office/drawing/2016/5/9/chartex" xmlns:cx4="http://schemas.microsoft.com/office/drawing/2016/5/10/chartex" xmlns:cx5="http://schemas.microsoft.com/office/drawing/2016/5/11/chartex" xmlns:cx6="http://schemas.microsoft.com/office/drawing/2016/5/12/chartex" xmlns:cx7="http://schemas.microsoft.com/office/drawing/2016/5/13/chartex" xmlns:cx8="http://schemas.microsoft.com/office/drawing/2016/5/14/chartex" xmlns:mc="http://schemas.openxmlformats.org/markup-compatibility/2006" xmlns:aink="http://schemas.microsoft.com/office/drawing/2016/ink" xmlns:am3d="http://schemas.microsoft.com/office/drawing/2017/model3d" xmlns:o="urn:schemas-microsoft-com:office:office" xmlns:r="http://schemas.openxmlformats.org/officeDocument/2006/relationships" xmlns:m="http://schemas.openxmlformats.org/officeDocument/2006/math" xmlns:v="urn:schemas-microsoft-com:vml" xmlns:wp14="http://schemas.microsoft.com/office/word/2010/wordprocessingDrawing" xmlns:wp="http://schemas.openxmlformats.org/drawingml/2006/wordprocessingDrawing" xmlns:w10="urn:schemas-microsoft-com:office:word" xmlns:w="http://schemas.openxmlformats.org/wordprocessingml/2006/main" xmlns:w14="http://schemas.microsoft.com/office/word/2010/wordml" xmlns:w15="http://schemas.microsoft.com/office/word/2012/wordml" xmlns:w16cex="http://schemas.microsoft.com/office/word/2018/wordml/cex" xmlns:w16cid="http://schemas.microsoft.com/office/word/2016/wordml/cid" xmlns:w16="http://schemas.microsoft.com/office/word/2018/wordml" xmlns:w16sdtdh="http://schemas.microsoft.com/office/word/2020/wordml/sdtdatahash" xmlns:w16se="http://schemas.microsoft.com/office/word/2015/wordml/symex" xmlns:wpg="http://schemas.microsoft.com/office/word/2010/wordprocessingGroup" xmlns:wpi="http://schemas.microsoft.com/office/word/2010/wordprocessingInk" xmlns:wne="http://schemas.microsoft.com/office/word/2006/wordml" xmlns:wps="http://schemas.microsoft.com/office/word/2010/wordprocessingShape" mc:Ignorable="w14 w15 w16se w16cid w16 w16cex w16sdtdh wp14">
+<w:hdr xmlns:wpc="http://schemas.microsoft.com/office/word/2010/wordprocessingCanvas" xmlns:cx="http://schemas.microsoft.com/office/drawing/2014/chartex" xmlns:cx1="http://schemas.microsoft.com/office/drawing/2015/9/8/chartex" xmlns:cx2="http://schemas.microsoft.com/office/drawing/2015/10/21/chartex" xmlns:cx3="http://schemas.microsoft.com/office/drawing/2016/5/9/chartex" xmlns:cx4="http://schemas.microsoft.com/office/drawing/2016/5/10/chartex" xmlns:cx5="http://schemas.microsoft.com/office/drawing/2016/5/11/chartex" xmlns:cx6="http://schemas.microsoft.com/office/drawing/2016/5/12/chartex" xmlns:cx7="http://schemas.microsoft.com/office/drawing/2016/5/13/chartex" xmlns:cx8="http://schemas.microsoft.com/office/drawing/2016/5/14/chartex" xmlns:mc="http://schemas.openxmlformats.org/markup-compatibility/2006" xmlns:aink="http://schemas.microsoft.com/office/drawing/2016/ink" xmlns:am3d="http://schemas.microsoft.com/office/drawing/2017/model3d" xmlns:o="urn:schemas-microsoft-com:office:office" xmlns:oel="http://schemas.microsoft.com/office/2019/extlst" xmlns:r="http://schemas.openxmlformats.org/officeDocument/2006/relationships" xmlns:m="http://schemas.openxmlformats.org/officeDocument/2006/math" xmlns:v="urn:schemas-microsoft-com:vml" xmlns:wp14="http://schemas.microsoft.com/office/word/2010/wordprocessingDrawing" xmlns:wp="http://schemas.openxmlformats.org/drawingml/2006/wordprocessingDrawing" xmlns:w10="urn:schemas-microsoft-com:office:word" xmlns:w="http://schemas.openxmlformats.org/wordprocessingml/2006/main" xmlns:w14="http://schemas.microsoft.com/office/word/2010/wordml" xmlns:w15="http://schemas.microsoft.com/office/word/2012/wordml" xmlns:w16cex="http://schemas.microsoft.com/office/word/2018/wordml/cex" xmlns:w16cid="http://schemas.microsoft.com/office/word/2016/wordml/cid" xmlns:w16="http://schemas.microsoft.com/office/word/2018/wordml" xmlns:w16sdtdh="http://schemas.microsoft.com/office/word/2020/wordml/sdtdatahash" xmlns:w16se="http://schemas.microsoft.com/office/word/2015/wordml/symex" xmlns:wpg="http://schemas.microsoft.com/office/word/2010/wordprocessingGroup" xmlns:wpi="http://schemas.microsoft.com/office/word/2010/wordprocessingInk" xmlns:wne="http://schemas.microsoft.com/office/word/2006/wordml" xmlns:wps="http://schemas.microsoft.com/office/word/2010/wordprocessingShape" mc:Ignorable="w14 w15 w16se w16cid w16 w16cex w16sdtdh wp14">
   <w:p>
     <w:pPr>
       <w:pStyle w:val="Header"/>
@@ -1995,7 +1995,7 @@
 </file>
 
 <file path=word/header3.xml><?xml version="1.0" encoding="utf-8"?>
-<w:hdr xmlns:wpc="http://schemas.microsoft.com/office/word/2010/wordprocessingCanvas" xmlns:cx="http://schemas.microsoft.com/office/drawing/2014/chartex" xmlns:cx1="http://schemas.microsoft.com/office/drawing/2015/9/8/chartex" xmlns:cx2="http://schemas.microsoft.com/office/drawing/2015/10/21/chartex" xmlns:cx3="http://schemas.microsoft.com/office/drawing/2016/5/9/chartex" xmlns:cx4="http://schemas.microsoft.com/office/drawing/2016/5/10/chartex" xmlns:cx5="http://schemas.microsoft.com/office/drawing/2016/5/11/chartex" xmlns:cx6="http://schemas.microsoft.com/office/drawing/2016/5/12/chartex" xmlns:cx7="http://schemas.microsoft.com/office/drawing/2016/5/13/chartex" xmlns:cx8="http://schemas.microsoft.com/office/drawing/2016/5/14/chartex" xmlns:mc="http://schemas.openxmlformats.org/markup-compatibility/2006" xmlns:aink="http://schemas.microsoft.com/office/drawing/2016/ink" xmlns:am3d="http://schemas.microsoft.com/office/drawing/2017/model3d" xmlns:o="urn:schemas-microsoft-com:office:office" xmlns:r="http://schemas.openxmlformats.org/officeDocument/2006/relationships" xmlns:m="http://schemas.openxmlformats.org/officeDocument/2006/math" xmlns:v="urn:schemas-microsoft-com:vml" xmlns:wp14="http://schemas.microsoft.com/office/word/2010/wordprocessingDrawing" xmlns:wp="http://schemas.openxmlformats.org/drawingml/2006/wordprocessingDrawing" xmlns:w10="urn:schemas-microsoft-com:office:word" xmlns:w="http://schemas.openxmlformats.org/wordprocessingml/2006/main" xmlns:w14="http://schemas.microsoft.com/office/word/2010/wordml" xmlns:w15="http://schemas.microsoft.com/office/word/2012/wordml" xmlns:w16cex="http://schemas.microsoft.com/office/word/2018/wordml/cex" xmlns:w16cid="http://schemas.microsoft.com/office/word/2016/wordml/cid" xmlns:w16="http://schemas.microsoft.com/office/word/2018/wordml" xmlns:w16sdtdh="http://schemas.microsoft.com/office/word/2020/wordml/sdtdatahash" xmlns:w16se="http://schemas.microsoft.com/office/word/2015/wordml/symex" xmlns:wpg="http://schemas.microsoft.com/office/word/2010/wordprocessingGroup" xmlns:wpi="http://schemas.microsoft.com/office/word/2010/wordprocessingInk" xmlns:wne="http://schemas.microsoft.com/office/word/2006/wordml" xmlns:wps="http://schemas.microsoft.com/office/word/2010/wordprocessingShape" mc:Ignorable="w14 w15 w16se w16cid w16 w16cex w16sdtdh wp14">
+<w:hdr xmlns:wpc="http://schemas.microsoft.com/office/word/2010/wordprocessingCanvas" xmlns:cx="http://schemas.microsoft.com/office/drawing/2014/chartex" xmlns:cx1="http://schemas.microsoft.com/office/drawing/2015/9/8/chartex" xmlns:cx2="http://schemas.microsoft.com/office/drawing/2015/10/21/chartex" xmlns:cx3="http://schemas.microsoft.com/office/drawing/2016/5/9/chartex" xmlns:cx4="http://schemas.microsoft.com/office/drawing/2016/5/10/chartex" xmlns:cx5="http://schemas.microsoft.com/office/drawing/2016/5/11/chartex" xmlns:cx6="http://schemas.microsoft.com/office/drawing/2016/5/12/chartex" xmlns:cx7="http://schemas.microsoft.com/office/drawing/2016/5/13/chartex" xmlns:cx8="http://schemas.microsoft.com/office/drawing/2016/5/14/chartex" xmlns:mc="http://schemas.openxmlformats.org/markup-compatibility/2006" xmlns:aink="http://schemas.microsoft.com/office/drawing/2016/ink" xmlns:am3d="http://schemas.microsoft.com/office/drawing/2017/model3d" xmlns:o="urn:schemas-microsoft-com:office:office" xmlns:oel="http://schemas.microsoft.com/office/2019/extlst" xmlns:r="http://schemas.openxmlformats.org/officeDocument/2006/relationships" xmlns:m="http://schemas.openxmlformats.org/officeDocument/2006/math" xmlns:v="urn:schemas-microsoft-com:vml" xmlns:wp14="http://schemas.microsoft.com/office/word/2010/wordprocessingDrawing" xmlns:wp="http://schemas.openxmlformats.org/drawingml/2006/wordprocessingDrawing" xmlns:w10="urn:schemas-microsoft-com:office:word" xmlns:w="http://schemas.openxmlformats.org/wordprocessingml/2006/main" xmlns:w14="http://schemas.microsoft.com/office/word/2010/wordml" xmlns:w15="http://schemas.microsoft.com/office/word/2012/wordml" xmlns:w16cex="http://schemas.microsoft.com/office/word/2018/wordml/cex" xmlns:w16cid="http://schemas.microsoft.com/office/word/2016/wordml/cid" xmlns:w16="http://schemas.microsoft.com/office/word/2018/wordml" xmlns:w16sdtdh="http://schemas.microsoft.com/office/word/2020/wordml/sdtdatahash" xmlns:w16se="http://schemas.microsoft.com/office/word/2015/wordml/symex" xmlns:wpg="http://schemas.microsoft.com/office/word/2010/wordprocessingGroup" xmlns:wpi="http://schemas.microsoft.com/office/word/2010/wordprocessingInk" xmlns:wne="http://schemas.microsoft.com/office/word/2006/wordml" xmlns:wps="http://schemas.microsoft.com/office/word/2010/wordprocessingShape" mc:Ignorable="w14 w15 w16se w16cid w16 w16cex w16sdtdh wp14">
   <w:p>
     <w:pPr>
       <w:pStyle w:val="Header"/>
@@ -2005,7 +2005,7 @@
 </file>
 
 <file path=word/numbering.xml><?xml version="1.0" encoding="utf-8"?>
-<w:numbering xmlns:wpc="http://schemas.microsoft.com/office/word/2010/wordprocessingCanvas" xmlns:cx="http://schemas.microsoft.com/office/drawing/2014/chartex" xmlns:cx1="http://schemas.microsoft.com/office/drawing/2015/9/8/chartex" xmlns:cx2="http://schemas.microsoft.com/office/drawing/2015/10/21/chartex" xmlns:cx3="http://schemas.microsoft.com/office/drawing/2016/5/9/chartex" xmlns:cx4="http://schemas.microsoft.com/office/drawing/2016/5/10/chartex" xmlns:cx5="http://schemas.microsoft.com/office/drawing/2016/5/11/chartex" xmlns:cx6="http://schemas.microsoft.com/office/drawing/2016/5/12/chartex" xmlns:cx7="http://schemas.microsoft.com/office/drawing/2016/5/13/chartex" xmlns:cx8="http://schemas.microsoft.com/office/drawing/2016/5/14/chartex" xmlns:mc="http://schemas.openxmlformats.org/markup-compatibility/2006" xmlns:aink="http://schemas.microsoft.com/office/drawing/2016/ink" xmlns:am3d="http://schemas.microsoft.com/office/drawing/2017/model3d" xmlns:o="urn:schemas-microsoft-com:office:office" xmlns:r="http://schemas.openxmlformats.org/officeDocument/2006/relationships" xmlns:m="http://schemas.openxmlformats.org/officeDocument/2006/math" xmlns:v="urn:schemas-microsoft-com:vml" xmlns:wp14="http://schemas.microsoft.com/office/word/2010/wordprocessingDrawing" xmlns:wp="http://schemas.openxmlformats.org/drawingml/2006/wordprocessingDrawing" xmlns:w10="urn:schemas-microsoft-com:office:word" xmlns:w="http://schemas.openxmlformats.org/wordprocessingml/2006/main" xmlns:w14="http://schemas.microsoft.com/office/word/2010/wordml" xmlns:w15="http://schemas.microsoft.com/office/word/2012/wordml" xmlns:w16cex="http://schemas.microsoft.com/office/word/2018/wordml/cex" xmlns:w16cid="http://schemas.microsoft.com/office/word/2016/wordml/cid" xmlns:w16="http://schemas.microsoft.com/office/word/2018/wordml" xmlns:w16sdtdh="http://schemas.microsoft.com/office/word/2020/wordml/sdtdatahash" xmlns:w16se="http://schemas.microsoft.com/office/word/2015/wordml/symex" xmlns:wpg="http://schemas.microsoft.com/office/word/2010/wordprocessingGroup" xmlns:wpi="http://schemas.microsoft.com/office/word/2010/wordprocessingInk" xmlns:wne="http://schemas.microsoft.com/office/word/2006/wordml" xmlns:wps="http://schemas.microsoft.com/office/word/2010/wordprocessingShape" mc:Ignorable="w14 w15 w16se w16cid w16 w16cex w16sdtdh wp14">
+<w:numbering xmlns:wpc="http://schemas.microsoft.com/office/word/2010/wordprocessingCanvas" xmlns:cx="http://schemas.microsoft.com/office/drawing/2014/chartex" xmlns:cx1="http://schemas.microsoft.com/office/drawing/2015/9/8/chartex" xmlns:cx2="http://schemas.microsoft.com/office/drawing/2015/10/21/chartex" xmlns:cx3="http://schemas.microsoft.com/office/drawing/2016/5/9/chartex" xmlns:cx4="http://schemas.microsoft.com/office/drawing/2016/5/10/chartex" xmlns:cx5="http://schemas.microsoft.com/office/drawing/2016/5/11/chartex" xmlns:cx6="http://schemas.microsoft.com/office/drawing/2016/5/12/chartex" xmlns:cx7="http://schemas.microsoft.com/office/drawing/2016/5/13/chartex" xmlns:cx8="http://schemas.microsoft.com/office/drawing/2016/5/14/chartex" xmlns:mc="http://schemas.openxmlformats.org/markup-compatibility/2006" xmlns:aink="http://schemas.microsoft.com/office/drawing/2016/ink" xmlns:am3d="http://schemas.microsoft.com/office/drawing/2017/model3d" xmlns:o="urn:schemas-microsoft-com:office:office" xmlns:oel="http://schemas.microsoft.com/office/2019/extlst" xmlns:r="http://schemas.openxmlformats.org/officeDocument/2006/relationships" xmlns:m="http://schemas.openxmlformats.org/officeDocument/2006/math" xmlns:v="urn:schemas-microsoft-com:vml" xmlns:wp14="http://schemas.microsoft.com/office/word/2010/wordprocessingDrawing" xmlns:wp="http://schemas.openxmlformats.org/drawingml/2006/wordprocessingDrawing" xmlns:w10="urn:schemas-microsoft-com:office:word" xmlns:w="http://schemas.openxmlformats.org/wordprocessingml/2006/main" xmlns:w14="http://schemas.microsoft.com/office/word/2010/wordml" xmlns:w15="http://schemas.microsoft.com/office/word/2012/wordml" xmlns:w16cex="http://schemas.microsoft.com/office/word/2018/wordml/cex" xmlns:w16cid="http://schemas.microsoft.com/office/word/2016/wordml/cid" xmlns:w16="http://schemas.microsoft.com/office/word/2018/wordml" xmlns:w16sdtdh="http://schemas.microsoft.com/office/word/2020/wordml/sdtdatahash" xmlns:w16se="http://schemas.microsoft.com/office/word/2015/wordml/symex" xmlns:wpg="http://schemas.microsoft.com/office/word/2010/wordprocessingGroup" xmlns:wpi="http://schemas.microsoft.com/office/word/2010/wordprocessingInk" xmlns:wne="http://schemas.microsoft.com/office/word/2006/wordml" xmlns:wps="http://schemas.microsoft.com/office/word/2010/wordprocessingShape" mc:Ignorable="w14 w15 w16se w16cid w16 w16cex w16sdtdh wp14">
   <w:abstractNum w:abstractNumId="0" w15:restartNumberingAfterBreak="0">
     <w:nsid w:val="0BCB1E29"/>
     <w:multiLevelType w:val="hybridMultilevel"/>
@@ -2356,16 +2356,16 @@
       </w:pPr>
     </w:lvl>
   </w:abstractNum>
-  <w:num w:numId="1">
+  <w:num w:numId="1" w16cid:durableId="965617949">
     <w:abstractNumId w:val="1"/>
   </w:num>
-  <w:num w:numId="2">
+  <w:num w:numId="2" w16cid:durableId="1311013235">
     <w:abstractNumId w:val="3"/>
   </w:num>
-  <w:num w:numId="3">
+  <w:num w:numId="3" w16cid:durableId="916133213">
     <w:abstractNumId w:val="0"/>
   </w:num>
-  <w:num w:numId="4">
+  <w:num w:numId="4" w16cid:durableId="677193553">
     <w:abstractNumId w:val="2"/>
   </w:num>
 </w:numbering>

</xml_diff>

<commit_message>
[FIX] Cetak Penapisan & Refactor
</commit_message>
<xml_diff>
--- a/public/document/Template-Penapisan.docx
+++ b/public/document/Template-Penapisan.docx
@@ -1,6 +1,6 @@
 
 <file path=word/document.xml><?xml version="1.0" encoding="utf-8"?>
-<w:document xmlns:wpc="http://schemas.microsoft.com/office/word/2010/wordprocessingCanvas" xmlns:cx="http://schemas.microsoft.com/office/drawing/2014/chartex" xmlns:cx1="http://schemas.microsoft.com/office/drawing/2015/9/8/chartex" xmlns:cx2="http://schemas.microsoft.com/office/drawing/2015/10/21/chartex" xmlns:cx3="http://schemas.microsoft.com/office/drawing/2016/5/9/chartex" xmlns:cx4="http://schemas.microsoft.com/office/drawing/2016/5/10/chartex" xmlns:cx5="http://schemas.microsoft.com/office/drawing/2016/5/11/chartex" xmlns:cx6="http://schemas.microsoft.com/office/drawing/2016/5/12/chartex" xmlns:cx7="http://schemas.microsoft.com/office/drawing/2016/5/13/chartex" xmlns:cx8="http://schemas.microsoft.com/office/drawing/2016/5/14/chartex" xmlns:mc="http://schemas.openxmlformats.org/markup-compatibility/2006" xmlns:aink="http://schemas.microsoft.com/office/drawing/2016/ink" xmlns:am3d="http://schemas.microsoft.com/office/drawing/2017/model3d" xmlns:o="urn:schemas-microsoft-com:office:office" xmlns:oel="http://schemas.microsoft.com/office/2019/extlst" xmlns:r="http://schemas.openxmlformats.org/officeDocument/2006/relationships" xmlns:m="http://schemas.openxmlformats.org/officeDocument/2006/math" xmlns:v="urn:schemas-microsoft-com:vml" xmlns:wp14="http://schemas.microsoft.com/office/word/2010/wordprocessingDrawing" xmlns:wp="http://schemas.openxmlformats.org/drawingml/2006/wordprocessingDrawing" xmlns:w10="urn:schemas-microsoft-com:office:word" xmlns:w="http://schemas.openxmlformats.org/wordprocessingml/2006/main" xmlns:w14="http://schemas.microsoft.com/office/word/2010/wordml" xmlns:w15="http://schemas.microsoft.com/office/word/2012/wordml" xmlns:w16cex="http://schemas.microsoft.com/office/word/2018/wordml/cex" xmlns:w16cid="http://schemas.microsoft.com/office/word/2016/wordml/cid" xmlns:w16="http://schemas.microsoft.com/office/word/2018/wordml" xmlns:w16sdtdh="http://schemas.microsoft.com/office/word/2020/wordml/sdtdatahash" xmlns:w16se="http://schemas.microsoft.com/office/word/2015/wordml/symex" xmlns:wpg="http://schemas.microsoft.com/office/word/2010/wordprocessingGroup" xmlns:wpi="http://schemas.microsoft.com/office/word/2010/wordprocessingInk" xmlns:wne="http://schemas.microsoft.com/office/word/2006/wordml" xmlns:wps="http://schemas.microsoft.com/office/word/2010/wordprocessingShape" mc:Ignorable="w14 w15 w16se w16cid w16 w16cex w16sdtdh wp14">
+<w:document xmlns:wpc="http://schemas.microsoft.com/office/word/2010/wordprocessingCanvas" xmlns:cx="http://schemas.microsoft.com/office/drawing/2014/chartex" xmlns:cx1="http://schemas.microsoft.com/office/drawing/2015/9/8/chartex" xmlns:cx2="http://schemas.microsoft.com/office/drawing/2015/10/21/chartex" xmlns:cx3="http://schemas.microsoft.com/office/drawing/2016/5/9/chartex" xmlns:cx4="http://schemas.microsoft.com/office/drawing/2016/5/10/chartex" xmlns:cx5="http://schemas.microsoft.com/office/drawing/2016/5/11/chartex" xmlns:cx6="http://schemas.microsoft.com/office/drawing/2016/5/12/chartex" xmlns:cx7="http://schemas.microsoft.com/office/drawing/2016/5/13/chartex" xmlns:cx8="http://schemas.microsoft.com/office/drawing/2016/5/14/chartex" xmlns:mc="http://schemas.openxmlformats.org/markup-compatibility/2006" xmlns:aink="http://schemas.microsoft.com/office/drawing/2016/ink" xmlns:am3d="http://schemas.microsoft.com/office/drawing/2017/model3d" xmlns:o="urn:schemas-microsoft-com:office:office" xmlns:r="http://schemas.openxmlformats.org/officeDocument/2006/relationships" xmlns:m="http://schemas.openxmlformats.org/officeDocument/2006/math" xmlns:v="urn:schemas-microsoft-com:vml" xmlns:wp14="http://schemas.microsoft.com/office/word/2010/wordprocessingDrawing" xmlns:wp="http://schemas.openxmlformats.org/drawingml/2006/wordprocessingDrawing" xmlns:w10="urn:schemas-microsoft-com:office:word" xmlns:w="http://schemas.openxmlformats.org/wordprocessingml/2006/main" xmlns:w14="http://schemas.microsoft.com/office/word/2010/wordml" xmlns:w15="http://schemas.microsoft.com/office/word/2012/wordml" xmlns:w16cex="http://schemas.microsoft.com/office/word/2018/wordml/cex" xmlns:w16cid="http://schemas.microsoft.com/office/word/2016/wordml/cid" xmlns:w16="http://schemas.microsoft.com/office/word/2018/wordml" xmlns:w16sdtdh="http://schemas.microsoft.com/office/word/2020/wordml/sdtdatahash" xmlns:w16se="http://schemas.microsoft.com/office/word/2015/wordml/symex" xmlns:wpg="http://schemas.microsoft.com/office/word/2010/wordprocessingGroup" xmlns:wpi="http://schemas.microsoft.com/office/word/2010/wordprocessingInk" xmlns:wne="http://schemas.microsoft.com/office/word/2006/wordml" xmlns:wps="http://schemas.microsoft.com/office/word/2010/wordprocessingShape" mc:Ignorable="w14 w15 w16se w16cid w16 w16cex w16sdtdh wp14">
   <w:body>
     <w:p>
       <w:pPr>
@@ -54,7 +54,25 @@
           <w:b/>
           <w:lang w:val="en-US"/>
         </w:rPr>
-        <w:t>${nama_project}</w:t>
+        <w:t>${</w:t>
+      </w:r>
+      <w:proofErr w:type="spellStart"/>
+      <w:r>
+        <w:rPr>
+          <w:rFonts w:cstheme="minorHAnsi"/>
+          <w:b/>
+          <w:lang w:val="en-US"/>
+        </w:rPr>
+        <w:t>nama_project</w:t>
+      </w:r>
+      <w:proofErr w:type="spellEnd"/>
+      <w:r>
+        <w:rPr>
+          <w:rFonts w:cstheme="minorHAnsi"/>
+          <w:b/>
+          <w:lang w:val="en-US"/>
+        </w:rPr>
+        <w:t>}</w:t>
       </w:r>
     </w:p>
     <w:p>
@@ -73,7 +91,25 @@
           <w:b/>
           <w:lang w:val="en-US"/>
         </w:rPr>
-        <w:t xml:space="preserve">No. Registrasi : </w:t>
+        <w:t xml:space="preserve">No. </w:t>
+      </w:r>
+      <w:proofErr w:type="spellStart"/>
+      <w:r>
+        <w:rPr>
+          <w:rFonts w:cstheme="minorHAnsi"/>
+          <w:b/>
+          <w:lang w:val="en-US"/>
+        </w:rPr>
+        <w:t>Registrasi</w:t>
+      </w:r>
+      <w:proofErr w:type="spellEnd"/>
+      <w:r>
+        <w:rPr>
+          <w:rFonts w:cstheme="minorHAnsi"/>
+          <w:b/>
+          <w:lang w:val="en-US"/>
+        </w:rPr>
+        <w:t xml:space="preserve"> : </w:t>
       </w:r>
       <w:r>
         <w:rPr>
@@ -81,7 +117,25 @@
           <w:b/>
           <w:lang w:val="en-US"/>
         </w:rPr>
-        <w:t>${no_registrasi}</w:t>
+        <w:t>${</w:t>
+      </w:r>
+      <w:proofErr w:type="spellStart"/>
+      <w:r>
+        <w:rPr>
+          <w:rFonts w:cstheme="minorHAnsi"/>
+          <w:b/>
+          <w:lang w:val="en-US"/>
+        </w:rPr>
+        <w:t>no_registrasi</w:t>
+      </w:r>
+      <w:proofErr w:type="spellEnd"/>
+      <w:r>
+        <w:rPr>
+          <w:rFonts w:cstheme="minorHAnsi"/>
+          <w:b/>
+          <w:lang w:val="en-US"/>
+        </w:rPr>
+        <w:t>}</w:t>
       </w:r>
     </w:p>
     <w:p>
@@ -130,6 +184,7 @@
                 <w:lang w:val="en-US"/>
               </w:rPr>
             </w:pPr>
+            <w:proofErr w:type="spellStart"/>
             <w:r>
               <w:rPr>
                 <w:rFonts w:cstheme="minorHAnsi"/>
@@ -138,6 +193,7 @@
               </w:rPr>
               <w:t>Pemrakarsa</w:t>
             </w:r>
+            <w:proofErr w:type="spellEnd"/>
           </w:p>
         </w:tc>
         <w:tc>
@@ -185,7 +241,25 @@
                 <w:sz w:val="20"/>
                 <w:lang w:val="en-US"/>
               </w:rPr>
-              <w:t>${pemrakarsa}</w:t>
+              <w:t>${</w:t>
+            </w:r>
+            <w:proofErr w:type="spellStart"/>
+            <w:r>
+              <w:rPr>
+                <w:rFonts w:cstheme="minorHAnsi"/>
+                <w:sz w:val="20"/>
+                <w:lang w:val="en-US"/>
+              </w:rPr>
+              <w:t>pemrakarsa</w:t>
+            </w:r>
+            <w:proofErr w:type="spellEnd"/>
+            <w:r>
+              <w:rPr>
+                <w:rFonts w:cstheme="minorHAnsi"/>
+                <w:sz w:val="20"/>
+                <w:lang w:val="en-US"/>
+              </w:rPr>
+              <w:t>}</w:t>
             </w:r>
           </w:p>
         </w:tc>
@@ -218,8 +292,18 @@
                 <w:sz w:val="20"/>
                 <w:lang w:val="en-US"/>
               </w:rPr>
-              <w:t xml:space="preserve"> Penanggungjawab</w:t>
-            </w:r>
+              <w:t xml:space="preserve"> </w:t>
+            </w:r>
+            <w:proofErr w:type="spellStart"/>
+            <w:r>
+              <w:rPr>
+                <w:rFonts w:cstheme="minorHAnsi"/>
+                <w:sz w:val="20"/>
+                <w:lang w:val="en-US"/>
+              </w:rPr>
+              <w:t>Penanggungjawab</w:t>
+            </w:r>
+            <w:proofErr w:type="spellEnd"/>
           </w:p>
         </w:tc>
         <w:tc>
@@ -267,7 +351,25 @@
                 <w:sz w:val="20"/>
                 <w:lang w:val="en-US"/>
               </w:rPr>
-              <w:t>${penanggung_jawab}</w:t>
+              <w:t>${</w:t>
+            </w:r>
+            <w:proofErr w:type="spellStart"/>
+            <w:r>
+              <w:rPr>
+                <w:rFonts w:cstheme="minorHAnsi"/>
+                <w:sz w:val="20"/>
+                <w:lang w:val="en-US"/>
+              </w:rPr>
+              <w:t>penanggung_jawab</w:t>
+            </w:r>
+            <w:proofErr w:type="spellEnd"/>
+            <w:r>
+              <w:rPr>
+                <w:rFonts w:cstheme="minorHAnsi"/>
+                <w:sz w:val="20"/>
+                <w:lang w:val="en-US"/>
+              </w:rPr>
+              <w:t>}</w:t>
             </w:r>
           </w:p>
         </w:tc>
@@ -341,7 +443,25 @@
                 <w:sz w:val="20"/>
                 <w:lang w:val="en-US"/>
               </w:rPr>
-              <w:t>${jabatan}</w:t>
+              <w:t>${</w:t>
+            </w:r>
+            <w:proofErr w:type="spellStart"/>
+            <w:r>
+              <w:rPr>
+                <w:rFonts w:cstheme="minorHAnsi"/>
+                <w:sz w:val="20"/>
+                <w:lang w:val="en-US"/>
+              </w:rPr>
+              <w:t>jabatan</w:t>
+            </w:r>
+            <w:proofErr w:type="spellEnd"/>
+            <w:r>
+              <w:rPr>
+                <w:rFonts w:cstheme="minorHAnsi"/>
+                <w:sz w:val="20"/>
+                <w:lang w:val="en-US"/>
+              </w:rPr>
+              <w:t>}</w:t>
             </w:r>
           </w:p>
         </w:tc>
@@ -368,8 +488,18 @@
                 <w:sz w:val="20"/>
                 <w:lang w:val="en-US"/>
               </w:rPr>
-              <w:t>Alamat Penanggungjawab</w:t>
-            </w:r>
+              <w:t xml:space="preserve">Alamat </w:t>
+            </w:r>
+            <w:proofErr w:type="spellStart"/>
+            <w:r>
+              <w:rPr>
+                <w:rFonts w:cstheme="minorHAnsi"/>
+                <w:sz w:val="20"/>
+                <w:lang w:val="en-US"/>
+              </w:rPr>
+              <w:t>Penanggungjawab</w:t>
+            </w:r>
+            <w:proofErr w:type="spellEnd"/>
           </w:p>
         </w:tc>
         <w:tc>
@@ -417,7 +547,25 @@
                 <w:sz w:val="20"/>
                 <w:lang w:val="en-US"/>
               </w:rPr>
-              <w:t>${alamat_penanggung_jawab}</w:t>
+              <w:t>${</w:t>
+            </w:r>
+            <w:proofErr w:type="spellStart"/>
+            <w:r>
+              <w:rPr>
+                <w:rFonts w:cstheme="minorHAnsi"/>
+                <w:sz w:val="20"/>
+                <w:lang w:val="en-US"/>
+              </w:rPr>
+              <w:t>alamat_penanggung_jawab</w:t>
+            </w:r>
+            <w:proofErr w:type="spellEnd"/>
+            <w:r>
+              <w:rPr>
+                <w:rFonts w:cstheme="minorHAnsi"/>
+                <w:sz w:val="20"/>
+                <w:lang w:val="en-US"/>
+              </w:rPr>
+              <w:t>}</w:t>
             </w:r>
           </w:p>
         </w:tc>
@@ -438,13 +586,23 @@
                 <w:lang w:val="en-US"/>
               </w:rPr>
             </w:pPr>
-            <w:r>
-              <w:rPr>
-                <w:rFonts w:cstheme="minorHAnsi"/>
-                <w:sz w:val="20"/>
-                <w:lang w:val="en-US"/>
-              </w:rPr>
-              <w:t>Nomor Telp.</w:t>
+            <w:proofErr w:type="spellStart"/>
+            <w:r>
+              <w:rPr>
+                <w:rFonts w:cstheme="minorHAnsi"/>
+                <w:sz w:val="20"/>
+                <w:lang w:val="en-US"/>
+              </w:rPr>
+              <w:t>Nomor</w:t>
+            </w:r>
+            <w:proofErr w:type="spellEnd"/>
+            <w:r>
+              <w:rPr>
+                <w:rFonts w:cstheme="minorHAnsi"/>
+                <w:sz w:val="20"/>
+                <w:lang w:val="en-US"/>
+              </w:rPr>
+              <w:t xml:space="preserve"> Telp.</w:t>
             </w:r>
           </w:p>
         </w:tc>
@@ -493,7 +651,25 @@
                 <w:sz w:val="20"/>
                 <w:lang w:val="en-US"/>
               </w:rPr>
-              <w:t>${nomor_telepon}</w:t>
+              <w:t>${</w:t>
+            </w:r>
+            <w:proofErr w:type="spellStart"/>
+            <w:r>
+              <w:rPr>
+                <w:rFonts w:cstheme="minorHAnsi"/>
+                <w:sz w:val="20"/>
+                <w:lang w:val="en-US"/>
+              </w:rPr>
+              <w:t>nomor_telepon</w:t>
+            </w:r>
+            <w:proofErr w:type="spellEnd"/>
+            <w:r>
+              <w:rPr>
+                <w:rFonts w:cstheme="minorHAnsi"/>
+                <w:sz w:val="20"/>
+                <w:lang w:val="en-US"/>
+              </w:rPr>
+              <w:t>}</w:t>
             </w:r>
           </w:p>
         </w:tc>
@@ -520,8 +696,18 @@
                 <w:sz w:val="20"/>
                 <w:lang w:val="en-US"/>
               </w:rPr>
-              <w:t>Email Pemrakarsa</w:t>
-            </w:r>
+              <w:t xml:space="preserve">Email </w:t>
+            </w:r>
+            <w:proofErr w:type="spellStart"/>
+            <w:r>
+              <w:rPr>
+                <w:rFonts w:cstheme="minorHAnsi"/>
+                <w:sz w:val="20"/>
+                <w:lang w:val="en-US"/>
+              </w:rPr>
+              <w:t>Pemrakarsa</w:t>
+            </w:r>
+            <w:proofErr w:type="spellEnd"/>
           </w:p>
         </w:tc>
         <w:tc>
@@ -569,7 +755,25 @@
                 <w:sz w:val="20"/>
                 <w:lang w:val="en-US"/>
               </w:rPr>
-              <w:t>${email_pemrakarsa}</w:t>
+              <w:t>${</w:t>
+            </w:r>
+            <w:proofErr w:type="spellStart"/>
+            <w:r>
+              <w:rPr>
+                <w:rFonts w:cstheme="minorHAnsi"/>
+                <w:sz w:val="20"/>
+                <w:lang w:val="en-US"/>
+              </w:rPr>
+              <w:t>email_pemrakarsa</w:t>
+            </w:r>
+            <w:proofErr w:type="spellEnd"/>
+            <w:r>
+              <w:rPr>
+                <w:rFonts w:cstheme="minorHAnsi"/>
+                <w:sz w:val="20"/>
+                <w:lang w:val="en-US"/>
+              </w:rPr>
+              <w:t>}</w:t>
             </w:r>
           </w:p>
         </w:tc>
@@ -610,8 +814,20 @@
           <w:sz w:val="20"/>
           <w:lang w:val="en-US"/>
         </w:rPr>
-        <w:t>Daftar Kegiatan</w:t>
+        <w:t xml:space="preserve">Daftar </w:t>
       </w:r>
+      <w:proofErr w:type="spellStart"/>
+      <w:r>
+        <w:rPr>
+          <w:rFonts w:cstheme="minorHAnsi"/>
+          <w:b/>
+          <w:bCs/>
+          <w:sz w:val="20"/>
+          <w:lang w:val="en-US"/>
+        </w:rPr>
+        <w:t>Kegiatan</w:t>
+      </w:r>
+      <w:proofErr w:type="spellEnd"/>
     </w:p>
     <w:tbl>
       <w:tblPr>
@@ -675,6 +891,7 @@
                 <w:sz w:val="20"/>
               </w:rPr>
             </w:pPr>
+            <w:proofErr w:type="spellStart"/>
             <w:r>
               <w:rPr>
                 <w:rFonts w:cstheme="minorHAnsi"/>
@@ -683,6 +900,7 @@
               </w:rPr>
               <w:t>Kegiatan</w:t>
             </w:r>
+            <w:proofErr w:type="spellEnd"/>
           </w:p>
         </w:tc>
         <w:tc>
@@ -708,8 +926,18 @@
                 <w:sz w:val="20"/>
                 <w:lang w:val="en-US"/>
               </w:rPr>
-              <w:t>Nama Kegiatan</w:t>
-            </w:r>
+              <w:t xml:space="preserve">Nama </w:t>
+            </w:r>
+            <w:proofErr w:type="spellStart"/>
+            <w:r>
+              <w:rPr>
+                <w:rFonts w:cstheme="minorHAnsi"/>
+                <w:sz w:val="20"/>
+                <w:lang w:val="en-US"/>
+              </w:rPr>
+              <w:t>Kegiatan</w:t>
+            </w:r>
+            <w:proofErr w:type="spellEnd"/>
           </w:p>
         </w:tc>
         <w:tc>
@@ -729,14 +957,34 @@
                 <w:lang w:val="en-US"/>
               </w:rPr>
             </w:pPr>
-            <w:r>
-              <w:rPr>
-                <w:rFonts w:cstheme="minorHAnsi"/>
-                <w:sz w:val="20"/>
-                <w:lang w:val="en-US"/>
-              </w:rPr>
-              <w:t>Jenis Kegiatan</w:t>
-            </w:r>
+            <w:proofErr w:type="spellStart"/>
+            <w:r>
+              <w:rPr>
+                <w:rFonts w:cstheme="minorHAnsi"/>
+                <w:sz w:val="20"/>
+                <w:lang w:val="en-US"/>
+              </w:rPr>
+              <w:t>Jenis</w:t>
+            </w:r>
+            <w:proofErr w:type="spellEnd"/>
+            <w:r>
+              <w:rPr>
+                <w:rFonts w:cstheme="minorHAnsi"/>
+                <w:sz w:val="20"/>
+                <w:lang w:val="en-US"/>
+              </w:rPr>
+              <w:t xml:space="preserve"> </w:t>
+            </w:r>
+            <w:proofErr w:type="spellStart"/>
+            <w:r>
+              <w:rPr>
+                <w:rFonts w:cstheme="minorHAnsi"/>
+                <w:sz w:val="20"/>
+                <w:lang w:val="en-US"/>
+              </w:rPr>
+              <w:t>Kegiatan</w:t>
+            </w:r>
+            <w:proofErr w:type="spellEnd"/>
           </w:p>
         </w:tc>
         <w:tc>
@@ -762,8 +1010,18 @@
                 <w:sz w:val="20"/>
                 <w:lang w:val="en-US"/>
               </w:rPr>
-              <w:t>Skala Besaran</w:t>
-            </w:r>
+              <w:t xml:space="preserve">Skala </w:t>
+            </w:r>
+            <w:proofErr w:type="spellStart"/>
+            <w:r>
+              <w:rPr>
+                <w:rFonts w:cstheme="minorHAnsi"/>
+                <w:sz w:val="20"/>
+                <w:lang w:val="en-US"/>
+              </w:rPr>
+              <w:t>Besaran</w:t>
+            </w:r>
+            <w:proofErr w:type="spellEnd"/>
           </w:p>
         </w:tc>
       </w:tr>
@@ -809,13 +1067,23 @@
                 <w:lang w:val="en-US"/>
               </w:rPr>
             </w:pPr>
-            <w:r>
-              <w:rPr>
-                <w:rFonts w:cstheme="minorHAnsi"/>
-                <w:sz w:val="20"/>
-                <w:lang w:val="en-US"/>
-              </w:rPr>
-              <w:t xml:space="preserve">Kegiatan </w:t>
+            <w:proofErr w:type="spellStart"/>
+            <w:r>
+              <w:rPr>
+                <w:rFonts w:cstheme="minorHAnsi"/>
+                <w:sz w:val="20"/>
+                <w:lang w:val="en-US"/>
+              </w:rPr>
+              <w:t>Kegiatan</w:t>
+            </w:r>
+            <w:proofErr w:type="spellEnd"/>
+            <w:r>
+              <w:rPr>
+                <w:rFonts w:cstheme="minorHAnsi"/>
+                <w:sz w:val="20"/>
+                <w:lang w:val="en-US"/>
+              </w:rPr>
+              <w:t xml:space="preserve"> </w:t>
             </w:r>
             <w:r>
               <w:rPr>
@@ -831,7 +1099,25 @@
                 <w:sz w:val="20"/>
                 <w:lang w:val="en-US"/>
               </w:rPr>
-              <w:t>{jenis_keg}</w:t>
+              <w:t>{</w:t>
+            </w:r>
+            <w:proofErr w:type="spellStart"/>
+            <w:r>
+              <w:rPr>
+                <w:rFonts w:cstheme="minorHAnsi"/>
+                <w:sz w:val="20"/>
+                <w:lang w:val="en-US"/>
+              </w:rPr>
+              <w:t>jenis_keg</w:t>
+            </w:r>
+            <w:proofErr w:type="spellEnd"/>
+            <w:r>
+              <w:rPr>
+                <w:rFonts w:cstheme="minorHAnsi"/>
+                <w:sz w:val="20"/>
+                <w:lang w:val="en-US"/>
+              </w:rPr>
+              <w:t>}</w:t>
             </w:r>
           </w:p>
         </w:tc>
@@ -856,7 +1142,25 @@
                 <w:sz w:val="20"/>
                 <w:lang w:val="en-US"/>
               </w:rPr>
-              <w:t>${nama_kegiatan}</w:t>
+              <w:t>${</w:t>
+            </w:r>
+            <w:proofErr w:type="spellStart"/>
+            <w:r>
+              <w:rPr>
+                <w:rFonts w:cstheme="minorHAnsi"/>
+                <w:sz w:val="20"/>
+                <w:lang w:val="en-US"/>
+              </w:rPr>
+              <w:t>nama_kegiatan</w:t>
+            </w:r>
+            <w:proofErr w:type="spellEnd"/>
+            <w:r>
+              <w:rPr>
+                <w:rFonts w:cstheme="minorHAnsi"/>
+                <w:sz w:val="20"/>
+                <w:lang w:val="en-US"/>
+              </w:rPr>
+              <w:t>}</w:t>
             </w:r>
           </w:p>
         </w:tc>
@@ -882,7 +1186,25 @@
                 <w:sz w:val="20"/>
                 <w:lang w:val="en-US"/>
               </w:rPr>
-              <w:t>${jenis_kegiatan}</w:t>
+              <w:t>${</w:t>
+            </w:r>
+            <w:proofErr w:type="spellStart"/>
+            <w:r>
+              <w:rPr>
+                <w:rFonts w:cstheme="minorHAnsi"/>
+                <w:sz w:val="20"/>
+                <w:lang w:val="en-US"/>
+              </w:rPr>
+              <w:t>jenis_kegiatan</w:t>
+            </w:r>
+            <w:proofErr w:type="spellEnd"/>
+            <w:r>
+              <w:rPr>
+                <w:rFonts w:cstheme="minorHAnsi"/>
+                <w:sz w:val="20"/>
+                <w:lang w:val="en-US"/>
+              </w:rPr>
+              <w:t>}</w:t>
             </w:r>
           </w:p>
         </w:tc>
@@ -908,7 +1230,25 @@
                 <w:sz w:val="20"/>
                 <w:lang w:val="en-US"/>
               </w:rPr>
-              <w:t>${skala_besaran}</w:t>
+              <w:t>${</w:t>
+            </w:r>
+            <w:proofErr w:type="spellStart"/>
+            <w:r>
+              <w:rPr>
+                <w:rFonts w:cstheme="minorHAnsi"/>
+                <w:sz w:val="20"/>
+                <w:lang w:val="en-US"/>
+              </w:rPr>
+              <w:t>skala_besaran</w:t>
+            </w:r>
+            <w:proofErr w:type="spellEnd"/>
+            <w:r>
+              <w:rPr>
+                <w:rFonts w:cstheme="minorHAnsi"/>
+                <w:sz w:val="20"/>
+                <w:lang w:val="en-US"/>
+              </w:rPr>
+              <w:t>}</w:t>
             </w:r>
           </w:p>
         </w:tc>
@@ -1021,6 +1361,7 @@
                 <w:sz w:val="20"/>
               </w:rPr>
             </w:pPr>
+            <w:proofErr w:type="spellStart"/>
             <w:r>
               <w:rPr>
                 <w:rFonts w:cstheme="minorHAnsi"/>
@@ -1029,6 +1370,7 @@
               </w:rPr>
               <w:t>Provinsi</w:t>
             </w:r>
+            <w:proofErr w:type="spellEnd"/>
           </w:p>
         </w:tc>
         <w:tc>
@@ -1047,13 +1389,23 @@
                 <w:lang w:val="en-US"/>
               </w:rPr>
             </w:pPr>
-            <w:r>
-              <w:rPr>
-                <w:rFonts w:cstheme="minorHAnsi"/>
-                <w:sz w:val="20"/>
-                <w:lang w:val="en-US"/>
-              </w:rPr>
-              <w:t>Kabupaten/Kota</w:t>
+            <w:proofErr w:type="spellStart"/>
+            <w:r>
+              <w:rPr>
+                <w:rFonts w:cstheme="minorHAnsi"/>
+                <w:sz w:val="20"/>
+                <w:lang w:val="en-US"/>
+              </w:rPr>
+              <w:t>Kabupaten</w:t>
+            </w:r>
+            <w:proofErr w:type="spellEnd"/>
+            <w:r>
+              <w:rPr>
+                <w:rFonts w:cstheme="minorHAnsi"/>
+                <w:sz w:val="20"/>
+                <w:lang w:val="en-US"/>
+              </w:rPr>
+              <w:t>/Kota</w:t>
             </w:r>
           </w:p>
         </w:tc>
@@ -1107,7 +1459,25 @@
                 <w:sz w:val="20"/>
                 <w:lang w:val="en-US"/>
               </w:rPr>
-              <w:t>${no_lokasi}</w:t>
+              <w:t>${</w:t>
+            </w:r>
+            <w:proofErr w:type="spellStart"/>
+            <w:r>
+              <w:rPr>
+                <w:rFonts w:cstheme="minorHAnsi"/>
+                <w:sz w:val="20"/>
+                <w:lang w:val="en-US"/>
+              </w:rPr>
+              <w:t>no_lokasi</w:t>
+            </w:r>
+            <w:proofErr w:type="spellEnd"/>
+            <w:r>
+              <w:rPr>
+                <w:rFonts w:cstheme="minorHAnsi"/>
+                <w:sz w:val="20"/>
+                <w:lang w:val="en-US"/>
+              </w:rPr>
+              <w:t>}</w:t>
             </w:r>
           </w:p>
         </w:tc>
@@ -1132,7 +1502,25 @@
                 <w:sz w:val="20"/>
                 <w:lang w:val="en-US"/>
               </w:rPr>
-              <w:t>${lokasi_provinsi}</w:t>
+              <w:t>${</w:t>
+            </w:r>
+            <w:proofErr w:type="spellStart"/>
+            <w:r>
+              <w:rPr>
+                <w:rFonts w:cstheme="minorHAnsi"/>
+                <w:sz w:val="20"/>
+                <w:lang w:val="en-US"/>
+              </w:rPr>
+              <w:t>lokasi_provinsi</w:t>
+            </w:r>
+            <w:proofErr w:type="spellEnd"/>
+            <w:r>
+              <w:rPr>
+                <w:rFonts w:cstheme="minorHAnsi"/>
+                <w:sz w:val="20"/>
+                <w:lang w:val="en-US"/>
+              </w:rPr>
+              <w:t>}</w:t>
             </w:r>
           </w:p>
         </w:tc>
@@ -1157,7 +1545,25 @@
                 <w:sz w:val="20"/>
                 <w:lang w:val="en-US"/>
               </w:rPr>
-              <w:t>${lokasi_kota_kabupaten}</w:t>
+              <w:t>${</w:t>
+            </w:r>
+            <w:proofErr w:type="spellStart"/>
+            <w:r>
+              <w:rPr>
+                <w:rFonts w:cstheme="minorHAnsi"/>
+                <w:sz w:val="20"/>
+                <w:lang w:val="en-US"/>
+              </w:rPr>
+              <w:t>lokasi_kota_kabupaten</w:t>
+            </w:r>
+            <w:proofErr w:type="spellEnd"/>
+            <w:r>
+              <w:rPr>
+                <w:rFonts w:cstheme="minorHAnsi"/>
+                <w:sz w:val="20"/>
+                <w:lang w:val="en-US"/>
+              </w:rPr>
+              <w:t>}</w:t>
             </w:r>
           </w:p>
         </w:tc>
@@ -1182,7 +1588,25 @@
                 <w:sz w:val="20"/>
                 <w:lang w:val="en-US"/>
               </w:rPr>
-              <w:t>${alamat}</w:t>
+              <w:t>${</w:t>
+            </w:r>
+            <w:proofErr w:type="spellStart"/>
+            <w:r>
+              <w:rPr>
+                <w:rFonts w:cstheme="minorHAnsi"/>
+                <w:sz w:val="20"/>
+                <w:lang w:val="en-US"/>
+              </w:rPr>
+              <w:t>alamat</w:t>
+            </w:r>
+            <w:proofErr w:type="spellEnd"/>
+            <w:r>
+              <w:rPr>
+                <w:rFonts w:cstheme="minorHAnsi"/>
+                <w:sz w:val="20"/>
+                <w:lang w:val="en-US"/>
+              </w:rPr>
+              <w:t>}</w:t>
             </w:r>
           </w:p>
         </w:tc>
@@ -1225,8 +1649,20 @@
           <w:sz w:val="20"/>
           <w:lang w:val="en-US"/>
         </w:rPr>
-        <w:t>Hasil Penapisan</w:t>
+        <w:t xml:space="preserve">Hasil </w:t>
       </w:r>
+      <w:proofErr w:type="spellStart"/>
+      <w:r>
+        <w:rPr>
+          <w:rFonts w:cstheme="minorHAnsi"/>
+          <w:b/>
+          <w:bCs/>
+          <w:sz w:val="20"/>
+          <w:lang w:val="en-US"/>
+        </w:rPr>
+        <w:t>Penapisan</w:t>
+      </w:r>
+      <w:proofErr w:type="spellEnd"/>
     </w:p>
     <w:tbl>
       <w:tblPr>
@@ -1263,14 +1699,34 @@
                 <w:lang w:val="en-US"/>
               </w:rPr>
             </w:pPr>
-            <w:r>
-              <w:rPr>
-                <w:rFonts w:cstheme="minorHAnsi"/>
-                <w:sz w:val="20"/>
-                <w:lang w:val="en-US"/>
-              </w:rPr>
-              <w:t>Jenis Dokumen</w:t>
-            </w:r>
+            <w:proofErr w:type="spellStart"/>
+            <w:r>
+              <w:rPr>
+                <w:rFonts w:cstheme="minorHAnsi"/>
+                <w:sz w:val="20"/>
+                <w:lang w:val="en-US"/>
+              </w:rPr>
+              <w:t>Jenis</w:t>
+            </w:r>
+            <w:proofErr w:type="spellEnd"/>
+            <w:r>
+              <w:rPr>
+                <w:rFonts w:cstheme="minorHAnsi"/>
+                <w:sz w:val="20"/>
+                <w:lang w:val="en-US"/>
+              </w:rPr>
+              <w:t xml:space="preserve"> </w:t>
+            </w:r>
+            <w:proofErr w:type="spellStart"/>
+            <w:r>
+              <w:rPr>
+                <w:rFonts w:cstheme="minorHAnsi"/>
+                <w:sz w:val="20"/>
+                <w:lang w:val="en-US"/>
+              </w:rPr>
+              <w:t>Dokumen</w:t>
+            </w:r>
+            <w:proofErr w:type="spellEnd"/>
           </w:p>
         </w:tc>
         <w:tc>
@@ -1322,7 +1778,29 @@
                 <w:sz w:val="20"/>
                 <w:lang w:val="en-US"/>
               </w:rPr>
-              <w:t>${jenis_dokumen}</w:t>
+              <w:t>${</w:t>
+            </w:r>
+            <w:proofErr w:type="spellStart"/>
+            <w:r>
+              <w:rPr>
+                <w:rFonts w:cstheme="minorHAnsi"/>
+                <w:b/>
+                <w:bCs/>
+                <w:sz w:val="20"/>
+                <w:lang w:val="en-US"/>
+              </w:rPr>
+              <w:t>jenis_dokumen</w:t>
+            </w:r>
+            <w:proofErr w:type="spellEnd"/>
+            <w:r>
+              <w:rPr>
+                <w:rFonts w:cstheme="minorHAnsi"/>
+                <w:b/>
+                <w:bCs/>
+                <w:sz w:val="20"/>
+                <w:lang w:val="en-US"/>
+              </w:rPr>
+              <w:t>}</w:t>
             </w:r>
           </w:p>
         </w:tc>
@@ -1349,8 +1827,18 @@
                 <w:sz w:val="20"/>
                 <w:lang w:val="en-US"/>
               </w:rPr>
-              <w:t>Tingkat Risiko</w:t>
-            </w:r>
+              <w:t xml:space="preserve">Tingkat </w:t>
+            </w:r>
+            <w:proofErr w:type="spellStart"/>
+            <w:r>
+              <w:rPr>
+                <w:rFonts w:cstheme="minorHAnsi"/>
+                <w:sz w:val="20"/>
+                <w:lang w:val="en-US"/>
+              </w:rPr>
+              <w:t>Risiko</w:t>
+            </w:r>
+            <w:proofErr w:type="spellEnd"/>
           </w:p>
         </w:tc>
         <w:tc>
@@ -1402,7 +1890,29 @@
                 <w:sz w:val="20"/>
                 <w:lang w:val="en-US"/>
               </w:rPr>
-              <w:t>${tingkat_resiko}</w:t>
+              <w:t>${</w:t>
+            </w:r>
+            <w:proofErr w:type="spellStart"/>
+            <w:r>
+              <w:rPr>
+                <w:rFonts w:cstheme="minorHAnsi"/>
+                <w:b/>
+                <w:bCs/>
+                <w:sz w:val="20"/>
+                <w:lang w:val="en-US"/>
+              </w:rPr>
+              <w:t>tingkat_resiko</w:t>
+            </w:r>
+            <w:proofErr w:type="spellEnd"/>
+            <w:r>
+              <w:rPr>
+                <w:rFonts w:cstheme="minorHAnsi"/>
+                <w:b/>
+                <w:bCs/>
+                <w:sz w:val="20"/>
+                <w:lang w:val="en-US"/>
+              </w:rPr>
+              <w:t>}</w:t>
             </w:r>
           </w:p>
         </w:tc>
@@ -1423,6 +1933,7 @@
                 <w:lang w:val="en-US"/>
               </w:rPr>
             </w:pPr>
+            <w:proofErr w:type="spellStart"/>
             <w:r>
               <w:rPr>
                 <w:rFonts w:cstheme="minorHAnsi"/>
@@ -1431,6 +1942,7 @@
               </w:rPr>
               <w:t>Kewenangan</w:t>
             </w:r>
+            <w:proofErr w:type="spellEnd"/>
           </w:p>
         </w:tc>
         <w:tc>
@@ -1482,7 +1994,29 @@
                 <w:sz w:val="20"/>
                 <w:lang w:val="en-US"/>
               </w:rPr>
-              <w:t>${kewenangan}</w:t>
+              <w:t>${</w:t>
+            </w:r>
+            <w:proofErr w:type="spellStart"/>
+            <w:r>
+              <w:rPr>
+                <w:rFonts w:cstheme="minorHAnsi"/>
+                <w:b/>
+                <w:bCs/>
+                <w:sz w:val="20"/>
+                <w:lang w:val="en-US"/>
+              </w:rPr>
+              <w:t>kewenangan</w:t>
+            </w:r>
+            <w:proofErr w:type="spellEnd"/>
+            <w:r>
+              <w:rPr>
+                <w:rFonts w:cstheme="minorHAnsi"/>
+                <w:b/>
+                <w:bCs/>
+                <w:sz w:val="20"/>
+                <w:lang w:val="en-US"/>
+              </w:rPr>
+              <w:t>}</w:t>
             </w:r>
           </w:p>
         </w:tc>
@@ -1516,6 +2050,7 @@
           <w:lang w:val="en-US"/>
         </w:rPr>
       </w:pPr>
+      <w:proofErr w:type="spellStart"/>
       <w:r>
         <w:rPr>
           <w:rFonts w:cstheme="minorHAnsi"/>
@@ -1524,8 +2059,119 @@
           <w:sz w:val="20"/>
           <w:lang w:val="en-US"/>
         </w:rPr>
-        <w:t>Tampilan Citra Satelit Tapak Proyek Rencana Usaha/Kegiatan</w:t>
+        <w:t>Tampilan</w:t>
       </w:r>
+      <w:proofErr w:type="spellEnd"/>
+      <w:r>
+        <w:rPr>
+          <w:rFonts w:cstheme="minorHAnsi"/>
+          <w:b/>
+          <w:bCs/>
+          <w:sz w:val="20"/>
+          <w:lang w:val="en-US"/>
+        </w:rPr>
+        <w:t xml:space="preserve"> Citra </w:t>
+      </w:r>
+      <w:proofErr w:type="spellStart"/>
+      <w:r>
+        <w:rPr>
+          <w:rFonts w:cstheme="minorHAnsi"/>
+          <w:b/>
+          <w:bCs/>
+          <w:sz w:val="20"/>
+          <w:lang w:val="en-US"/>
+        </w:rPr>
+        <w:t>Satelit</w:t>
+      </w:r>
+      <w:proofErr w:type="spellEnd"/>
+      <w:r>
+        <w:rPr>
+          <w:rFonts w:cstheme="minorHAnsi"/>
+          <w:b/>
+          <w:bCs/>
+          <w:sz w:val="20"/>
+          <w:lang w:val="en-US"/>
+        </w:rPr>
+        <w:t xml:space="preserve"> </w:t>
+      </w:r>
+      <w:proofErr w:type="spellStart"/>
+      <w:r>
+        <w:rPr>
+          <w:rFonts w:cstheme="minorHAnsi"/>
+          <w:b/>
+          <w:bCs/>
+          <w:sz w:val="20"/>
+          <w:lang w:val="en-US"/>
+        </w:rPr>
+        <w:t>Tapak</w:t>
+      </w:r>
+      <w:proofErr w:type="spellEnd"/>
+      <w:r>
+        <w:rPr>
+          <w:rFonts w:cstheme="minorHAnsi"/>
+          <w:b/>
+          <w:bCs/>
+          <w:sz w:val="20"/>
+          <w:lang w:val="en-US"/>
+        </w:rPr>
+        <w:t xml:space="preserve"> </w:t>
+      </w:r>
+      <w:proofErr w:type="spellStart"/>
+      <w:r>
+        <w:rPr>
+          <w:rFonts w:cstheme="minorHAnsi"/>
+          <w:b/>
+          <w:bCs/>
+          <w:sz w:val="20"/>
+          <w:lang w:val="en-US"/>
+        </w:rPr>
+        <w:t>Proyek</w:t>
+      </w:r>
+      <w:proofErr w:type="spellEnd"/>
+      <w:r>
+        <w:rPr>
+          <w:rFonts w:cstheme="minorHAnsi"/>
+          <w:b/>
+          <w:bCs/>
+          <w:sz w:val="20"/>
+          <w:lang w:val="en-US"/>
+        </w:rPr>
+        <w:t xml:space="preserve"> </w:t>
+      </w:r>
+      <w:proofErr w:type="spellStart"/>
+      <w:r>
+        <w:rPr>
+          <w:rFonts w:cstheme="minorHAnsi"/>
+          <w:b/>
+          <w:bCs/>
+          <w:sz w:val="20"/>
+          <w:lang w:val="en-US"/>
+        </w:rPr>
+        <w:t>Rencana</w:t>
+      </w:r>
+      <w:proofErr w:type="spellEnd"/>
+      <w:r>
+        <w:rPr>
+          <w:rFonts w:cstheme="minorHAnsi"/>
+          <w:b/>
+          <w:bCs/>
+          <w:sz w:val="20"/>
+          <w:lang w:val="en-US"/>
+        </w:rPr>
+        <w:t xml:space="preserve"> Usaha/</w:t>
+      </w:r>
+      <w:proofErr w:type="spellStart"/>
+      <w:r>
+        <w:rPr>
+          <w:rFonts w:cstheme="minorHAnsi"/>
+          <w:b/>
+          <w:bCs/>
+          <w:sz w:val="20"/>
+          <w:lang w:val="en-US"/>
+        </w:rPr>
+        <w:t>Kegiatan</w:t>
+      </w:r>
+      <w:proofErr w:type="spellEnd"/>
     </w:p>
     <w:p>
       <w:pPr>
@@ -1565,7 +2211,29 @@
           <w:sz w:val="20"/>
           <w:lang w:val="en-US"/>
         </w:rPr>
-        <w:t>${gambar_map}</w:t>
+        <w:t>${</w:t>
+      </w:r>
+      <w:proofErr w:type="spellStart"/>
+      <w:r>
+        <w:rPr>
+          <w:rFonts w:cstheme="minorHAnsi"/>
+          <w:b/>
+          <w:bCs/>
+          <w:sz w:val="20"/>
+          <w:lang w:val="en-US"/>
+        </w:rPr>
+        <w:t>gambar_map</w:t>
+      </w:r>
+      <w:proofErr w:type="spellEnd"/>
+      <w:r>
+        <w:rPr>
+          <w:rFonts w:cstheme="minorHAnsi"/>
+          <w:b/>
+          <w:bCs/>
+          <w:sz w:val="20"/>
+          <w:lang w:val="en-US"/>
+        </w:rPr>
+        <w:t>}</w:t>
       </w:r>
     </w:p>
     <w:sectPr>
@@ -1585,7 +2253,7 @@
 </file>
 
 <file path=word/endnotes.xml><?xml version="1.0" encoding="utf-8"?>
-<w:endnotes xmlns:wpc="http://schemas.microsoft.com/office/word/2010/wordprocessingCanvas" xmlns:cx="http://schemas.microsoft.com/office/drawing/2014/chartex" xmlns:cx1="http://schemas.microsoft.com/office/drawing/2015/9/8/chartex" xmlns:cx2="http://schemas.microsoft.com/office/drawing/2015/10/21/chartex" xmlns:cx3="http://schemas.microsoft.com/office/drawing/2016/5/9/chartex" xmlns:cx4="http://schemas.microsoft.com/office/drawing/2016/5/10/chartex" xmlns:cx5="http://schemas.microsoft.com/office/drawing/2016/5/11/chartex" xmlns:cx6="http://schemas.microsoft.com/office/drawing/2016/5/12/chartex" xmlns:cx7="http://schemas.microsoft.com/office/drawing/2016/5/13/chartex" xmlns:cx8="http://schemas.microsoft.com/office/drawing/2016/5/14/chartex" xmlns:mc="http://schemas.openxmlformats.org/markup-compatibility/2006" xmlns:aink="http://schemas.microsoft.com/office/drawing/2016/ink" xmlns:am3d="http://schemas.microsoft.com/office/drawing/2017/model3d" xmlns:o="urn:schemas-microsoft-com:office:office" xmlns:oel="http://schemas.microsoft.com/office/2019/extlst" xmlns:r="http://schemas.openxmlformats.org/officeDocument/2006/relationships" xmlns:m="http://schemas.openxmlformats.org/officeDocument/2006/math" xmlns:v="urn:schemas-microsoft-com:vml" xmlns:wp14="http://schemas.microsoft.com/office/word/2010/wordprocessingDrawing" xmlns:wp="http://schemas.openxmlformats.org/drawingml/2006/wordprocessingDrawing" xmlns:w10="urn:schemas-microsoft-com:office:word" xmlns:w="http://schemas.openxmlformats.org/wordprocessingml/2006/main" xmlns:w14="http://schemas.microsoft.com/office/word/2010/wordml" xmlns:w15="http://schemas.microsoft.com/office/word/2012/wordml" xmlns:w16cex="http://schemas.microsoft.com/office/word/2018/wordml/cex" xmlns:w16cid="http://schemas.microsoft.com/office/word/2016/wordml/cid" xmlns:w16="http://schemas.microsoft.com/office/word/2018/wordml" xmlns:w16sdtdh="http://schemas.microsoft.com/office/word/2020/wordml/sdtdatahash" xmlns:w16se="http://schemas.microsoft.com/office/word/2015/wordml/symex" xmlns:wpg="http://schemas.microsoft.com/office/word/2010/wordprocessingGroup" xmlns:wpi="http://schemas.microsoft.com/office/word/2010/wordprocessingInk" xmlns:wne="http://schemas.microsoft.com/office/word/2006/wordml" xmlns:wps="http://schemas.microsoft.com/office/word/2010/wordprocessingShape" mc:Ignorable="w14 w15 w16se w16cid w16 w16cex w16sdtdh wp14">
+<w:endnotes xmlns:wpc="http://schemas.microsoft.com/office/word/2010/wordprocessingCanvas" xmlns:cx="http://schemas.microsoft.com/office/drawing/2014/chartex" xmlns:cx1="http://schemas.microsoft.com/office/drawing/2015/9/8/chartex" xmlns:cx2="http://schemas.microsoft.com/office/drawing/2015/10/21/chartex" xmlns:cx3="http://schemas.microsoft.com/office/drawing/2016/5/9/chartex" xmlns:cx4="http://schemas.microsoft.com/office/drawing/2016/5/10/chartex" xmlns:cx5="http://schemas.microsoft.com/office/drawing/2016/5/11/chartex" xmlns:cx6="http://schemas.microsoft.com/office/drawing/2016/5/12/chartex" xmlns:cx7="http://schemas.microsoft.com/office/drawing/2016/5/13/chartex" xmlns:cx8="http://schemas.microsoft.com/office/drawing/2016/5/14/chartex" xmlns:mc="http://schemas.openxmlformats.org/markup-compatibility/2006" xmlns:aink="http://schemas.microsoft.com/office/drawing/2016/ink" xmlns:am3d="http://schemas.microsoft.com/office/drawing/2017/model3d" xmlns:o="urn:schemas-microsoft-com:office:office" xmlns:r="http://schemas.openxmlformats.org/officeDocument/2006/relationships" xmlns:m="http://schemas.openxmlformats.org/officeDocument/2006/math" xmlns:v="urn:schemas-microsoft-com:vml" xmlns:wp14="http://schemas.microsoft.com/office/word/2010/wordprocessingDrawing" xmlns:wp="http://schemas.openxmlformats.org/drawingml/2006/wordprocessingDrawing" xmlns:w10="urn:schemas-microsoft-com:office:word" xmlns:w="http://schemas.openxmlformats.org/wordprocessingml/2006/main" xmlns:w14="http://schemas.microsoft.com/office/word/2010/wordml" xmlns:w15="http://schemas.microsoft.com/office/word/2012/wordml" xmlns:w16cex="http://schemas.microsoft.com/office/word/2018/wordml/cex" xmlns:w16cid="http://schemas.microsoft.com/office/word/2016/wordml/cid" xmlns:w16="http://schemas.microsoft.com/office/word/2018/wordml" xmlns:w16sdtdh="http://schemas.microsoft.com/office/word/2020/wordml/sdtdatahash" xmlns:w16se="http://schemas.microsoft.com/office/word/2015/wordml/symex" xmlns:wpg="http://schemas.microsoft.com/office/word/2010/wordprocessingGroup" xmlns:wpi="http://schemas.microsoft.com/office/word/2010/wordprocessingInk" xmlns:wne="http://schemas.microsoft.com/office/word/2006/wordml" xmlns:wps="http://schemas.microsoft.com/office/word/2010/wordprocessingShape" mc:Ignorable="w14 w15 w16se w16cid w16 w16cex w16sdtdh wp14">
   <w:endnote w:type="separator" w:id="-1">
     <w:p>
       <w:pPr>
@@ -1610,7 +2278,7 @@
 </file>
 
 <file path=word/footer1.xml><?xml version="1.0" encoding="utf-8"?>
-<w:ftr xmlns:wpc="http://schemas.microsoft.com/office/word/2010/wordprocessingCanvas" xmlns:cx="http://schemas.microsoft.com/office/drawing/2014/chartex" xmlns:cx1="http://schemas.microsoft.com/office/drawing/2015/9/8/chartex" xmlns:cx2="http://schemas.microsoft.com/office/drawing/2015/10/21/chartex" xmlns:cx3="http://schemas.microsoft.com/office/drawing/2016/5/9/chartex" xmlns:cx4="http://schemas.microsoft.com/office/drawing/2016/5/10/chartex" xmlns:cx5="http://schemas.microsoft.com/office/drawing/2016/5/11/chartex" xmlns:cx6="http://schemas.microsoft.com/office/drawing/2016/5/12/chartex" xmlns:cx7="http://schemas.microsoft.com/office/drawing/2016/5/13/chartex" xmlns:cx8="http://schemas.microsoft.com/office/drawing/2016/5/14/chartex" xmlns:mc="http://schemas.openxmlformats.org/markup-compatibility/2006" xmlns:aink="http://schemas.microsoft.com/office/drawing/2016/ink" xmlns:am3d="http://schemas.microsoft.com/office/drawing/2017/model3d" xmlns:o="urn:schemas-microsoft-com:office:office" xmlns:oel="http://schemas.microsoft.com/office/2019/extlst" xmlns:r="http://schemas.openxmlformats.org/officeDocument/2006/relationships" xmlns:m="http://schemas.openxmlformats.org/officeDocument/2006/math" xmlns:v="urn:schemas-microsoft-com:vml" xmlns:wp14="http://schemas.microsoft.com/office/word/2010/wordprocessingDrawing" xmlns:wp="http://schemas.openxmlformats.org/drawingml/2006/wordprocessingDrawing" xmlns:w10="urn:schemas-microsoft-com:office:word" xmlns:w="http://schemas.openxmlformats.org/wordprocessingml/2006/main" xmlns:w14="http://schemas.microsoft.com/office/word/2010/wordml" xmlns:w15="http://schemas.microsoft.com/office/word/2012/wordml" xmlns:w16cex="http://schemas.microsoft.com/office/word/2018/wordml/cex" xmlns:w16cid="http://schemas.microsoft.com/office/word/2016/wordml/cid" xmlns:w16="http://schemas.microsoft.com/office/word/2018/wordml" xmlns:w16sdtdh="http://schemas.microsoft.com/office/word/2020/wordml/sdtdatahash" xmlns:w16se="http://schemas.microsoft.com/office/word/2015/wordml/symex" xmlns:wpg="http://schemas.microsoft.com/office/word/2010/wordprocessingGroup" xmlns:wpi="http://schemas.microsoft.com/office/word/2010/wordprocessingInk" xmlns:wne="http://schemas.microsoft.com/office/word/2006/wordml" xmlns:wps="http://schemas.microsoft.com/office/word/2010/wordprocessingShape" mc:Ignorable="w14 w15 w16se w16cid w16 w16cex w16sdtdh wp14">
+<w:ftr xmlns:wpc="http://schemas.microsoft.com/office/word/2010/wordprocessingCanvas" xmlns:cx="http://schemas.microsoft.com/office/drawing/2014/chartex" xmlns:cx1="http://schemas.microsoft.com/office/drawing/2015/9/8/chartex" xmlns:cx2="http://schemas.microsoft.com/office/drawing/2015/10/21/chartex" xmlns:cx3="http://schemas.microsoft.com/office/drawing/2016/5/9/chartex" xmlns:cx4="http://schemas.microsoft.com/office/drawing/2016/5/10/chartex" xmlns:cx5="http://schemas.microsoft.com/office/drawing/2016/5/11/chartex" xmlns:cx6="http://schemas.microsoft.com/office/drawing/2016/5/12/chartex" xmlns:cx7="http://schemas.microsoft.com/office/drawing/2016/5/13/chartex" xmlns:cx8="http://schemas.microsoft.com/office/drawing/2016/5/14/chartex" xmlns:mc="http://schemas.openxmlformats.org/markup-compatibility/2006" xmlns:aink="http://schemas.microsoft.com/office/drawing/2016/ink" xmlns:am3d="http://schemas.microsoft.com/office/drawing/2017/model3d" xmlns:o="urn:schemas-microsoft-com:office:office" xmlns:r="http://schemas.openxmlformats.org/officeDocument/2006/relationships" xmlns:m="http://schemas.openxmlformats.org/officeDocument/2006/math" xmlns:v="urn:schemas-microsoft-com:vml" xmlns:wp14="http://schemas.microsoft.com/office/word/2010/wordprocessingDrawing" xmlns:wp="http://schemas.openxmlformats.org/drawingml/2006/wordprocessingDrawing" xmlns:w10="urn:schemas-microsoft-com:office:word" xmlns:w="http://schemas.openxmlformats.org/wordprocessingml/2006/main" xmlns:w14="http://schemas.microsoft.com/office/word/2010/wordml" xmlns:w15="http://schemas.microsoft.com/office/word/2012/wordml" xmlns:w16cex="http://schemas.microsoft.com/office/word/2018/wordml/cex" xmlns:w16cid="http://schemas.microsoft.com/office/word/2016/wordml/cid" xmlns:w16="http://schemas.microsoft.com/office/word/2018/wordml" xmlns:w16sdtdh="http://schemas.microsoft.com/office/word/2020/wordml/sdtdatahash" xmlns:w16se="http://schemas.microsoft.com/office/word/2015/wordml/symex" xmlns:wpg="http://schemas.microsoft.com/office/word/2010/wordprocessingGroup" xmlns:wpi="http://schemas.microsoft.com/office/word/2010/wordprocessingInk" xmlns:wne="http://schemas.microsoft.com/office/word/2006/wordml" xmlns:wps="http://schemas.microsoft.com/office/word/2010/wordprocessingShape" mc:Ignorable="w14 w15 w16se w16cid w16 w16cex w16sdtdh wp14">
   <w:p>
     <w:pPr>
       <w:pStyle w:val="Footer"/>
@@ -1620,7 +2288,7 @@
 </file>
 
 <file path=word/footer2.xml><?xml version="1.0" encoding="utf-8"?>
-<w:ftr xmlns:wpc="http://schemas.microsoft.com/office/word/2010/wordprocessingCanvas" xmlns:cx="http://schemas.microsoft.com/office/drawing/2014/chartex" xmlns:cx1="http://schemas.microsoft.com/office/drawing/2015/9/8/chartex" xmlns:cx2="http://schemas.microsoft.com/office/drawing/2015/10/21/chartex" xmlns:cx3="http://schemas.microsoft.com/office/drawing/2016/5/9/chartex" xmlns:cx4="http://schemas.microsoft.com/office/drawing/2016/5/10/chartex" xmlns:cx5="http://schemas.microsoft.com/office/drawing/2016/5/11/chartex" xmlns:cx6="http://schemas.microsoft.com/office/drawing/2016/5/12/chartex" xmlns:cx7="http://schemas.microsoft.com/office/drawing/2016/5/13/chartex" xmlns:cx8="http://schemas.microsoft.com/office/drawing/2016/5/14/chartex" xmlns:mc="http://schemas.openxmlformats.org/markup-compatibility/2006" xmlns:aink="http://schemas.microsoft.com/office/drawing/2016/ink" xmlns:am3d="http://schemas.microsoft.com/office/drawing/2017/model3d" xmlns:o="urn:schemas-microsoft-com:office:office" xmlns:oel="http://schemas.microsoft.com/office/2019/extlst" xmlns:r="http://schemas.openxmlformats.org/officeDocument/2006/relationships" xmlns:m="http://schemas.openxmlformats.org/officeDocument/2006/math" xmlns:v="urn:schemas-microsoft-com:vml" xmlns:wp14="http://schemas.microsoft.com/office/word/2010/wordprocessingDrawing" xmlns:wp="http://schemas.openxmlformats.org/drawingml/2006/wordprocessingDrawing" xmlns:w10="urn:schemas-microsoft-com:office:word" xmlns:w="http://schemas.openxmlformats.org/wordprocessingml/2006/main" xmlns:w14="http://schemas.microsoft.com/office/word/2010/wordml" xmlns:w15="http://schemas.microsoft.com/office/word/2012/wordml" xmlns:w16cex="http://schemas.microsoft.com/office/word/2018/wordml/cex" xmlns:w16cid="http://schemas.microsoft.com/office/word/2016/wordml/cid" xmlns:w16="http://schemas.microsoft.com/office/word/2018/wordml" xmlns:w16sdtdh="http://schemas.microsoft.com/office/word/2020/wordml/sdtdatahash" xmlns:w16se="http://schemas.microsoft.com/office/word/2015/wordml/symex" xmlns:wpg="http://schemas.microsoft.com/office/word/2010/wordprocessingGroup" xmlns:wpi="http://schemas.microsoft.com/office/word/2010/wordprocessingInk" xmlns:wne="http://schemas.microsoft.com/office/word/2006/wordml" xmlns:wps="http://schemas.microsoft.com/office/word/2010/wordprocessingShape" mc:Ignorable="w14 w15 w16se w16cid w16 w16cex w16sdtdh wp14">
+<w:ftr xmlns:wpc="http://schemas.microsoft.com/office/word/2010/wordprocessingCanvas" xmlns:cx="http://schemas.microsoft.com/office/drawing/2014/chartex" xmlns:cx1="http://schemas.microsoft.com/office/drawing/2015/9/8/chartex" xmlns:cx2="http://schemas.microsoft.com/office/drawing/2015/10/21/chartex" xmlns:cx3="http://schemas.microsoft.com/office/drawing/2016/5/9/chartex" xmlns:cx4="http://schemas.microsoft.com/office/drawing/2016/5/10/chartex" xmlns:cx5="http://schemas.microsoft.com/office/drawing/2016/5/11/chartex" xmlns:cx6="http://schemas.microsoft.com/office/drawing/2016/5/12/chartex" xmlns:cx7="http://schemas.microsoft.com/office/drawing/2016/5/13/chartex" xmlns:cx8="http://schemas.microsoft.com/office/drawing/2016/5/14/chartex" xmlns:mc="http://schemas.openxmlformats.org/markup-compatibility/2006" xmlns:aink="http://schemas.microsoft.com/office/drawing/2016/ink" xmlns:am3d="http://schemas.microsoft.com/office/drawing/2017/model3d" xmlns:o="urn:schemas-microsoft-com:office:office" xmlns:r="http://schemas.openxmlformats.org/officeDocument/2006/relationships" xmlns:m="http://schemas.openxmlformats.org/officeDocument/2006/math" xmlns:v="urn:schemas-microsoft-com:vml" xmlns:wp14="http://schemas.microsoft.com/office/word/2010/wordprocessingDrawing" xmlns:wp="http://schemas.openxmlformats.org/drawingml/2006/wordprocessingDrawing" xmlns:w10="urn:schemas-microsoft-com:office:word" xmlns:w="http://schemas.openxmlformats.org/wordprocessingml/2006/main" xmlns:w14="http://schemas.microsoft.com/office/word/2010/wordml" xmlns:w15="http://schemas.microsoft.com/office/word/2012/wordml" xmlns:w16cex="http://schemas.microsoft.com/office/word/2018/wordml/cex" xmlns:w16cid="http://schemas.microsoft.com/office/word/2016/wordml/cid" xmlns:w16="http://schemas.microsoft.com/office/word/2018/wordml" xmlns:w16sdtdh="http://schemas.microsoft.com/office/word/2020/wordml/sdtdatahash" xmlns:w16se="http://schemas.microsoft.com/office/word/2015/wordml/symex" xmlns:wpg="http://schemas.microsoft.com/office/word/2010/wordprocessingGroup" xmlns:wpi="http://schemas.microsoft.com/office/word/2010/wordprocessingInk" xmlns:wne="http://schemas.microsoft.com/office/word/2006/wordml" xmlns:wps="http://schemas.microsoft.com/office/word/2010/wordprocessingShape" mc:Ignorable="w14 w15 w16se w16cid w16 w16cex w16sdtdh wp14">
   <w:tbl>
     <w:tblPr>
       <w:tblStyle w:val="TableGrid"/>
@@ -1686,37 +2354,351 @@
               <w:lang w:val="en-US"/>
             </w:rPr>
           </w:pPr>
-          <w:r>
-            <w:rPr>
-              <w:sz w:val="18"/>
-              <w:szCs w:val="18"/>
-              <w:lang w:val="en-US"/>
-            </w:rPr>
-            <w:t xml:space="preserve">Dokumen ini sah, dtiterbitkan sistem Amdalnet berdasarkan data dari </w:t>
-          </w:r>
-          <w:r>
-            <w:rPr>
-              <w:sz w:val="18"/>
-              <w:szCs w:val="18"/>
-              <w:lang w:val="en-US"/>
-            </w:rPr>
-            <w:t>${tipe_pemrakarsa}</w:t>
-          </w:r>
-          <w:r>
-            <w:rPr>
-              <w:sz w:val="18"/>
-              <w:szCs w:val="18"/>
-              <w:lang w:val="en-US"/>
-            </w:rPr>
-            <w:t xml:space="preserve">, tersimpan dalam sistem Amdalnet dan menjadi tanggung jawab </w:t>
-          </w:r>
-          <w:r>
-            <w:rPr>
-              <w:sz w:val="18"/>
-              <w:szCs w:val="18"/>
-              <w:lang w:val="en-US"/>
-            </w:rPr>
-            <w:t>${tipe_pemrakarsa}</w:t>
+          <w:proofErr w:type="spellStart"/>
+          <w:r>
+            <w:rPr>
+              <w:sz w:val="18"/>
+              <w:szCs w:val="18"/>
+              <w:lang w:val="en-US"/>
+            </w:rPr>
+            <w:t>Dokumen</w:t>
+          </w:r>
+          <w:proofErr w:type="spellEnd"/>
+          <w:r>
+            <w:rPr>
+              <w:sz w:val="18"/>
+              <w:szCs w:val="18"/>
+              <w:lang w:val="en-US"/>
+            </w:rPr>
+            <w:t xml:space="preserve"> </w:t>
+          </w:r>
+          <w:proofErr w:type="spellStart"/>
+          <w:r>
+            <w:rPr>
+              <w:sz w:val="18"/>
+              <w:szCs w:val="18"/>
+              <w:lang w:val="en-US"/>
+            </w:rPr>
+            <w:t>ini</w:t>
+          </w:r>
+          <w:proofErr w:type="spellEnd"/>
+          <w:r>
+            <w:rPr>
+              <w:sz w:val="18"/>
+              <w:szCs w:val="18"/>
+              <w:lang w:val="en-US"/>
+            </w:rPr>
+            <w:t xml:space="preserve"> </w:t>
+          </w:r>
+          <w:proofErr w:type="spellStart"/>
+          <w:r>
+            <w:rPr>
+              <w:sz w:val="18"/>
+              <w:szCs w:val="18"/>
+              <w:lang w:val="en-US"/>
+            </w:rPr>
+            <w:t>sah</w:t>
+          </w:r>
+          <w:proofErr w:type="spellEnd"/>
+          <w:r>
+            <w:rPr>
+              <w:sz w:val="18"/>
+              <w:szCs w:val="18"/>
+              <w:lang w:val="en-US"/>
+            </w:rPr>
+            <w:t xml:space="preserve">, </w:t>
+          </w:r>
+          <w:proofErr w:type="spellStart"/>
+          <w:r>
+            <w:rPr>
+              <w:sz w:val="18"/>
+              <w:szCs w:val="18"/>
+              <w:lang w:val="en-US"/>
+            </w:rPr>
+            <w:t>d</w:t>
+          </w:r>
+          <w:r>
+            <w:rPr>
+              <w:sz w:val="18"/>
+              <w:szCs w:val="18"/>
+              <w:lang w:val="en-US"/>
+            </w:rPr>
+            <w:t>i</w:t>
+          </w:r>
+          <w:r>
+            <w:rPr>
+              <w:sz w:val="18"/>
+              <w:szCs w:val="18"/>
+              <w:lang w:val="en-US"/>
+            </w:rPr>
+            <w:t>terbitkan</w:t>
+          </w:r>
+          <w:proofErr w:type="spellEnd"/>
+          <w:r>
+            <w:rPr>
+              <w:sz w:val="18"/>
+              <w:szCs w:val="18"/>
+              <w:lang w:val="en-US"/>
+            </w:rPr>
+            <w:t xml:space="preserve"> </w:t>
+          </w:r>
+          <w:proofErr w:type="spellStart"/>
+          <w:r>
+            <w:rPr>
+              <w:sz w:val="18"/>
+              <w:szCs w:val="18"/>
+              <w:lang w:val="en-US"/>
+            </w:rPr>
+            <w:t>sistem</w:t>
+          </w:r>
+          <w:proofErr w:type="spellEnd"/>
+          <w:r>
+            <w:rPr>
+              <w:sz w:val="18"/>
+              <w:szCs w:val="18"/>
+              <w:lang w:val="en-US"/>
+            </w:rPr>
+            <w:t xml:space="preserve"> </w:t>
+          </w:r>
+          <w:proofErr w:type="spellStart"/>
+          <w:r>
+            <w:rPr>
+              <w:sz w:val="18"/>
+              <w:szCs w:val="18"/>
+              <w:lang w:val="en-US"/>
+            </w:rPr>
+            <w:t>Amdalnet</w:t>
+          </w:r>
+          <w:proofErr w:type="spellEnd"/>
+          <w:r>
+            <w:rPr>
+              <w:sz w:val="18"/>
+              <w:szCs w:val="18"/>
+              <w:lang w:val="en-US"/>
+            </w:rPr>
+            <w:t xml:space="preserve"> </w:t>
+          </w:r>
+          <w:proofErr w:type="spellStart"/>
+          <w:r>
+            <w:rPr>
+              <w:sz w:val="18"/>
+              <w:szCs w:val="18"/>
+              <w:lang w:val="en-US"/>
+            </w:rPr>
+            <w:t>berdasarkan</w:t>
+          </w:r>
+          <w:proofErr w:type="spellEnd"/>
+          <w:r>
+            <w:rPr>
+              <w:sz w:val="18"/>
+              <w:szCs w:val="18"/>
+              <w:lang w:val="en-US"/>
+            </w:rPr>
+            <w:t xml:space="preserve"> data </w:t>
+          </w:r>
+          <w:proofErr w:type="spellStart"/>
+          <w:r>
+            <w:rPr>
+              <w:sz w:val="18"/>
+              <w:szCs w:val="18"/>
+              <w:lang w:val="en-US"/>
+            </w:rPr>
+            <w:t>dari</w:t>
+          </w:r>
+          <w:proofErr w:type="spellEnd"/>
+          <w:r>
+            <w:rPr>
+              <w:sz w:val="18"/>
+              <w:szCs w:val="18"/>
+              <w:lang w:val="en-US"/>
+            </w:rPr>
+            <w:t xml:space="preserve"> </w:t>
+          </w:r>
+          <w:r>
+            <w:rPr>
+              <w:sz w:val="18"/>
+              <w:szCs w:val="18"/>
+              <w:lang w:val="en-US"/>
+            </w:rPr>
+            <w:t>${</w:t>
+          </w:r>
+          <w:proofErr w:type="spellStart"/>
+          <w:r>
+            <w:rPr>
+              <w:sz w:val="18"/>
+              <w:szCs w:val="18"/>
+              <w:lang w:val="en-US"/>
+            </w:rPr>
+            <w:t>tipe_pemrakarsa</w:t>
+          </w:r>
+          <w:proofErr w:type="spellEnd"/>
+          <w:r>
+            <w:rPr>
+              <w:sz w:val="18"/>
+              <w:szCs w:val="18"/>
+              <w:lang w:val="en-US"/>
+            </w:rPr>
+            <w:t>}</w:t>
+          </w:r>
+          <w:r>
+            <w:rPr>
+              <w:sz w:val="18"/>
+              <w:szCs w:val="18"/>
+              <w:lang w:val="en-US"/>
+            </w:rPr>
+            <w:t xml:space="preserve">, </w:t>
+          </w:r>
+          <w:proofErr w:type="spellStart"/>
+          <w:r>
+            <w:rPr>
+              <w:sz w:val="18"/>
+              <w:szCs w:val="18"/>
+              <w:lang w:val="en-US"/>
+            </w:rPr>
+            <w:t>tersimpan</w:t>
+          </w:r>
+          <w:proofErr w:type="spellEnd"/>
+          <w:r>
+            <w:rPr>
+              <w:sz w:val="18"/>
+              <w:szCs w:val="18"/>
+              <w:lang w:val="en-US"/>
+            </w:rPr>
+            <w:t xml:space="preserve"> </w:t>
+          </w:r>
+          <w:proofErr w:type="spellStart"/>
+          <w:r>
+            <w:rPr>
+              <w:sz w:val="18"/>
+              <w:szCs w:val="18"/>
+              <w:lang w:val="en-US"/>
+            </w:rPr>
+            <w:t>dalam</w:t>
+          </w:r>
+          <w:proofErr w:type="spellEnd"/>
+          <w:r>
+            <w:rPr>
+              <w:sz w:val="18"/>
+              <w:szCs w:val="18"/>
+              <w:lang w:val="en-US"/>
+            </w:rPr>
+            <w:t xml:space="preserve"> </w:t>
+          </w:r>
+          <w:proofErr w:type="spellStart"/>
+          <w:r>
+            <w:rPr>
+              <w:sz w:val="18"/>
+              <w:szCs w:val="18"/>
+              <w:lang w:val="en-US"/>
+            </w:rPr>
+            <w:t>sistem</w:t>
+          </w:r>
+          <w:proofErr w:type="spellEnd"/>
+          <w:r>
+            <w:rPr>
+              <w:sz w:val="18"/>
+              <w:szCs w:val="18"/>
+              <w:lang w:val="en-US"/>
+            </w:rPr>
+            <w:t xml:space="preserve"> </w:t>
+          </w:r>
+          <w:proofErr w:type="spellStart"/>
+          <w:r>
+            <w:rPr>
+              <w:sz w:val="18"/>
+              <w:szCs w:val="18"/>
+              <w:lang w:val="en-US"/>
+            </w:rPr>
+            <w:t>Amdalnet</w:t>
+          </w:r>
+          <w:proofErr w:type="spellEnd"/>
+          <w:r>
+            <w:rPr>
+              <w:sz w:val="18"/>
+              <w:szCs w:val="18"/>
+              <w:lang w:val="en-US"/>
+            </w:rPr>
+            <w:t xml:space="preserve"> dan </w:t>
+          </w:r>
+          <w:proofErr w:type="spellStart"/>
+          <w:r>
+            <w:rPr>
+              <w:sz w:val="18"/>
+              <w:szCs w:val="18"/>
+              <w:lang w:val="en-US"/>
+            </w:rPr>
+            <w:t>menjadi</w:t>
+          </w:r>
+          <w:proofErr w:type="spellEnd"/>
+          <w:r>
+            <w:rPr>
+              <w:sz w:val="18"/>
+              <w:szCs w:val="18"/>
+              <w:lang w:val="en-US"/>
+            </w:rPr>
+            <w:t xml:space="preserve"> </w:t>
+          </w:r>
+          <w:proofErr w:type="spellStart"/>
+          <w:r>
+            <w:rPr>
+              <w:sz w:val="18"/>
+              <w:szCs w:val="18"/>
+              <w:lang w:val="en-US"/>
+            </w:rPr>
+            <w:t>tanggung</w:t>
+          </w:r>
+          <w:proofErr w:type="spellEnd"/>
+          <w:r>
+            <w:rPr>
+              <w:sz w:val="18"/>
+              <w:szCs w:val="18"/>
+              <w:lang w:val="en-US"/>
+            </w:rPr>
+            <w:t xml:space="preserve"> </w:t>
+          </w:r>
+          <w:proofErr w:type="spellStart"/>
+          <w:r>
+            <w:rPr>
+              <w:sz w:val="18"/>
+              <w:szCs w:val="18"/>
+              <w:lang w:val="en-US"/>
+            </w:rPr>
+            <w:t>jawab</w:t>
+          </w:r>
+          <w:proofErr w:type="spellEnd"/>
+          <w:r>
+            <w:rPr>
+              <w:sz w:val="18"/>
+              <w:szCs w:val="18"/>
+              <w:lang w:val="en-US"/>
+            </w:rPr>
+            <w:t xml:space="preserve"> </w:t>
+          </w:r>
+          <w:r>
+            <w:rPr>
+              <w:sz w:val="18"/>
+              <w:szCs w:val="18"/>
+              <w:lang w:val="en-US"/>
+            </w:rPr>
+            <w:t>${</w:t>
+          </w:r>
+          <w:proofErr w:type="spellStart"/>
+          <w:r>
+            <w:rPr>
+              <w:sz w:val="18"/>
+              <w:szCs w:val="18"/>
+              <w:lang w:val="en-US"/>
+            </w:rPr>
+            <w:t>tipe_pemrakarsa</w:t>
+          </w:r>
+          <w:proofErr w:type="spellEnd"/>
+          <w:r>
+            <w:rPr>
+              <w:sz w:val="18"/>
+              <w:szCs w:val="18"/>
+              <w:lang w:val="en-US"/>
+            </w:rPr>
+            <w:t>}</w:t>
           </w:r>
           <w:r>
             <w:rPr>
@@ -1741,13 +2723,221 @@
               <w:lang w:val="en-US"/>
             </w:rPr>
           </w:pPr>
-          <w:r>
-            <w:rPr>
-              <w:sz w:val="18"/>
-              <w:szCs w:val="18"/>
-              <w:lang w:val="en-US"/>
-            </w:rPr>
-            <w:t>Dalam hal terjadi kekeliruan isi dokumen, maka akan dilakukan perbaikan sebagaimana mestinya.</w:t>
+          <w:proofErr w:type="spellStart"/>
+          <w:r>
+            <w:rPr>
+              <w:sz w:val="18"/>
+              <w:szCs w:val="18"/>
+              <w:lang w:val="en-US"/>
+            </w:rPr>
+            <w:t>Dalam</w:t>
+          </w:r>
+          <w:proofErr w:type="spellEnd"/>
+          <w:r>
+            <w:rPr>
+              <w:sz w:val="18"/>
+              <w:szCs w:val="18"/>
+              <w:lang w:val="en-US"/>
+            </w:rPr>
+            <w:t xml:space="preserve"> </w:t>
+          </w:r>
+          <w:proofErr w:type="spellStart"/>
+          <w:r>
+            <w:rPr>
+              <w:sz w:val="18"/>
+              <w:szCs w:val="18"/>
+              <w:lang w:val="en-US"/>
+            </w:rPr>
+            <w:t>hal</w:t>
+          </w:r>
+          <w:proofErr w:type="spellEnd"/>
+          <w:r>
+            <w:rPr>
+              <w:sz w:val="18"/>
+              <w:szCs w:val="18"/>
+              <w:lang w:val="en-US"/>
+            </w:rPr>
+            <w:t xml:space="preserve"> </w:t>
+          </w:r>
+          <w:proofErr w:type="spellStart"/>
+          <w:r>
+            <w:rPr>
+              <w:sz w:val="18"/>
+              <w:szCs w:val="18"/>
+              <w:lang w:val="en-US"/>
+            </w:rPr>
+            <w:t>terjadi</w:t>
+          </w:r>
+          <w:proofErr w:type="spellEnd"/>
+          <w:r>
+            <w:rPr>
+              <w:sz w:val="18"/>
+              <w:szCs w:val="18"/>
+              <w:lang w:val="en-US"/>
+            </w:rPr>
+            <w:t xml:space="preserve"> </w:t>
+          </w:r>
+          <w:proofErr w:type="spellStart"/>
+          <w:r>
+            <w:rPr>
+              <w:sz w:val="18"/>
+              <w:szCs w:val="18"/>
+              <w:lang w:val="en-US"/>
+            </w:rPr>
+            <w:t>kekeliruan</w:t>
+          </w:r>
+          <w:proofErr w:type="spellEnd"/>
+          <w:r>
+            <w:rPr>
+              <w:sz w:val="18"/>
+              <w:szCs w:val="18"/>
+              <w:lang w:val="en-US"/>
+            </w:rPr>
+            <w:t xml:space="preserve"> </w:t>
+          </w:r>
+          <w:proofErr w:type="spellStart"/>
+          <w:r>
+            <w:rPr>
+              <w:sz w:val="18"/>
+              <w:szCs w:val="18"/>
+              <w:lang w:val="en-US"/>
+            </w:rPr>
+            <w:t>isi</w:t>
+          </w:r>
+          <w:proofErr w:type="spellEnd"/>
+          <w:r>
+            <w:rPr>
+              <w:sz w:val="18"/>
+              <w:szCs w:val="18"/>
+              <w:lang w:val="en-US"/>
+            </w:rPr>
+            <w:t xml:space="preserve"> </w:t>
+          </w:r>
+          <w:proofErr w:type="spellStart"/>
+          <w:r>
+            <w:rPr>
+              <w:sz w:val="18"/>
+              <w:szCs w:val="18"/>
+              <w:lang w:val="en-US"/>
+            </w:rPr>
+            <w:t>dokumen</w:t>
+          </w:r>
+          <w:proofErr w:type="spellEnd"/>
+          <w:r>
+            <w:rPr>
+              <w:sz w:val="18"/>
+              <w:szCs w:val="18"/>
+              <w:lang w:val="en-US"/>
+            </w:rPr>
+            <w:t xml:space="preserve">, </w:t>
+          </w:r>
+          <w:proofErr w:type="spellStart"/>
+          <w:r>
+            <w:rPr>
+              <w:sz w:val="18"/>
+              <w:szCs w:val="18"/>
+              <w:lang w:val="en-US"/>
+            </w:rPr>
+            <w:t>maka</w:t>
+          </w:r>
+          <w:proofErr w:type="spellEnd"/>
+          <w:r>
+            <w:rPr>
+              <w:sz w:val="18"/>
+              <w:szCs w:val="18"/>
+              <w:lang w:val="en-US"/>
+            </w:rPr>
+            <w:t xml:space="preserve"> </w:t>
+          </w:r>
+          <w:proofErr w:type="spellStart"/>
+          <w:r>
+            <w:rPr>
+              <w:sz w:val="18"/>
+              <w:szCs w:val="18"/>
+              <w:lang w:val="en-US"/>
+            </w:rPr>
+            <w:t>akan</w:t>
+          </w:r>
+          <w:proofErr w:type="spellEnd"/>
+          <w:r>
+            <w:rPr>
+              <w:sz w:val="18"/>
+              <w:szCs w:val="18"/>
+              <w:lang w:val="en-US"/>
+            </w:rPr>
+            <w:t xml:space="preserve"> </w:t>
+          </w:r>
+          <w:proofErr w:type="spellStart"/>
+          <w:r>
+            <w:rPr>
+              <w:sz w:val="18"/>
+              <w:szCs w:val="18"/>
+              <w:lang w:val="en-US"/>
+            </w:rPr>
+            <w:t>dilakukan</w:t>
+          </w:r>
+          <w:proofErr w:type="spellEnd"/>
+          <w:r>
+            <w:rPr>
+              <w:sz w:val="18"/>
+              <w:szCs w:val="18"/>
+              <w:lang w:val="en-US"/>
+            </w:rPr>
+            <w:t xml:space="preserve"> </w:t>
+          </w:r>
+          <w:proofErr w:type="spellStart"/>
+          <w:r>
+            <w:rPr>
+              <w:sz w:val="18"/>
+              <w:szCs w:val="18"/>
+              <w:lang w:val="en-US"/>
+            </w:rPr>
+            <w:t>perbaikan</w:t>
+          </w:r>
+          <w:proofErr w:type="spellEnd"/>
+          <w:r>
+            <w:rPr>
+              <w:sz w:val="18"/>
+              <w:szCs w:val="18"/>
+              <w:lang w:val="en-US"/>
+            </w:rPr>
+            <w:t xml:space="preserve"> </w:t>
+          </w:r>
+          <w:proofErr w:type="spellStart"/>
+          <w:r>
+            <w:rPr>
+              <w:sz w:val="18"/>
+              <w:szCs w:val="18"/>
+              <w:lang w:val="en-US"/>
+            </w:rPr>
+            <w:t>sebagaimana</w:t>
+          </w:r>
+          <w:proofErr w:type="spellEnd"/>
+          <w:r>
+            <w:rPr>
+              <w:sz w:val="18"/>
+              <w:szCs w:val="18"/>
+              <w:lang w:val="en-US"/>
+            </w:rPr>
+            <w:t xml:space="preserve"> </w:t>
+          </w:r>
+          <w:proofErr w:type="spellStart"/>
+          <w:r>
+            <w:rPr>
+              <w:sz w:val="18"/>
+              <w:szCs w:val="18"/>
+              <w:lang w:val="en-US"/>
+            </w:rPr>
+            <w:t>mestinya</w:t>
+          </w:r>
+          <w:proofErr w:type="spellEnd"/>
+          <w:r>
+            <w:rPr>
+              <w:sz w:val="18"/>
+              <w:szCs w:val="18"/>
+              <w:lang w:val="en-US"/>
+            </w:rPr>
+            <w:t>.</w:t>
           </w:r>
         </w:p>
         <w:p>
@@ -1760,6 +2950,201 @@
             </w:rPr>
           </w:pPr>
         </w:p>
+        <w:tbl>
+          <w:tblPr>
+            <w:tblStyle w:val="TableGrid"/>
+            <w:tblW w:w="0" w:type="auto"/>
+            <w:tblInd w:w="37" w:type="dxa"/>
+            <w:tblBorders>
+              <w:top w:val="none" w:sz="0" w:space="0" w:color="auto"/>
+              <w:left w:val="none" w:sz="0" w:space="0" w:color="auto"/>
+              <w:bottom w:val="none" w:sz="0" w:space="0" w:color="auto"/>
+              <w:right w:val="none" w:sz="0" w:space="0" w:color="auto"/>
+              <w:insideH w:val="none" w:sz="0" w:space="0" w:color="auto"/>
+              <w:insideV w:val="none" w:sz="0" w:space="0" w:color="auto"/>
+            </w:tblBorders>
+            <w:tblLook w:val="04A0" w:firstRow="1" w:lastRow="0" w:firstColumn="1" w:lastColumn="0" w:noHBand="0" w:noVBand="1"/>
+          </w:tblPr>
+          <w:tblGrid>
+            <w:gridCol w:w="4615"/>
+            <w:gridCol w:w="4194"/>
+          </w:tblGrid>
+          <w:tr>
+            <w:tc>
+              <w:tcPr>
+                <w:tcW w:w="4615" w:type="dxa"/>
+              </w:tcPr>
+              <w:p>
+                <w:pPr>
+                  <w:pStyle w:val="Footer"/>
+                  <w:rPr>
+                    <w:sz w:val="18"/>
+                    <w:szCs w:val="18"/>
+                    <w:lang w:val="en-US"/>
+                  </w:rPr>
+                </w:pPr>
+                <w:proofErr w:type="spellStart"/>
+                <w:r>
+                  <w:rPr>
+                    <w:sz w:val="18"/>
+                    <w:szCs w:val="18"/>
+                    <w:lang w:val="en-US"/>
+                  </w:rPr>
+                  <w:t>Dibuat</w:t>
+                </w:r>
+                <w:proofErr w:type="spellEnd"/>
+                <w:r>
+                  <w:rPr>
+                    <w:sz w:val="18"/>
+                    <w:szCs w:val="18"/>
+                    <w:lang w:val="en-US"/>
+                  </w:rPr>
+                  <w:t xml:space="preserve"> </w:t>
+                </w:r>
+                <w:proofErr w:type="spellStart"/>
+                <w:r>
+                  <w:rPr>
+                    <w:sz w:val="18"/>
+                    <w:szCs w:val="18"/>
+                    <w:lang w:val="en-US"/>
+                  </w:rPr>
+                  <w:t>Tanggal</w:t>
+                </w:r>
+                <w:proofErr w:type="spellEnd"/>
+                <w:r>
+                  <w:rPr>
+                    <w:sz w:val="18"/>
+                    <w:szCs w:val="18"/>
+                    <w:lang w:val="en-US"/>
+                  </w:rPr>
+                  <w:t xml:space="preserve"> ${</w:t>
+                </w:r>
+                <w:proofErr w:type="spellStart"/>
+                <w:r>
+                  <w:rPr>
+                    <w:sz w:val="18"/>
+                    <w:szCs w:val="18"/>
+                    <w:lang w:val="en-US"/>
+                  </w:rPr>
+                  <w:t>tanggal</w:t>
+                </w:r>
+                <w:r>
+                  <w:rPr>
+                    <w:sz w:val="18"/>
+                    <w:szCs w:val="18"/>
+                    <w:lang w:val="en-US"/>
+                  </w:rPr>
+                  <w:t>_dibuat</w:t>
+                </w:r>
+                <w:proofErr w:type="spellEnd"/>
+                <w:r>
+                  <w:rPr>
+                    <w:sz w:val="18"/>
+                    <w:szCs w:val="18"/>
+                    <w:lang w:val="en-US"/>
+                  </w:rPr>
+                  <w:t>}, ${</w:t>
+                </w:r>
+                <w:proofErr w:type="spellStart"/>
+                <w:r>
+                  <w:rPr>
+                    <w:sz w:val="18"/>
+                    <w:szCs w:val="18"/>
+                    <w:lang w:val="en-US"/>
+                  </w:rPr>
+                  <w:t>jam</w:t>
+                </w:r>
+                <w:r>
+                  <w:rPr>
+                    <w:sz w:val="18"/>
+                    <w:szCs w:val="18"/>
+                    <w:lang w:val="en-US"/>
+                  </w:rPr>
+                  <w:t>_dibuat</w:t>
+                </w:r>
+                <w:proofErr w:type="spellEnd"/>
+                <w:r>
+                  <w:rPr>
+                    <w:sz w:val="18"/>
+                    <w:szCs w:val="18"/>
+                    <w:lang w:val="en-US"/>
+                  </w:rPr>
+                  <w:t>} WIB</w:t>
+                </w:r>
+              </w:p>
+            </w:tc>
+            <w:tc>
+              <w:tcPr>
+                <w:tcW w:w="4194" w:type="dxa"/>
+              </w:tcPr>
+              <w:p>
+                <w:pPr>
+                  <w:pStyle w:val="Footer"/>
+                  <w:jc w:val="right"/>
+                  <w:rPr>
+                    <w:sz w:val="18"/>
+                    <w:szCs w:val="18"/>
+                    <w:lang w:val="en-US"/>
+                  </w:rPr>
+                </w:pPr>
+                <w:proofErr w:type="spellStart"/>
+                <w:r>
+                  <w:rPr>
+                    <w:sz w:val="18"/>
+                    <w:szCs w:val="18"/>
+                    <w:lang w:val="en-US"/>
+                  </w:rPr>
+                  <w:t>Dicetak</w:t>
+                </w:r>
+                <w:proofErr w:type="spellEnd"/>
+                <w:r>
+                  <w:rPr>
+                    <w:sz w:val="18"/>
+                    <w:szCs w:val="18"/>
+                    <w:lang w:val="en-US"/>
+                  </w:rPr>
+                  <w:t xml:space="preserve"> </w:t>
+                </w:r>
+                <w:proofErr w:type="spellStart"/>
+                <w:r>
+                  <w:rPr>
+                    <w:sz w:val="18"/>
+                    <w:szCs w:val="18"/>
+                    <w:lang w:val="en-US"/>
+                  </w:rPr>
+                  <w:t>Tanggal</w:t>
+                </w:r>
+                <w:proofErr w:type="spellEnd"/>
+                <w:r>
+                  <w:rPr>
+                    <w:sz w:val="18"/>
+                    <w:szCs w:val="18"/>
+                    <w:lang w:val="en-US"/>
+                  </w:rPr>
+                  <w:t xml:space="preserve"> ${</w:t>
+                </w:r>
+                <w:proofErr w:type="spellStart"/>
+                <w:r>
+                  <w:rPr>
+                    <w:sz w:val="18"/>
+                    <w:szCs w:val="18"/>
+                    <w:lang w:val="en-US"/>
+                  </w:rPr>
+                  <w:t>tanggal</w:t>
+                </w:r>
+                <w:proofErr w:type="spellEnd"/>
+                <w:r>
+                  <w:rPr>
+                    <w:sz w:val="18"/>
+                    <w:szCs w:val="18"/>
+                    <w:lang w:val="en-US"/>
+                  </w:rPr>
+                  <w:t>}, ${jam} WIB</w:t>
+                </w:r>
+              </w:p>
+            </w:tc>
+          </w:tr>
+        </w:tbl>
         <w:p>
           <w:pPr>
             <w:pStyle w:val="Footer"/>
@@ -1771,22 +3156,6 @@
               <w:lang w:val="en-US"/>
             </w:rPr>
           </w:pPr>
-          <w:r>
-            <w:rPr>
-              <w:sz w:val="18"/>
-              <w:szCs w:val="18"/>
-              <w:lang w:val="en-US"/>
-            </w:rPr>
-            <w:t>Dicetak T</w:t>
-          </w:r>
-          <w:r>
-            <w:rPr>
-              <w:sz w:val="18"/>
-              <w:szCs w:val="18"/>
-              <w:lang w:val="en-US"/>
-            </w:rPr>
-            <w:t>anggal ${tanggal}, ${jam} WIB</w:t>
-          </w:r>
         </w:p>
       </w:tc>
     </w:tr>
@@ -1874,7 +3243,7 @@
 </file>
 
 <file path=word/footer3.xml><?xml version="1.0" encoding="utf-8"?>
-<w:ftr xmlns:wpc="http://schemas.microsoft.com/office/word/2010/wordprocessingCanvas" xmlns:cx="http://schemas.microsoft.com/office/drawing/2014/chartex" xmlns:cx1="http://schemas.microsoft.com/office/drawing/2015/9/8/chartex" xmlns:cx2="http://schemas.microsoft.com/office/drawing/2015/10/21/chartex" xmlns:cx3="http://schemas.microsoft.com/office/drawing/2016/5/9/chartex" xmlns:cx4="http://schemas.microsoft.com/office/drawing/2016/5/10/chartex" xmlns:cx5="http://schemas.microsoft.com/office/drawing/2016/5/11/chartex" xmlns:cx6="http://schemas.microsoft.com/office/drawing/2016/5/12/chartex" xmlns:cx7="http://schemas.microsoft.com/office/drawing/2016/5/13/chartex" xmlns:cx8="http://schemas.microsoft.com/office/drawing/2016/5/14/chartex" xmlns:mc="http://schemas.openxmlformats.org/markup-compatibility/2006" xmlns:aink="http://schemas.microsoft.com/office/drawing/2016/ink" xmlns:am3d="http://schemas.microsoft.com/office/drawing/2017/model3d" xmlns:o="urn:schemas-microsoft-com:office:office" xmlns:oel="http://schemas.microsoft.com/office/2019/extlst" xmlns:r="http://schemas.openxmlformats.org/officeDocument/2006/relationships" xmlns:m="http://schemas.openxmlformats.org/officeDocument/2006/math" xmlns:v="urn:schemas-microsoft-com:vml" xmlns:wp14="http://schemas.microsoft.com/office/word/2010/wordprocessingDrawing" xmlns:wp="http://schemas.openxmlformats.org/drawingml/2006/wordprocessingDrawing" xmlns:w10="urn:schemas-microsoft-com:office:word" xmlns:w="http://schemas.openxmlformats.org/wordprocessingml/2006/main" xmlns:w14="http://schemas.microsoft.com/office/word/2010/wordml" xmlns:w15="http://schemas.microsoft.com/office/word/2012/wordml" xmlns:w16cex="http://schemas.microsoft.com/office/word/2018/wordml/cex" xmlns:w16cid="http://schemas.microsoft.com/office/word/2016/wordml/cid" xmlns:w16="http://schemas.microsoft.com/office/word/2018/wordml" xmlns:w16sdtdh="http://schemas.microsoft.com/office/word/2020/wordml/sdtdatahash" xmlns:w16se="http://schemas.microsoft.com/office/word/2015/wordml/symex" xmlns:wpg="http://schemas.microsoft.com/office/word/2010/wordprocessingGroup" xmlns:wpi="http://schemas.microsoft.com/office/word/2010/wordprocessingInk" xmlns:wne="http://schemas.microsoft.com/office/word/2006/wordml" xmlns:wps="http://schemas.microsoft.com/office/word/2010/wordprocessingShape" mc:Ignorable="w14 w15 w16se w16cid w16 w16cex w16sdtdh wp14">
+<w:ftr xmlns:wpc="http://schemas.microsoft.com/office/word/2010/wordprocessingCanvas" xmlns:cx="http://schemas.microsoft.com/office/drawing/2014/chartex" xmlns:cx1="http://schemas.microsoft.com/office/drawing/2015/9/8/chartex" xmlns:cx2="http://schemas.microsoft.com/office/drawing/2015/10/21/chartex" xmlns:cx3="http://schemas.microsoft.com/office/drawing/2016/5/9/chartex" xmlns:cx4="http://schemas.microsoft.com/office/drawing/2016/5/10/chartex" xmlns:cx5="http://schemas.microsoft.com/office/drawing/2016/5/11/chartex" xmlns:cx6="http://schemas.microsoft.com/office/drawing/2016/5/12/chartex" xmlns:cx7="http://schemas.microsoft.com/office/drawing/2016/5/13/chartex" xmlns:cx8="http://schemas.microsoft.com/office/drawing/2016/5/14/chartex" xmlns:mc="http://schemas.openxmlformats.org/markup-compatibility/2006" xmlns:aink="http://schemas.microsoft.com/office/drawing/2016/ink" xmlns:am3d="http://schemas.microsoft.com/office/drawing/2017/model3d" xmlns:o="urn:schemas-microsoft-com:office:office" xmlns:r="http://schemas.openxmlformats.org/officeDocument/2006/relationships" xmlns:m="http://schemas.openxmlformats.org/officeDocument/2006/math" xmlns:v="urn:schemas-microsoft-com:vml" xmlns:wp14="http://schemas.microsoft.com/office/word/2010/wordprocessingDrawing" xmlns:wp="http://schemas.openxmlformats.org/drawingml/2006/wordprocessingDrawing" xmlns:w10="urn:schemas-microsoft-com:office:word" xmlns:w="http://schemas.openxmlformats.org/wordprocessingml/2006/main" xmlns:w14="http://schemas.microsoft.com/office/word/2010/wordml" xmlns:w15="http://schemas.microsoft.com/office/word/2012/wordml" xmlns:w16cex="http://schemas.microsoft.com/office/word/2018/wordml/cex" xmlns:w16cid="http://schemas.microsoft.com/office/word/2016/wordml/cid" xmlns:w16="http://schemas.microsoft.com/office/word/2018/wordml" xmlns:w16sdtdh="http://schemas.microsoft.com/office/word/2020/wordml/sdtdatahash" xmlns:w16se="http://schemas.microsoft.com/office/word/2015/wordml/symex" xmlns:wpg="http://schemas.microsoft.com/office/word/2010/wordprocessingGroup" xmlns:wpi="http://schemas.microsoft.com/office/word/2010/wordprocessingInk" xmlns:wne="http://schemas.microsoft.com/office/word/2006/wordml" xmlns:wps="http://schemas.microsoft.com/office/word/2010/wordprocessingShape" mc:Ignorable="w14 w15 w16se w16cid w16 w16cex w16sdtdh wp14">
   <w:p>
     <w:pPr>
       <w:pStyle w:val="Footer"/>
@@ -1884,7 +3253,7 @@
 </file>
 
 <file path=word/footnotes.xml><?xml version="1.0" encoding="utf-8"?>
-<w:footnotes xmlns:wpc="http://schemas.microsoft.com/office/word/2010/wordprocessingCanvas" xmlns:cx="http://schemas.microsoft.com/office/drawing/2014/chartex" xmlns:cx1="http://schemas.microsoft.com/office/drawing/2015/9/8/chartex" xmlns:cx2="http://schemas.microsoft.com/office/drawing/2015/10/21/chartex" xmlns:cx3="http://schemas.microsoft.com/office/drawing/2016/5/9/chartex" xmlns:cx4="http://schemas.microsoft.com/office/drawing/2016/5/10/chartex" xmlns:cx5="http://schemas.microsoft.com/office/drawing/2016/5/11/chartex" xmlns:cx6="http://schemas.microsoft.com/office/drawing/2016/5/12/chartex" xmlns:cx7="http://schemas.microsoft.com/office/drawing/2016/5/13/chartex" xmlns:cx8="http://schemas.microsoft.com/office/drawing/2016/5/14/chartex" xmlns:mc="http://schemas.openxmlformats.org/markup-compatibility/2006" xmlns:aink="http://schemas.microsoft.com/office/drawing/2016/ink" xmlns:am3d="http://schemas.microsoft.com/office/drawing/2017/model3d" xmlns:o="urn:schemas-microsoft-com:office:office" xmlns:oel="http://schemas.microsoft.com/office/2019/extlst" xmlns:r="http://schemas.openxmlformats.org/officeDocument/2006/relationships" xmlns:m="http://schemas.openxmlformats.org/officeDocument/2006/math" xmlns:v="urn:schemas-microsoft-com:vml" xmlns:wp14="http://schemas.microsoft.com/office/word/2010/wordprocessingDrawing" xmlns:wp="http://schemas.openxmlformats.org/drawingml/2006/wordprocessingDrawing" xmlns:w10="urn:schemas-microsoft-com:office:word" xmlns:w="http://schemas.openxmlformats.org/wordprocessingml/2006/main" xmlns:w14="http://schemas.microsoft.com/office/word/2010/wordml" xmlns:w15="http://schemas.microsoft.com/office/word/2012/wordml" xmlns:w16cex="http://schemas.microsoft.com/office/word/2018/wordml/cex" xmlns:w16cid="http://schemas.microsoft.com/office/word/2016/wordml/cid" xmlns:w16="http://schemas.microsoft.com/office/word/2018/wordml" xmlns:w16sdtdh="http://schemas.microsoft.com/office/word/2020/wordml/sdtdatahash" xmlns:w16se="http://schemas.microsoft.com/office/word/2015/wordml/symex" xmlns:wpg="http://schemas.microsoft.com/office/word/2010/wordprocessingGroup" xmlns:wpi="http://schemas.microsoft.com/office/word/2010/wordprocessingInk" xmlns:wne="http://schemas.microsoft.com/office/word/2006/wordml" xmlns:wps="http://schemas.microsoft.com/office/word/2010/wordprocessingShape" mc:Ignorable="w14 w15 w16se w16cid w16 w16cex w16sdtdh wp14">
+<w:footnotes xmlns:wpc="http://schemas.microsoft.com/office/word/2010/wordprocessingCanvas" xmlns:cx="http://schemas.microsoft.com/office/drawing/2014/chartex" xmlns:cx1="http://schemas.microsoft.com/office/drawing/2015/9/8/chartex" xmlns:cx2="http://schemas.microsoft.com/office/drawing/2015/10/21/chartex" xmlns:cx3="http://schemas.microsoft.com/office/drawing/2016/5/9/chartex" xmlns:cx4="http://schemas.microsoft.com/office/drawing/2016/5/10/chartex" xmlns:cx5="http://schemas.microsoft.com/office/drawing/2016/5/11/chartex" xmlns:cx6="http://schemas.microsoft.com/office/drawing/2016/5/12/chartex" xmlns:cx7="http://schemas.microsoft.com/office/drawing/2016/5/13/chartex" xmlns:cx8="http://schemas.microsoft.com/office/drawing/2016/5/14/chartex" xmlns:mc="http://schemas.openxmlformats.org/markup-compatibility/2006" xmlns:aink="http://schemas.microsoft.com/office/drawing/2016/ink" xmlns:am3d="http://schemas.microsoft.com/office/drawing/2017/model3d" xmlns:o="urn:schemas-microsoft-com:office:office" xmlns:r="http://schemas.openxmlformats.org/officeDocument/2006/relationships" xmlns:m="http://schemas.openxmlformats.org/officeDocument/2006/math" xmlns:v="urn:schemas-microsoft-com:vml" xmlns:wp14="http://schemas.microsoft.com/office/word/2010/wordprocessingDrawing" xmlns:wp="http://schemas.openxmlformats.org/drawingml/2006/wordprocessingDrawing" xmlns:w10="urn:schemas-microsoft-com:office:word" xmlns:w="http://schemas.openxmlformats.org/wordprocessingml/2006/main" xmlns:w14="http://schemas.microsoft.com/office/word/2010/wordml" xmlns:w15="http://schemas.microsoft.com/office/word/2012/wordml" xmlns:w16cex="http://schemas.microsoft.com/office/word/2018/wordml/cex" xmlns:w16cid="http://schemas.microsoft.com/office/word/2016/wordml/cid" xmlns:w16="http://schemas.microsoft.com/office/word/2018/wordml" xmlns:w16sdtdh="http://schemas.microsoft.com/office/word/2020/wordml/sdtdatahash" xmlns:w16se="http://schemas.microsoft.com/office/word/2015/wordml/symex" xmlns:wpg="http://schemas.microsoft.com/office/word/2010/wordprocessingGroup" xmlns:wpi="http://schemas.microsoft.com/office/word/2010/wordprocessingInk" xmlns:wne="http://schemas.microsoft.com/office/word/2006/wordml" xmlns:wps="http://schemas.microsoft.com/office/word/2010/wordprocessingShape" mc:Ignorable="w14 w15 w16se w16cid w16 w16cex w16sdtdh wp14">
   <w:footnote w:type="separator" w:id="-1">
     <w:p>
       <w:pPr>
@@ -1909,7 +3278,7 @@
 </file>
 
 <file path=word/header1.xml><?xml version="1.0" encoding="utf-8"?>
-<w:hdr xmlns:wpc="http://schemas.microsoft.com/office/word/2010/wordprocessingCanvas" xmlns:cx="http://schemas.microsoft.com/office/drawing/2014/chartex" xmlns:cx1="http://schemas.microsoft.com/office/drawing/2015/9/8/chartex" xmlns:cx2="http://schemas.microsoft.com/office/drawing/2015/10/21/chartex" xmlns:cx3="http://schemas.microsoft.com/office/drawing/2016/5/9/chartex" xmlns:cx4="http://schemas.microsoft.com/office/drawing/2016/5/10/chartex" xmlns:cx5="http://schemas.microsoft.com/office/drawing/2016/5/11/chartex" xmlns:cx6="http://schemas.microsoft.com/office/drawing/2016/5/12/chartex" xmlns:cx7="http://schemas.microsoft.com/office/drawing/2016/5/13/chartex" xmlns:cx8="http://schemas.microsoft.com/office/drawing/2016/5/14/chartex" xmlns:mc="http://schemas.openxmlformats.org/markup-compatibility/2006" xmlns:aink="http://schemas.microsoft.com/office/drawing/2016/ink" xmlns:am3d="http://schemas.microsoft.com/office/drawing/2017/model3d" xmlns:o="urn:schemas-microsoft-com:office:office" xmlns:oel="http://schemas.microsoft.com/office/2019/extlst" xmlns:r="http://schemas.openxmlformats.org/officeDocument/2006/relationships" xmlns:m="http://schemas.openxmlformats.org/officeDocument/2006/math" xmlns:v="urn:schemas-microsoft-com:vml" xmlns:wp14="http://schemas.microsoft.com/office/word/2010/wordprocessingDrawing" xmlns:wp="http://schemas.openxmlformats.org/drawingml/2006/wordprocessingDrawing" xmlns:w10="urn:schemas-microsoft-com:office:word" xmlns:w="http://schemas.openxmlformats.org/wordprocessingml/2006/main" xmlns:w14="http://schemas.microsoft.com/office/word/2010/wordml" xmlns:w15="http://schemas.microsoft.com/office/word/2012/wordml" xmlns:w16cex="http://schemas.microsoft.com/office/word/2018/wordml/cex" xmlns:w16cid="http://schemas.microsoft.com/office/word/2016/wordml/cid" xmlns:w16="http://schemas.microsoft.com/office/word/2018/wordml" xmlns:w16sdtdh="http://schemas.microsoft.com/office/word/2020/wordml/sdtdatahash" xmlns:w16se="http://schemas.microsoft.com/office/word/2015/wordml/symex" xmlns:wpg="http://schemas.microsoft.com/office/word/2010/wordprocessingGroup" xmlns:wpi="http://schemas.microsoft.com/office/word/2010/wordprocessingInk" xmlns:wne="http://schemas.microsoft.com/office/word/2006/wordml" xmlns:wps="http://schemas.microsoft.com/office/word/2010/wordprocessingShape" mc:Ignorable="w14 w15 w16se w16cid w16 w16cex w16sdtdh wp14">
+<w:hdr xmlns:wpc="http://schemas.microsoft.com/office/word/2010/wordprocessingCanvas" xmlns:cx="http://schemas.microsoft.com/office/drawing/2014/chartex" xmlns:cx1="http://schemas.microsoft.com/office/drawing/2015/9/8/chartex" xmlns:cx2="http://schemas.microsoft.com/office/drawing/2015/10/21/chartex" xmlns:cx3="http://schemas.microsoft.com/office/drawing/2016/5/9/chartex" xmlns:cx4="http://schemas.microsoft.com/office/drawing/2016/5/10/chartex" xmlns:cx5="http://schemas.microsoft.com/office/drawing/2016/5/11/chartex" xmlns:cx6="http://schemas.microsoft.com/office/drawing/2016/5/12/chartex" xmlns:cx7="http://schemas.microsoft.com/office/drawing/2016/5/13/chartex" xmlns:cx8="http://schemas.microsoft.com/office/drawing/2016/5/14/chartex" xmlns:mc="http://schemas.openxmlformats.org/markup-compatibility/2006" xmlns:aink="http://schemas.microsoft.com/office/drawing/2016/ink" xmlns:am3d="http://schemas.microsoft.com/office/drawing/2017/model3d" xmlns:o="urn:schemas-microsoft-com:office:office" xmlns:r="http://schemas.openxmlformats.org/officeDocument/2006/relationships" xmlns:m="http://schemas.openxmlformats.org/officeDocument/2006/math" xmlns:v="urn:schemas-microsoft-com:vml" xmlns:wp14="http://schemas.microsoft.com/office/word/2010/wordprocessingDrawing" xmlns:wp="http://schemas.openxmlformats.org/drawingml/2006/wordprocessingDrawing" xmlns:w10="urn:schemas-microsoft-com:office:word" xmlns:w="http://schemas.openxmlformats.org/wordprocessingml/2006/main" xmlns:w14="http://schemas.microsoft.com/office/word/2010/wordml" xmlns:w15="http://schemas.microsoft.com/office/word/2012/wordml" xmlns:w16cex="http://schemas.microsoft.com/office/word/2018/wordml/cex" xmlns:w16cid="http://schemas.microsoft.com/office/word/2016/wordml/cid" xmlns:w16="http://schemas.microsoft.com/office/word/2018/wordml" xmlns:w16sdtdh="http://schemas.microsoft.com/office/word/2020/wordml/sdtdatahash" xmlns:w16se="http://schemas.microsoft.com/office/word/2015/wordml/symex" xmlns:wpg="http://schemas.microsoft.com/office/word/2010/wordprocessingGroup" xmlns:wpi="http://schemas.microsoft.com/office/word/2010/wordprocessingInk" xmlns:wne="http://schemas.microsoft.com/office/word/2006/wordml" xmlns:wps="http://schemas.microsoft.com/office/word/2010/wordprocessingShape" mc:Ignorable="w14 w15 w16se w16cid w16 w16cex w16sdtdh wp14">
   <w:p>
     <w:pPr>
       <w:pStyle w:val="Header"/>
@@ -1919,7 +3288,7 @@
 </file>
 
 <file path=word/header2.xml><?xml version="1.0" encoding="utf-8"?>
-<w:hdr xmlns:wpc="http://schemas.microsoft.com/office/word/2010/wordprocessingCanvas" xmlns:cx="http://schemas.microsoft.com/office/drawing/2014/chartex" xmlns:cx1="http://schemas.microsoft.com/office/drawing/2015/9/8/chartex" xmlns:cx2="http://schemas.microsoft.com/office/drawing/2015/10/21/chartex" xmlns:cx3="http://schemas.microsoft.com/office/drawing/2016/5/9/chartex" xmlns:cx4="http://schemas.microsoft.com/office/drawing/2016/5/10/chartex" xmlns:cx5="http://schemas.microsoft.com/office/drawing/2016/5/11/chartex" xmlns:cx6="http://schemas.microsoft.com/office/drawing/2016/5/12/chartex" xmlns:cx7="http://schemas.microsoft.com/office/drawing/2016/5/13/chartex" xmlns:cx8="http://schemas.microsoft.com/office/drawing/2016/5/14/chartex" xmlns:mc="http://schemas.openxmlformats.org/markup-compatibility/2006" xmlns:aink="http://schemas.microsoft.com/office/drawing/2016/ink" xmlns:am3d="http://schemas.microsoft.com/office/drawing/2017/model3d" xmlns:o="urn:schemas-microsoft-com:office:office" xmlns:oel="http://schemas.microsoft.com/office/2019/extlst" xmlns:r="http://schemas.openxmlformats.org/officeDocument/2006/relationships" xmlns:m="http://schemas.openxmlformats.org/officeDocument/2006/math" xmlns:v="urn:schemas-microsoft-com:vml" xmlns:wp14="http://schemas.microsoft.com/office/word/2010/wordprocessingDrawing" xmlns:wp="http://schemas.openxmlformats.org/drawingml/2006/wordprocessingDrawing" xmlns:w10="urn:schemas-microsoft-com:office:word" xmlns:w="http://schemas.openxmlformats.org/wordprocessingml/2006/main" xmlns:w14="http://schemas.microsoft.com/office/word/2010/wordml" xmlns:w15="http://schemas.microsoft.com/office/word/2012/wordml" xmlns:w16cex="http://schemas.microsoft.com/office/word/2018/wordml/cex" xmlns:w16cid="http://schemas.microsoft.com/office/word/2016/wordml/cid" xmlns:w16="http://schemas.microsoft.com/office/word/2018/wordml" xmlns:w16sdtdh="http://schemas.microsoft.com/office/word/2020/wordml/sdtdatahash" xmlns:w16se="http://schemas.microsoft.com/office/word/2015/wordml/symex" xmlns:wpg="http://schemas.microsoft.com/office/word/2010/wordprocessingGroup" xmlns:wpi="http://schemas.microsoft.com/office/word/2010/wordprocessingInk" xmlns:wne="http://schemas.microsoft.com/office/word/2006/wordml" xmlns:wps="http://schemas.microsoft.com/office/word/2010/wordprocessingShape" mc:Ignorable="w14 w15 w16se w16cid w16 w16cex w16sdtdh wp14">
+<w:hdr xmlns:wpc="http://schemas.microsoft.com/office/word/2010/wordprocessingCanvas" xmlns:cx="http://schemas.microsoft.com/office/drawing/2014/chartex" xmlns:cx1="http://schemas.microsoft.com/office/drawing/2015/9/8/chartex" xmlns:cx2="http://schemas.microsoft.com/office/drawing/2015/10/21/chartex" xmlns:cx3="http://schemas.microsoft.com/office/drawing/2016/5/9/chartex" xmlns:cx4="http://schemas.microsoft.com/office/drawing/2016/5/10/chartex" xmlns:cx5="http://schemas.microsoft.com/office/drawing/2016/5/11/chartex" xmlns:cx6="http://schemas.microsoft.com/office/drawing/2016/5/12/chartex" xmlns:cx7="http://schemas.microsoft.com/office/drawing/2016/5/13/chartex" xmlns:cx8="http://schemas.microsoft.com/office/drawing/2016/5/14/chartex" xmlns:mc="http://schemas.openxmlformats.org/markup-compatibility/2006" xmlns:aink="http://schemas.microsoft.com/office/drawing/2016/ink" xmlns:am3d="http://schemas.microsoft.com/office/drawing/2017/model3d" xmlns:o="urn:schemas-microsoft-com:office:office" xmlns:r="http://schemas.openxmlformats.org/officeDocument/2006/relationships" xmlns:m="http://schemas.openxmlformats.org/officeDocument/2006/math" xmlns:v="urn:schemas-microsoft-com:vml" xmlns:wp14="http://schemas.microsoft.com/office/word/2010/wordprocessingDrawing" xmlns:wp="http://schemas.openxmlformats.org/drawingml/2006/wordprocessingDrawing" xmlns:w10="urn:schemas-microsoft-com:office:word" xmlns:w="http://schemas.openxmlformats.org/wordprocessingml/2006/main" xmlns:w14="http://schemas.microsoft.com/office/word/2010/wordml" xmlns:w15="http://schemas.microsoft.com/office/word/2012/wordml" xmlns:w16cex="http://schemas.microsoft.com/office/word/2018/wordml/cex" xmlns:w16cid="http://schemas.microsoft.com/office/word/2016/wordml/cid" xmlns:w16="http://schemas.microsoft.com/office/word/2018/wordml" xmlns:w16sdtdh="http://schemas.microsoft.com/office/word/2020/wordml/sdtdatahash" xmlns:w16se="http://schemas.microsoft.com/office/word/2015/wordml/symex" xmlns:wpg="http://schemas.microsoft.com/office/word/2010/wordprocessingGroup" xmlns:wpi="http://schemas.microsoft.com/office/word/2010/wordprocessingInk" xmlns:wne="http://schemas.microsoft.com/office/word/2006/wordml" xmlns:wps="http://schemas.microsoft.com/office/word/2010/wordprocessingShape" mc:Ignorable="w14 w15 w16se w16cid w16 w16cex w16sdtdh wp14">
   <w:p>
     <w:pPr>
       <w:pStyle w:val="Header"/>
@@ -1995,7 +3364,7 @@
 </file>
 
 <file path=word/header3.xml><?xml version="1.0" encoding="utf-8"?>
-<w:hdr xmlns:wpc="http://schemas.microsoft.com/office/word/2010/wordprocessingCanvas" xmlns:cx="http://schemas.microsoft.com/office/drawing/2014/chartex" xmlns:cx1="http://schemas.microsoft.com/office/drawing/2015/9/8/chartex" xmlns:cx2="http://schemas.microsoft.com/office/drawing/2015/10/21/chartex" xmlns:cx3="http://schemas.microsoft.com/office/drawing/2016/5/9/chartex" xmlns:cx4="http://schemas.microsoft.com/office/drawing/2016/5/10/chartex" xmlns:cx5="http://schemas.microsoft.com/office/drawing/2016/5/11/chartex" xmlns:cx6="http://schemas.microsoft.com/office/drawing/2016/5/12/chartex" xmlns:cx7="http://schemas.microsoft.com/office/drawing/2016/5/13/chartex" xmlns:cx8="http://schemas.microsoft.com/office/drawing/2016/5/14/chartex" xmlns:mc="http://schemas.openxmlformats.org/markup-compatibility/2006" xmlns:aink="http://schemas.microsoft.com/office/drawing/2016/ink" xmlns:am3d="http://schemas.microsoft.com/office/drawing/2017/model3d" xmlns:o="urn:schemas-microsoft-com:office:office" xmlns:oel="http://schemas.microsoft.com/office/2019/extlst" xmlns:r="http://schemas.openxmlformats.org/officeDocument/2006/relationships" xmlns:m="http://schemas.openxmlformats.org/officeDocument/2006/math" xmlns:v="urn:schemas-microsoft-com:vml" xmlns:wp14="http://schemas.microsoft.com/office/word/2010/wordprocessingDrawing" xmlns:wp="http://schemas.openxmlformats.org/drawingml/2006/wordprocessingDrawing" xmlns:w10="urn:schemas-microsoft-com:office:word" xmlns:w="http://schemas.openxmlformats.org/wordprocessingml/2006/main" xmlns:w14="http://schemas.microsoft.com/office/word/2010/wordml" xmlns:w15="http://schemas.microsoft.com/office/word/2012/wordml" xmlns:w16cex="http://schemas.microsoft.com/office/word/2018/wordml/cex" xmlns:w16cid="http://schemas.microsoft.com/office/word/2016/wordml/cid" xmlns:w16="http://schemas.microsoft.com/office/word/2018/wordml" xmlns:w16sdtdh="http://schemas.microsoft.com/office/word/2020/wordml/sdtdatahash" xmlns:w16se="http://schemas.microsoft.com/office/word/2015/wordml/symex" xmlns:wpg="http://schemas.microsoft.com/office/word/2010/wordprocessingGroup" xmlns:wpi="http://schemas.microsoft.com/office/word/2010/wordprocessingInk" xmlns:wne="http://schemas.microsoft.com/office/word/2006/wordml" xmlns:wps="http://schemas.microsoft.com/office/word/2010/wordprocessingShape" mc:Ignorable="w14 w15 w16se w16cid w16 w16cex w16sdtdh wp14">
+<w:hdr xmlns:wpc="http://schemas.microsoft.com/office/word/2010/wordprocessingCanvas" xmlns:cx="http://schemas.microsoft.com/office/drawing/2014/chartex" xmlns:cx1="http://schemas.microsoft.com/office/drawing/2015/9/8/chartex" xmlns:cx2="http://schemas.microsoft.com/office/drawing/2015/10/21/chartex" xmlns:cx3="http://schemas.microsoft.com/office/drawing/2016/5/9/chartex" xmlns:cx4="http://schemas.microsoft.com/office/drawing/2016/5/10/chartex" xmlns:cx5="http://schemas.microsoft.com/office/drawing/2016/5/11/chartex" xmlns:cx6="http://schemas.microsoft.com/office/drawing/2016/5/12/chartex" xmlns:cx7="http://schemas.microsoft.com/office/drawing/2016/5/13/chartex" xmlns:cx8="http://schemas.microsoft.com/office/drawing/2016/5/14/chartex" xmlns:mc="http://schemas.openxmlformats.org/markup-compatibility/2006" xmlns:aink="http://schemas.microsoft.com/office/drawing/2016/ink" xmlns:am3d="http://schemas.microsoft.com/office/drawing/2017/model3d" xmlns:o="urn:schemas-microsoft-com:office:office" xmlns:r="http://schemas.openxmlformats.org/officeDocument/2006/relationships" xmlns:m="http://schemas.openxmlformats.org/officeDocument/2006/math" xmlns:v="urn:schemas-microsoft-com:vml" xmlns:wp14="http://schemas.microsoft.com/office/word/2010/wordprocessingDrawing" xmlns:wp="http://schemas.openxmlformats.org/drawingml/2006/wordprocessingDrawing" xmlns:w10="urn:schemas-microsoft-com:office:word" xmlns:w="http://schemas.openxmlformats.org/wordprocessingml/2006/main" xmlns:w14="http://schemas.microsoft.com/office/word/2010/wordml" xmlns:w15="http://schemas.microsoft.com/office/word/2012/wordml" xmlns:w16cex="http://schemas.microsoft.com/office/word/2018/wordml/cex" xmlns:w16cid="http://schemas.microsoft.com/office/word/2016/wordml/cid" xmlns:w16="http://schemas.microsoft.com/office/word/2018/wordml" xmlns:w16sdtdh="http://schemas.microsoft.com/office/word/2020/wordml/sdtdatahash" xmlns:w16se="http://schemas.microsoft.com/office/word/2015/wordml/symex" xmlns:wpg="http://schemas.microsoft.com/office/word/2010/wordprocessingGroup" xmlns:wpi="http://schemas.microsoft.com/office/word/2010/wordprocessingInk" xmlns:wne="http://schemas.microsoft.com/office/word/2006/wordml" xmlns:wps="http://schemas.microsoft.com/office/word/2010/wordprocessingShape" mc:Ignorable="w14 w15 w16se w16cid w16 w16cex w16sdtdh wp14">
   <w:p>
     <w:pPr>
       <w:pStyle w:val="Header"/>
@@ -2005,7 +3374,7 @@
 </file>
 
 <file path=word/numbering.xml><?xml version="1.0" encoding="utf-8"?>
-<w:numbering xmlns:wpc="http://schemas.microsoft.com/office/word/2010/wordprocessingCanvas" xmlns:cx="http://schemas.microsoft.com/office/drawing/2014/chartex" xmlns:cx1="http://schemas.microsoft.com/office/drawing/2015/9/8/chartex" xmlns:cx2="http://schemas.microsoft.com/office/drawing/2015/10/21/chartex" xmlns:cx3="http://schemas.microsoft.com/office/drawing/2016/5/9/chartex" xmlns:cx4="http://schemas.microsoft.com/office/drawing/2016/5/10/chartex" xmlns:cx5="http://schemas.microsoft.com/office/drawing/2016/5/11/chartex" xmlns:cx6="http://schemas.microsoft.com/office/drawing/2016/5/12/chartex" xmlns:cx7="http://schemas.microsoft.com/office/drawing/2016/5/13/chartex" xmlns:cx8="http://schemas.microsoft.com/office/drawing/2016/5/14/chartex" xmlns:mc="http://schemas.openxmlformats.org/markup-compatibility/2006" xmlns:aink="http://schemas.microsoft.com/office/drawing/2016/ink" xmlns:am3d="http://schemas.microsoft.com/office/drawing/2017/model3d" xmlns:o="urn:schemas-microsoft-com:office:office" xmlns:oel="http://schemas.microsoft.com/office/2019/extlst" xmlns:r="http://schemas.openxmlformats.org/officeDocument/2006/relationships" xmlns:m="http://schemas.openxmlformats.org/officeDocument/2006/math" xmlns:v="urn:schemas-microsoft-com:vml" xmlns:wp14="http://schemas.microsoft.com/office/word/2010/wordprocessingDrawing" xmlns:wp="http://schemas.openxmlformats.org/drawingml/2006/wordprocessingDrawing" xmlns:w10="urn:schemas-microsoft-com:office:word" xmlns:w="http://schemas.openxmlformats.org/wordprocessingml/2006/main" xmlns:w14="http://schemas.microsoft.com/office/word/2010/wordml" xmlns:w15="http://schemas.microsoft.com/office/word/2012/wordml" xmlns:w16cex="http://schemas.microsoft.com/office/word/2018/wordml/cex" xmlns:w16cid="http://schemas.microsoft.com/office/word/2016/wordml/cid" xmlns:w16="http://schemas.microsoft.com/office/word/2018/wordml" xmlns:w16sdtdh="http://schemas.microsoft.com/office/word/2020/wordml/sdtdatahash" xmlns:w16se="http://schemas.microsoft.com/office/word/2015/wordml/symex" xmlns:wpg="http://schemas.microsoft.com/office/word/2010/wordprocessingGroup" xmlns:wpi="http://schemas.microsoft.com/office/word/2010/wordprocessingInk" xmlns:wne="http://schemas.microsoft.com/office/word/2006/wordml" xmlns:wps="http://schemas.microsoft.com/office/word/2010/wordprocessingShape" mc:Ignorable="w14 w15 w16se w16cid w16 w16cex w16sdtdh wp14">
+<w:numbering xmlns:wpc="http://schemas.microsoft.com/office/word/2010/wordprocessingCanvas" xmlns:cx="http://schemas.microsoft.com/office/drawing/2014/chartex" xmlns:cx1="http://schemas.microsoft.com/office/drawing/2015/9/8/chartex" xmlns:cx2="http://schemas.microsoft.com/office/drawing/2015/10/21/chartex" xmlns:cx3="http://schemas.microsoft.com/office/drawing/2016/5/9/chartex" xmlns:cx4="http://schemas.microsoft.com/office/drawing/2016/5/10/chartex" xmlns:cx5="http://schemas.microsoft.com/office/drawing/2016/5/11/chartex" xmlns:cx6="http://schemas.microsoft.com/office/drawing/2016/5/12/chartex" xmlns:cx7="http://schemas.microsoft.com/office/drawing/2016/5/13/chartex" xmlns:cx8="http://schemas.microsoft.com/office/drawing/2016/5/14/chartex" xmlns:mc="http://schemas.openxmlformats.org/markup-compatibility/2006" xmlns:aink="http://schemas.microsoft.com/office/drawing/2016/ink" xmlns:am3d="http://schemas.microsoft.com/office/drawing/2017/model3d" xmlns:o="urn:schemas-microsoft-com:office:office" xmlns:r="http://schemas.openxmlformats.org/officeDocument/2006/relationships" xmlns:m="http://schemas.openxmlformats.org/officeDocument/2006/math" xmlns:v="urn:schemas-microsoft-com:vml" xmlns:wp14="http://schemas.microsoft.com/office/word/2010/wordprocessingDrawing" xmlns:wp="http://schemas.openxmlformats.org/drawingml/2006/wordprocessingDrawing" xmlns:w10="urn:schemas-microsoft-com:office:word" xmlns:w="http://schemas.openxmlformats.org/wordprocessingml/2006/main" xmlns:w14="http://schemas.microsoft.com/office/word/2010/wordml" xmlns:w15="http://schemas.microsoft.com/office/word/2012/wordml" xmlns:w16cex="http://schemas.microsoft.com/office/word/2018/wordml/cex" xmlns:w16cid="http://schemas.microsoft.com/office/word/2016/wordml/cid" xmlns:w16="http://schemas.microsoft.com/office/word/2018/wordml" xmlns:w16sdtdh="http://schemas.microsoft.com/office/word/2020/wordml/sdtdatahash" xmlns:w16se="http://schemas.microsoft.com/office/word/2015/wordml/symex" xmlns:wpg="http://schemas.microsoft.com/office/word/2010/wordprocessingGroup" xmlns:wpi="http://schemas.microsoft.com/office/word/2010/wordprocessingInk" xmlns:wne="http://schemas.microsoft.com/office/word/2006/wordml" xmlns:wps="http://schemas.microsoft.com/office/word/2010/wordprocessingShape" mc:Ignorable="w14 w15 w16se w16cid w16 w16cex w16sdtdh wp14">
   <w:abstractNum w:abstractNumId="0" w15:restartNumberingAfterBreak="0">
     <w:nsid w:val="0BCB1E29"/>
     <w:multiLevelType w:val="hybridMultilevel"/>
@@ -2356,16 +3725,16 @@
       </w:pPr>
     </w:lvl>
   </w:abstractNum>
-  <w:num w:numId="1" w16cid:durableId="965617949">
+  <w:num w:numId="1">
     <w:abstractNumId w:val="1"/>
   </w:num>
-  <w:num w:numId="2" w16cid:durableId="1311013235">
+  <w:num w:numId="2">
     <w:abstractNumId w:val="3"/>
   </w:num>
-  <w:num w:numId="3" w16cid:durableId="916133213">
+  <w:num w:numId="3">
     <w:abstractNumId w:val="0"/>
   </w:num>
-  <w:num w:numId="4" w16cid:durableId="677193553">
+  <w:num w:numId="4">
     <w:abstractNumId w:val="2"/>
   </w:num>
 </w:numbering>

</xml_diff>